<commit_message>
Everything that i've got for the report
.  Let me know if there is anything else you would like me to add
</commit_message>
<xml_diff>
--- a/CS497R Report.docx
+++ b/CS497R Report.docx
@@ -17,6 +17,9 @@
     </w:p>
     <w:p>
       <w:r>
+        <w:rPr>
+          <w:noProof/>
+        </w:rPr>
         <w:drawing>
           <wp:inline distT="0" distB="0" distL="0" distR="0">
             <wp:extent cx="2705100" cy="2476500"/>
@@ -151,7 +154,16 @@
         <w:t xml:space="preserve">17th and 18th of the month are a result of the outliers in the March data alone.  Because of this observation, another analysis of variance is run, this time excluding the months of March and April.  </w:t>
       </w:r>
       <w:r>
-        <w:t>If the hypothesis that more transactions are made in concurrence with the normal paydays, then the ANOVA will at least indicate that variance exists.</w:t>
+        <w:t xml:space="preserve">The ANOVA should still indicate the existence of variance if </w:t>
+      </w:r>
+      <w:r>
+        <w:t>the</w:t>
+      </w:r>
+      <w:r>
+        <w:t xml:space="preserve"> hypothesis i</w:t>
+      </w:r>
+      <w:r>
+        <w:t>s correct.</w:t>
       </w:r>
     </w:p>
     <w:p>
@@ -220,10 +232,689 @@
     </w:p>
     <w:p>
       <w:r>
-        <w:t>In order</w:t>
-      </w:r>
-    </w:p>
-    <w:p/>
+        <w:t xml:space="preserve">This P-value does not allow us to reject the null hypothesis.  We can assume that any variation in the means is a result of random deviations.  </w:t>
+      </w:r>
+      <w:r>
+        <w:t xml:space="preserve">This result compared with the ANOVA for the full 8 month period, indicates that most of the change in mean is a result of the first two months.  </w:t>
+      </w:r>
+      <w:r>
+        <w:t>See figure 4.</w:t>
+      </w:r>
+    </w:p>
+    <w:p>
+      <w:pPr>
+        <w:keepNext/>
+      </w:pPr>
+      <w:r>
+        <w:rPr>
+          <w:noProof/>
+        </w:rPr>
+        <w:drawing>
+          <wp:inline distT="0" distB="0" distL="0" distR="0">
+            <wp:extent cx="5401429" cy="3258005"/>
+            <wp:effectExtent l="19050" t="0" r="8771" b="0"/>
+            <wp:docPr id="2" name="Picture 1" descr="Scatterplot1.png"/>
+            <wp:cNvGraphicFramePr>
+              <a:graphicFrameLocks xmlns:a="http://schemas.openxmlformats.org/drawingml/2006/main" noChangeAspect="1"/>
+            </wp:cNvGraphicFramePr>
+            <a:graphic xmlns:a="http://schemas.openxmlformats.org/drawingml/2006/main">
+              <a:graphicData uri="http://schemas.openxmlformats.org/drawingml/2006/picture">
+                <pic:pic xmlns:pic="http://schemas.openxmlformats.org/drawingml/2006/picture">
+                  <pic:nvPicPr>
+                    <pic:cNvPr id="0" name="Scatterplot1.png"/>
+                    <pic:cNvPicPr/>
+                  </pic:nvPicPr>
+                  <pic:blipFill>
+                    <a:blip r:embed="rId7" cstate="print"/>
+                    <a:stretch>
+                      <a:fillRect/>
+                    </a:stretch>
+                  </pic:blipFill>
+                  <pic:spPr>
+                    <a:xfrm>
+                      <a:off x="0" y="0"/>
+                      <a:ext cx="5401429" cy="3258005"/>
+                    </a:xfrm>
+                    <a:prstGeom prst="rect">
+                      <a:avLst/>
+                    </a:prstGeom>
+                  </pic:spPr>
+                </pic:pic>
+              </a:graphicData>
+            </a:graphic>
+          </wp:inline>
+        </w:drawing>
+      </w:r>
+    </w:p>
+    <w:p>
+      <w:pPr>
+        <w:pStyle w:val="Caption"/>
+      </w:pPr>
+      <w:r>
+        <w:t xml:space="preserve">Figure </w:t>
+      </w:r>
+      <w:fldSimple w:instr=" SEQ Figure \* ARABIC ">
+        <w:r>
+          <w:rPr>
+            <w:noProof/>
+          </w:rPr>
+          <w:t>4</w:t>
+        </w:r>
+      </w:fldSimple>
+    </w:p>
+    <w:p>
+      <w:r>
+        <w:lastRenderedPageBreak/>
+        <w:t xml:space="preserve">The peak of this scatter plot happens on the 17th of March, and is the main cause of the variance in </w:t>
+      </w:r>
+      <w:r>
+        <w:t xml:space="preserve">the </w:t>
+      </w:r>
+      <w:r>
+        <w:t xml:space="preserve">first ANOVA.  </w:t>
+      </w:r>
+      <w:r>
+        <w:t xml:space="preserve">The scatter plot seems to follow a curve similar to an over damped oscillator.  In an attempt to determine the quantity that the amount of transactions is trending towards, a fitted curve is used.  Using </w:t>
+      </w:r>
+      <w:proofErr w:type="spellStart"/>
+      <w:r>
+        <w:t>Mathcad</w:t>
+      </w:r>
+      <w:proofErr w:type="spellEnd"/>
+      <w:r>
+        <w:t xml:space="preserve"> it is first necessary to start with estimate values for our over damped oscillator equation.  Here is the equation for an over damped oscillator.</w:t>
+      </w:r>
+    </w:p>
+    <w:p>
+      <w:pPr>
+        <w:rPr>
+          <w:rFonts w:eastAsiaTheme="minorEastAsia"/>
+        </w:rPr>
+      </w:pPr>
+      <m:oMathPara>
+        <m:oMath>
+          <m:sSub>
+            <m:sSubPr>
+              <m:ctrlPr>
+                <w:rPr>
+                  <w:rFonts w:ascii="Cambria Math" w:hAnsi="Cambria Math"/>
+                  <w:i/>
+                </w:rPr>
+              </m:ctrlPr>
+            </m:sSubPr>
+            <m:e>
+              <m:r>
+                <w:rPr>
+                  <w:rFonts w:ascii="Cambria Math" w:hAnsi="Cambria Math"/>
+                </w:rPr>
+                <m:t>y</m:t>
+              </m:r>
+            </m:e>
+            <m:sub>
+              <m:r>
+                <w:rPr>
+                  <w:rFonts w:ascii="Cambria Math" w:hAnsi="Cambria Math"/>
+                </w:rPr>
+                <m:t>0</m:t>
+              </m:r>
+            </m:sub>
+          </m:sSub>
+          <m:r>
+            <w:rPr>
+              <w:rFonts w:ascii="Cambria Math" w:hAnsi="Cambria Math"/>
+            </w:rPr>
+            <m:t>+(c*</m:t>
+          </m:r>
+          <m:sSup>
+            <m:sSupPr>
+              <m:ctrlPr>
+                <w:rPr>
+                  <w:rFonts w:ascii="Cambria Math" w:hAnsi="Cambria Math"/>
+                  <w:i/>
+                </w:rPr>
+              </m:ctrlPr>
+            </m:sSupPr>
+            <m:e>
+              <m:r>
+                <w:rPr>
+                  <w:rFonts w:ascii="Cambria Math" w:hAnsi="Cambria Math"/>
+                </w:rPr>
+                <m:t>e</m:t>
+              </m:r>
+            </m:e>
+            <m:sup>
+              <m:r>
+                <w:rPr>
+                  <w:rFonts w:ascii="Cambria Math" w:hAnsi="Cambria Math"/>
+                </w:rPr>
+                <m:t>-αx</m:t>
+              </m:r>
+            </m:sup>
+          </m:sSup>
+          <m:r>
+            <w:rPr>
+              <w:rFonts w:ascii="Cambria Math" w:hAnsi="Cambria Math"/>
+            </w:rPr>
+            <m:t>*</m:t>
+          </m:r>
+          <m:func>
+            <m:funcPr>
+              <m:ctrlPr>
+                <w:rPr>
+                  <w:rFonts w:ascii="Cambria Math" w:hAnsi="Cambria Math"/>
+                </w:rPr>
+              </m:ctrlPr>
+            </m:funcPr>
+            <m:fName>
+              <m:r>
+                <m:rPr>
+                  <m:sty m:val="p"/>
+                </m:rPr>
+                <w:rPr>
+                  <w:rFonts w:ascii="Cambria Math" w:hAnsi="Cambria Math"/>
+                </w:rPr>
+                <m:t>sin</m:t>
+              </m:r>
+            </m:fName>
+            <m:e>
+              <m:d>
+                <m:dPr>
+                  <m:ctrlPr>
+                    <w:rPr>
+                      <w:rFonts w:ascii="Cambria Math" w:hAnsi="Cambria Math"/>
+                      <w:i/>
+                    </w:rPr>
+                  </m:ctrlPr>
+                </m:dPr>
+                <m:e>
+                  <m:r>
+                    <w:rPr>
+                      <w:rFonts w:ascii="Cambria Math" w:hAnsi="Cambria Math"/>
+                    </w:rPr>
+                    <m:t>ωx+β</m:t>
+                  </m:r>
+                </m:e>
+              </m:d>
+              <m:ctrlPr>
+                <w:rPr>
+                  <w:rFonts w:ascii="Cambria Math" w:hAnsi="Cambria Math"/>
+                  <w:i/>
+                </w:rPr>
+              </m:ctrlPr>
+            </m:e>
+          </m:func>
+          <m:r>
+            <w:rPr>
+              <w:rFonts w:ascii="Cambria Math" w:hAnsi="Cambria Math"/>
+            </w:rPr>
+            <m:t>)</m:t>
+          </m:r>
+        </m:oMath>
+      </m:oMathPara>
+    </w:p>
+    <w:p>
+      <w:pPr>
+        <w:rPr>
+          <w:rFonts w:eastAsiaTheme="minorEastAsia"/>
+        </w:rPr>
+      </w:pPr>
+      <w:r>
+        <w:rPr>
+          <w:rFonts w:eastAsiaTheme="minorEastAsia"/>
+        </w:rPr>
+        <w:t xml:space="preserve">And here are the estimates </w:t>
+      </w:r>
+      <w:r>
+        <w:rPr>
+          <w:rFonts w:eastAsiaTheme="minorEastAsia"/>
+        </w:rPr>
+        <w:t>used to begin the fitting process.</w:t>
+      </w:r>
+    </w:p>
+    <w:p>
+      <w:pPr>
+        <w:rPr>
+          <w:rFonts w:eastAsiaTheme="minorEastAsia"/>
+        </w:rPr>
+      </w:pPr>
+      <m:oMathPara>
+        <m:oMath>
+          <m:r>
+            <w:rPr>
+              <w:rFonts w:ascii="Cambria Math" w:hAnsi="Cambria Math"/>
+            </w:rPr>
+            <m:t>7+</m:t>
+          </m:r>
+          <m:d>
+            <m:dPr>
+              <m:ctrlPr>
+                <w:rPr>
+                  <w:rFonts w:ascii="Cambria Math" w:hAnsi="Cambria Math"/>
+                  <w:i/>
+                </w:rPr>
+              </m:ctrlPr>
+            </m:dPr>
+            <m:e>
+              <m:r>
+                <w:rPr>
+                  <w:rFonts w:ascii="Cambria Math" w:hAnsi="Cambria Math"/>
+                </w:rPr>
+                <m:t>1200*</m:t>
+              </m:r>
+              <m:sSup>
+                <m:sSupPr>
+                  <m:ctrlPr>
+                    <w:rPr>
+                      <w:rFonts w:ascii="Cambria Math" w:hAnsi="Cambria Math"/>
+                      <w:i/>
+                    </w:rPr>
+                  </m:ctrlPr>
+                </m:sSupPr>
+                <m:e>
+                  <m:r>
+                    <w:rPr>
+                      <w:rFonts w:ascii="Cambria Math" w:hAnsi="Cambria Math"/>
+                    </w:rPr>
+                    <m:t>e</m:t>
+                  </m:r>
+                </m:e>
+                <m:sup>
+                  <m:r>
+                    <w:rPr>
+                      <w:rFonts w:ascii="Cambria Math" w:hAnsi="Cambria Math"/>
+                    </w:rPr>
+                    <m:t>-0.1x</m:t>
+                  </m:r>
+                </m:sup>
+              </m:sSup>
+              <m:r>
+                <w:rPr>
+                  <w:rFonts w:ascii="Cambria Math" w:hAnsi="Cambria Math"/>
+                </w:rPr>
+                <m:t>*</m:t>
+              </m:r>
+              <m:func>
+                <m:funcPr>
+                  <m:ctrlPr>
+                    <w:rPr>
+                      <w:rFonts w:ascii="Cambria Math" w:hAnsi="Cambria Math"/>
+                    </w:rPr>
+                  </m:ctrlPr>
+                </m:funcPr>
+                <m:fName>
+                  <m:r>
+                    <m:rPr>
+                      <m:sty m:val="p"/>
+                    </m:rPr>
+                    <w:rPr>
+                      <w:rFonts w:ascii="Cambria Math" w:hAnsi="Cambria Math"/>
+                    </w:rPr>
+                    <m:t>sin</m:t>
+                  </m:r>
+                </m:fName>
+                <m:e>
+                  <m:d>
+                    <m:dPr>
+                      <m:ctrlPr>
+                        <w:rPr>
+                          <w:rFonts w:ascii="Cambria Math" w:hAnsi="Cambria Math"/>
+                          <w:i/>
+                        </w:rPr>
+                      </m:ctrlPr>
+                    </m:dPr>
+                    <m:e>
+                      <m:r>
+                        <w:rPr>
+                          <w:rFonts w:ascii="Cambria Math" w:hAnsi="Cambria Math"/>
+                        </w:rPr>
+                        <m:t>0.1x+0</m:t>
+                      </m:r>
+                    </m:e>
+                  </m:d>
+                  <m:ctrlPr>
+                    <w:rPr>
+                      <w:rFonts w:ascii="Cambria Math" w:hAnsi="Cambria Math"/>
+                      <w:i/>
+                    </w:rPr>
+                  </m:ctrlPr>
+                </m:e>
+              </m:func>
+            </m:e>
+          </m:d>
+        </m:oMath>
+      </m:oMathPara>
+    </w:p>
+    <w:p>
+      <w:pPr>
+        <w:rPr>
+          <w:rFonts w:eastAsiaTheme="minorEastAsia"/>
+        </w:rPr>
+      </w:pPr>
+      <w:r>
+        <w:rPr>
+          <w:rFonts w:eastAsiaTheme="minorEastAsia"/>
+        </w:rPr>
+        <w:t>This gives a relatively poor fit, but a good beginning estimate for our purposes as can be seen in figure 5.</w:t>
+      </w:r>
+    </w:p>
+    <w:p>
+      <w:pPr>
+        <w:keepNext/>
+      </w:pPr>
+      <w:r>
+        <w:rPr>
+          <w:noProof/>
+        </w:rPr>
+        <w:drawing>
+          <wp:inline distT="0" distB="0" distL="0" distR="0">
+            <wp:extent cx="5449061" cy="3362795"/>
+            <wp:effectExtent l="19050" t="0" r="0" b="0"/>
+            <wp:docPr id="4" name="Picture 3" descr="Scatterplot3.png"/>
+            <wp:cNvGraphicFramePr>
+              <a:graphicFrameLocks xmlns:a="http://schemas.openxmlformats.org/drawingml/2006/main" noChangeAspect="1"/>
+            </wp:cNvGraphicFramePr>
+            <a:graphic xmlns:a="http://schemas.openxmlformats.org/drawingml/2006/main">
+              <a:graphicData uri="http://schemas.openxmlformats.org/drawingml/2006/picture">
+                <pic:pic xmlns:pic="http://schemas.openxmlformats.org/drawingml/2006/picture">
+                  <pic:nvPicPr>
+                    <pic:cNvPr id="0" name="Scatterplot3.png"/>
+                    <pic:cNvPicPr/>
+                  </pic:nvPicPr>
+                  <pic:blipFill>
+                    <a:blip r:embed="rId8" cstate="print"/>
+                    <a:stretch>
+                      <a:fillRect/>
+                    </a:stretch>
+                  </pic:blipFill>
+                  <pic:spPr>
+                    <a:xfrm>
+                      <a:off x="0" y="0"/>
+                      <a:ext cx="5449061" cy="3362795"/>
+                    </a:xfrm>
+                    <a:prstGeom prst="rect">
+                      <a:avLst/>
+                    </a:prstGeom>
+                  </pic:spPr>
+                </pic:pic>
+              </a:graphicData>
+            </a:graphic>
+          </wp:inline>
+        </w:drawing>
+      </w:r>
+    </w:p>
+    <w:p>
+      <w:pPr>
+        <w:pStyle w:val="Caption"/>
+      </w:pPr>
+      <w:r>
+        <w:t xml:space="preserve">Figure </w:t>
+      </w:r>
+      <w:fldSimple w:instr=" SEQ Figure \* ARABIC ">
+        <w:r>
+          <w:rPr>
+            <w:noProof/>
+          </w:rPr>
+          <w:t>5</w:t>
+        </w:r>
+      </w:fldSimple>
+    </w:p>
+    <w:p>
+      <w:r>
+        <w:t xml:space="preserve">By setting up a proper equation for computing the chi squared, and then telling the computer to find the values for the estimated variables that minimize the chi squared value, we are able to compute the best possible fit that uses the equation for an over damped oscillator. </w:t>
+      </w:r>
+    </w:p>
+    <w:p>
+      <w:pPr>
+        <w:rPr>
+          <w:rFonts w:eastAsiaTheme="minorEastAsia"/>
+        </w:rPr>
+      </w:pPr>
+      <m:oMathPara>
+        <m:oMath>
+          <m:r>
+            <w:rPr>
+              <w:rFonts w:ascii="Cambria Math" w:hAnsi="Cambria Math"/>
+            </w:rPr>
+            <m:t>7.286+</m:t>
+          </m:r>
+          <m:d>
+            <m:dPr>
+              <m:ctrlPr>
+                <w:rPr>
+                  <w:rFonts w:ascii="Cambria Math" w:hAnsi="Cambria Math"/>
+                  <w:i/>
+                </w:rPr>
+              </m:ctrlPr>
+            </m:dPr>
+            <m:e>
+              <m:r>
+                <w:rPr>
+                  <w:rFonts w:ascii="Cambria Math" w:hAnsi="Cambria Math"/>
+                </w:rPr>
+                <m:t>1.406*</m:t>
+              </m:r>
+              <m:sSup>
+                <m:sSupPr>
+                  <m:ctrlPr>
+                    <w:rPr>
+                      <w:rFonts w:ascii="Cambria Math" w:hAnsi="Cambria Math"/>
+                      <w:i/>
+                    </w:rPr>
+                  </m:ctrlPr>
+                </m:sSupPr>
+                <m:e>
+                  <m:r>
+                    <w:rPr>
+                      <w:rFonts w:ascii="Cambria Math" w:hAnsi="Cambria Math"/>
+                    </w:rPr>
+                    <m:t>10</m:t>
+                  </m:r>
+                </m:e>
+                <m:sup>
+                  <m:r>
+                    <w:rPr>
+                      <w:rFonts w:ascii="Cambria Math" w:hAnsi="Cambria Math"/>
+                    </w:rPr>
+                    <m:t>3</m:t>
+                  </m:r>
+                </m:sup>
+              </m:sSup>
+              <m:r>
+                <w:rPr>
+                  <w:rFonts w:ascii="Cambria Math" w:hAnsi="Cambria Math"/>
+                </w:rPr>
+                <m:t>*</m:t>
+              </m:r>
+              <m:sSup>
+                <m:sSupPr>
+                  <m:ctrlPr>
+                    <w:rPr>
+                      <w:rFonts w:ascii="Cambria Math" w:hAnsi="Cambria Math"/>
+                      <w:i/>
+                    </w:rPr>
+                  </m:ctrlPr>
+                </m:sSupPr>
+                <m:e>
+                  <m:r>
+                    <w:rPr>
+                      <w:rFonts w:ascii="Cambria Math" w:hAnsi="Cambria Math"/>
+                    </w:rPr>
+                    <m:t>e</m:t>
+                  </m:r>
+                </m:e>
+                <m:sup>
+                  <m:r>
+                    <w:rPr>
+                      <w:rFonts w:ascii="Cambria Math" w:hAnsi="Cambria Math"/>
+                    </w:rPr>
+                    <m:t>-0.083x</m:t>
+                  </m:r>
+                </m:sup>
+              </m:sSup>
+              <m:r>
+                <w:rPr>
+                  <w:rFonts w:ascii="Cambria Math" w:hAnsi="Cambria Math"/>
+                </w:rPr>
+                <m:t>*</m:t>
+              </m:r>
+              <m:func>
+                <m:funcPr>
+                  <m:ctrlPr>
+                    <w:rPr>
+                      <w:rFonts w:ascii="Cambria Math" w:hAnsi="Cambria Math"/>
+                    </w:rPr>
+                  </m:ctrlPr>
+                </m:funcPr>
+                <m:fName>
+                  <m:r>
+                    <m:rPr>
+                      <m:sty m:val="p"/>
+                    </m:rPr>
+                    <w:rPr>
+                      <w:rFonts w:ascii="Cambria Math" w:hAnsi="Cambria Math"/>
+                    </w:rPr>
+                    <m:t>sin</m:t>
+                  </m:r>
+                </m:fName>
+                <m:e>
+                  <m:d>
+                    <m:dPr>
+                      <m:ctrlPr>
+                        <w:rPr>
+                          <w:rFonts w:ascii="Cambria Math" w:hAnsi="Cambria Math"/>
+                          <w:i/>
+                        </w:rPr>
+                      </m:ctrlPr>
+                    </m:dPr>
+                    <m:e>
+                      <m:r>
+                        <w:rPr>
+                          <w:rFonts w:ascii="Cambria Math" w:hAnsi="Cambria Math"/>
+                        </w:rPr>
+                        <m:t>6.707*</m:t>
+                      </m:r>
+                      <m:sSup>
+                        <m:sSupPr>
+                          <m:ctrlPr>
+                            <w:rPr>
+                              <w:rFonts w:ascii="Cambria Math" w:hAnsi="Cambria Math"/>
+                              <w:i/>
+                            </w:rPr>
+                          </m:ctrlPr>
+                        </m:sSupPr>
+                        <m:e>
+                          <m:r>
+                            <w:rPr>
+                              <w:rFonts w:ascii="Cambria Math" w:hAnsi="Cambria Math"/>
+                            </w:rPr>
+                            <m:t>10</m:t>
+                          </m:r>
+                        </m:e>
+                        <m:sup>
+                          <m:r>
+                            <w:rPr>
+                              <w:rFonts w:ascii="Cambria Math" w:hAnsi="Cambria Math"/>
+                            </w:rPr>
+                            <m:t>-3</m:t>
+                          </m:r>
+                        </m:sup>
+                      </m:sSup>
+                      <m:r>
+                        <w:rPr>
+                          <w:rFonts w:ascii="Cambria Math" w:hAnsi="Cambria Math"/>
+                        </w:rPr>
+                        <m:t>x-0.03</m:t>
+                      </m:r>
+                    </m:e>
+                  </m:d>
+                  <m:ctrlPr>
+                    <w:rPr>
+                      <w:rFonts w:ascii="Cambria Math" w:hAnsi="Cambria Math"/>
+                      <w:i/>
+                    </w:rPr>
+                  </m:ctrlPr>
+                </m:e>
+              </m:func>
+            </m:e>
+          </m:d>
+        </m:oMath>
+      </m:oMathPara>
+    </w:p>
+    <w:p>
+      <w:r>
+        <w:t>These values result in the fitting curve seen in figure 6.</w:t>
+      </w:r>
+    </w:p>
+    <w:p>
+      <w:pPr>
+        <w:keepNext/>
+      </w:pPr>
+      <w:r>
+        <w:rPr>
+          <w:noProof/>
+        </w:rPr>
+        <w:lastRenderedPageBreak/>
+        <w:drawing>
+          <wp:inline distT="0" distB="0" distL="0" distR="0">
+            <wp:extent cx="5410956" cy="3343742"/>
+            <wp:effectExtent l="19050" t="0" r="0" b="0"/>
+            <wp:docPr id="8" name="Picture 7" descr="Scatterplot2.jpg"/>
+            <wp:cNvGraphicFramePr>
+              <a:graphicFrameLocks xmlns:a="http://schemas.openxmlformats.org/drawingml/2006/main" noChangeAspect="1"/>
+            </wp:cNvGraphicFramePr>
+            <a:graphic xmlns:a="http://schemas.openxmlformats.org/drawingml/2006/main">
+              <a:graphicData uri="http://schemas.openxmlformats.org/drawingml/2006/picture">
+                <pic:pic xmlns:pic="http://schemas.openxmlformats.org/drawingml/2006/picture">
+                  <pic:nvPicPr>
+                    <pic:cNvPr id="0" name="Scatterplot2.jpg"/>
+                    <pic:cNvPicPr/>
+                  </pic:nvPicPr>
+                  <pic:blipFill>
+                    <a:blip r:embed="rId9" cstate="print"/>
+                    <a:stretch>
+                      <a:fillRect/>
+                    </a:stretch>
+                  </pic:blipFill>
+                  <pic:spPr>
+                    <a:xfrm>
+                      <a:off x="0" y="0"/>
+                      <a:ext cx="5410956" cy="3343742"/>
+                    </a:xfrm>
+                    <a:prstGeom prst="rect">
+                      <a:avLst/>
+                    </a:prstGeom>
+                  </pic:spPr>
+                </pic:pic>
+              </a:graphicData>
+            </a:graphic>
+          </wp:inline>
+        </w:drawing>
+      </w:r>
+    </w:p>
+    <w:p>
+      <w:pPr>
+        <w:pStyle w:val="Caption"/>
+      </w:pPr>
+      <w:r>
+        <w:t xml:space="preserve">Figure </w:t>
+      </w:r>
+      <w:fldSimple w:instr=" SEQ Figure \* ARABIC ">
+        <w:r>
+          <w:rPr>
+            <w:noProof/>
+          </w:rPr>
+          <w:t>6</w:t>
+        </w:r>
+      </w:fldSimple>
+    </w:p>
+    <w:p>
+      <w:r>
+        <w:t xml:space="preserve">Using the mean </w:t>
+      </w:r>
+      <w:r>
+        <w:t>standard error in our chi squared equation give us a chi squared value of 57.728.  This is very good considering that there are 244 data points.</w:t>
+      </w:r>
+    </w:p>
     <w:sectPr>
       <w:pgSz w:w="12240" w:h="15840"/>
       <w:pgMar w:top="1440" w:right="1440" w:bottom="1440" w:left="1440" w:header="720" w:footer="720" w:gutter="0"/>
@@ -470,6 +1161,16 @@
       <w:color w:val="4F81BD" w:themeColor="accent1"/>
       <w:sz w:val="18"/>
       <w:szCs w:val="18"/>
+    </w:rPr>
+  </w:style>
+  <w:style w:type="character" w:styleId="PlaceholderText">
+    <w:name w:val="Placeholder Text"/>
+    <w:basedOn w:val="DefaultParagraphFont"/>
+    <w:uiPriority w:val="99"/>
+    <w:semiHidden/>
+    <w:rsid w:val="008C166C"/>
+    <w:rPr>
+      <w:color w:val="808080"/>
     </w:rPr>
   </w:style>
 </w:styles>

</xml_diff>

<commit_message>
Made a few quick corrections
</commit_message>
<xml_diff>
--- a/CS497R Report.docx
+++ b/CS497R Report.docx
@@ -1,6 +1,6 @@
 
 <file path=word/document.xml><?xml version="1.0" encoding="utf-8"?>
-<w:document xmlns:wpc="http://schemas.microsoft.com/office/word/2010/wordprocessingCanvas" xmlns:mc="http://schemas.openxmlformats.org/markup-compatibility/2006" xmlns:o="urn:schemas-microsoft-com:office:office" xmlns:r="http://schemas.openxmlformats.org/officeDocument/2006/relationships" xmlns:m="http://schemas.openxmlformats.org/officeDocument/2006/math" xmlns:v="urn:schemas-microsoft-com:vml" xmlns:wp14="http://schemas.microsoft.com/office/word/2010/wordprocessingDrawing" xmlns:wp="http://schemas.openxmlformats.org/drawingml/2006/wordprocessingDrawing" xmlns:w10="urn:schemas-microsoft-com:office:word" xmlns:w="http://schemas.openxmlformats.org/wordprocessingml/2006/main" xmlns:w14="http://schemas.microsoft.com/office/word/2010/wordml" xmlns:w15="http://schemas.microsoft.com/office/word/2012/wordml" xmlns:wpg="http://schemas.microsoft.com/office/word/2010/wordprocessingGroup" xmlns:wpi="http://schemas.microsoft.com/office/word/2010/wordprocessingInk" xmlns:wne="http://schemas.microsoft.com/office/word/2006/wordml" xmlns:wps="http://schemas.microsoft.com/office/word/2010/wordprocessingShape" mc:Ignorable="w14 w15 wp14">
+<w:document xmlns:ve="http://schemas.openxmlformats.org/markup-compatibility/2006" xmlns:o="urn:schemas-microsoft-com:office:office" xmlns:r="http://schemas.openxmlformats.org/officeDocument/2006/relationships" xmlns:m="http://schemas.openxmlformats.org/officeDocument/2006/math" xmlns:v="urn:schemas-microsoft-com:vml" xmlns:wp="http://schemas.openxmlformats.org/drawingml/2006/wordprocessingDrawing" xmlns:w10="urn:schemas-microsoft-com:office:word" xmlns:w="http://schemas.openxmlformats.org/wordprocessingml/2006/main" xmlns:wne="http://schemas.microsoft.com/office/word/2006/wordml">
   <w:body>
     <w:p>
       <w:pPr>
@@ -34,8 +34,13 @@
         <w:pStyle w:val="NoSpacing"/>
         <w:jc w:val="center"/>
       </w:pPr>
-      <w:r>
-        <w:t>Quimera Interactive – App Data Analysis</w:t>
+      <w:proofErr w:type="spellStart"/>
+      <w:r>
+        <w:t>Quimera</w:t>
+      </w:r>
+      <w:proofErr w:type="spellEnd"/>
+      <w:r>
+        <w:t xml:space="preserve"> Interactive – App Data Analysis</w:t>
       </w:r>
     </w:p>
     <w:p>
@@ -70,7 +75,33 @@
     <w:p/>
     <w:p>
       <w:r>
-        <w:t>During our analysis of the app sales information provided by Quimera Interactive, it was noted that the average amount of transactions by day of the month peaked on the seventeenth and eighteenth.  We formulated a hypothesis that sales could increase on these days every month due to the nearly universal bi-monthly payday that falls on the 15th and on the 1st of every month.  This hypothesis was weakened by the fact that the average amount of transactions for the second and third days of the month does not also increase.  We decided to conduct an analysis of variance to determine whether or not any change in the amount of transactions was more than just chance.  The results of our initial ANOVA can be seen in figure 1.</w:t>
+        <w:t xml:space="preserve">During our analysis of the app sales information provided by </w:t>
+      </w:r>
+      <w:proofErr w:type="spellStart"/>
+      <w:r>
+        <w:t>Quimera</w:t>
+      </w:r>
+      <w:proofErr w:type="spellEnd"/>
+      <w:r>
+        <w:t xml:space="preserve"> Interactive, it was noted that the average amount of transactions by day of the month peaked on the seventeenth and eighteenth.  We formulated a hypothesis that sales could increase on these days every month due to the nearly universal bi-monthly payday that falls on the 15th and on the 1st of every month.  This hypothesis was weakened by the fact that the average amount of transactions for the second and third days of the month does not also increase.  We decided to conduct an analysis of variance to determine whether or not </w:t>
+      </w:r>
+      <w:r>
+        <w:t>the</w:t>
+      </w:r>
+      <w:r>
+        <w:t xml:space="preserve"> change in the </w:t>
+      </w:r>
+      <w:r>
+        <w:t xml:space="preserve">mean </w:t>
+      </w:r>
+      <w:r>
+        <w:t>amount of transactions</w:t>
+      </w:r>
+      <w:r>
+        <w:t xml:space="preserve"> by day of month</w:t>
+      </w:r>
+      <w:r>
+        <w:t xml:space="preserve"> was more than just chance.  The results of our initial ANOVA can be seen in figure 1.</w:t>
       </w:r>
     </w:p>
     <w:p>
@@ -149,7 +180,13 @@
     </w:p>
     <w:p>
       <w:r>
-        <w:t>The result leads us to believe that there is a high probability that there is variance in the number of transactions by day of month.  To gain a better understanding of this variance we produce a scatter plot as seen in figure 2.</w:t>
+        <w:t xml:space="preserve">The result leads us to believe that there is a high probability that </w:t>
+      </w:r>
+      <w:r>
+        <w:t>variance exists</w:t>
+      </w:r>
+      <w:r>
+        <w:t xml:space="preserve"> in the number of transactions by day of month.  To gain a better understanding of this variance we produce a scatter plot as seen in figure 2.</w:t>
       </w:r>
     </w:p>
     <w:p>
@@ -303,10 +340,7 @@
         <w:fldChar w:fldCharType="begin"/>
       </w:r>
       <w:r>
-        <w:instrText xml:space="preserve"> SEQ Figure \* ARABI</w:instrText>
-      </w:r>
-      <w:r>
-        <w:instrText xml:space="preserve">C </w:instrText>
+        <w:instrText xml:space="preserve"> SEQ Figure \* ARABIC </w:instrText>
       </w:r>
       <w:r>
         <w:fldChar w:fldCharType="separate"/>
@@ -332,7 +366,25 @@
         <w:t xml:space="preserve">This P-value does not allow us to reject the null hypothesis.  We can assume that any variation in the means is a result of random deviations.  </w:t>
       </w:r>
       <w:r>
-        <w:t xml:space="preserve">This result compared with the ANOVA for the full 8 month period, indicates that most of the change in mean is a result of the first two months.  </w:t>
+        <w:t xml:space="preserve">This result compared with the ANOVA for the full 8 month period indicates that most of the </w:t>
+      </w:r>
+      <w:r>
+        <w:t>variation</w:t>
+      </w:r>
+      <w:r>
+        <w:t xml:space="preserve"> in </w:t>
+      </w:r>
+      <w:r>
+        <w:t xml:space="preserve">the </w:t>
+      </w:r>
+      <w:r>
+        <w:t>mean</w:t>
+      </w:r>
+      <w:r>
+        <w:t>s</w:t>
+      </w:r>
+      <w:r>
+        <w:t xml:space="preserve"> is a result of the first two months.  </w:t>
       </w:r>
       <w:r>
         <w:t>See figure 4.</w:t>
@@ -415,7 +467,13 @@
     </w:p>
     <w:p>
       <w:r>
-        <w:t xml:space="preserve">The peak of this scatter plot happens on the 17th of March, and is the main cause of the variance in </w:t>
+        <w:t xml:space="preserve">The peak of this scatter plot </w:t>
+      </w:r>
+      <w:r>
+        <w:t>occurs</w:t>
+      </w:r>
+      <w:r>
+        <w:t xml:space="preserve"> on the 17th of March, and is the main cause of the variance in </w:t>
       </w:r>
       <w:r>
         <w:t xml:space="preserve">the </w:t>
@@ -424,7 +482,15 @@
         <w:t xml:space="preserve">first ANOVA.  </w:t>
       </w:r>
       <w:r>
-        <w:t>The scatter plot seems to follow a curve similar to an over damped oscillator.  In an attempt to determine the quantity that the amount of transactions is trending towards, a fitted curve is used.  Using Mathcad it is first necessary to start with estimate values for our over damped oscillator equation.  Here is the equation for an over damped oscillator.</w:t>
+        <w:t xml:space="preserve">The scatter plot seems to follow a curve similar to an over damped oscillator.  In an attempt to determine the quantity that the amount of transactions is trending towards, a fitted curve is used.  Using </w:t>
+      </w:r>
+      <w:proofErr w:type="spellStart"/>
+      <w:r>
+        <w:t>Mathcad</w:t>
+      </w:r>
+      <w:proofErr w:type="spellEnd"/>
+      <w:r>
+        <w:t xml:space="preserve"> it is first necessary to start with estimate values for our over damped oscillator equation.  Here is the equation for an over damped oscillator.</w:t>
       </w:r>
     </w:p>
     <w:p>
@@ -962,9 +1028,6 @@
       </w:r>
     </w:p>
     <w:p>
-      <w:pPr>
-        <w:keepNext/>
-      </w:pPr>
       <w:r>
         <w:rPr>
           <w:noProof/>
@@ -1043,6 +1106,18 @@
       <w:r>
         <w:t>standard error in our chi squared equation give us a chi squared value of 57.728.  This is very good considering that there are 244 data points.</w:t>
       </w:r>
+      <w:r>
+        <w:t xml:space="preserve">  The equation found indicates that the amount of </w:t>
+      </w:r>
+      <w:r>
+        <w:t>transactions</w:t>
+      </w:r>
+      <w:r>
+        <w:t xml:space="preserve"> per day trends to 7.286.  </w:t>
+      </w:r>
+      <w:r>
+        <w:t>While this provides a good current average, future trends are unpredictable.  The introduction of any new apps to the market in the future will likely increase that value.</w:t>
+      </w:r>
     </w:p>
     <w:p>
       <w:pPr>
@@ -1074,8 +1149,9 @@
         <w:rPr>
           <w:noProof/>
         </w:rPr>
+        <w:lastRenderedPageBreak/>
         <w:drawing>
-          <wp:inline distT="0" distB="0" distL="0" distR="0" wp14:anchorId="5FDDDB02" wp14:editId="5872E194">
+          <wp:inline distT="0" distB="0" distL="0" distR="0">
             <wp:extent cx="5486400" cy="2362200"/>
             <wp:effectExtent l="0" t="0" r="0" b="0"/>
             <wp:docPr id="1" name="Chart 1"/>
@@ -1094,9 +1170,8 @@
         <w:rPr>
           <w:noProof/>
         </w:rPr>
-        <w:lastRenderedPageBreak/>
         <w:drawing>
-          <wp:inline distT="0" distB="0" distL="0" distR="0" wp14:anchorId="17179D13" wp14:editId="329C86CC">
+          <wp:inline distT="0" distB="0" distL="0" distR="0">
             <wp:extent cx="5991225" cy="2924175"/>
             <wp:effectExtent l="0" t="0" r="0" b="0"/>
             <wp:docPr id="5" name="Chart 5"/>
@@ -1120,8 +1195,9 @@
         <w:rPr>
           <w:noProof/>
         </w:rPr>
+        <w:lastRenderedPageBreak/>
         <w:drawing>
-          <wp:inline distT="0" distB="0" distL="0" distR="0" wp14:anchorId="31BD90BD" wp14:editId="1F311205">
+          <wp:inline distT="0" distB="0" distL="0" distR="0">
             <wp:extent cx="6010275" cy="2638425"/>
             <wp:effectExtent l="0" t="0" r="0" b="0"/>
             <wp:docPr id="9" name="Chart 9"/>
@@ -1163,7 +1239,7 @@
 </file>
 
 <file path=word/endnotes.xml><?xml version="1.0" encoding="utf-8"?>
-<w:endnotes xmlns:wpc="http://schemas.microsoft.com/office/word/2010/wordprocessingCanvas" xmlns:mc="http://schemas.openxmlformats.org/markup-compatibility/2006" xmlns:o="urn:schemas-microsoft-com:office:office" xmlns:r="http://schemas.openxmlformats.org/officeDocument/2006/relationships" xmlns:m="http://schemas.openxmlformats.org/officeDocument/2006/math" xmlns:v="urn:schemas-microsoft-com:vml" xmlns:wp14="http://schemas.microsoft.com/office/word/2010/wordprocessingDrawing" xmlns:wp="http://schemas.openxmlformats.org/drawingml/2006/wordprocessingDrawing" xmlns:w10="urn:schemas-microsoft-com:office:word" xmlns:w="http://schemas.openxmlformats.org/wordprocessingml/2006/main" xmlns:w14="http://schemas.microsoft.com/office/word/2010/wordml" xmlns:w15="http://schemas.microsoft.com/office/word/2012/wordml" xmlns:wpg="http://schemas.microsoft.com/office/word/2010/wordprocessingGroup" xmlns:wpi="http://schemas.microsoft.com/office/word/2010/wordprocessingInk" xmlns:wne="http://schemas.microsoft.com/office/word/2006/wordml" xmlns:wps="http://schemas.microsoft.com/office/word/2010/wordprocessingShape" mc:Ignorable="w14 w15 wp14">
+<w:endnotes xmlns:ve="http://schemas.openxmlformats.org/markup-compatibility/2006" xmlns:o="urn:schemas-microsoft-com:office:office" xmlns:r="http://schemas.openxmlformats.org/officeDocument/2006/relationships" xmlns:m="http://schemas.openxmlformats.org/officeDocument/2006/math" xmlns:v="urn:schemas-microsoft-com:vml" xmlns:wp="http://schemas.openxmlformats.org/drawingml/2006/wordprocessingDrawing" xmlns:w10="urn:schemas-microsoft-com:office:word" xmlns:w="http://schemas.openxmlformats.org/wordprocessingml/2006/main" xmlns:wne="http://schemas.microsoft.com/office/word/2006/wordml">
   <w:endnote w:type="separator" w:id="-1">
     <w:p>
       <w:pPr>
@@ -1188,7 +1264,7 @@
 </file>
 
 <file path=word/footnotes.xml><?xml version="1.0" encoding="utf-8"?>
-<w:footnotes xmlns:wpc="http://schemas.microsoft.com/office/word/2010/wordprocessingCanvas" xmlns:mc="http://schemas.openxmlformats.org/markup-compatibility/2006" xmlns:o="urn:schemas-microsoft-com:office:office" xmlns:r="http://schemas.openxmlformats.org/officeDocument/2006/relationships" xmlns:m="http://schemas.openxmlformats.org/officeDocument/2006/math" xmlns:v="urn:schemas-microsoft-com:vml" xmlns:wp14="http://schemas.microsoft.com/office/word/2010/wordprocessingDrawing" xmlns:wp="http://schemas.openxmlformats.org/drawingml/2006/wordprocessingDrawing" xmlns:w10="urn:schemas-microsoft-com:office:word" xmlns:w="http://schemas.openxmlformats.org/wordprocessingml/2006/main" xmlns:w14="http://schemas.microsoft.com/office/word/2010/wordml" xmlns:w15="http://schemas.microsoft.com/office/word/2012/wordml" xmlns:wpg="http://schemas.microsoft.com/office/word/2010/wordprocessingGroup" xmlns:wpi="http://schemas.microsoft.com/office/word/2010/wordprocessingInk" xmlns:wne="http://schemas.microsoft.com/office/word/2006/wordml" xmlns:wps="http://schemas.microsoft.com/office/word/2010/wordprocessingShape" mc:Ignorable="w14 w15 wp14">
+<w:footnotes xmlns:ve="http://schemas.openxmlformats.org/markup-compatibility/2006" xmlns:o="urn:schemas-microsoft-com:office:office" xmlns:r="http://schemas.openxmlformats.org/officeDocument/2006/relationships" xmlns:m="http://schemas.openxmlformats.org/officeDocument/2006/math" xmlns:v="urn:schemas-microsoft-com:vml" xmlns:wp="http://schemas.openxmlformats.org/drawingml/2006/wordprocessingDrawing" xmlns:w10="urn:schemas-microsoft-com:office:word" xmlns:w="http://schemas.openxmlformats.org/wordprocessingml/2006/main" xmlns:wne="http://schemas.microsoft.com/office/word/2006/wordml">
   <w:footnote w:type="separator" w:id="-1">
     <w:p>
       <w:pPr>
@@ -1213,7 +1289,7 @@
 </file>
 
 <file path=word/styles.xml><?xml version="1.0" encoding="utf-8"?>
-<w:styles xmlns:mc="http://schemas.openxmlformats.org/markup-compatibility/2006" xmlns:r="http://schemas.openxmlformats.org/officeDocument/2006/relationships" xmlns:w="http://schemas.openxmlformats.org/wordprocessingml/2006/main" xmlns:w14="http://schemas.microsoft.com/office/word/2010/wordml" xmlns:w15="http://schemas.microsoft.com/office/word/2012/wordml" mc:Ignorable="w14 w15">
+<w:styles xmlns:r="http://schemas.openxmlformats.org/officeDocument/2006/relationships" xmlns:w="http://schemas.openxmlformats.org/wordprocessingml/2006/main">
   <w:docDefaults>
     <w:rPrDefault>
       <w:rPr>
@@ -1229,378 +1305,144 @@
       </w:pPr>
     </w:pPrDefault>
   </w:docDefaults>
-  <w:latentStyles w:defLockedState="0" w:defUIPriority="99" w:defSemiHidden="0" w:defUnhideWhenUsed="0" w:defQFormat="0" w:count="371">
-    <w:lsdException w:name="Normal" w:uiPriority="0" w:qFormat="1"/>
-    <w:lsdException w:name="heading 1" w:uiPriority="9" w:qFormat="1"/>
-    <w:lsdException w:name="heading 2" w:semiHidden="1" w:uiPriority="9" w:unhideWhenUsed="1" w:qFormat="1"/>
-    <w:lsdException w:name="heading 3" w:semiHidden="1" w:uiPriority="9" w:unhideWhenUsed="1" w:qFormat="1"/>
-    <w:lsdException w:name="heading 4" w:semiHidden="1" w:uiPriority="9" w:unhideWhenUsed="1" w:qFormat="1"/>
-    <w:lsdException w:name="heading 5" w:semiHidden="1" w:uiPriority="9" w:unhideWhenUsed="1" w:qFormat="1"/>
-    <w:lsdException w:name="heading 6" w:semiHidden="1" w:uiPriority="9" w:unhideWhenUsed="1" w:qFormat="1"/>
-    <w:lsdException w:name="heading 7" w:semiHidden="1" w:uiPriority="9" w:unhideWhenUsed="1" w:qFormat="1"/>
-    <w:lsdException w:name="heading 8" w:semiHidden="1" w:uiPriority="9" w:unhideWhenUsed="1" w:qFormat="1"/>
-    <w:lsdException w:name="heading 9" w:semiHidden="1" w:uiPriority="9" w:unhideWhenUsed="1" w:qFormat="1"/>
-    <w:lsdException w:name="index 1" w:semiHidden="1" w:unhideWhenUsed="1"/>
-    <w:lsdException w:name="index 2" w:semiHidden="1" w:unhideWhenUsed="1"/>
-    <w:lsdException w:name="index 3" w:semiHidden="1" w:unhideWhenUsed="1"/>
-    <w:lsdException w:name="index 4" w:semiHidden="1" w:unhideWhenUsed="1"/>
-    <w:lsdException w:name="index 5" w:semiHidden="1" w:unhideWhenUsed="1"/>
-    <w:lsdException w:name="index 6" w:semiHidden="1" w:unhideWhenUsed="1"/>
-    <w:lsdException w:name="index 7" w:semiHidden="1" w:unhideWhenUsed="1"/>
-    <w:lsdException w:name="index 8" w:semiHidden="1" w:unhideWhenUsed="1"/>
-    <w:lsdException w:name="index 9" w:semiHidden="1" w:unhideWhenUsed="1"/>
-    <w:lsdException w:name="toc 1" w:semiHidden="1" w:uiPriority="39" w:unhideWhenUsed="1"/>
-    <w:lsdException w:name="toc 2" w:semiHidden="1" w:uiPriority="39" w:unhideWhenUsed="1"/>
-    <w:lsdException w:name="toc 3" w:semiHidden="1" w:uiPriority="39" w:unhideWhenUsed="1"/>
-    <w:lsdException w:name="toc 4" w:semiHidden="1" w:uiPriority="39" w:unhideWhenUsed="1"/>
-    <w:lsdException w:name="toc 5" w:semiHidden="1" w:uiPriority="39" w:unhideWhenUsed="1"/>
-    <w:lsdException w:name="toc 6" w:semiHidden="1" w:uiPriority="39" w:unhideWhenUsed="1"/>
-    <w:lsdException w:name="toc 7" w:semiHidden="1" w:uiPriority="39" w:unhideWhenUsed="1"/>
-    <w:lsdException w:name="toc 8" w:semiHidden="1" w:uiPriority="39" w:unhideWhenUsed="1"/>
-    <w:lsdException w:name="toc 9" w:semiHidden="1" w:uiPriority="39" w:unhideWhenUsed="1"/>
-    <w:lsdException w:name="Normal Indent" w:semiHidden="1" w:unhideWhenUsed="1"/>
-    <w:lsdException w:name="footnote text" w:semiHidden="1" w:unhideWhenUsed="1"/>
-    <w:lsdException w:name="annotation text" w:semiHidden="1" w:unhideWhenUsed="1"/>
-    <w:lsdException w:name="header" w:semiHidden="1" w:unhideWhenUsed="1"/>
-    <w:lsdException w:name="footer" w:semiHidden="1" w:unhideWhenUsed="1"/>
-    <w:lsdException w:name="index heading" w:semiHidden="1" w:unhideWhenUsed="1"/>
-    <w:lsdException w:name="caption" w:semiHidden="1" w:uiPriority="35" w:unhideWhenUsed="1" w:qFormat="1"/>
-    <w:lsdException w:name="table of figures" w:semiHidden="1" w:unhideWhenUsed="1"/>
-    <w:lsdException w:name="envelope address" w:semiHidden="1" w:unhideWhenUsed="1"/>
-    <w:lsdException w:name="envelope return" w:semiHidden="1" w:unhideWhenUsed="1"/>
-    <w:lsdException w:name="footnote reference" w:semiHidden="1" w:unhideWhenUsed="1"/>
-    <w:lsdException w:name="annotation reference" w:semiHidden="1" w:unhideWhenUsed="1"/>
-    <w:lsdException w:name="line number" w:semiHidden="1" w:unhideWhenUsed="1"/>
-    <w:lsdException w:name="page number" w:semiHidden="1" w:unhideWhenUsed="1"/>
-    <w:lsdException w:name="endnote reference" w:semiHidden="1" w:unhideWhenUsed="1"/>
-    <w:lsdException w:name="endnote text" w:semiHidden="1" w:unhideWhenUsed="1"/>
-    <w:lsdException w:name="table of authorities" w:semiHidden="1" w:unhideWhenUsed="1"/>
-    <w:lsdException w:name="macro" w:semiHidden="1" w:unhideWhenUsed="1"/>
-    <w:lsdException w:name="toa heading" w:semiHidden="1" w:unhideWhenUsed="1"/>
-    <w:lsdException w:name="List" w:semiHidden="1" w:unhideWhenUsed="1"/>
-    <w:lsdException w:name="List Bullet" w:semiHidden="1" w:unhideWhenUsed="1"/>
-    <w:lsdException w:name="List Number" w:semiHidden="1" w:unhideWhenUsed="1"/>
-    <w:lsdException w:name="List 2" w:semiHidden="1" w:unhideWhenUsed="1"/>
-    <w:lsdException w:name="List 3" w:semiHidden="1" w:unhideWhenUsed="1"/>
-    <w:lsdException w:name="List 4" w:semiHidden="1" w:unhideWhenUsed="1"/>
-    <w:lsdException w:name="List 5" w:semiHidden="1" w:unhideWhenUsed="1"/>
-    <w:lsdException w:name="List Bullet 2" w:semiHidden="1" w:unhideWhenUsed="1"/>
-    <w:lsdException w:name="List Bullet 3" w:semiHidden="1" w:unhideWhenUsed="1"/>
-    <w:lsdException w:name="List Bullet 4" w:semiHidden="1" w:unhideWhenUsed="1"/>
-    <w:lsdException w:name="List Bullet 5" w:semiHidden="1" w:unhideWhenUsed="1"/>
-    <w:lsdException w:name="List Number 2" w:semiHidden="1" w:unhideWhenUsed="1"/>
-    <w:lsdException w:name="List Number 3" w:semiHidden="1" w:unhideWhenUsed="1"/>
-    <w:lsdException w:name="List Number 4" w:semiHidden="1" w:unhideWhenUsed="1"/>
-    <w:lsdException w:name="List Number 5" w:semiHidden="1" w:unhideWhenUsed="1"/>
-    <w:lsdException w:name="Title" w:uiPriority="10" w:qFormat="1"/>
-    <w:lsdException w:name="Closing" w:semiHidden="1" w:unhideWhenUsed="1"/>
-    <w:lsdException w:name="Signature" w:semiHidden="1" w:unhideWhenUsed="1"/>
-    <w:lsdException w:name="Default Paragraph Font" w:semiHidden="1" w:uiPriority="1" w:unhideWhenUsed="1"/>
-    <w:lsdException w:name="Body Text" w:semiHidden="1" w:unhideWhenUsed="1"/>
-    <w:lsdException w:name="Body Text Indent" w:semiHidden="1" w:unhideWhenUsed="1"/>
-    <w:lsdException w:name="List Continue" w:semiHidden="1" w:unhideWhenUsed="1"/>
-    <w:lsdException w:name="List Continue 2" w:semiHidden="1" w:unhideWhenUsed="1"/>
-    <w:lsdException w:name="List Continue 3" w:semiHidden="1" w:unhideWhenUsed="1"/>
-    <w:lsdException w:name="List Continue 4" w:semiHidden="1" w:unhideWhenUsed="1"/>
-    <w:lsdException w:name="List Continue 5" w:semiHidden="1" w:unhideWhenUsed="1"/>
-    <w:lsdException w:name="Message Header" w:semiHidden="1" w:unhideWhenUsed="1"/>
-    <w:lsdException w:name="Subtitle" w:uiPriority="11" w:qFormat="1"/>
-    <w:lsdException w:name="Salutation" w:semiHidden="1" w:unhideWhenUsed="1"/>
-    <w:lsdException w:name="Date" w:semiHidden="1" w:unhideWhenUsed="1"/>
-    <w:lsdException w:name="Body Text First Indent" w:semiHidden="1" w:unhideWhenUsed="1"/>
-    <w:lsdException w:name="Body Text First Indent 2" w:semiHidden="1" w:unhideWhenUsed="1"/>
-    <w:lsdException w:name="Note Heading" w:semiHidden="1" w:unhideWhenUsed="1"/>
-    <w:lsdException w:name="Body Text 2" w:semiHidden="1" w:unhideWhenUsed="1"/>
-    <w:lsdException w:name="Body Text 3" w:semiHidden="1" w:unhideWhenUsed="1"/>
-    <w:lsdException w:name="Body Text Indent 2" w:semiHidden="1" w:unhideWhenUsed="1"/>
-    <w:lsdException w:name="Body Text Indent 3" w:semiHidden="1" w:unhideWhenUsed="1"/>
-    <w:lsdException w:name="Block Text" w:semiHidden="1" w:unhideWhenUsed="1"/>
-    <w:lsdException w:name="Hyperlink" w:semiHidden="1" w:unhideWhenUsed="1"/>
-    <w:lsdException w:name="FollowedHyperlink" w:semiHidden="1" w:unhideWhenUsed="1"/>
-    <w:lsdException w:name="Strong" w:uiPriority="22" w:qFormat="1"/>
-    <w:lsdException w:name="Emphasis" w:uiPriority="20" w:qFormat="1"/>
-    <w:lsdException w:name="Document Map" w:semiHidden="1" w:unhideWhenUsed="1"/>
-    <w:lsdException w:name="Plain Text" w:semiHidden="1" w:unhideWhenUsed="1"/>
-    <w:lsdException w:name="E-mail Signature" w:semiHidden="1" w:unhideWhenUsed="1"/>
-    <w:lsdException w:name="HTML Top of Form" w:semiHidden="1" w:unhideWhenUsed="1"/>
-    <w:lsdException w:name="HTML Bottom of Form" w:semiHidden="1" w:unhideWhenUsed="1"/>
-    <w:lsdException w:name="Normal (Web)" w:semiHidden="1" w:unhideWhenUsed="1"/>
-    <w:lsdException w:name="HTML Acronym" w:semiHidden="1" w:unhideWhenUsed="1"/>
-    <w:lsdException w:name="HTML Address" w:semiHidden="1" w:unhideWhenUsed="1"/>
-    <w:lsdException w:name="HTML Cite" w:semiHidden="1" w:unhideWhenUsed="1"/>
-    <w:lsdException w:name="HTML Code" w:semiHidden="1" w:unhideWhenUsed="1"/>
-    <w:lsdException w:name="HTML Definition" w:semiHidden="1" w:unhideWhenUsed="1"/>
-    <w:lsdException w:name="HTML Keyboard" w:semiHidden="1" w:unhideWhenUsed="1"/>
-    <w:lsdException w:name="HTML Preformatted" w:semiHidden="1" w:unhideWhenUsed="1"/>
-    <w:lsdException w:name="HTML Sample" w:semiHidden="1" w:unhideWhenUsed="1"/>
-    <w:lsdException w:name="HTML Typewriter" w:semiHidden="1" w:unhideWhenUsed="1"/>
-    <w:lsdException w:name="HTML Variable" w:semiHidden="1" w:unhideWhenUsed="1"/>
-    <w:lsdException w:name="Normal Table" w:semiHidden="1" w:unhideWhenUsed="1"/>
-    <w:lsdException w:name="annotation subject" w:semiHidden="1" w:unhideWhenUsed="1"/>
-    <w:lsdException w:name="No List" w:semiHidden="1" w:unhideWhenUsed="1"/>
-    <w:lsdException w:name="Outline List 1" w:semiHidden="1" w:unhideWhenUsed="1"/>
-    <w:lsdException w:name="Outline List 2" w:semiHidden="1" w:unhideWhenUsed="1"/>
-    <w:lsdException w:name="Outline List 3" w:semiHidden="1" w:unhideWhenUsed="1"/>
-    <w:lsdException w:name="Table Simple 1" w:semiHidden="1" w:unhideWhenUsed="1"/>
-    <w:lsdException w:name="Table Simple 2" w:semiHidden="1" w:unhideWhenUsed="1"/>
-    <w:lsdException w:name="Table Simple 3" w:semiHidden="1" w:unhideWhenUsed="1"/>
-    <w:lsdException w:name="Table Classic 1" w:semiHidden="1" w:unhideWhenUsed="1"/>
-    <w:lsdException w:name="Table Classic 2" w:semiHidden="1" w:unhideWhenUsed="1"/>
-    <w:lsdException w:name="Table Classic 3" w:semiHidden="1" w:unhideWhenUsed="1"/>
-    <w:lsdException w:name="Table Classic 4" w:semiHidden="1" w:unhideWhenUsed="1"/>
-    <w:lsdException w:name="Table Colorful 1" w:semiHidden="1" w:unhideWhenUsed="1"/>
-    <w:lsdException w:name="Table Colorful 2" w:semiHidden="1" w:unhideWhenUsed="1"/>
-    <w:lsdException w:name="Table Colorful 3" w:semiHidden="1" w:unhideWhenUsed="1"/>
-    <w:lsdException w:name="Table Columns 1" w:semiHidden="1" w:unhideWhenUsed="1"/>
-    <w:lsdException w:name="Table Columns 2" w:semiHidden="1" w:unhideWhenUsed="1"/>
-    <w:lsdException w:name="Table Columns 3" w:semiHidden="1" w:unhideWhenUsed="1"/>
-    <w:lsdException w:name="Table Columns 4" w:semiHidden="1" w:unhideWhenUsed="1"/>
-    <w:lsdException w:name="Table Columns 5" w:semiHidden="1" w:unhideWhenUsed="1"/>
-    <w:lsdException w:name="Table Grid 1" w:semiHidden="1" w:unhideWhenUsed="1"/>
-    <w:lsdException w:name="Table Grid 2" w:semiHidden="1" w:unhideWhenUsed="1"/>
-    <w:lsdException w:name="Table Grid 3" w:semiHidden="1" w:unhideWhenUsed="1"/>
-    <w:lsdException w:name="Table Grid 4" w:semiHidden="1" w:unhideWhenUsed="1"/>
-    <w:lsdException w:name="Table Grid 5" w:semiHidden="1" w:unhideWhenUsed="1"/>
-    <w:lsdException w:name="Table Grid 6" w:semiHidden="1" w:unhideWhenUsed="1"/>
-    <w:lsdException w:name="Table Grid 7" w:semiHidden="1" w:unhideWhenUsed="1"/>
-    <w:lsdException w:name="Table Grid 8" w:semiHidden="1" w:unhideWhenUsed="1"/>
-    <w:lsdException w:name="Table List 1" w:semiHidden="1" w:unhideWhenUsed="1"/>
-    <w:lsdException w:name="Table List 2" w:semiHidden="1" w:unhideWhenUsed="1"/>
-    <w:lsdException w:name="Table List 3" w:semiHidden="1" w:unhideWhenUsed="1"/>
-    <w:lsdException w:name="Table List 4" w:semiHidden="1" w:unhideWhenUsed="1"/>
-    <w:lsdException w:name="Table List 5" w:semiHidden="1" w:unhideWhenUsed="1"/>
-    <w:lsdException w:name="Table List 6" w:semiHidden="1" w:unhideWhenUsed="1"/>
-    <w:lsdException w:name="Table List 7" w:semiHidden="1" w:unhideWhenUsed="1"/>
-    <w:lsdException w:name="Table List 8" w:semiHidden="1" w:unhideWhenUsed="1"/>
-    <w:lsdException w:name="Table 3D effects 1" w:semiHidden="1" w:unhideWhenUsed="1"/>
-    <w:lsdException w:name="Table 3D effects 2" w:semiHidden="1" w:unhideWhenUsed="1"/>
-    <w:lsdException w:name="Table 3D effects 3" w:semiHidden="1" w:unhideWhenUsed="1"/>
-    <w:lsdException w:name="Table Contemporary" w:semiHidden="1" w:unhideWhenUsed="1"/>
-    <w:lsdException w:name="Table Elegant" w:semiHidden="1" w:unhideWhenUsed="1"/>
-    <w:lsdException w:name="Table Professional" w:semiHidden="1" w:unhideWhenUsed="1"/>
-    <w:lsdException w:name="Table Subtle 1" w:semiHidden="1" w:unhideWhenUsed="1"/>
-    <w:lsdException w:name="Table Subtle 2" w:semiHidden="1" w:unhideWhenUsed="1"/>
-    <w:lsdException w:name="Table Web 1" w:semiHidden="1" w:unhideWhenUsed="1"/>
-    <w:lsdException w:name="Table Web 2" w:semiHidden="1" w:unhideWhenUsed="1"/>
-    <w:lsdException w:name="Table Web 3" w:semiHidden="1" w:unhideWhenUsed="1"/>
-    <w:lsdException w:name="Balloon Text" w:semiHidden="1" w:unhideWhenUsed="1"/>
-    <w:lsdException w:name="Table Grid" w:uiPriority="59"/>
-    <w:lsdException w:name="Table Theme" w:semiHidden="1" w:unhideWhenUsed="1"/>
-    <w:lsdException w:name="Placeholder Text" w:semiHidden="1"/>
-    <w:lsdException w:name="No Spacing" w:uiPriority="1" w:qFormat="1"/>
-    <w:lsdException w:name="Light Shading" w:uiPriority="60"/>
-    <w:lsdException w:name="Light List" w:uiPriority="61"/>
-    <w:lsdException w:name="Light Grid" w:uiPriority="62"/>
-    <w:lsdException w:name="Medium Shading 1" w:uiPriority="63"/>
-    <w:lsdException w:name="Medium Shading 2" w:uiPriority="64"/>
-    <w:lsdException w:name="Medium List 1" w:uiPriority="65"/>
-    <w:lsdException w:name="Medium List 2" w:uiPriority="66"/>
-    <w:lsdException w:name="Medium Grid 1" w:uiPriority="67"/>
-    <w:lsdException w:name="Medium Grid 2" w:uiPriority="68"/>
-    <w:lsdException w:name="Medium Grid 3" w:uiPriority="69"/>
-    <w:lsdException w:name="Dark List" w:uiPriority="70"/>
-    <w:lsdException w:name="Colorful Shading" w:uiPriority="71"/>
-    <w:lsdException w:name="Colorful List" w:uiPriority="72"/>
-    <w:lsdException w:name="Colorful Grid" w:uiPriority="73"/>
-    <w:lsdException w:name="Light Shading Accent 1" w:uiPriority="60"/>
-    <w:lsdException w:name="Light List Accent 1" w:uiPriority="61"/>
-    <w:lsdException w:name="Light Grid Accent 1" w:uiPriority="62"/>
-    <w:lsdException w:name="Medium Shading 1 Accent 1" w:uiPriority="63"/>
-    <w:lsdException w:name="Medium Shading 2 Accent 1" w:uiPriority="64"/>
-    <w:lsdException w:name="Medium List 1 Accent 1" w:uiPriority="65"/>
-    <w:lsdException w:name="Revision" w:semiHidden="1"/>
-    <w:lsdException w:name="List Paragraph" w:uiPriority="34" w:qFormat="1"/>
-    <w:lsdException w:name="Quote" w:uiPriority="29" w:qFormat="1"/>
-    <w:lsdException w:name="Intense Quote" w:uiPriority="30" w:qFormat="1"/>
-    <w:lsdException w:name="Medium List 2 Accent 1" w:uiPriority="66"/>
-    <w:lsdException w:name="Medium Grid 1 Accent 1" w:uiPriority="67"/>
-    <w:lsdException w:name="Medium Grid 2 Accent 1" w:uiPriority="68"/>
-    <w:lsdException w:name="Medium Grid 3 Accent 1" w:uiPriority="69"/>
-    <w:lsdException w:name="Dark List Accent 1" w:uiPriority="70"/>
-    <w:lsdException w:name="Colorful Shading Accent 1" w:uiPriority="71"/>
-    <w:lsdException w:name="Colorful List Accent 1" w:uiPriority="72"/>
-    <w:lsdException w:name="Colorful Grid Accent 1" w:uiPriority="73"/>
-    <w:lsdException w:name="Light Shading Accent 2" w:uiPriority="60"/>
-    <w:lsdException w:name="Light List Accent 2" w:uiPriority="61"/>
-    <w:lsdException w:name="Light Grid Accent 2" w:uiPriority="62"/>
-    <w:lsdException w:name="Medium Shading 1 Accent 2" w:uiPriority="63"/>
-    <w:lsdException w:name="Medium Shading 2 Accent 2" w:uiPriority="64"/>
-    <w:lsdException w:name="Medium List 1 Accent 2" w:uiPriority="65"/>
-    <w:lsdException w:name="Medium List 2 Accent 2" w:uiPriority="66"/>
-    <w:lsdException w:name="Medium Grid 1 Accent 2" w:uiPriority="67"/>
-    <w:lsdException w:name="Medium Grid 2 Accent 2" w:uiPriority="68"/>
-    <w:lsdException w:name="Medium Grid 3 Accent 2" w:uiPriority="69"/>
-    <w:lsdException w:name="Dark List Accent 2" w:uiPriority="70"/>
-    <w:lsdException w:name="Colorful Shading Accent 2" w:uiPriority="71"/>
-    <w:lsdException w:name="Colorful List Accent 2" w:uiPriority="72"/>
-    <w:lsdException w:name="Colorful Grid Accent 2" w:uiPriority="73"/>
-    <w:lsdException w:name="Light Shading Accent 3" w:uiPriority="60"/>
-    <w:lsdException w:name="Light List Accent 3" w:uiPriority="61"/>
-    <w:lsdException w:name="Light Grid Accent 3" w:uiPriority="62"/>
-    <w:lsdException w:name="Medium Shading 1 Accent 3" w:uiPriority="63"/>
-    <w:lsdException w:name="Medium Shading 2 Accent 3" w:uiPriority="64"/>
-    <w:lsdException w:name="Medium List 1 Accent 3" w:uiPriority="65"/>
-    <w:lsdException w:name="Medium List 2 Accent 3" w:uiPriority="66"/>
-    <w:lsdException w:name="Medium Grid 1 Accent 3" w:uiPriority="67"/>
-    <w:lsdException w:name="Medium Grid 2 Accent 3" w:uiPriority="68"/>
-    <w:lsdException w:name="Medium Grid 3 Accent 3" w:uiPriority="69"/>
-    <w:lsdException w:name="Dark List Accent 3" w:uiPriority="70"/>
-    <w:lsdException w:name="Colorful Shading Accent 3" w:uiPriority="71"/>
-    <w:lsdException w:name="Colorful List Accent 3" w:uiPriority="72"/>
-    <w:lsdException w:name="Colorful Grid Accent 3" w:uiPriority="73"/>
-    <w:lsdException w:name="Light Shading Accent 4" w:uiPriority="60"/>
-    <w:lsdException w:name="Light List Accent 4" w:uiPriority="61"/>
-    <w:lsdException w:name="Light Grid Accent 4" w:uiPriority="62"/>
-    <w:lsdException w:name="Medium Shading 1 Accent 4" w:uiPriority="63"/>
-    <w:lsdException w:name="Medium Shading 2 Accent 4" w:uiPriority="64"/>
-    <w:lsdException w:name="Medium List 1 Accent 4" w:uiPriority="65"/>
-    <w:lsdException w:name="Medium List 2 Accent 4" w:uiPriority="66"/>
-    <w:lsdException w:name="Medium Grid 1 Accent 4" w:uiPriority="67"/>
-    <w:lsdException w:name="Medium Grid 2 Accent 4" w:uiPriority="68"/>
-    <w:lsdException w:name="Medium Grid 3 Accent 4" w:uiPriority="69"/>
-    <w:lsdException w:name="Dark List Accent 4" w:uiPriority="70"/>
-    <w:lsdException w:name="Colorful Shading Accent 4" w:uiPriority="71"/>
-    <w:lsdException w:name="Colorful List Accent 4" w:uiPriority="72"/>
-    <w:lsdException w:name="Colorful Grid Accent 4" w:uiPriority="73"/>
-    <w:lsdException w:name="Light Shading Accent 5" w:uiPriority="60"/>
-    <w:lsdException w:name="Light List Accent 5" w:uiPriority="61"/>
-    <w:lsdException w:name="Light Grid Accent 5" w:uiPriority="62"/>
-    <w:lsdException w:name="Medium Shading 1 Accent 5" w:uiPriority="63"/>
-    <w:lsdException w:name="Medium Shading 2 Accent 5" w:uiPriority="64"/>
-    <w:lsdException w:name="Medium List 1 Accent 5" w:uiPriority="65"/>
-    <w:lsdException w:name="Medium List 2 Accent 5" w:uiPriority="66"/>
-    <w:lsdException w:name="Medium Grid 1 Accent 5" w:uiPriority="67"/>
-    <w:lsdException w:name="Medium Grid 2 Accent 5" w:uiPriority="68"/>
-    <w:lsdException w:name="Medium Grid 3 Accent 5" w:uiPriority="69"/>
-    <w:lsdException w:name="Dark List Accent 5" w:uiPriority="70"/>
-    <w:lsdException w:name="Colorful Shading Accent 5" w:uiPriority="71"/>
-    <w:lsdException w:name="Colorful List Accent 5" w:uiPriority="72"/>
-    <w:lsdException w:name="Colorful Grid Accent 5" w:uiPriority="73"/>
-    <w:lsdException w:name="Light Shading Accent 6" w:uiPriority="60"/>
-    <w:lsdException w:name="Light List Accent 6" w:uiPriority="61"/>
-    <w:lsdException w:name="Light Grid Accent 6" w:uiPriority="62"/>
-    <w:lsdException w:name="Medium Shading 1 Accent 6" w:uiPriority="63"/>
-    <w:lsdException w:name="Medium Shading 2 Accent 6" w:uiPriority="64"/>
-    <w:lsdException w:name="Medium List 1 Accent 6" w:uiPriority="65"/>
-    <w:lsdException w:name="Medium List 2 Accent 6" w:uiPriority="66"/>
-    <w:lsdException w:name="Medium Grid 1 Accent 6" w:uiPriority="67"/>
-    <w:lsdException w:name="Medium Grid 2 Accent 6" w:uiPriority="68"/>
-    <w:lsdException w:name="Medium Grid 3 Accent 6" w:uiPriority="69"/>
-    <w:lsdException w:name="Dark List Accent 6" w:uiPriority="70"/>
-    <w:lsdException w:name="Colorful Shading Accent 6" w:uiPriority="71"/>
-    <w:lsdException w:name="Colorful List Accent 6" w:uiPriority="72"/>
-    <w:lsdException w:name="Colorful Grid Accent 6" w:uiPriority="73"/>
-    <w:lsdException w:name="Subtle Emphasis" w:uiPriority="19" w:qFormat="1"/>
-    <w:lsdException w:name="Intense Emphasis" w:uiPriority="21" w:qFormat="1"/>
-    <w:lsdException w:name="Subtle Reference" w:uiPriority="31" w:qFormat="1"/>
-    <w:lsdException w:name="Intense Reference" w:uiPriority="32" w:qFormat="1"/>
-    <w:lsdException w:name="Book Title" w:uiPriority="33" w:qFormat="1"/>
-    <w:lsdException w:name="Bibliography" w:semiHidden="1" w:uiPriority="37" w:unhideWhenUsed="1"/>
-    <w:lsdException w:name="TOC Heading" w:semiHidden="1" w:uiPriority="39" w:unhideWhenUsed="1" w:qFormat="1"/>
-    <w:lsdException w:name="Plain Table 1" w:uiPriority="41"/>
-    <w:lsdException w:name="Plain Table 2" w:uiPriority="42"/>
-    <w:lsdException w:name="Plain Table 3" w:uiPriority="43"/>
-    <w:lsdException w:name="Plain Table 4" w:uiPriority="44"/>
-    <w:lsdException w:name="Plain Table 5" w:uiPriority="45"/>
-    <w:lsdException w:name="Grid Table Light" w:uiPriority="40"/>
-    <w:lsdException w:name="Grid Table 1 Light" w:uiPriority="46"/>
-    <w:lsdException w:name="Grid Table 2" w:uiPriority="47"/>
-    <w:lsdException w:name="Grid Table 3" w:uiPriority="48"/>
-    <w:lsdException w:name="Grid Table 4" w:uiPriority="49"/>
-    <w:lsdException w:name="Grid Table 5 Dark" w:uiPriority="50"/>
-    <w:lsdException w:name="Grid Table 6 Colorful" w:uiPriority="51"/>
-    <w:lsdException w:name="Grid Table 7 Colorful" w:uiPriority="52"/>
-    <w:lsdException w:name="Grid Table 1 Light Accent 1" w:uiPriority="46"/>
-    <w:lsdException w:name="Grid Table 2 Accent 1" w:uiPriority="47"/>
-    <w:lsdException w:name="Grid Table 3 Accent 1" w:uiPriority="48"/>
-    <w:lsdException w:name="Grid Table 4 Accent 1" w:uiPriority="49"/>
-    <w:lsdException w:name="Grid Table 5 Dark Accent 1" w:uiPriority="50"/>
-    <w:lsdException w:name="Grid Table 6 Colorful Accent 1" w:uiPriority="51"/>
-    <w:lsdException w:name="Grid Table 7 Colorful Accent 1" w:uiPriority="52"/>
-    <w:lsdException w:name="Grid Table 1 Light Accent 2" w:uiPriority="46"/>
-    <w:lsdException w:name="Grid Table 2 Accent 2" w:uiPriority="47"/>
-    <w:lsdException w:name="Grid Table 3 Accent 2" w:uiPriority="48"/>
-    <w:lsdException w:name="Grid Table 4 Accent 2" w:uiPriority="49"/>
-    <w:lsdException w:name="Grid Table 5 Dark Accent 2" w:uiPriority="50"/>
-    <w:lsdException w:name="Grid Table 6 Colorful Accent 2" w:uiPriority="51"/>
-    <w:lsdException w:name="Grid Table 7 Colorful Accent 2" w:uiPriority="52"/>
-    <w:lsdException w:name="Grid Table 1 Light Accent 3" w:uiPriority="46"/>
-    <w:lsdException w:name="Grid Table 2 Accent 3" w:uiPriority="47"/>
-    <w:lsdException w:name="Grid Table 3 Accent 3" w:uiPriority="48"/>
-    <w:lsdException w:name="Grid Table 4 Accent 3" w:uiPriority="49"/>
-    <w:lsdException w:name="Grid Table 5 Dark Accent 3" w:uiPriority="50"/>
-    <w:lsdException w:name="Grid Table 6 Colorful Accent 3" w:uiPriority="51"/>
-    <w:lsdException w:name="Grid Table 7 Colorful Accent 3" w:uiPriority="52"/>
-    <w:lsdException w:name="Grid Table 1 Light Accent 4" w:uiPriority="46"/>
-    <w:lsdException w:name="Grid Table 2 Accent 4" w:uiPriority="47"/>
-    <w:lsdException w:name="Grid Table 3 Accent 4" w:uiPriority="48"/>
-    <w:lsdException w:name="Grid Table 4 Accent 4" w:uiPriority="49"/>
-    <w:lsdException w:name="Grid Table 5 Dark Accent 4" w:uiPriority="50"/>
-    <w:lsdException w:name="Grid Table 6 Colorful Accent 4" w:uiPriority="51"/>
-    <w:lsdException w:name="Grid Table 7 Colorful Accent 4" w:uiPriority="52"/>
-    <w:lsdException w:name="Grid Table 1 Light Accent 5" w:uiPriority="46"/>
-    <w:lsdException w:name="Grid Table 2 Accent 5" w:uiPriority="47"/>
-    <w:lsdException w:name="Grid Table 3 Accent 5" w:uiPriority="48"/>
-    <w:lsdException w:name="Grid Table 4 Accent 5" w:uiPriority="49"/>
-    <w:lsdException w:name="Grid Table 5 Dark Accent 5" w:uiPriority="50"/>
-    <w:lsdException w:name="Grid Table 6 Colorful Accent 5" w:uiPriority="51"/>
-    <w:lsdException w:name="Grid Table 7 Colorful Accent 5" w:uiPriority="52"/>
-    <w:lsdException w:name="Grid Table 1 Light Accent 6" w:uiPriority="46"/>
-    <w:lsdException w:name="Grid Table 2 Accent 6" w:uiPriority="47"/>
-    <w:lsdException w:name="Grid Table 3 Accent 6" w:uiPriority="48"/>
-    <w:lsdException w:name="Grid Table 4 Accent 6" w:uiPriority="49"/>
-    <w:lsdException w:name="Grid Table 5 Dark Accent 6" w:uiPriority="50"/>
-    <w:lsdException w:name="Grid Table 6 Colorful Accent 6" w:uiPriority="51"/>
-    <w:lsdException w:name="Grid Table 7 Colorful Accent 6" w:uiPriority="52"/>
-    <w:lsdException w:name="List Table 1 Light" w:uiPriority="46"/>
-    <w:lsdException w:name="List Table 2" w:uiPriority="47"/>
-    <w:lsdException w:name="List Table 3" w:uiPriority="48"/>
-    <w:lsdException w:name="List Table 4" w:uiPriority="49"/>
-    <w:lsdException w:name="List Table 5 Dark" w:uiPriority="50"/>
-    <w:lsdException w:name="List Table 6 Colorful" w:uiPriority="51"/>
-    <w:lsdException w:name="List Table 7 Colorful" w:uiPriority="52"/>
-    <w:lsdException w:name="List Table 1 Light Accent 1" w:uiPriority="46"/>
-    <w:lsdException w:name="List Table 2 Accent 1" w:uiPriority="47"/>
-    <w:lsdException w:name="List Table 3 Accent 1" w:uiPriority="48"/>
-    <w:lsdException w:name="List Table 4 Accent 1" w:uiPriority="49"/>
-    <w:lsdException w:name="List Table 5 Dark Accent 1" w:uiPriority="50"/>
-    <w:lsdException w:name="List Table 6 Colorful Accent 1" w:uiPriority="51"/>
-    <w:lsdException w:name="List Table 7 Colorful Accent 1" w:uiPriority="52"/>
-    <w:lsdException w:name="List Table 1 Light Accent 2" w:uiPriority="46"/>
-    <w:lsdException w:name="List Table 2 Accent 2" w:uiPriority="47"/>
-    <w:lsdException w:name="List Table 3 Accent 2" w:uiPriority="48"/>
-    <w:lsdException w:name="List Table 4 Accent 2" w:uiPriority="49"/>
-    <w:lsdException w:name="List Table 5 Dark Accent 2" w:uiPriority="50"/>
-    <w:lsdException w:name="List Table 6 Colorful Accent 2" w:uiPriority="51"/>
-    <w:lsdException w:name="List Table 7 Colorful Accent 2" w:uiPriority="52"/>
-    <w:lsdException w:name="List Table 1 Light Accent 3" w:uiPriority="46"/>
-    <w:lsdException w:name="List Table 2 Accent 3" w:uiPriority="47"/>
-    <w:lsdException w:name="List Table 3 Accent 3" w:uiPriority="48"/>
-    <w:lsdException w:name="List Table 4 Accent 3" w:uiPriority="49"/>
-    <w:lsdException w:name="List Table 5 Dark Accent 3" w:uiPriority="50"/>
-    <w:lsdException w:name="List Table 6 Colorful Accent 3" w:uiPriority="51"/>
-    <w:lsdException w:name="List Table 7 Colorful Accent 3" w:uiPriority="52"/>
-    <w:lsdException w:name="List Table 1 Light Accent 4" w:uiPriority="46"/>
-    <w:lsdException w:name="List Table 2 Accent 4" w:uiPriority="47"/>
-    <w:lsdException w:name="List Table 3 Accent 4" w:uiPriority="48"/>
-    <w:lsdException w:name="List Table 4 Accent 4" w:uiPriority="49"/>
-    <w:lsdException w:name="List Table 5 Dark Accent 4" w:uiPriority="50"/>
-    <w:lsdException w:name="List Table 6 Colorful Accent 4" w:uiPriority="51"/>
-    <w:lsdException w:name="List Table 7 Colorful Accent 4" w:uiPriority="52"/>
-    <w:lsdException w:name="List Table 1 Light Accent 5" w:uiPriority="46"/>
-    <w:lsdException w:name="List Table 2 Accent 5" w:uiPriority="47"/>
-    <w:lsdException w:name="List Table 3 Accent 5" w:uiPriority="48"/>
-    <w:lsdException w:name="List Table 4 Accent 5" w:uiPriority="49"/>
-    <w:lsdException w:name="List Table 5 Dark Accent 5" w:uiPriority="50"/>
-    <w:lsdException w:name="List Table 6 Colorful Accent 5" w:uiPriority="51"/>
-    <w:lsdException w:name="List Table 7 Colorful Accent 5" w:uiPriority="52"/>
-    <w:lsdException w:name="List Table 1 Light Accent 6" w:uiPriority="46"/>
-    <w:lsdException w:name="List Table 2 Accent 6" w:uiPriority="47"/>
-    <w:lsdException w:name="List Table 3 Accent 6" w:uiPriority="48"/>
-    <w:lsdException w:name="List Table 4 Accent 6" w:uiPriority="49"/>
-    <w:lsdException w:name="List Table 5 Dark Accent 6" w:uiPriority="50"/>
-    <w:lsdException w:name="List Table 6 Colorful Accent 6" w:uiPriority="51"/>
-    <w:lsdException w:name="List Table 7 Colorful Accent 6" w:uiPriority="52"/>
+  <w:latentStyles w:defLockedState="0" w:defUIPriority="99" w:defSemiHidden="1" w:defUnhideWhenUsed="1" w:defQFormat="0" w:count="267">
+    <w:lsdException w:name="Normal" w:semiHidden="0" w:uiPriority="0" w:unhideWhenUsed="0" w:qFormat="1"/>
+    <w:lsdException w:name="heading 1" w:semiHidden="0" w:uiPriority="9" w:unhideWhenUsed="0" w:qFormat="1"/>
+    <w:lsdException w:name="heading 2" w:uiPriority="9" w:qFormat="1"/>
+    <w:lsdException w:name="heading 3" w:uiPriority="9" w:qFormat="1"/>
+    <w:lsdException w:name="heading 4" w:uiPriority="9" w:qFormat="1"/>
+    <w:lsdException w:name="heading 5" w:uiPriority="9" w:qFormat="1"/>
+    <w:lsdException w:name="heading 6" w:uiPriority="9" w:qFormat="1"/>
+    <w:lsdException w:name="heading 7" w:uiPriority="9" w:qFormat="1"/>
+    <w:lsdException w:name="heading 8" w:uiPriority="9" w:qFormat="1"/>
+    <w:lsdException w:name="heading 9" w:uiPriority="9" w:qFormat="1"/>
+    <w:lsdException w:name="toc 1" w:uiPriority="39"/>
+    <w:lsdException w:name="toc 2" w:uiPriority="39"/>
+    <w:lsdException w:name="toc 3" w:uiPriority="39"/>
+    <w:lsdException w:name="toc 4" w:uiPriority="39"/>
+    <w:lsdException w:name="toc 5" w:uiPriority="39"/>
+    <w:lsdException w:name="toc 6" w:uiPriority="39"/>
+    <w:lsdException w:name="toc 7" w:uiPriority="39"/>
+    <w:lsdException w:name="toc 8" w:uiPriority="39"/>
+    <w:lsdException w:name="toc 9" w:uiPriority="39"/>
+    <w:lsdException w:name="caption" w:uiPriority="35" w:qFormat="1"/>
+    <w:lsdException w:name="Title" w:semiHidden="0" w:uiPriority="10" w:unhideWhenUsed="0" w:qFormat="1"/>
+    <w:lsdException w:name="Default Paragraph Font" w:uiPriority="1"/>
+    <w:lsdException w:name="Subtitle" w:semiHidden="0" w:uiPriority="11" w:unhideWhenUsed="0" w:qFormat="1"/>
+    <w:lsdException w:name="Strong" w:semiHidden="0" w:uiPriority="22" w:unhideWhenUsed="0" w:qFormat="1"/>
+    <w:lsdException w:name="Emphasis" w:semiHidden="0" w:uiPriority="20" w:unhideWhenUsed="0" w:qFormat="1"/>
+    <w:lsdException w:name="Table Grid" w:semiHidden="0" w:uiPriority="59" w:unhideWhenUsed="0"/>
+    <w:lsdException w:name="Placeholder Text" w:unhideWhenUsed="0"/>
+    <w:lsdException w:name="No Spacing" w:semiHidden="0" w:uiPriority="1" w:unhideWhenUsed="0" w:qFormat="1"/>
+    <w:lsdException w:name="Light Shading" w:semiHidden="0" w:uiPriority="60" w:unhideWhenUsed="0"/>
+    <w:lsdException w:name="Light List" w:semiHidden="0" w:uiPriority="61" w:unhideWhenUsed="0"/>
+    <w:lsdException w:name="Light Grid" w:semiHidden="0" w:uiPriority="62" w:unhideWhenUsed="0"/>
+    <w:lsdException w:name="Medium Shading 1" w:semiHidden="0" w:uiPriority="63" w:unhideWhenUsed="0"/>
+    <w:lsdException w:name="Medium Shading 2" w:semiHidden="0" w:uiPriority="64" w:unhideWhenUsed="0"/>
+    <w:lsdException w:name="Medium List 1" w:semiHidden="0" w:uiPriority="65" w:unhideWhenUsed="0"/>
+    <w:lsdException w:name="Medium List 2" w:semiHidden="0" w:uiPriority="66" w:unhideWhenUsed="0"/>
+    <w:lsdException w:name="Medium Grid 1" w:semiHidden="0" w:uiPriority="67" w:unhideWhenUsed="0"/>
+    <w:lsdException w:name="Medium Grid 2" w:semiHidden="0" w:uiPriority="68" w:unhideWhenUsed="0"/>
+    <w:lsdException w:name="Medium Grid 3" w:semiHidden="0" w:uiPriority="69" w:unhideWhenUsed="0"/>
+    <w:lsdException w:name="Dark List" w:semiHidden="0" w:uiPriority="70" w:unhideWhenUsed="0"/>
+    <w:lsdException w:name="Colorful Shading" w:semiHidden="0" w:uiPriority="71" w:unhideWhenUsed="0"/>
+    <w:lsdException w:name="Colorful List" w:semiHidden="0" w:uiPriority="72" w:unhideWhenUsed="0"/>
+    <w:lsdException w:name="Colorful Grid" w:semiHidden="0" w:uiPriority="73" w:unhideWhenUsed="0"/>
+    <w:lsdException w:name="Light Shading Accent 1" w:semiHidden="0" w:uiPriority="60" w:unhideWhenUsed="0"/>
+    <w:lsdException w:name="Light List Accent 1" w:semiHidden="0" w:uiPriority="61" w:unhideWhenUsed="0"/>
+    <w:lsdException w:name="Light Grid Accent 1" w:semiHidden="0" w:uiPriority="62" w:unhideWhenUsed="0"/>
+    <w:lsdException w:name="Medium Shading 1 Accent 1" w:semiHidden="0" w:uiPriority="63" w:unhideWhenUsed="0"/>
+    <w:lsdException w:name="Medium Shading 2 Accent 1" w:semiHidden="0" w:uiPriority="64" w:unhideWhenUsed="0"/>
+    <w:lsdException w:name="Medium List 1 Accent 1" w:semiHidden="0" w:uiPriority="65" w:unhideWhenUsed="0"/>
+    <w:lsdException w:name="Revision" w:unhideWhenUsed="0"/>
+    <w:lsdException w:name="List Paragraph" w:semiHidden="0" w:uiPriority="34" w:unhideWhenUsed="0" w:qFormat="1"/>
+    <w:lsdException w:name="Quote" w:semiHidden="0" w:uiPriority="29" w:unhideWhenUsed="0" w:qFormat="1"/>
+    <w:lsdException w:name="Intense Quote" w:semiHidden="0" w:uiPriority="30" w:unhideWhenUsed="0" w:qFormat="1"/>
+    <w:lsdException w:name="Medium List 2 Accent 1" w:semiHidden="0" w:uiPriority="66" w:unhideWhenUsed="0"/>
+    <w:lsdException w:name="Medium Grid 1 Accent 1" w:semiHidden="0" w:uiPriority="67" w:unhideWhenUsed="0"/>
+    <w:lsdException w:name="Medium Grid 2 Accent 1" w:semiHidden="0" w:uiPriority="68" w:unhideWhenUsed="0"/>
+    <w:lsdException w:name="Medium Grid 3 Accent 1" w:semiHidden="0" w:uiPriority="69" w:unhideWhenUsed="0"/>
+    <w:lsdException w:name="Dark List Accent 1" w:semiHidden="0" w:uiPriority="70" w:unhideWhenUsed="0"/>
+    <w:lsdException w:name="Colorful Shading Accent 1" w:semiHidden="0" w:uiPriority="71" w:unhideWhenUsed="0"/>
+    <w:lsdException w:name="Colorful List Accent 1" w:semiHidden="0" w:uiPriority="72" w:unhideWhenUsed="0"/>
+    <w:lsdException w:name="Colorful Grid Accent 1" w:semiHidden="0" w:uiPriority="73" w:unhideWhenUsed="0"/>
+    <w:lsdException w:name="Light Shading Accent 2" w:semiHidden="0" w:uiPriority="60" w:unhideWhenUsed="0"/>
+    <w:lsdException w:name="Light List Accent 2" w:semiHidden="0" w:uiPriority="61" w:unhideWhenUsed="0"/>
+    <w:lsdException w:name="Light Grid Accent 2" w:semiHidden="0" w:uiPriority="62" w:unhideWhenUsed="0"/>
+    <w:lsdException w:name="Medium Shading 1 Accent 2" w:semiHidden="0" w:uiPriority="63" w:unhideWhenUsed="0"/>
+    <w:lsdException w:name="Medium Shading 2 Accent 2" w:semiHidden="0" w:uiPriority="64" w:unhideWhenUsed="0"/>
+    <w:lsdException w:name="Medium List 1 Accent 2" w:semiHidden="0" w:uiPriority="65" w:unhideWhenUsed="0"/>
+    <w:lsdException w:name="Medium List 2 Accent 2" w:semiHidden="0" w:uiPriority="66" w:unhideWhenUsed="0"/>
+    <w:lsdException w:name="Medium Grid 1 Accent 2" w:semiHidden="0" w:uiPriority="67" w:unhideWhenUsed="0"/>
+    <w:lsdException w:name="Medium Grid 2 Accent 2" w:semiHidden="0" w:uiPriority="68" w:unhideWhenUsed="0"/>
+    <w:lsdException w:name="Medium Grid 3 Accent 2" w:semiHidden="0" w:uiPriority="69" w:unhideWhenUsed="0"/>
+    <w:lsdException w:name="Dark List Accent 2" w:semiHidden="0" w:uiPriority="70" w:unhideWhenUsed="0"/>
+    <w:lsdException w:name="Colorful Shading Accent 2" w:semiHidden="0" w:uiPriority="71" w:unhideWhenUsed="0"/>
+    <w:lsdException w:name="Colorful List Accent 2" w:semiHidden="0" w:uiPriority="72" w:unhideWhenUsed="0"/>
+    <w:lsdException w:name="Colorful Grid Accent 2" w:semiHidden="0" w:uiPriority="73" w:unhideWhenUsed="0"/>
+    <w:lsdException w:name="Light Shading Accent 3" w:semiHidden="0" w:uiPriority="60" w:unhideWhenUsed="0"/>
+    <w:lsdException w:name="Light List Accent 3" w:semiHidden="0" w:uiPriority="61" w:unhideWhenUsed="0"/>
+    <w:lsdException w:name="Light Grid Accent 3" w:semiHidden="0" w:uiPriority="62" w:unhideWhenUsed="0"/>
+    <w:lsdException w:name="Medium Shading 1 Accent 3" w:semiHidden="0" w:uiPriority="63" w:unhideWhenUsed="0"/>
+    <w:lsdException w:name="Medium Shading 2 Accent 3" w:semiHidden="0" w:uiPriority="64" w:unhideWhenUsed="0"/>
+    <w:lsdException w:name="Medium List 1 Accent 3" w:semiHidden="0" w:uiPriority="65" w:unhideWhenUsed="0"/>
+    <w:lsdException w:name="Medium List 2 Accent 3" w:semiHidden="0" w:uiPriority="66" w:unhideWhenUsed="0"/>
+    <w:lsdException w:name="Medium Grid 1 Accent 3" w:semiHidden="0" w:uiPriority="67" w:unhideWhenUsed="0"/>
+    <w:lsdException w:name="Medium Grid 2 Accent 3" w:semiHidden="0" w:uiPriority="68" w:unhideWhenUsed="0"/>
+    <w:lsdException w:name="Medium Grid 3 Accent 3" w:semiHidden="0" w:uiPriority="69" w:unhideWhenUsed="0"/>
+    <w:lsdException w:name="Dark List Accent 3" w:semiHidden="0" w:uiPriority="70" w:unhideWhenUsed="0"/>
+    <w:lsdException w:name="Colorful Shading Accent 3" w:semiHidden="0" w:uiPriority="71" w:unhideWhenUsed="0"/>
+    <w:lsdException w:name="Colorful List Accent 3" w:semiHidden="0" w:uiPriority="72" w:unhideWhenUsed="0"/>
+    <w:lsdException w:name="Colorful Grid Accent 3" w:semiHidden="0" w:uiPriority="73" w:unhideWhenUsed="0"/>
+    <w:lsdException w:name="Light Shading Accent 4" w:semiHidden="0" w:uiPriority="60" w:unhideWhenUsed="0"/>
+    <w:lsdException w:name="Light List Accent 4" w:semiHidden="0" w:uiPriority="61" w:unhideWhenUsed="0"/>
+    <w:lsdException w:name="Light Grid Accent 4" w:semiHidden="0" w:uiPriority="62" w:unhideWhenUsed="0"/>
+    <w:lsdException w:name="Medium Shading 1 Accent 4" w:semiHidden="0" w:uiPriority="63" w:unhideWhenUsed="0"/>
+    <w:lsdException w:name="Medium Shading 2 Accent 4" w:semiHidden="0" w:uiPriority="64" w:unhideWhenUsed="0"/>
+    <w:lsdException w:name="Medium List 1 Accent 4" w:semiHidden="0" w:uiPriority="65" w:unhideWhenUsed="0"/>
+    <w:lsdException w:name="Medium List 2 Accent 4" w:semiHidden="0" w:uiPriority="66" w:unhideWhenUsed="0"/>
+    <w:lsdException w:name="Medium Grid 1 Accent 4" w:semiHidden="0" w:uiPriority="67" w:unhideWhenUsed="0"/>
+    <w:lsdException w:name="Medium Grid 2 Accent 4" w:semiHidden="0" w:uiPriority="68" w:unhideWhenUsed="0"/>
+    <w:lsdException w:name="Medium Grid 3 Accent 4" w:semiHidden="0" w:uiPriority="69" w:unhideWhenUsed="0"/>
+    <w:lsdException w:name="Dark List Accent 4" w:semiHidden="0" w:uiPriority="70" w:unhideWhenUsed="0"/>
+    <w:lsdException w:name="Colorful Shading Accent 4" w:semiHidden="0" w:uiPriority="71" w:unhideWhenUsed="0"/>
+    <w:lsdException w:name="Colorful List Accent 4" w:semiHidden="0" w:uiPriority="72" w:unhideWhenUsed="0"/>
+    <w:lsdException w:name="Colorful Grid Accent 4" w:semiHidden="0" w:uiPriority="73" w:unhideWhenUsed="0"/>
+    <w:lsdException w:name="Light Shading Accent 5" w:semiHidden="0" w:uiPriority="60" w:unhideWhenUsed="0"/>
+    <w:lsdException w:name="Light List Accent 5" w:semiHidden="0" w:uiPriority="61" w:unhideWhenUsed="0"/>
+    <w:lsdException w:name="Light Grid Accent 5" w:semiHidden="0" w:uiPriority="62" w:unhideWhenUsed="0"/>
+    <w:lsdException w:name="Medium Shading 1 Accent 5" w:semiHidden="0" w:uiPriority="63" w:unhideWhenUsed="0"/>
+    <w:lsdException w:name="Medium Shading 2 Accent 5" w:semiHidden="0" w:uiPriority="64" w:unhideWhenUsed="0"/>
+    <w:lsdException w:name="Medium List 1 Accent 5" w:semiHidden="0" w:uiPriority="65" w:unhideWhenUsed="0"/>
+    <w:lsdException w:name="Medium List 2 Accent 5" w:semiHidden="0" w:uiPriority="66" w:unhideWhenUsed="0"/>
+    <w:lsdException w:name="Medium Grid 1 Accent 5" w:semiHidden="0" w:uiPriority="67" w:unhideWhenUsed="0"/>
+    <w:lsdException w:name="Medium Grid 2 Accent 5" w:semiHidden="0" w:uiPriority="68" w:unhideWhenUsed="0"/>
+    <w:lsdException w:name="Medium Grid 3 Accent 5" w:semiHidden="0" w:uiPriority="69" w:unhideWhenUsed="0"/>
+    <w:lsdException w:name="Dark List Accent 5" w:semiHidden="0" w:uiPriority="70" w:unhideWhenUsed="0"/>
+    <w:lsdException w:name="Colorful Shading Accent 5" w:semiHidden="0" w:uiPriority="71" w:unhideWhenUsed="0"/>
+    <w:lsdException w:name="Colorful List Accent 5" w:semiHidden="0" w:uiPriority="72" w:unhideWhenUsed="0"/>
+    <w:lsdException w:name="Colorful Grid Accent 5" w:semiHidden="0" w:uiPriority="73" w:unhideWhenUsed="0"/>
+    <w:lsdException w:name="Light Shading Accent 6" w:semiHidden="0" w:uiPriority="60" w:unhideWhenUsed="0"/>
+    <w:lsdException w:name="Light List Accent 6" w:semiHidden="0" w:uiPriority="61" w:unhideWhenUsed="0"/>
+    <w:lsdException w:name="Light Grid Accent 6" w:semiHidden="0" w:uiPriority="62" w:unhideWhenUsed="0"/>
+    <w:lsdException w:name="Medium Shading 1 Accent 6" w:semiHidden="0" w:uiPriority="63" w:unhideWhenUsed="0"/>
+    <w:lsdException w:name="Medium Shading 2 Accent 6" w:semiHidden="0" w:uiPriority="64" w:unhideWhenUsed="0"/>
+    <w:lsdException w:name="Medium List 1 Accent 6" w:semiHidden="0" w:uiPriority="65" w:unhideWhenUsed="0"/>
+    <w:lsdException w:name="Medium List 2 Accent 6" w:semiHidden="0" w:uiPriority="66" w:unhideWhenUsed="0"/>
+    <w:lsdException w:name="Medium Grid 1 Accent 6" w:semiHidden="0" w:uiPriority="67" w:unhideWhenUsed="0"/>
+    <w:lsdException w:name="Medium Grid 2 Accent 6" w:semiHidden="0" w:uiPriority="68" w:unhideWhenUsed="0"/>
+    <w:lsdException w:name="Medium Grid 3 Accent 6" w:semiHidden="0" w:uiPriority="69" w:unhideWhenUsed="0"/>
+    <w:lsdException w:name="Dark List Accent 6" w:semiHidden="0" w:uiPriority="70" w:unhideWhenUsed="0"/>
+    <w:lsdException w:name="Colorful Shading Accent 6" w:semiHidden="0" w:uiPriority="71" w:unhideWhenUsed="0"/>
+    <w:lsdException w:name="Colorful List Accent 6" w:semiHidden="0" w:uiPriority="72" w:unhideWhenUsed="0"/>
+    <w:lsdException w:name="Colorful Grid Accent 6" w:semiHidden="0" w:uiPriority="73" w:unhideWhenUsed="0"/>
+    <w:lsdException w:name="Subtle Emphasis" w:semiHidden="0" w:uiPriority="19" w:unhideWhenUsed="0" w:qFormat="1"/>
+    <w:lsdException w:name="Intense Emphasis" w:semiHidden="0" w:uiPriority="21" w:unhideWhenUsed="0" w:qFormat="1"/>
+    <w:lsdException w:name="Subtle Reference" w:semiHidden="0" w:uiPriority="31" w:unhideWhenUsed="0" w:qFormat="1"/>
+    <w:lsdException w:name="Intense Reference" w:semiHidden="0" w:uiPriority="32" w:unhideWhenUsed="0" w:qFormat="1"/>
+    <w:lsdException w:name="Book Title" w:semiHidden="0" w:uiPriority="33" w:unhideWhenUsed="0" w:qFormat="1"/>
+    <w:lsdException w:name="Bibliography" w:uiPriority="37"/>
+    <w:lsdException w:name="TOC Heading" w:uiPriority="39" w:qFormat="1"/>
   </w:latentStyles>
   <w:style w:type="paragraph" w:default="1" w:styleId="Normal">
     <w:name w:val="Normal"/>
@@ -1618,6 +1460,7 @@
     <w:uiPriority w:val="99"/>
     <w:semiHidden/>
     <w:unhideWhenUsed/>
+    <w:qFormat/>
     <w:tblPr>
       <w:tblInd w:w="0" w:type="dxa"/>
       <w:tblCellMar>
@@ -1751,17 +1594,8 @@
 
 <file path=word/charts/chart1.xml><?xml version="1.0" encoding="utf-8"?>
 <c:chartSpace xmlns:c="http://schemas.openxmlformats.org/drawingml/2006/chart" xmlns:a="http://schemas.openxmlformats.org/drawingml/2006/main" xmlns:r="http://schemas.openxmlformats.org/officeDocument/2006/relationships">
-  <c:date1904 val="0"/>
+  <c:date1904 val="1"/>
   <c:lang val="en-US"/>
-  <c:roundedCorners val="0"/>
-  <mc:AlternateContent xmlns:mc="http://schemas.openxmlformats.org/markup-compatibility/2006">
-    <mc:Choice xmlns:c14="http://schemas.microsoft.com/office/drawing/2007/8/2/chart" Requires="c14">
-      <c14:style val="102"/>
-    </mc:Choice>
-    <mc:Fallback>
-      <c:style val="2"/>
-    </mc:Fallback>
-  </mc:AlternateContent>
   <c:chart>
     <c:title>
       <c:tx>
@@ -1794,7 +1628,6 @@
           </a:p>
         </c:rich>
       </c:tx>
-      <c:overlay val="0"/>
       <c:spPr>
         <a:noFill/>
         <a:ln>
@@ -1802,33 +1635,11 @@
         </a:ln>
         <a:effectLst/>
       </c:spPr>
-      <c:txPr>
-        <a:bodyPr rot="0" spcFirstLastPara="1" vertOverflow="ellipsis" vert="horz" wrap="square" anchor="ctr" anchorCtr="1"/>
-        <a:lstStyle/>
-        <a:p>
-          <a:pPr>
-            <a:defRPr sz="1400" b="0" i="0" u="none" strike="noStrike" kern="1200" spc="0" baseline="0">
-              <a:solidFill>
-                <a:schemeClr val="tx1">
-                  <a:lumMod val="65000"/>
-                  <a:lumOff val="35000"/>
-                </a:schemeClr>
-              </a:solidFill>
-              <a:latin typeface="+mn-lt"/>
-              <a:ea typeface="+mn-ea"/>
-              <a:cs typeface="+mn-cs"/>
-            </a:defRPr>
-          </a:pPr>
-          <a:endParaRPr lang="en-US"/>
-        </a:p>
-      </c:txPr>
     </c:title>
-    <c:autoTitleDeleted val="0"/>
     <c:plotArea>
       <c:layout/>
       <c:scatterChart>
         <c:scatterStyle val="lineMarker"/>
-        <c:varyColors val="0"/>
         <c:ser>
           <c:idx val="0"/>
           <c:order val="0"/>
@@ -3380,25 +3191,15 @@
               </c:numCache>
             </c:numRef>
           </c:yVal>
-          <c:smooth val="0"/>
         </c:ser>
-        <c:dLbls>
-          <c:showLegendKey val="0"/>
-          <c:showVal val="0"/>
-          <c:showCatName val="0"/>
-          <c:showSerName val="0"/>
-          <c:showPercent val="0"/>
-          <c:showBubbleSize val="0"/>
-        </c:dLbls>
-        <c:axId val="-1262927360"/>
-        <c:axId val="-1262926816"/>
+        <c:axId val="98191232"/>
+        <c:axId val="100862208"/>
       </c:scatterChart>
       <c:valAx>
-        <c:axId val="-1262927360"/>
+        <c:axId val="98191232"/>
         <c:scaling>
           <c:orientation val="minMax"/>
         </c:scaling>
-        <c:delete val="0"/>
         <c:axPos val="b"/>
         <c:majorGridlines>
           <c:spPr>
@@ -3440,7 +3241,6 @@
               </a:p>
             </c:rich>
           </c:tx>
-          <c:overlay val="0"/>
           <c:spPr>
             <a:noFill/>
             <a:ln>
@@ -3448,30 +3248,9 @@
             </a:ln>
             <a:effectLst/>
           </c:spPr>
-          <c:txPr>
-            <a:bodyPr rot="0" spcFirstLastPara="1" vertOverflow="ellipsis" vert="horz" wrap="square" anchor="ctr" anchorCtr="1"/>
-            <a:lstStyle/>
-            <a:p>
-              <a:pPr>
-                <a:defRPr sz="1000" b="0" i="0" u="none" strike="noStrike" kern="1200" baseline="0">
-                  <a:solidFill>
-                    <a:schemeClr val="tx1">
-                      <a:lumMod val="65000"/>
-                      <a:lumOff val="35000"/>
-                    </a:schemeClr>
-                  </a:solidFill>
-                  <a:latin typeface="+mn-lt"/>
-                  <a:ea typeface="+mn-ea"/>
-                  <a:cs typeface="+mn-cs"/>
-                </a:defRPr>
-              </a:pPr>
-              <a:endParaRPr lang="en-US"/>
-            </a:p>
-          </c:txPr>
         </c:title>
         <c:numFmt formatCode="General" sourceLinked="1"/>
         <c:majorTickMark val="none"/>
-        <c:minorTickMark val="none"/>
         <c:tickLblPos val="nextTo"/>
         <c:spPr>
           <a:noFill/>
@@ -3506,16 +3285,15 @@
             <a:endParaRPr lang="en-US"/>
           </a:p>
         </c:txPr>
-        <c:crossAx val="-1262926816"/>
+        <c:crossAx val="100862208"/>
         <c:crosses val="autoZero"/>
         <c:crossBetween val="midCat"/>
       </c:valAx>
       <c:valAx>
-        <c:axId val="-1262926816"/>
+        <c:axId val="100862208"/>
         <c:scaling>
           <c:orientation val="minMax"/>
         </c:scaling>
-        <c:delete val="0"/>
         <c:axPos val="l"/>
         <c:majorGridlines>
           <c:spPr>
@@ -3562,7 +3340,6 @@
               </a:p>
             </c:rich>
           </c:tx>
-          <c:overlay val="0"/>
           <c:spPr>
             <a:noFill/>
             <a:ln>
@@ -3570,30 +3347,9 @@
             </a:ln>
             <a:effectLst/>
           </c:spPr>
-          <c:txPr>
-            <a:bodyPr rot="-5400000" spcFirstLastPara="1" vertOverflow="ellipsis" vert="horz" wrap="square" anchor="ctr" anchorCtr="1"/>
-            <a:lstStyle/>
-            <a:p>
-              <a:pPr>
-                <a:defRPr sz="1000" b="0" i="0" u="none" strike="noStrike" kern="1200" baseline="0">
-                  <a:solidFill>
-                    <a:schemeClr val="tx1">
-                      <a:lumMod val="65000"/>
-                      <a:lumOff val="35000"/>
-                    </a:schemeClr>
-                  </a:solidFill>
-                  <a:latin typeface="+mn-lt"/>
-                  <a:ea typeface="+mn-ea"/>
-                  <a:cs typeface="+mn-cs"/>
-                </a:defRPr>
-              </a:pPr>
-              <a:endParaRPr lang="en-US"/>
-            </a:p>
-          </c:txPr>
         </c:title>
         <c:numFmt formatCode="General" sourceLinked="1"/>
         <c:majorTickMark val="none"/>
-        <c:minorTickMark val="none"/>
         <c:tickLblPos val="nextTo"/>
         <c:spPr>
           <a:noFill/>
@@ -3628,7 +3384,7 @@
             <a:endParaRPr lang="en-US"/>
           </a:p>
         </c:txPr>
-        <c:crossAx val="-1262927360"/>
+        <c:crossAx val="98191232"/>
         <c:crosses val="autoZero"/>
         <c:crossBetween val="midCat"/>
       </c:valAx>
@@ -3642,7 +3398,6 @@
     </c:plotArea>
     <c:plotVisOnly val="1"/>
     <c:dispBlanksAs val="gap"/>
-    <c:showDLblsOverMax val="0"/>
   </c:chart>
   <c:spPr>
     <a:solidFill>
@@ -3669,25 +3424,14 @@
       <a:endParaRPr lang="en-US"/>
     </a:p>
   </c:txPr>
-  <c:externalData r:id="rId3">
-    <c:autoUpdate val="0"/>
-  </c:externalData>
+  <c:externalData r:id="rId1"/>
 </c:chartSpace>
 </file>
 
 <file path=word/charts/chart2.xml><?xml version="1.0" encoding="utf-8"?>
 <c:chartSpace xmlns:c="http://schemas.openxmlformats.org/drawingml/2006/chart" xmlns:a="http://schemas.openxmlformats.org/drawingml/2006/main" xmlns:r="http://schemas.openxmlformats.org/officeDocument/2006/relationships">
-  <c:date1904 val="0"/>
+  <c:date1904 val="1"/>
   <c:lang val="en-US"/>
-  <c:roundedCorners val="0"/>
-  <mc:AlternateContent xmlns:mc="http://schemas.openxmlformats.org/markup-compatibility/2006">
-    <mc:Choice xmlns:c14="http://schemas.microsoft.com/office/drawing/2007/8/2/chart" Requires="c14">
-      <c14:style val="102"/>
-    </mc:Choice>
-    <mc:Fallback>
-      <c:style val="2"/>
-    </mc:Fallback>
-  </mc:AlternateContent>
   <c:chart>
     <c:title>
       <c:tx>
@@ -3720,7 +3464,6 @@
           </a:p>
         </c:rich>
       </c:tx>
-      <c:overlay val="0"/>
       <c:spPr>
         <a:noFill/>
         <a:ln>
@@ -3728,33 +3471,11 @@
         </a:ln>
         <a:effectLst/>
       </c:spPr>
-      <c:txPr>
-        <a:bodyPr rot="0" spcFirstLastPara="1" vertOverflow="ellipsis" vert="horz" wrap="square" anchor="ctr" anchorCtr="1"/>
-        <a:lstStyle/>
-        <a:p>
-          <a:pPr>
-            <a:defRPr sz="1400" b="0" i="0" u="none" strike="noStrike" kern="1200" spc="0" baseline="0">
-              <a:solidFill>
-                <a:schemeClr val="tx1">
-                  <a:lumMod val="65000"/>
-                  <a:lumOff val="35000"/>
-                </a:schemeClr>
-              </a:solidFill>
-              <a:latin typeface="+mn-lt"/>
-              <a:ea typeface="+mn-ea"/>
-              <a:cs typeface="+mn-cs"/>
-            </a:defRPr>
-          </a:pPr>
-          <a:endParaRPr lang="en-US"/>
-        </a:p>
-      </c:txPr>
     </c:title>
-    <c:autoTitleDeleted val="0"/>
     <c:plotArea>
       <c:layout/>
       <c:scatterChart>
         <c:scatterStyle val="lineMarker"/>
-        <c:varyColors val="0"/>
         <c:ser>
           <c:idx val="0"/>
           <c:order val="0"/>
@@ -3791,13 +3512,12 @@
               <a:effectLst/>
             </c:spPr>
             <c:trendlineType val="linear"/>
-            <c:dispRSqr val="0"/>
             <c:dispEq val="1"/>
             <c:trendlineLbl>
               <c:layout>
                 <c:manualLayout>
                   <c:x val="-7.731938522481481E-2"/>
-                  <c:y val="-3.740740740740741E-2"/>
+                  <c:y val="-3.7407407407407424E-2"/>
                 </c:manualLayout>
               </c:layout>
               <c:numFmt formatCode="General" sourceLinked="0"/>
@@ -3884,25 +3604,15 @@
               </c:numCache>
             </c:numRef>
           </c:yVal>
-          <c:smooth val="0"/>
         </c:ser>
-        <c:dLbls>
-          <c:showLegendKey val="0"/>
-          <c:showVal val="0"/>
-          <c:showCatName val="0"/>
-          <c:showSerName val="0"/>
-          <c:showPercent val="0"/>
-          <c:showBubbleSize val="0"/>
-        </c:dLbls>
-        <c:axId val="-1262929536"/>
-        <c:axId val="-1262921376"/>
+        <c:axId val="116374912"/>
+        <c:axId val="116401664"/>
       </c:scatterChart>
       <c:valAx>
-        <c:axId val="-1262929536"/>
+        <c:axId val="116374912"/>
         <c:scaling>
           <c:orientation val="minMax"/>
         </c:scaling>
-        <c:delete val="0"/>
         <c:axPos val="b"/>
         <c:majorGridlines>
           <c:spPr>
@@ -3949,7 +3659,6 @@
               </a:p>
             </c:rich>
           </c:tx>
-          <c:overlay val="0"/>
           <c:spPr>
             <a:noFill/>
             <a:ln>
@@ -3957,30 +3666,9 @@
             </a:ln>
             <a:effectLst/>
           </c:spPr>
-          <c:txPr>
-            <a:bodyPr rot="0" spcFirstLastPara="1" vertOverflow="ellipsis" vert="horz" wrap="square" anchor="ctr" anchorCtr="1"/>
-            <a:lstStyle/>
-            <a:p>
-              <a:pPr>
-                <a:defRPr sz="1000" b="0" i="0" u="none" strike="noStrike" kern="1200" baseline="0">
-                  <a:solidFill>
-                    <a:schemeClr val="tx1">
-                      <a:lumMod val="65000"/>
-                      <a:lumOff val="35000"/>
-                    </a:schemeClr>
-                  </a:solidFill>
-                  <a:latin typeface="+mn-lt"/>
-                  <a:ea typeface="+mn-ea"/>
-                  <a:cs typeface="+mn-cs"/>
-                </a:defRPr>
-              </a:pPr>
-              <a:endParaRPr lang="en-US"/>
-            </a:p>
-          </c:txPr>
         </c:title>
         <c:numFmt formatCode="General" sourceLinked="1"/>
         <c:majorTickMark val="none"/>
-        <c:minorTickMark val="none"/>
         <c:tickLblPos val="nextTo"/>
         <c:spPr>
           <a:noFill/>
@@ -4015,16 +3703,15 @@
             <a:endParaRPr lang="en-US"/>
           </a:p>
         </c:txPr>
-        <c:crossAx val="-1262921376"/>
+        <c:crossAx val="116401664"/>
         <c:crosses val="autoZero"/>
         <c:crossBetween val="midCat"/>
       </c:valAx>
       <c:valAx>
-        <c:axId val="-1262921376"/>
+        <c:axId val="116401664"/>
         <c:scaling>
           <c:orientation val="minMax"/>
         </c:scaling>
-        <c:delete val="0"/>
         <c:axPos val="l"/>
         <c:majorGridlines>
           <c:spPr>
@@ -4071,7 +3758,6 @@
               </a:p>
             </c:rich>
           </c:tx>
-          <c:overlay val="0"/>
           <c:spPr>
             <a:noFill/>
             <a:ln>
@@ -4079,30 +3765,9 @@
             </a:ln>
             <a:effectLst/>
           </c:spPr>
-          <c:txPr>
-            <a:bodyPr rot="-5400000" spcFirstLastPara="1" vertOverflow="ellipsis" vert="horz" wrap="square" anchor="ctr" anchorCtr="1"/>
-            <a:lstStyle/>
-            <a:p>
-              <a:pPr>
-                <a:defRPr sz="1000" b="0" i="0" u="none" strike="noStrike" kern="1200" baseline="0">
-                  <a:solidFill>
-                    <a:schemeClr val="tx1">
-                      <a:lumMod val="65000"/>
-                      <a:lumOff val="35000"/>
-                    </a:schemeClr>
-                  </a:solidFill>
-                  <a:latin typeface="+mn-lt"/>
-                  <a:ea typeface="+mn-ea"/>
-                  <a:cs typeface="+mn-cs"/>
-                </a:defRPr>
-              </a:pPr>
-              <a:endParaRPr lang="en-US"/>
-            </a:p>
-          </c:txPr>
         </c:title>
         <c:numFmt formatCode="General" sourceLinked="1"/>
         <c:majorTickMark val="none"/>
-        <c:minorTickMark val="none"/>
         <c:tickLblPos val="nextTo"/>
         <c:spPr>
           <a:noFill/>
@@ -4137,7 +3802,7 @@
             <a:endParaRPr lang="en-US"/>
           </a:p>
         </c:txPr>
-        <c:crossAx val="-1262929536"/>
+        <c:crossAx val="116374912"/>
         <c:crosses val="autoZero"/>
         <c:crossBetween val="midCat"/>
       </c:valAx>
@@ -4151,7 +3816,6 @@
     </c:plotArea>
     <c:plotVisOnly val="1"/>
     <c:dispBlanksAs val="gap"/>
-    <c:showDLblsOverMax val="0"/>
   </c:chart>
   <c:spPr>
     <a:solidFill>
@@ -4178,25 +3842,14 @@
       <a:endParaRPr lang="en-US"/>
     </a:p>
   </c:txPr>
-  <c:externalData r:id="rId3">
-    <c:autoUpdate val="0"/>
-  </c:externalData>
+  <c:externalData r:id="rId1"/>
 </c:chartSpace>
 </file>
 
 <file path=word/charts/chart3.xml><?xml version="1.0" encoding="utf-8"?>
 <c:chartSpace xmlns:c="http://schemas.openxmlformats.org/drawingml/2006/chart" xmlns:a="http://schemas.openxmlformats.org/drawingml/2006/main" xmlns:r="http://schemas.openxmlformats.org/officeDocument/2006/relationships">
-  <c:date1904 val="0"/>
+  <c:date1904 val="1"/>
   <c:lang val="en-US"/>
-  <c:roundedCorners val="0"/>
-  <mc:AlternateContent xmlns:mc="http://schemas.openxmlformats.org/markup-compatibility/2006">
-    <mc:Choice xmlns:c14="http://schemas.microsoft.com/office/drawing/2007/8/2/chart" Requires="c14">
-      <c14:style val="102"/>
-    </mc:Choice>
-    <mc:Fallback>
-      <c:style val="2"/>
-    </mc:Fallback>
-  </mc:AlternateContent>
   <c:chart>
     <c:title>
       <c:tx>
@@ -4228,7 +3881,6 @@
           </a:p>
         </c:rich>
       </c:tx>
-      <c:overlay val="0"/>
       <c:spPr>
         <a:noFill/>
         <a:ln>
@@ -4236,33 +3888,11 @@
         </a:ln>
         <a:effectLst/>
       </c:spPr>
-      <c:txPr>
-        <a:bodyPr rot="0" spcFirstLastPara="1" vertOverflow="ellipsis" vert="horz" wrap="square" anchor="ctr" anchorCtr="1"/>
-        <a:lstStyle/>
-        <a:p>
-          <a:pPr>
-            <a:defRPr sz="1400" b="0" i="0" u="none" strike="noStrike" kern="1200" spc="0" baseline="0">
-              <a:solidFill>
-                <a:schemeClr val="tx1">
-                  <a:lumMod val="65000"/>
-                  <a:lumOff val="35000"/>
-                </a:schemeClr>
-              </a:solidFill>
-              <a:latin typeface="+mn-lt"/>
-              <a:ea typeface="+mn-ea"/>
-              <a:cs typeface="+mn-cs"/>
-            </a:defRPr>
-          </a:pPr>
-          <a:endParaRPr lang="en-US"/>
-        </a:p>
-      </c:txPr>
     </c:title>
-    <c:autoTitleDeleted val="0"/>
     <c:plotArea>
       <c:layout/>
       <c:scatterChart>
         <c:scatterStyle val="lineMarker"/>
-        <c:varyColors val="0"/>
         <c:ser>
           <c:idx val="0"/>
           <c:order val="0"/>
@@ -4348,7 +3978,7 @@
                   <c:v>212.5</c:v>
                 </c:pt>
                 <c:pt idx="3">
-                  <c:v>202.74</c:v>
+                  <c:v>202.73999999999998</c:v>
                 </c:pt>
               </c:numCache>
             </c:numRef>
@@ -4366,7 +3996,7 @@
                   <c:v>212.5</c:v>
                 </c:pt>
                 <c:pt idx="2">
-                  <c:v>202.74</c:v>
+                  <c:v>202.73999999999998</c:v>
                 </c:pt>
                 <c:pt idx="3">
                   <c:v>210</c:v>
@@ -4374,25 +4004,15 @@
               </c:numCache>
             </c:numRef>
           </c:yVal>
-          <c:smooth val="0"/>
         </c:ser>
-        <c:dLbls>
-          <c:showLegendKey val="0"/>
-          <c:showVal val="0"/>
-          <c:showCatName val="0"/>
-          <c:showSerName val="0"/>
-          <c:showPercent val="0"/>
-          <c:showBubbleSize val="0"/>
-        </c:dLbls>
-        <c:axId val="-1262924640"/>
-        <c:axId val="-1262924096"/>
+        <c:axId val="116504064"/>
+        <c:axId val="116505984"/>
       </c:scatterChart>
       <c:valAx>
-        <c:axId val="-1262924640"/>
+        <c:axId val="116504064"/>
         <c:scaling>
           <c:orientation val="minMax"/>
         </c:scaling>
-        <c:delete val="0"/>
         <c:axPos val="b"/>
         <c:majorGridlines>
           <c:spPr>
@@ -4438,7 +4058,6 @@
               </a:p>
             </c:rich>
           </c:tx>
-          <c:overlay val="0"/>
           <c:spPr>
             <a:noFill/>
             <a:ln>
@@ -4446,30 +4065,9 @@
             </a:ln>
             <a:effectLst/>
           </c:spPr>
-          <c:txPr>
-            <a:bodyPr rot="0" spcFirstLastPara="1" vertOverflow="ellipsis" vert="horz" wrap="square" anchor="ctr" anchorCtr="1"/>
-            <a:lstStyle/>
-            <a:p>
-              <a:pPr>
-                <a:defRPr sz="1000" b="0" i="0" u="none" strike="noStrike" kern="1200" baseline="0">
-                  <a:solidFill>
-                    <a:schemeClr val="tx1">
-                      <a:lumMod val="65000"/>
-                      <a:lumOff val="35000"/>
-                    </a:schemeClr>
-                  </a:solidFill>
-                  <a:latin typeface="+mn-lt"/>
-                  <a:ea typeface="+mn-ea"/>
-                  <a:cs typeface="+mn-cs"/>
-                </a:defRPr>
-              </a:pPr>
-              <a:endParaRPr lang="en-US"/>
-            </a:p>
-          </c:txPr>
         </c:title>
         <c:numFmt formatCode="General" sourceLinked="1"/>
         <c:majorTickMark val="none"/>
-        <c:minorTickMark val="none"/>
         <c:tickLblPos val="nextTo"/>
         <c:spPr>
           <a:noFill/>
@@ -4504,16 +4102,15 @@
             <a:endParaRPr lang="en-US"/>
           </a:p>
         </c:txPr>
-        <c:crossAx val="-1262924096"/>
+        <c:crossAx val="116505984"/>
         <c:crosses val="autoZero"/>
         <c:crossBetween val="midCat"/>
       </c:valAx>
       <c:valAx>
-        <c:axId val="-1262924096"/>
+        <c:axId val="116505984"/>
         <c:scaling>
           <c:orientation val="minMax"/>
         </c:scaling>
-        <c:delete val="0"/>
         <c:axPos val="l"/>
         <c:majorGridlines>
           <c:spPr>
@@ -4560,7 +4157,6 @@
               </a:p>
             </c:rich>
           </c:tx>
-          <c:overlay val="0"/>
           <c:spPr>
             <a:noFill/>
             <a:ln>
@@ -4568,30 +4164,9 @@
             </a:ln>
             <a:effectLst/>
           </c:spPr>
-          <c:txPr>
-            <a:bodyPr rot="-5400000" spcFirstLastPara="1" vertOverflow="ellipsis" vert="horz" wrap="square" anchor="ctr" anchorCtr="1"/>
-            <a:lstStyle/>
-            <a:p>
-              <a:pPr>
-                <a:defRPr sz="1000" b="0" i="0" u="none" strike="noStrike" kern="1200" baseline="0">
-                  <a:solidFill>
-                    <a:schemeClr val="tx1">
-                      <a:lumMod val="65000"/>
-                      <a:lumOff val="35000"/>
-                    </a:schemeClr>
-                  </a:solidFill>
-                  <a:latin typeface="+mn-lt"/>
-                  <a:ea typeface="+mn-ea"/>
-                  <a:cs typeface="+mn-cs"/>
-                </a:defRPr>
-              </a:pPr>
-              <a:endParaRPr lang="en-US"/>
-            </a:p>
-          </c:txPr>
         </c:title>
         <c:numFmt formatCode="General" sourceLinked="1"/>
         <c:majorTickMark val="none"/>
-        <c:minorTickMark val="none"/>
         <c:tickLblPos val="nextTo"/>
         <c:spPr>
           <a:noFill/>
@@ -4626,7 +4201,7 @@
             <a:endParaRPr lang="en-US"/>
           </a:p>
         </c:txPr>
-        <c:crossAx val="-1262924640"/>
+        <c:crossAx val="116504064"/>
         <c:crosses val="autoZero"/>
         <c:crossBetween val="midCat"/>
       </c:valAx>
@@ -4640,7 +4215,6 @@
     </c:plotArea>
     <c:plotVisOnly val="1"/>
     <c:dispBlanksAs val="gap"/>
-    <c:showDLblsOverMax val="0"/>
   </c:chart>
   <c:spPr>
     <a:solidFill>
@@ -4667,1678 +4241,8 @@
       <a:endParaRPr lang="en-US"/>
     </a:p>
   </c:txPr>
-  <c:externalData r:id="rId3">
-    <c:autoUpdate val="0"/>
-  </c:externalData>
+  <c:externalData r:id="rId1"/>
 </c:chartSpace>
-</file>
-
-<file path=word/charts/colors1.xml><?xml version="1.0" encoding="utf-8"?>
-<cs:colorStyle xmlns:cs="http://schemas.microsoft.com/office/drawing/2012/chartStyle" xmlns:a="http://schemas.openxmlformats.org/drawingml/2006/main" meth="cycle" id="10">
-  <a:schemeClr val="accent1"/>
-  <a:schemeClr val="accent2"/>
-  <a:schemeClr val="accent3"/>
-  <a:schemeClr val="accent4"/>
-  <a:schemeClr val="accent5"/>
-  <a:schemeClr val="accent6"/>
-  <cs:variation/>
-  <cs:variation>
-    <a:lumMod val="60000"/>
-  </cs:variation>
-  <cs:variation>
-    <a:lumMod val="80000"/>
-    <a:lumOff val="20000"/>
-  </cs:variation>
-  <cs:variation>
-    <a:lumMod val="80000"/>
-  </cs:variation>
-  <cs:variation>
-    <a:lumMod val="60000"/>
-    <a:lumOff val="40000"/>
-  </cs:variation>
-  <cs:variation>
-    <a:lumMod val="50000"/>
-  </cs:variation>
-  <cs:variation>
-    <a:lumMod val="70000"/>
-    <a:lumOff val="30000"/>
-  </cs:variation>
-  <cs:variation>
-    <a:lumMod val="70000"/>
-  </cs:variation>
-  <cs:variation>
-    <a:lumMod val="50000"/>
-    <a:lumOff val="50000"/>
-  </cs:variation>
-</cs:colorStyle>
-</file>
-
-<file path=word/charts/colors2.xml><?xml version="1.0" encoding="utf-8"?>
-<cs:colorStyle xmlns:cs="http://schemas.microsoft.com/office/drawing/2012/chartStyle" xmlns:a="http://schemas.openxmlformats.org/drawingml/2006/main" meth="cycle" id="10">
-  <a:schemeClr val="accent1"/>
-  <a:schemeClr val="accent2"/>
-  <a:schemeClr val="accent3"/>
-  <a:schemeClr val="accent4"/>
-  <a:schemeClr val="accent5"/>
-  <a:schemeClr val="accent6"/>
-  <cs:variation/>
-  <cs:variation>
-    <a:lumMod val="60000"/>
-  </cs:variation>
-  <cs:variation>
-    <a:lumMod val="80000"/>
-    <a:lumOff val="20000"/>
-  </cs:variation>
-  <cs:variation>
-    <a:lumMod val="80000"/>
-  </cs:variation>
-  <cs:variation>
-    <a:lumMod val="60000"/>
-    <a:lumOff val="40000"/>
-  </cs:variation>
-  <cs:variation>
-    <a:lumMod val="50000"/>
-  </cs:variation>
-  <cs:variation>
-    <a:lumMod val="70000"/>
-    <a:lumOff val="30000"/>
-  </cs:variation>
-  <cs:variation>
-    <a:lumMod val="70000"/>
-  </cs:variation>
-  <cs:variation>
-    <a:lumMod val="50000"/>
-    <a:lumOff val="50000"/>
-  </cs:variation>
-</cs:colorStyle>
-</file>
-
-<file path=word/charts/colors3.xml><?xml version="1.0" encoding="utf-8"?>
-<cs:colorStyle xmlns:cs="http://schemas.microsoft.com/office/drawing/2012/chartStyle" xmlns:a="http://schemas.openxmlformats.org/drawingml/2006/main" meth="cycle" id="10">
-  <a:schemeClr val="accent1"/>
-  <a:schemeClr val="accent2"/>
-  <a:schemeClr val="accent3"/>
-  <a:schemeClr val="accent4"/>
-  <a:schemeClr val="accent5"/>
-  <a:schemeClr val="accent6"/>
-  <cs:variation/>
-  <cs:variation>
-    <a:lumMod val="60000"/>
-  </cs:variation>
-  <cs:variation>
-    <a:lumMod val="80000"/>
-    <a:lumOff val="20000"/>
-  </cs:variation>
-  <cs:variation>
-    <a:lumMod val="80000"/>
-  </cs:variation>
-  <cs:variation>
-    <a:lumMod val="60000"/>
-    <a:lumOff val="40000"/>
-  </cs:variation>
-  <cs:variation>
-    <a:lumMod val="50000"/>
-  </cs:variation>
-  <cs:variation>
-    <a:lumMod val="70000"/>
-    <a:lumOff val="30000"/>
-  </cs:variation>
-  <cs:variation>
-    <a:lumMod val="70000"/>
-  </cs:variation>
-  <cs:variation>
-    <a:lumMod val="50000"/>
-    <a:lumOff val="50000"/>
-  </cs:variation>
-</cs:colorStyle>
-</file>
-
-<file path=word/charts/style1.xml><?xml version="1.0" encoding="utf-8"?>
-<cs:chartStyle xmlns:cs="http://schemas.microsoft.com/office/drawing/2012/chartStyle" xmlns:a="http://schemas.openxmlformats.org/drawingml/2006/main" id="240">
-  <cs:axisTitle>
-    <cs:lnRef idx="0"/>
-    <cs:fillRef idx="0"/>
-    <cs:effectRef idx="0"/>
-    <cs:fontRef idx="minor">
-      <a:schemeClr val="tx1">
-        <a:lumMod val="65000"/>
-        <a:lumOff val="35000"/>
-      </a:schemeClr>
-    </cs:fontRef>
-    <cs:defRPr sz="1000" kern="1200"/>
-  </cs:axisTitle>
-  <cs:categoryAxis>
-    <cs:lnRef idx="0"/>
-    <cs:fillRef idx="0"/>
-    <cs:effectRef idx="0"/>
-    <cs:fontRef idx="minor">
-      <a:schemeClr val="tx1">
-        <a:lumMod val="65000"/>
-        <a:lumOff val="35000"/>
-      </a:schemeClr>
-    </cs:fontRef>
-    <cs:spPr>
-      <a:ln w="9525" cap="flat" cmpd="sng" algn="ctr">
-        <a:solidFill>
-          <a:schemeClr val="tx1">
-            <a:lumMod val="25000"/>
-            <a:lumOff val="75000"/>
-          </a:schemeClr>
-        </a:solidFill>
-        <a:round/>
-      </a:ln>
-    </cs:spPr>
-    <cs:defRPr sz="900" kern="1200"/>
-  </cs:categoryAxis>
-  <cs:chartArea mods="allowNoFillOverride allowNoLineOverride">
-    <cs:lnRef idx="0"/>
-    <cs:fillRef idx="0"/>
-    <cs:effectRef idx="0"/>
-    <cs:fontRef idx="minor">
-      <a:schemeClr val="tx1"/>
-    </cs:fontRef>
-    <cs:spPr>
-      <a:solidFill>
-        <a:schemeClr val="bg1"/>
-      </a:solidFill>
-      <a:ln w="9525" cap="flat" cmpd="sng" algn="ctr">
-        <a:solidFill>
-          <a:schemeClr val="tx1">
-            <a:lumMod val="15000"/>
-            <a:lumOff val="85000"/>
-          </a:schemeClr>
-        </a:solidFill>
-        <a:round/>
-      </a:ln>
-    </cs:spPr>
-    <cs:defRPr sz="1000" kern="1200"/>
-  </cs:chartArea>
-  <cs:dataLabel>
-    <cs:lnRef idx="0"/>
-    <cs:fillRef idx="0"/>
-    <cs:effectRef idx="0"/>
-    <cs:fontRef idx="minor">
-      <a:schemeClr val="tx1">
-        <a:lumMod val="75000"/>
-        <a:lumOff val="25000"/>
-      </a:schemeClr>
-    </cs:fontRef>
-    <cs:defRPr sz="900" kern="1200"/>
-  </cs:dataLabel>
-  <cs:dataLabelCallout>
-    <cs:lnRef idx="0"/>
-    <cs:fillRef idx="0"/>
-    <cs:effectRef idx="0"/>
-    <cs:fontRef idx="minor">
-      <a:schemeClr val="dk1">
-        <a:lumMod val="65000"/>
-        <a:lumOff val="35000"/>
-      </a:schemeClr>
-    </cs:fontRef>
-    <cs:spPr>
-      <a:solidFill>
-        <a:schemeClr val="lt1"/>
-      </a:solidFill>
-      <a:ln>
-        <a:solidFill>
-          <a:schemeClr val="dk1">
-            <a:lumMod val="25000"/>
-            <a:lumOff val="75000"/>
-          </a:schemeClr>
-        </a:solidFill>
-      </a:ln>
-    </cs:spPr>
-    <cs:defRPr sz="900" kern="1200"/>
-    <cs:bodyPr rot="0" spcFirstLastPara="1" vertOverflow="clip" horzOverflow="clip" vert="horz" wrap="square" lIns="36576" tIns="18288" rIns="36576" bIns="18288" anchor="ctr" anchorCtr="1">
-      <a:spAutoFit/>
-    </cs:bodyPr>
-  </cs:dataLabelCallout>
-  <cs:dataPoint>
-    <cs:lnRef idx="0"/>
-    <cs:fillRef idx="1">
-      <cs:styleClr val="auto"/>
-    </cs:fillRef>
-    <cs:effectRef idx="0"/>
-    <cs:fontRef idx="minor">
-      <a:schemeClr val="tx1"/>
-    </cs:fontRef>
-  </cs:dataPoint>
-  <cs:dataPoint3D>
-    <cs:lnRef idx="0"/>
-    <cs:fillRef idx="1">
-      <cs:styleClr val="auto"/>
-    </cs:fillRef>
-    <cs:effectRef idx="0"/>
-    <cs:fontRef idx="minor">
-      <a:schemeClr val="tx1"/>
-    </cs:fontRef>
-  </cs:dataPoint3D>
-  <cs:dataPointLine>
-    <cs:lnRef idx="0">
-      <cs:styleClr val="auto"/>
-    </cs:lnRef>
-    <cs:fillRef idx="1"/>
-    <cs:effectRef idx="0"/>
-    <cs:fontRef idx="minor">
-      <a:schemeClr val="tx1"/>
-    </cs:fontRef>
-    <cs:spPr>
-      <a:ln w="19050" cap="rnd">
-        <a:solidFill>
-          <a:schemeClr val="phClr"/>
-        </a:solidFill>
-        <a:round/>
-      </a:ln>
-    </cs:spPr>
-  </cs:dataPointLine>
-  <cs:dataPointMarker>
-    <cs:lnRef idx="0">
-      <cs:styleClr val="auto"/>
-    </cs:lnRef>
-    <cs:fillRef idx="1">
-      <cs:styleClr val="auto"/>
-    </cs:fillRef>
-    <cs:effectRef idx="0"/>
-    <cs:fontRef idx="minor">
-      <a:schemeClr val="tx1"/>
-    </cs:fontRef>
-    <cs:spPr>
-      <a:ln w="9525">
-        <a:solidFill>
-          <a:schemeClr val="phClr"/>
-        </a:solidFill>
-      </a:ln>
-    </cs:spPr>
-  </cs:dataPointMarker>
-  <cs:dataPointMarkerLayout symbol="circle" size="5"/>
-  <cs:dataPointWireframe>
-    <cs:lnRef idx="0">
-      <cs:styleClr val="auto"/>
-    </cs:lnRef>
-    <cs:fillRef idx="0"/>
-    <cs:effectRef idx="0"/>
-    <cs:fontRef idx="minor">
-      <a:schemeClr val="dk1"/>
-    </cs:fontRef>
-    <cs:spPr>
-      <a:ln w="9525" cap="rnd">
-        <a:solidFill>
-          <a:schemeClr val="phClr"/>
-        </a:solidFill>
-        <a:round/>
-      </a:ln>
-    </cs:spPr>
-  </cs:dataPointWireframe>
-  <cs:dataTable>
-    <cs:lnRef idx="0"/>
-    <cs:fillRef idx="0"/>
-    <cs:effectRef idx="0"/>
-    <cs:fontRef idx="minor">
-      <a:schemeClr val="tx1">
-        <a:lumMod val="65000"/>
-        <a:lumOff val="35000"/>
-      </a:schemeClr>
-    </cs:fontRef>
-    <cs:spPr>
-      <a:noFill/>
-      <a:ln w="9525" cap="flat" cmpd="sng" algn="ctr">
-        <a:solidFill>
-          <a:schemeClr val="tx1">
-            <a:lumMod val="15000"/>
-            <a:lumOff val="85000"/>
-          </a:schemeClr>
-        </a:solidFill>
-        <a:round/>
-      </a:ln>
-    </cs:spPr>
-    <cs:defRPr sz="900" kern="1200"/>
-  </cs:dataTable>
-  <cs:downBar>
-    <cs:lnRef idx="0"/>
-    <cs:fillRef idx="0"/>
-    <cs:effectRef idx="0"/>
-    <cs:fontRef idx="minor">
-      <a:schemeClr val="tx1"/>
-    </cs:fontRef>
-    <cs:spPr>
-      <a:solidFill>
-        <a:schemeClr val="dk1">
-          <a:lumMod val="75000"/>
-          <a:lumOff val="25000"/>
-        </a:schemeClr>
-      </a:solidFill>
-      <a:ln w="9525" cap="flat" cmpd="sng" algn="ctr">
-        <a:solidFill>
-          <a:schemeClr val="tx1">
-            <a:lumMod val="65000"/>
-            <a:lumOff val="35000"/>
-          </a:schemeClr>
-        </a:solidFill>
-        <a:round/>
-      </a:ln>
-    </cs:spPr>
-  </cs:downBar>
-  <cs:dropLine>
-    <cs:lnRef idx="0"/>
-    <cs:fillRef idx="0"/>
-    <cs:effectRef idx="0"/>
-    <cs:fontRef idx="minor">
-      <a:schemeClr val="tx1"/>
-    </cs:fontRef>
-    <cs:spPr>
-      <a:ln w="9525" cap="flat" cmpd="sng" algn="ctr">
-        <a:solidFill>
-          <a:schemeClr val="tx1">
-            <a:lumMod val="35000"/>
-            <a:lumOff val="65000"/>
-          </a:schemeClr>
-        </a:solidFill>
-        <a:round/>
-      </a:ln>
-    </cs:spPr>
-  </cs:dropLine>
-  <cs:errorBar>
-    <cs:lnRef idx="0"/>
-    <cs:fillRef idx="0"/>
-    <cs:effectRef idx="0"/>
-    <cs:fontRef idx="minor">
-      <a:schemeClr val="tx1"/>
-    </cs:fontRef>
-    <cs:spPr>
-      <a:ln w="9525" cap="flat" cmpd="sng" algn="ctr">
-        <a:solidFill>
-          <a:schemeClr val="tx1">
-            <a:lumMod val="65000"/>
-            <a:lumOff val="35000"/>
-          </a:schemeClr>
-        </a:solidFill>
-        <a:round/>
-      </a:ln>
-    </cs:spPr>
-  </cs:errorBar>
-  <cs:floor>
-    <cs:lnRef idx="0"/>
-    <cs:fillRef idx="0"/>
-    <cs:effectRef idx="0"/>
-    <cs:fontRef idx="minor">
-      <a:schemeClr val="tx1"/>
-    </cs:fontRef>
-    <cs:spPr>
-      <a:noFill/>
-      <a:ln>
-        <a:noFill/>
-      </a:ln>
-    </cs:spPr>
-  </cs:floor>
-  <cs:gridlineMajor>
-    <cs:lnRef idx="0"/>
-    <cs:fillRef idx="0"/>
-    <cs:effectRef idx="0"/>
-    <cs:fontRef idx="minor">
-      <a:schemeClr val="tx1"/>
-    </cs:fontRef>
-    <cs:spPr>
-      <a:ln w="9525" cap="flat" cmpd="sng" algn="ctr">
-        <a:solidFill>
-          <a:schemeClr val="tx1">
-            <a:lumMod val="15000"/>
-            <a:lumOff val="85000"/>
-          </a:schemeClr>
-        </a:solidFill>
-        <a:round/>
-      </a:ln>
-    </cs:spPr>
-  </cs:gridlineMajor>
-  <cs:gridlineMinor>
-    <cs:lnRef idx="0"/>
-    <cs:fillRef idx="0"/>
-    <cs:effectRef idx="0"/>
-    <cs:fontRef idx="minor">
-      <a:schemeClr val="tx1"/>
-    </cs:fontRef>
-    <cs:spPr>
-      <a:ln w="9525" cap="flat" cmpd="sng" algn="ctr">
-        <a:solidFill>
-          <a:schemeClr val="tx1">
-            <a:lumMod val="5000"/>
-            <a:lumOff val="95000"/>
-          </a:schemeClr>
-        </a:solidFill>
-        <a:round/>
-      </a:ln>
-    </cs:spPr>
-  </cs:gridlineMinor>
-  <cs:hiLoLine>
-    <cs:lnRef idx="0"/>
-    <cs:fillRef idx="0"/>
-    <cs:effectRef idx="0"/>
-    <cs:fontRef idx="minor">
-      <a:schemeClr val="tx1"/>
-    </cs:fontRef>
-    <cs:spPr>
-      <a:ln w="9525" cap="flat" cmpd="sng" algn="ctr">
-        <a:solidFill>
-          <a:schemeClr val="tx1">
-            <a:lumMod val="50000"/>
-            <a:lumOff val="50000"/>
-          </a:schemeClr>
-        </a:solidFill>
-        <a:round/>
-      </a:ln>
-    </cs:spPr>
-  </cs:hiLoLine>
-  <cs:leaderLine>
-    <cs:lnRef idx="0"/>
-    <cs:fillRef idx="0"/>
-    <cs:effectRef idx="0"/>
-    <cs:fontRef idx="minor">
-      <a:schemeClr val="tx1"/>
-    </cs:fontRef>
-    <cs:spPr>
-      <a:ln w="9525" cap="flat" cmpd="sng" algn="ctr">
-        <a:solidFill>
-          <a:schemeClr val="tx1">
-            <a:lumMod val="35000"/>
-            <a:lumOff val="65000"/>
-          </a:schemeClr>
-        </a:solidFill>
-        <a:round/>
-      </a:ln>
-    </cs:spPr>
-  </cs:leaderLine>
-  <cs:legend>
-    <cs:lnRef idx="0"/>
-    <cs:fillRef idx="0"/>
-    <cs:effectRef idx="0"/>
-    <cs:fontRef idx="minor">
-      <a:schemeClr val="tx1">
-        <a:lumMod val="65000"/>
-        <a:lumOff val="35000"/>
-      </a:schemeClr>
-    </cs:fontRef>
-    <cs:defRPr sz="900" kern="1200"/>
-  </cs:legend>
-  <cs:plotArea mods="allowNoFillOverride allowNoLineOverride">
-    <cs:lnRef idx="0"/>
-    <cs:fillRef idx="0"/>
-    <cs:effectRef idx="0"/>
-    <cs:fontRef idx="minor">
-      <a:schemeClr val="tx1"/>
-    </cs:fontRef>
-  </cs:plotArea>
-  <cs:plotArea3D mods="allowNoFillOverride allowNoLineOverride">
-    <cs:lnRef idx="0"/>
-    <cs:fillRef idx="0"/>
-    <cs:effectRef idx="0"/>
-    <cs:fontRef idx="minor">
-      <a:schemeClr val="tx1"/>
-    </cs:fontRef>
-  </cs:plotArea3D>
-  <cs:seriesAxis>
-    <cs:lnRef idx="0"/>
-    <cs:fillRef idx="0"/>
-    <cs:effectRef idx="0"/>
-    <cs:fontRef idx="minor">
-      <a:schemeClr val="tx1">
-        <a:lumMod val="65000"/>
-        <a:lumOff val="35000"/>
-      </a:schemeClr>
-    </cs:fontRef>
-    <cs:defRPr sz="900" kern="1200"/>
-  </cs:seriesAxis>
-  <cs:seriesLine>
-    <cs:lnRef idx="0"/>
-    <cs:fillRef idx="0"/>
-    <cs:effectRef idx="0"/>
-    <cs:fontRef idx="minor">
-      <a:schemeClr val="tx1"/>
-    </cs:fontRef>
-    <cs:spPr>
-      <a:ln w="9525" cap="flat" cmpd="sng" algn="ctr">
-        <a:solidFill>
-          <a:schemeClr val="tx1">
-            <a:lumMod val="35000"/>
-            <a:lumOff val="65000"/>
-          </a:schemeClr>
-        </a:solidFill>
-        <a:round/>
-      </a:ln>
-    </cs:spPr>
-  </cs:seriesLine>
-  <cs:title>
-    <cs:lnRef idx="0"/>
-    <cs:fillRef idx="0"/>
-    <cs:effectRef idx="0"/>
-    <cs:fontRef idx="minor">
-      <a:schemeClr val="tx1">
-        <a:lumMod val="65000"/>
-        <a:lumOff val="35000"/>
-      </a:schemeClr>
-    </cs:fontRef>
-    <cs:defRPr sz="1400" b="0" kern="1200" spc="0" baseline="0"/>
-  </cs:title>
-  <cs:trendline>
-    <cs:lnRef idx="0">
-      <cs:styleClr val="auto"/>
-    </cs:lnRef>
-    <cs:fillRef idx="0"/>
-    <cs:effectRef idx="0"/>
-    <cs:fontRef idx="minor">
-      <a:schemeClr val="tx1"/>
-    </cs:fontRef>
-    <cs:spPr>
-      <a:ln w="19050" cap="rnd">
-        <a:solidFill>
-          <a:schemeClr val="phClr"/>
-        </a:solidFill>
-        <a:prstDash val="sysDot"/>
-      </a:ln>
-    </cs:spPr>
-  </cs:trendline>
-  <cs:trendlineLabel>
-    <cs:lnRef idx="0"/>
-    <cs:fillRef idx="0"/>
-    <cs:effectRef idx="0"/>
-    <cs:fontRef idx="minor">
-      <a:schemeClr val="tx1">
-        <a:lumMod val="65000"/>
-        <a:lumOff val="35000"/>
-      </a:schemeClr>
-    </cs:fontRef>
-    <cs:defRPr sz="900" kern="1200"/>
-  </cs:trendlineLabel>
-  <cs:upBar>
-    <cs:lnRef idx="0"/>
-    <cs:fillRef idx="0"/>
-    <cs:effectRef idx="0"/>
-    <cs:fontRef idx="minor">
-      <a:schemeClr val="tx1"/>
-    </cs:fontRef>
-    <cs:spPr>
-      <a:solidFill>
-        <a:schemeClr val="lt1"/>
-      </a:solidFill>
-      <a:ln w="9525" cap="flat" cmpd="sng" algn="ctr">
-        <a:solidFill>
-          <a:schemeClr val="tx1">
-            <a:lumMod val="65000"/>
-            <a:lumOff val="35000"/>
-          </a:schemeClr>
-        </a:solidFill>
-        <a:round/>
-      </a:ln>
-    </cs:spPr>
-  </cs:upBar>
-  <cs:valueAxis>
-    <cs:lnRef idx="0"/>
-    <cs:fillRef idx="0"/>
-    <cs:effectRef idx="0"/>
-    <cs:fontRef idx="minor">
-      <a:schemeClr val="tx1">
-        <a:lumMod val="65000"/>
-        <a:lumOff val="35000"/>
-      </a:schemeClr>
-    </cs:fontRef>
-    <cs:spPr>
-      <a:ln w="9525" cap="flat" cmpd="sng" algn="ctr">
-        <a:solidFill>
-          <a:schemeClr val="tx1">
-            <a:lumMod val="25000"/>
-            <a:lumOff val="75000"/>
-          </a:schemeClr>
-        </a:solidFill>
-        <a:round/>
-      </a:ln>
-    </cs:spPr>
-    <cs:defRPr sz="900" kern="1200"/>
-  </cs:valueAxis>
-  <cs:wall>
-    <cs:lnRef idx="0"/>
-    <cs:fillRef idx="0"/>
-    <cs:effectRef idx="0"/>
-    <cs:fontRef idx="minor">
-      <a:schemeClr val="tx1"/>
-    </cs:fontRef>
-    <cs:spPr>
-      <a:noFill/>
-      <a:ln>
-        <a:noFill/>
-      </a:ln>
-    </cs:spPr>
-  </cs:wall>
-</cs:chartStyle>
-</file>
-
-<file path=word/charts/style2.xml><?xml version="1.0" encoding="utf-8"?>
-<cs:chartStyle xmlns:cs="http://schemas.microsoft.com/office/drawing/2012/chartStyle" xmlns:a="http://schemas.openxmlformats.org/drawingml/2006/main" id="240">
-  <cs:axisTitle>
-    <cs:lnRef idx="0"/>
-    <cs:fillRef idx="0"/>
-    <cs:effectRef idx="0"/>
-    <cs:fontRef idx="minor">
-      <a:schemeClr val="tx1">
-        <a:lumMod val="65000"/>
-        <a:lumOff val="35000"/>
-      </a:schemeClr>
-    </cs:fontRef>
-    <cs:defRPr sz="1000" kern="1200"/>
-  </cs:axisTitle>
-  <cs:categoryAxis>
-    <cs:lnRef idx="0"/>
-    <cs:fillRef idx="0"/>
-    <cs:effectRef idx="0"/>
-    <cs:fontRef idx="minor">
-      <a:schemeClr val="tx1">
-        <a:lumMod val="65000"/>
-        <a:lumOff val="35000"/>
-      </a:schemeClr>
-    </cs:fontRef>
-    <cs:spPr>
-      <a:ln w="9525" cap="flat" cmpd="sng" algn="ctr">
-        <a:solidFill>
-          <a:schemeClr val="tx1">
-            <a:lumMod val="25000"/>
-            <a:lumOff val="75000"/>
-          </a:schemeClr>
-        </a:solidFill>
-        <a:round/>
-      </a:ln>
-    </cs:spPr>
-    <cs:defRPr sz="900" kern="1200"/>
-  </cs:categoryAxis>
-  <cs:chartArea mods="allowNoFillOverride allowNoLineOverride">
-    <cs:lnRef idx="0"/>
-    <cs:fillRef idx="0"/>
-    <cs:effectRef idx="0"/>
-    <cs:fontRef idx="minor">
-      <a:schemeClr val="tx1"/>
-    </cs:fontRef>
-    <cs:spPr>
-      <a:solidFill>
-        <a:schemeClr val="bg1"/>
-      </a:solidFill>
-      <a:ln w="9525" cap="flat" cmpd="sng" algn="ctr">
-        <a:solidFill>
-          <a:schemeClr val="tx1">
-            <a:lumMod val="15000"/>
-            <a:lumOff val="85000"/>
-          </a:schemeClr>
-        </a:solidFill>
-        <a:round/>
-      </a:ln>
-    </cs:spPr>
-    <cs:defRPr sz="1000" kern="1200"/>
-  </cs:chartArea>
-  <cs:dataLabel>
-    <cs:lnRef idx="0"/>
-    <cs:fillRef idx="0"/>
-    <cs:effectRef idx="0"/>
-    <cs:fontRef idx="minor">
-      <a:schemeClr val="tx1">
-        <a:lumMod val="75000"/>
-        <a:lumOff val="25000"/>
-      </a:schemeClr>
-    </cs:fontRef>
-    <cs:defRPr sz="900" kern="1200"/>
-  </cs:dataLabel>
-  <cs:dataLabelCallout>
-    <cs:lnRef idx="0"/>
-    <cs:fillRef idx="0"/>
-    <cs:effectRef idx="0"/>
-    <cs:fontRef idx="minor">
-      <a:schemeClr val="dk1">
-        <a:lumMod val="65000"/>
-        <a:lumOff val="35000"/>
-      </a:schemeClr>
-    </cs:fontRef>
-    <cs:spPr>
-      <a:solidFill>
-        <a:schemeClr val="lt1"/>
-      </a:solidFill>
-      <a:ln>
-        <a:solidFill>
-          <a:schemeClr val="dk1">
-            <a:lumMod val="25000"/>
-            <a:lumOff val="75000"/>
-          </a:schemeClr>
-        </a:solidFill>
-      </a:ln>
-    </cs:spPr>
-    <cs:defRPr sz="900" kern="1200"/>
-    <cs:bodyPr rot="0" spcFirstLastPara="1" vertOverflow="clip" horzOverflow="clip" vert="horz" wrap="square" lIns="36576" tIns="18288" rIns="36576" bIns="18288" anchor="ctr" anchorCtr="1">
-      <a:spAutoFit/>
-    </cs:bodyPr>
-  </cs:dataLabelCallout>
-  <cs:dataPoint>
-    <cs:lnRef idx="0"/>
-    <cs:fillRef idx="1">
-      <cs:styleClr val="auto"/>
-    </cs:fillRef>
-    <cs:effectRef idx="0"/>
-    <cs:fontRef idx="minor">
-      <a:schemeClr val="tx1"/>
-    </cs:fontRef>
-  </cs:dataPoint>
-  <cs:dataPoint3D>
-    <cs:lnRef idx="0"/>
-    <cs:fillRef idx="1">
-      <cs:styleClr val="auto"/>
-    </cs:fillRef>
-    <cs:effectRef idx="0"/>
-    <cs:fontRef idx="minor">
-      <a:schemeClr val="tx1"/>
-    </cs:fontRef>
-  </cs:dataPoint3D>
-  <cs:dataPointLine>
-    <cs:lnRef idx="0">
-      <cs:styleClr val="auto"/>
-    </cs:lnRef>
-    <cs:fillRef idx="1"/>
-    <cs:effectRef idx="0"/>
-    <cs:fontRef idx="minor">
-      <a:schemeClr val="tx1"/>
-    </cs:fontRef>
-    <cs:spPr>
-      <a:ln w="19050" cap="rnd">
-        <a:solidFill>
-          <a:schemeClr val="phClr"/>
-        </a:solidFill>
-        <a:round/>
-      </a:ln>
-    </cs:spPr>
-  </cs:dataPointLine>
-  <cs:dataPointMarker>
-    <cs:lnRef idx="0">
-      <cs:styleClr val="auto"/>
-    </cs:lnRef>
-    <cs:fillRef idx="1">
-      <cs:styleClr val="auto"/>
-    </cs:fillRef>
-    <cs:effectRef idx="0"/>
-    <cs:fontRef idx="minor">
-      <a:schemeClr val="tx1"/>
-    </cs:fontRef>
-    <cs:spPr>
-      <a:ln w="9525">
-        <a:solidFill>
-          <a:schemeClr val="phClr"/>
-        </a:solidFill>
-      </a:ln>
-    </cs:spPr>
-  </cs:dataPointMarker>
-  <cs:dataPointMarkerLayout symbol="circle" size="5"/>
-  <cs:dataPointWireframe>
-    <cs:lnRef idx="0">
-      <cs:styleClr val="auto"/>
-    </cs:lnRef>
-    <cs:fillRef idx="0"/>
-    <cs:effectRef idx="0"/>
-    <cs:fontRef idx="minor">
-      <a:schemeClr val="dk1"/>
-    </cs:fontRef>
-    <cs:spPr>
-      <a:ln w="9525" cap="rnd">
-        <a:solidFill>
-          <a:schemeClr val="phClr"/>
-        </a:solidFill>
-        <a:round/>
-      </a:ln>
-    </cs:spPr>
-  </cs:dataPointWireframe>
-  <cs:dataTable>
-    <cs:lnRef idx="0"/>
-    <cs:fillRef idx="0"/>
-    <cs:effectRef idx="0"/>
-    <cs:fontRef idx="minor">
-      <a:schemeClr val="tx1">
-        <a:lumMod val="65000"/>
-        <a:lumOff val="35000"/>
-      </a:schemeClr>
-    </cs:fontRef>
-    <cs:spPr>
-      <a:noFill/>
-      <a:ln w="9525" cap="flat" cmpd="sng" algn="ctr">
-        <a:solidFill>
-          <a:schemeClr val="tx1">
-            <a:lumMod val="15000"/>
-            <a:lumOff val="85000"/>
-          </a:schemeClr>
-        </a:solidFill>
-        <a:round/>
-      </a:ln>
-    </cs:spPr>
-    <cs:defRPr sz="900" kern="1200"/>
-  </cs:dataTable>
-  <cs:downBar>
-    <cs:lnRef idx="0"/>
-    <cs:fillRef idx="0"/>
-    <cs:effectRef idx="0"/>
-    <cs:fontRef idx="minor">
-      <a:schemeClr val="tx1"/>
-    </cs:fontRef>
-    <cs:spPr>
-      <a:solidFill>
-        <a:schemeClr val="dk1">
-          <a:lumMod val="75000"/>
-          <a:lumOff val="25000"/>
-        </a:schemeClr>
-      </a:solidFill>
-      <a:ln w="9525" cap="flat" cmpd="sng" algn="ctr">
-        <a:solidFill>
-          <a:schemeClr val="tx1">
-            <a:lumMod val="65000"/>
-            <a:lumOff val="35000"/>
-          </a:schemeClr>
-        </a:solidFill>
-        <a:round/>
-      </a:ln>
-    </cs:spPr>
-  </cs:downBar>
-  <cs:dropLine>
-    <cs:lnRef idx="0"/>
-    <cs:fillRef idx="0"/>
-    <cs:effectRef idx="0"/>
-    <cs:fontRef idx="minor">
-      <a:schemeClr val="tx1"/>
-    </cs:fontRef>
-    <cs:spPr>
-      <a:ln w="9525" cap="flat" cmpd="sng" algn="ctr">
-        <a:solidFill>
-          <a:schemeClr val="tx1">
-            <a:lumMod val="35000"/>
-            <a:lumOff val="65000"/>
-          </a:schemeClr>
-        </a:solidFill>
-        <a:round/>
-      </a:ln>
-    </cs:spPr>
-  </cs:dropLine>
-  <cs:errorBar>
-    <cs:lnRef idx="0"/>
-    <cs:fillRef idx="0"/>
-    <cs:effectRef idx="0"/>
-    <cs:fontRef idx="minor">
-      <a:schemeClr val="tx1"/>
-    </cs:fontRef>
-    <cs:spPr>
-      <a:ln w="9525" cap="flat" cmpd="sng" algn="ctr">
-        <a:solidFill>
-          <a:schemeClr val="tx1">
-            <a:lumMod val="65000"/>
-            <a:lumOff val="35000"/>
-          </a:schemeClr>
-        </a:solidFill>
-        <a:round/>
-      </a:ln>
-    </cs:spPr>
-  </cs:errorBar>
-  <cs:floor>
-    <cs:lnRef idx="0"/>
-    <cs:fillRef idx="0"/>
-    <cs:effectRef idx="0"/>
-    <cs:fontRef idx="minor">
-      <a:schemeClr val="tx1"/>
-    </cs:fontRef>
-    <cs:spPr>
-      <a:noFill/>
-      <a:ln>
-        <a:noFill/>
-      </a:ln>
-    </cs:spPr>
-  </cs:floor>
-  <cs:gridlineMajor>
-    <cs:lnRef idx="0"/>
-    <cs:fillRef idx="0"/>
-    <cs:effectRef idx="0"/>
-    <cs:fontRef idx="minor">
-      <a:schemeClr val="tx1"/>
-    </cs:fontRef>
-    <cs:spPr>
-      <a:ln w="9525" cap="flat" cmpd="sng" algn="ctr">
-        <a:solidFill>
-          <a:schemeClr val="tx1">
-            <a:lumMod val="15000"/>
-            <a:lumOff val="85000"/>
-          </a:schemeClr>
-        </a:solidFill>
-        <a:round/>
-      </a:ln>
-    </cs:spPr>
-  </cs:gridlineMajor>
-  <cs:gridlineMinor>
-    <cs:lnRef idx="0"/>
-    <cs:fillRef idx="0"/>
-    <cs:effectRef idx="0"/>
-    <cs:fontRef idx="minor">
-      <a:schemeClr val="tx1"/>
-    </cs:fontRef>
-    <cs:spPr>
-      <a:ln w="9525" cap="flat" cmpd="sng" algn="ctr">
-        <a:solidFill>
-          <a:schemeClr val="tx1">
-            <a:lumMod val="5000"/>
-            <a:lumOff val="95000"/>
-          </a:schemeClr>
-        </a:solidFill>
-        <a:round/>
-      </a:ln>
-    </cs:spPr>
-  </cs:gridlineMinor>
-  <cs:hiLoLine>
-    <cs:lnRef idx="0"/>
-    <cs:fillRef idx="0"/>
-    <cs:effectRef idx="0"/>
-    <cs:fontRef idx="minor">
-      <a:schemeClr val="tx1"/>
-    </cs:fontRef>
-    <cs:spPr>
-      <a:ln w="9525" cap="flat" cmpd="sng" algn="ctr">
-        <a:solidFill>
-          <a:schemeClr val="tx1">
-            <a:lumMod val="50000"/>
-            <a:lumOff val="50000"/>
-          </a:schemeClr>
-        </a:solidFill>
-        <a:round/>
-      </a:ln>
-    </cs:spPr>
-  </cs:hiLoLine>
-  <cs:leaderLine>
-    <cs:lnRef idx="0"/>
-    <cs:fillRef idx="0"/>
-    <cs:effectRef idx="0"/>
-    <cs:fontRef idx="minor">
-      <a:schemeClr val="tx1"/>
-    </cs:fontRef>
-    <cs:spPr>
-      <a:ln w="9525" cap="flat" cmpd="sng" algn="ctr">
-        <a:solidFill>
-          <a:schemeClr val="tx1">
-            <a:lumMod val="35000"/>
-            <a:lumOff val="65000"/>
-          </a:schemeClr>
-        </a:solidFill>
-        <a:round/>
-      </a:ln>
-    </cs:spPr>
-  </cs:leaderLine>
-  <cs:legend>
-    <cs:lnRef idx="0"/>
-    <cs:fillRef idx="0"/>
-    <cs:effectRef idx="0"/>
-    <cs:fontRef idx="minor">
-      <a:schemeClr val="tx1">
-        <a:lumMod val="65000"/>
-        <a:lumOff val="35000"/>
-      </a:schemeClr>
-    </cs:fontRef>
-    <cs:defRPr sz="900" kern="1200"/>
-  </cs:legend>
-  <cs:plotArea mods="allowNoFillOverride allowNoLineOverride">
-    <cs:lnRef idx="0"/>
-    <cs:fillRef idx="0"/>
-    <cs:effectRef idx="0"/>
-    <cs:fontRef idx="minor">
-      <a:schemeClr val="tx1"/>
-    </cs:fontRef>
-  </cs:plotArea>
-  <cs:plotArea3D mods="allowNoFillOverride allowNoLineOverride">
-    <cs:lnRef idx="0"/>
-    <cs:fillRef idx="0"/>
-    <cs:effectRef idx="0"/>
-    <cs:fontRef idx="minor">
-      <a:schemeClr val="tx1"/>
-    </cs:fontRef>
-  </cs:plotArea3D>
-  <cs:seriesAxis>
-    <cs:lnRef idx="0"/>
-    <cs:fillRef idx="0"/>
-    <cs:effectRef idx="0"/>
-    <cs:fontRef idx="minor">
-      <a:schemeClr val="tx1">
-        <a:lumMod val="65000"/>
-        <a:lumOff val="35000"/>
-      </a:schemeClr>
-    </cs:fontRef>
-    <cs:defRPr sz="900" kern="1200"/>
-  </cs:seriesAxis>
-  <cs:seriesLine>
-    <cs:lnRef idx="0"/>
-    <cs:fillRef idx="0"/>
-    <cs:effectRef idx="0"/>
-    <cs:fontRef idx="minor">
-      <a:schemeClr val="tx1"/>
-    </cs:fontRef>
-    <cs:spPr>
-      <a:ln w="9525" cap="flat" cmpd="sng" algn="ctr">
-        <a:solidFill>
-          <a:schemeClr val="tx1">
-            <a:lumMod val="35000"/>
-            <a:lumOff val="65000"/>
-          </a:schemeClr>
-        </a:solidFill>
-        <a:round/>
-      </a:ln>
-    </cs:spPr>
-  </cs:seriesLine>
-  <cs:title>
-    <cs:lnRef idx="0"/>
-    <cs:fillRef idx="0"/>
-    <cs:effectRef idx="0"/>
-    <cs:fontRef idx="minor">
-      <a:schemeClr val="tx1">
-        <a:lumMod val="65000"/>
-        <a:lumOff val="35000"/>
-      </a:schemeClr>
-    </cs:fontRef>
-    <cs:defRPr sz="1400" b="0" kern="1200" spc="0" baseline="0"/>
-  </cs:title>
-  <cs:trendline>
-    <cs:lnRef idx="0">
-      <cs:styleClr val="auto"/>
-    </cs:lnRef>
-    <cs:fillRef idx="0"/>
-    <cs:effectRef idx="0"/>
-    <cs:fontRef idx="minor">
-      <a:schemeClr val="tx1"/>
-    </cs:fontRef>
-    <cs:spPr>
-      <a:ln w="19050" cap="rnd">
-        <a:solidFill>
-          <a:schemeClr val="phClr"/>
-        </a:solidFill>
-        <a:prstDash val="sysDot"/>
-      </a:ln>
-    </cs:spPr>
-  </cs:trendline>
-  <cs:trendlineLabel>
-    <cs:lnRef idx="0"/>
-    <cs:fillRef idx="0"/>
-    <cs:effectRef idx="0"/>
-    <cs:fontRef idx="minor">
-      <a:schemeClr val="tx1">
-        <a:lumMod val="65000"/>
-        <a:lumOff val="35000"/>
-      </a:schemeClr>
-    </cs:fontRef>
-    <cs:defRPr sz="900" kern="1200"/>
-  </cs:trendlineLabel>
-  <cs:upBar>
-    <cs:lnRef idx="0"/>
-    <cs:fillRef idx="0"/>
-    <cs:effectRef idx="0"/>
-    <cs:fontRef idx="minor">
-      <a:schemeClr val="tx1"/>
-    </cs:fontRef>
-    <cs:spPr>
-      <a:solidFill>
-        <a:schemeClr val="lt1"/>
-      </a:solidFill>
-      <a:ln w="9525" cap="flat" cmpd="sng" algn="ctr">
-        <a:solidFill>
-          <a:schemeClr val="tx1">
-            <a:lumMod val="65000"/>
-            <a:lumOff val="35000"/>
-          </a:schemeClr>
-        </a:solidFill>
-        <a:round/>
-      </a:ln>
-    </cs:spPr>
-  </cs:upBar>
-  <cs:valueAxis>
-    <cs:lnRef idx="0"/>
-    <cs:fillRef idx="0"/>
-    <cs:effectRef idx="0"/>
-    <cs:fontRef idx="minor">
-      <a:schemeClr val="tx1">
-        <a:lumMod val="65000"/>
-        <a:lumOff val="35000"/>
-      </a:schemeClr>
-    </cs:fontRef>
-    <cs:spPr>
-      <a:ln w="9525" cap="flat" cmpd="sng" algn="ctr">
-        <a:solidFill>
-          <a:schemeClr val="tx1">
-            <a:lumMod val="25000"/>
-            <a:lumOff val="75000"/>
-          </a:schemeClr>
-        </a:solidFill>
-        <a:round/>
-      </a:ln>
-    </cs:spPr>
-    <cs:defRPr sz="900" kern="1200"/>
-  </cs:valueAxis>
-  <cs:wall>
-    <cs:lnRef idx="0"/>
-    <cs:fillRef idx="0"/>
-    <cs:effectRef idx="0"/>
-    <cs:fontRef idx="minor">
-      <a:schemeClr val="tx1"/>
-    </cs:fontRef>
-    <cs:spPr>
-      <a:noFill/>
-      <a:ln>
-        <a:noFill/>
-      </a:ln>
-    </cs:spPr>
-  </cs:wall>
-</cs:chartStyle>
-</file>
-
-<file path=word/charts/style3.xml><?xml version="1.0" encoding="utf-8"?>
-<cs:chartStyle xmlns:cs="http://schemas.microsoft.com/office/drawing/2012/chartStyle" xmlns:a="http://schemas.openxmlformats.org/drawingml/2006/main" id="240">
-  <cs:axisTitle>
-    <cs:lnRef idx="0"/>
-    <cs:fillRef idx="0"/>
-    <cs:effectRef idx="0"/>
-    <cs:fontRef idx="minor">
-      <a:schemeClr val="tx1">
-        <a:lumMod val="65000"/>
-        <a:lumOff val="35000"/>
-      </a:schemeClr>
-    </cs:fontRef>
-    <cs:defRPr sz="1000" kern="1200"/>
-  </cs:axisTitle>
-  <cs:categoryAxis>
-    <cs:lnRef idx="0"/>
-    <cs:fillRef idx="0"/>
-    <cs:effectRef idx="0"/>
-    <cs:fontRef idx="minor">
-      <a:schemeClr val="tx1">
-        <a:lumMod val="65000"/>
-        <a:lumOff val="35000"/>
-      </a:schemeClr>
-    </cs:fontRef>
-    <cs:spPr>
-      <a:ln w="9525" cap="flat" cmpd="sng" algn="ctr">
-        <a:solidFill>
-          <a:schemeClr val="tx1">
-            <a:lumMod val="25000"/>
-            <a:lumOff val="75000"/>
-          </a:schemeClr>
-        </a:solidFill>
-        <a:round/>
-      </a:ln>
-    </cs:spPr>
-    <cs:defRPr sz="900" kern="1200"/>
-  </cs:categoryAxis>
-  <cs:chartArea mods="allowNoFillOverride allowNoLineOverride">
-    <cs:lnRef idx="0"/>
-    <cs:fillRef idx="0"/>
-    <cs:effectRef idx="0"/>
-    <cs:fontRef idx="minor">
-      <a:schemeClr val="tx1"/>
-    </cs:fontRef>
-    <cs:spPr>
-      <a:solidFill>
-        <a:schemeClr val="bg1"/>
-      </a:solidFill>
-      <a:ln w="9525" cap="flat" cmpd="sng" algn="ctr">
-        <a:solidFill>
-          <a:schemeClr val="tx1">
-            <a:lumMod val="15000"/>
-            <a:lumOff val="85000"/>
-          </a:schemeClr>
-        </a:solidFill>
-        <a:round/>
-      </a:ln>
-    </cs:spPr>
-    <cs:defRPr sz="1000" kern="1200"/>
-  </cs:chartArea>
-  <cs:dataLabel>
-    <cs:lnRef idx="0"/>
-    <cs:fillRef idx="0"/>
-    <cs:effectRef idx="0"/>
-    <cs:fontRef idx="minor">
-      <a:schemeClr val="tx1">
-        <a:lumMod val="75000"/>
-        <a:lumOff val="25000"/>
-      </a:schemeClr>
-    </cs:fontRef>
-    <cs:defRPr sz="900" kern="1200"/>
-  </cs:dataLabel>
-  <cs:dataLabelCallout>
-    <cs:lnRef idx="0"/>
-    <cs:fillRef idx="0"/>
-    <cs:effectRef idx="0"/>
-    <cs:fontRef idx="minor">
-      <a:schemeClr val="dk1">
-        <a:lumMod val="65000"/>
-        <a:lumOff val="35000"/>
-      </a:schemeClr>
-    </cs:fontRef>
-    <cs:spPr>
-      <a:solidFill>
-        <a:schemeClr val="lt1"/>
-      </a:solidFill>
-      <a:ln>
-        <a:solidFill>
-          <a:schemeClr val="dk1">
-            <a:lumMod val="25000"/>
-            <a:lumOff val="75000"/>
-          </a:schemeClr>
-        </a:solidFill>
-      </a:ln>
-    </cs:spPr>
-    <cs:defRPr sz="900" kern="1200"/>
-    <cs:bodyPr rot="0" spcFirstLastPara="1" vertOverflow="clip" horzOverflow="clip" vert="horz" wrap="square" lIns="36576" tIns="18288" rIns="36576" bIns="18288" anchor="ctr" anchorCtr="1">
-      <a:spAutoFit/>
-    </cs:bodyPr>
-  </cs:dataLabelCallout>
-  <cs:dataPoint>
-    <cs:lnRef idx="0"/>
-    <cs:fillRef idx="1">
-      <cs:styleClr val="auto"/>
-    </cs:fillRef>
-    <cs:effectRef idx="0"/>
-    <cs:fontRef idx="minor">
-      <a:schemeClr val="tx1"/>
-    </cs:fontRef>
-  </cs:dataPoint>
-  <cs:dataPoint3D>
-    <cs:lnRef idx="0"/>
-    <cs:fillRef idx="1">
-      <cs:styleClr val="auto"/>
-    </cs:fillRef>
-    <cs:effectRef idx="0"/>
-    <cs:fontRef idx="minor">
-      <a:schemeClr val="tx1"/>
-    </cs:fontRef>
-  </cs:dataPoint3D>
-  <cs:dataPointLine>
-    <cs:lnRef idx="0">
-      <cs:styleClr val="auto"/>
-    </cs:lnRef>
-    <cs:fillRef idx="1"/>
-    <cs:effectRef idx="0"/>
-    <cs:fontRef idx="minor">
-      <a:schemeClr val="tx1"/>
-    </cs:fontRef>
-    <cs:spPr>
-      <a:ln w="19050" cap="rnd">
-        <a:solidFill>
-          <a:schemeClr val="phClr"/>
-        </a:solidFill>
-        <a:round/>
-      </a:ln>
-    </cs:spPr>
-  </cs:dataPointLine>
-  <cs:dataPointMarker>
-    <cs:lnRef idx="0">
-      <cs:styleClr val="auto"/>
-    </cs:lnRef>
-    <cs:fillRef idx="1">
-      <cs:styleClr val="auto"/>
-    </cs:fillRef>
-    <cs:effectRef idx="0"/>
-    <cs:fontRef idx="minor">
-      <a:schemeClr val="tx1"/>
-    </cs:fontRef>
-    <cs:spPr>
-      <a:ln w="9525">
-        <a:solidFill>
-          <a:schemeClr val="phClr"/>
-        </a:solidFill>
-      </a:ln>
-    </cs:spPr>
-  </cs:dataPointMarker>
-  <cs:dataPointMarkerLayout symbol="circle" size="5"/>
-  <cs:dataPointWireframe>
-    <cs:lnRef idx="0">
-      <cs:styleClr val="auto"/>
-    </cs:lnRef>
-    <cs:fillRef idx="0"/>
-    <cs:effectRef idx="0"/>
-    <cs:fontRef idx="minor">
-      <a:schemeClr val="dk1"/>
-    </cs:fontRef>
-    <cs:spPr>
-      <a:ln w="9525" cap="rnd">
-        <a:solidFill>
-          <a:schemeClr val="phClr"/>
-        </a:solidFill>
-        <a:round/>
-      </a:ln>
-    </cs:spPr>
-  </cs:dataPointWireframe>
-  <cs:dataTable>
-    <cs:lnRef idx="0"/>
-    <cs:fillRef idx="0"/>
-    <cs:effectRef idx="0"/>
-    <cs:fontRef idx="minor">
-      <a:schemeClr val="tx1">
-        <a:lumMod val="65000"/>
-        <a:lumOff val="35000"/>
-      </a:schemeClr>
-    </cs:fontRef>
-    <cs:spPr>
-      <a:noFill/>
-      <a:ln w="9525" cap="flat" cmpd="sng" algn="ctr">
-        <a:solidFill>
-          <a:schemeClr val="tx1">
-            <a:lumMod val="15000"/>
-            <a:lumOff val="85000"/>
-          </a:schemeClr>
-        </a:solidFill>
-        <a:round/>
-      </a:ln>
-    </cs:spPr>
-    <cs:defRPr sz="900" kern="1200"/>
-  </cs:dataTable>
-  <cs:downBar>
-    <cs:lnRef idx="0"/>
-    <cs:fillRef idx="0"/>
-    <cs:effectRef idx="0"/>
-    <cs:fontRef idx="minor">
-      <a:schemeClr val="tx1"/>
-    </cs:fontRef>
-    <cs:spPr>
-      <a:solidFill>
-        <a:schemeClr val="dk1">
-          <a:lumMod val="75000"/>
-          <a:lumOff val="25000"/>
-        </a:schemeClr>
-      </a:solidFill>
-      <a:ln w="9525" cap="flat" cmpd="sng" algn="ctr">
-        <a:solidFill>
-          <a:schemeClr val="tx1">
-            <a:lumMod val="65000"/>
-            <a:lumOff val="35000"/>
-          </a:schemeClr>
-        </a:solidFill>
-        <a:round/>
-      </a:ln>
-    </cs:spPr>
-  </cs:downBar>
-  <cs:dropLine>
-    <cs:lnRef idx="0"/>
-    <cs:fillRef idx="0"/>
-    <cs:effectRef idx="0"/>
-    <cs:fontRef idx="minor">
-      <a:schemeClr val="tx1"/>
-    </cs:fontRef>
-    <cs:spPr>
-      <a:ln w="9525" cap="flat" cmpd="sng" algn="ctr">
-        <a:solidFill>
-          <a:schemeClr val="tx1">
-            <a:lumMod val="35000"/>
-            <a:lumOff val="65000"/>
-          </a:schemeClr>
-        </a:solidFill>
-        <a:round/>
-      </a:ln>
-    </cs:spPr>
-  </cs:dropLine>
-  <cs:errorBar>
-    <cs:lnRef idx="0"/>
-    <cs:fillRef idx="0"/>
-    <cs:effectRef idx="0"/>
-    <cs:fontRef idx="minor">
-      <a:schemeClr val="tx1"/>
-    </cs:fontRef>
-    <cs:spPr>
-      <a:ln w="9525" cap="flat" cmpd="sng" algn="ctr">
-        <a:solidFill>
-          <a:schemeClr val="tx1">
-            <a:lumMod val="65000"/>
-            <a:lumOff val="35000"/>
-          </a:schemeClr>
-        </a:solidFill>
-        <a:round/>
-      </a:ln>
-    </cs:spPr>
-  </cs:errorBar>
-  <cs:floor>
-    <cs:lnRef idx="0"/>
-    <cs:fillRef idx="0"/>
-    <cs:effectRef idx="0"/>
-    <cs:fontRef idx="minor">
-      <a:schemeClr val="tx1"/>
-    </cs:fontRef>
-    <cs:spPr>
-      <a:noFill/>
-      <a:ln>
-        <a:noFill/>
-      </a:ln>
-    </cs:spPr>
-  </cs:floor>
-  <cs:gridlineMajor>
-    <cs:lnRef idx="0"/>
-    <cs:fillRef idx="0"/>
-    <cs:effectRef idx="0"/>
-    <cs:fontRef idx="minor">
-      <a:schemeClr val="tx1"/>
-    </cs:fontRef>
-    <cs:spPr>
-      <a:ln w="9525" cap="flat" cmpd="sng" algn="ctr">
-        <a:solidFill>
-          <a:schemeClr val="tx1">
-            <a:lumMod val="15000"/>
-            <a:lumOff val="85000"/>
-          </a:schemeClr>
-        </a:solidFill>
-        <a:round/>
-      </a:ln>
-    </cs:spPr>
-  </cs:gridlineMajor>
-  <cs:gridlineMinor>
-    <cs:lnRef idx="0"/>
-    <cs:fillRef idx="0"/>
-    <cs:effectRef idx="0"/>
-    <cs:fontRef idx="minor">
-      <a:schemeClr val="tx1"/>
-    </cs:fontRef>
-    <cs:spPr>
-      <a:ln w="9525" cap="flat" cmpd="sng" algn="ctr">
-        <a:solidFill>
-          <a:schemeClr val="tx1">
-            <a:lumMod val="5000"/>
-            <a:lumOff val="95000"/>
-          </a:schemeClr>
-        </a:solidFill>
-        <a:round/>
-      </a:ln>
-    </cs:spPr>
-  </cs:gridlineMinor>
-  <cs:hiLoLine>
-    <cs:lnRef idx="0"/>
-    <cs:fillRef idx="0"/>
-    <cs:effectRef idx="0"/>
-    <cs:fontRef idx="minor">
-      <a:schemeClr val="tx1"/>
-    </cs:fontRef>
-    <cs:spPr>
-      <a:ln w="9525" cap="flat" cmpd="sng" algn="ctr">
-        <a:solidFill>
-          <a:schemeClr val="tx1">
-            <a:lumMod val="50000"/>
-            <a:lumOff val="50000"/>
-          </a:schemeClr>
-        </a:solidFill>
-        <a:round/>
-      </a:ln>
-    </cs:spPr>
-  </cs:hiLoLine>
-  <cs:leaderLine>
-    <cs:lnRef idx="0"/>
-    <cs:fillRef idx="0"/>
-    <cs:effectRef idx="0"/>
-    <cs:fontRef idx="minor">
-      <a:schemeClr val="tx1"/>
-    </cs:fontRef>
-    <cs:spPr>
-      <a:ln w="9525" cap="flat" cmpd="sng" algn="ctr">
-        <a:solidFill>
-          <a:schemeClr val="tx1">
-            <a:lumMod val="35000"/>
-            <a:lumOff val="65000"/>
-          </a:schemeClr>
-        </a:solidFill>
-        <a:round/>
-      </a:ln>
-    </cs:spPr>
-  </cs:leaderLine>
-  <cs:legend>
-    <cs:lnRef idx="0"/>
-    <cs:fillRef idx="0"/>
-    <cs:effectRef idx="0"/>
-    <cs:fontRef idx="minor">
-      <a:schemeClr val="tx1">
-        <a:lumMod val="65000"/>
-        <a:lumOff val="35000"/>
-      </a:schemeClr>
-    </cs:fontRef>
-    <cs:defRPr sz="900" kern="1200"/>
-  </cs:legend>
-  <cs:plotArea mods="allowNoFillOverride allowNoLineOverride">
-    <cs:lnRef idx="0"/>
-    <cs:fillRef idx="0"/>
-    <cs:effectRef idx="0"/>
-    <cs:fontRef idx="minor">
-      <a:schemeClr val="tx1"/>
-    </cs:fontRef>
-  </cs:plotArea>
-  <cs:plotArea3D mods="allowNoFillOverride allowNoLineOverride">
-    <cs:lnRef idx="0"/>
-    <cs:fillRef idx="0"/>
-    <cs:effectRef idx="0"/>
-    <cs:fontRef idx="minor">
-      <a:schemeClr val="tx1"/>
-    </cs:fontRef>
-  </cs:plotArea3D>
-  <cs:seriesAxis>
-    <cs:lnRef idx="0"/>
-    <cs:fillRef idx="0"/>
-    <cs:effectRef idx="0"/>
-    <cs:fontRef idx="minor">
-      <a:schemeClr val="tx1">
-        <a:lumMod val="65000"/>
-        <a:lumOff val="35000"/>
-      </a:schemeClr>
-    </cs:fontRef>
-    <cs:defRPr sz="900" kern="1200"/>
-  </cs:seriesAxis>
-  <cs:seriesLine>
-    <cs:lnRef idx="0"/>
-    <cs:fillRef idx="0"/>
-    <cs:effectRef idx="0"/>
-    <cs:fontRef idx="minor">
-      <a:schemeClr val="tx1"/>
-    </cs:fontRef>
-    <cs:spPr>
-      <a:ln w="9525" cap="flat" cmpd="sng" algn="ctr">
-        <a:solidFill>
-          <a:schemeClr val="tx1">
-            <a:lumMod val="35000"/>
-            <a:lumOff val="65000"/>
-          </a:schemeClr>
-        </a:solidFill>
-        <a:round/>
-      </a:ln>
-    </cs:spPr>
-  </cs:seriesLine>
-  <cs:title>
-    <cs:lnRef idx="0"/>
-    <cs:fillRef idx="0"/>
-    <cs:effectRef idx="0"/>
-    <cs:fontRef idx="minor">
-      <a:schemeClr val="tx1">
-        <a:lumMod val="65000"/>
-        <a:lumOff val="35000"/>
-      </a:schemeClr>
-    </cs:fontRef>
-    <cs:defRPr sz="1400" b="0" kern="1200" spc="0" baseline="0"/>
-  </cs:title>
-  <cs:trendline>
-    <cs:lnRef idx="0">
-      <cs:styleClr val="auto"/>
-    </cs:lnRef>
-    <cs:fillRef idx="0"/>
-    <cs:effectRef idx="0"/>
-    <cs:fontRef idx="minor">
-      <a:schemeClr val="tx1"/>
-    </cs:fontRef>
-    <cs:spPr>
-      <a:ln w="19050" cap="rnd">
-        <a:solidFill>
-          <a:schemeClr val="phClr"/>
-        </a:solidFill>
-        <a:prstDash val="sysDot"/>
-      </a:ln>
-    </cs:spPr>
-  </cs:trendline>
-  <cs:trendlineLabel>
-    <cs:lnRef idx="0"/>
-    <cs:fillRef idx="0"/>
-    <cs:effectRef idx="0"/>
-    <cs:fontRef idx="minor">
-      <a:schemeClr val="tx1">
-        <a:lumMod val="65000"/>
-        <a:lumOff val="35000"/>
-      </a:schemeClr>
-    </cs:fontRef>
-    <cs:defRPr sz="900" kern="1200"/>
-  </cs:trendlineLabel>
-  <cs:upBar>
-    <cs:lnRef idx="0"/>
-    <cs:fillRef idx="0"/>
-    <cs:effectRef idx="0"/>
-    <cs:fontRef idx="minor">
-      <a:schemeClr val="tx1"/>
-    </cs:fontRef>
-    <cs:spPr>
-      <a:solidFill>
-        <a:schemeClr val="lt1"/>
-      </a:solidFill>
-      <a:ln w="9525" cap="flat" cmpd="sng" algn="ctr">
-        <a:solidFill>
-          <a:schemeClr val="tx1">
-            <a:lumMod val="65000"/>
-            <a:lumOff val="35000"/>
-          </a:schemeClr>
-        </a:solidFill>
-        <a:round/>
-      </a:ln>
-    </cs:spPr>
-  </cs:upBar>
-  <cs:valueAxis>
-    <cs:lnRef idx="0"/>
-    <cs:fillRef idx="0"/>
-    <cs:effectRef idx="0"/>
-    <cs:fontRef idx="minor">
-      <a:schemeClr val="tx1">
-        <a:lumMod val="65000"/>
-        <a:lumOff val="35000"/>
-      </a:schemeClr>
-    </cs:fontRef>
-    <cs:spPr>
-      <a:ln w="9525" cap="flat" cmpd="sng" algn="ctr">
-        <a:solidFill>
-          <a:schemeClr val="tx1">
-            <a:lumMod val="25000"/>
-            <a:lumOff val="75000"/>
-          </a:schemeClr>
-        </a:solidFill>
-        <a:round/>
-      </a:ln>
-    </cs:spPr>
-    <cs:defRPr sz="900" kern="1200"/>
-  </cs:valueAxis>
-  <cs:wall>
-    <cs:lnRef idx="0"/>
-    <cs:fillRef idx="0"/>
-    <cs:effectRef idx="0"/>
-    <cs:fontRef idx="minor">
-      <a:schemeClr val="tx1"/>
-    </cs:fontRef>
-    <cs:spPr>
-      <a:noFill/>
-      <a:ln>
-        <a:noFill/>
-      </a:ln>
-    </cs:spPr>
-  </cs:wall>
-</cs:chartStyle>
 </file>
 
 <file path=word/theme/theme1.xml><?xml version="1.0" encoding="utf-8"?>

</xml_diff>

<commit_message>
Put outline in report. Provided outline in pdf format, and put r^2 formula on one of the prediction charts.
</commit_message>
<xml_diff>
--- a/CS497R Report.docx
+++ b/CS497R Report.docx
@@ -1,6 +1,6 @@
 
 <file path=word/document.xml><?xml version="1.0" encoding="utf-8"?>
-<w:document xmlns:ve="http://schemas.openxmlformats.org/markup-compatibility/2006" xmlns:o="urn:schemas-microsoft-com:office:office" xmlns:r="http://schemas.openxmlformats.org/officeDocument/2006/relationships" xmlns:m="http://schemas.openxmlformats.org/officeDocument/2006/math" xmlns:v="urn:schemas-microsoft-com:vml" xmlns:wp="http://schemas.openxmlformats.org/drawingml/2006/wordprocessingDrawing" xmlns:w10="urn:schemas-microsoft-com:office:word" xmlns:w="http://schemas.openxmlformats.org/wordprocessingml/2006/main" xmlns:wne="http://schemas.microsoft.com/office/word/2006/wordml">
+<w:document xmlns:wpc="http://schemas.microsoft.com/office/word/2010/wordprocessingCanvas" xmlns:mc="http://schemas.openxmlformats.org/markup-compatibility/2006" xmlns:o="urn:schemas-microsoft-com:office:office" xmlns:r="http://schemas.openxmlformats.org/officeDocument/2006/relationships" xmlns:m="http://schemas.openxmlformats.org/officeDocument/2006/math" xmlns:v="urn:schemas-microsoft-com:vml" xmlns:wp14="http://schemas.microsoft.com/office/word/2010/wordprocessingDrawing" xmlns:wp="http://schemas.openxmlformats.org/drawingml/2006/wordprocessingDrawing" xmlns:w10="urn:schemas-microsoft-com:office:word" xmlns:w="http://schemas.openxmlformats.org/wordprocessingml/2006/main" xmlns:w14="http://schemas.microsoft.com/office/word/2010/wordml" xmlns:w15="http://schemas.microsoft.com/office/word/2012/wordml" xmlns:wpg="http://schemas.microsoft.com/office/word/2010/wordprocessingGroup" xmlns:wpi="http://schemas.microsoft.com/office/word/2010/wordprocessingInk" xmlns:wne="http://schemas.microsoft.com/office/word/2006/wordml" xmlns:wps="http://schemas.microsoft.com/office/word/2010/wordprocessingShape" mc:Ignorable="w14 w15 wp14">
   <w:body>
     <w:p>
       <w:pPr>
@@ -8,7 +8,7 @@
         <w:jc w:val="right"/>
       </w:pPr>
       <w:r>
-        <w:t>Preston Williams</w:t>
+        <w:t>Michael Richardson</w:t>
       </w:r>
     </w:p>
     <w:p>
@@ -17,7 +17,7 @@
         <w:jc w:val="right"/>
       </w:pPr>
       <w:r>
-        <w:t>Michael Richardson</w:t>
+        <w:t>Preston Williams</w:t>
       </w:r>
     </w:p>
     <w:p>
@@ -34,56 +34,567 @@
         <w:pStyle w:val="NoSpacing"/>
         <w:jc w:val="center"/>
       </w:pPr>
-      <w:proofErr w:type="spellStart"/>
-      <w:r>
-        <w:t>Quimera</w:t>
-      </w:r>
-      <w:proofErr w:type="spellEnd"/>
-      <w:r>
-        <w:t xml:space="preserve"> Interactive – App Data Analysis</w:t>
+      <w:r>
+        <w:t>Quimera Interactive – App Data Analysis</w:t>
       </w:r>
     </w:p>
     <w:p>
       <w:pPr>
         <w:pStyle w:val="NoSpacing"/>
       </w:pPr>
-      <w:r>
-        <w:t xml:space="preserve">Hypothesis – </w:t>
-      </w:r>
     </w:p>
     <w:p>
       <w:pPr>
         <w:pStyle w:val="NoSpacing"/>
-      </w:pPr>
+        <w:jc w:val="center"/>
+      </w:pPr>
+      <w:r>
+        <w:t>Hypothesis</w:t>
+      </w:r>
     </w:p>
     <w:p>
       <w:pPr>
         <w:pStyle w:val="NoSpacing"/>
       </w:pPr>
-      <w:r>
-        <w:t xml:space="preserve">Theory – </w:t>
+    </w:p>
+    <w:p>
+      <w:pPr>
+        <w:pStyle w:val="ListParagraph"/>
+        <w:numPr>
+          <w:ilvl w:val="0"/>
+          <w:numId w:val="2"/>
+        </w:numPr>
+        <w:ind w:left="0" w:firstLine="720"/>
+      </w:pPr>
+      <w:r>
+        <w:t xml:space="preserve">Our hypothesis is that given a few months’ worth of data which contained App transactions we would be able to predict the next day’s transaction amount and money made based on today’s amount, and the current month. </w:t>
+      </w:r>
+    </w:p>
+    <w:p>
+      <w:pPr>
+        <w:pStyle w:val="ListParagraph"/>
+        <w:numPr>
+          <w:ilvl w:val="0"/>
+          <w:numId w:val="2"/>
+        </w:numPr>
+        <w:ind w:left="0" w:firstLine="720"/>
+      </w:pPr>
+      <w:r>
+        <w:t>We also saw a potential trend in purchasing after the 15</w:t>
+      </w:r>
+      <w:r>
+        <w:rPr>
+          <w:vertAlign w:val="superscript"/>
+        </w:rPr>
+        <w:t>th</w:t>
+      </w:r>
+      <w:r>
+        <w:t xml:space="preserve"> of every month, it increased.  We wanted to see if there was a correlation between pay day and buying trends.</w:t>
+      </w:r>
+    </w:p>
+    <w:p>
+      <w:pPr>
+        <w:pStyle w:val="ListParagraph"/>
+        <w:numPr>
+          <w:ilvl w:val="0"/>
+          <w:numId w:val="2"/>
+        </w:numPr>
+        <w:ind w:left="0" w:firstLine="720"/>
+      </w:pPr>
+      <w:r>
+        <w:t xml:space="preserve">As we looked at the data further, we wanted to see if there was a line that would be an approximate fit for the amount of transactions day by day. </w:t>
+      </w:r>
+    </w:p>
+    <w:p>
+      <w:pPr>
+        <w:pStyle w:val="NoSpacing"/>
+        <w:jc w:val="center"/>
+      </w:pPr>
+      <w:r>
+        <w:t>Introduction</w:t>
+      </w:r>
+    </w:p>
+    <w:p>
+      <w:pPr>
+        <w:pStyle w:val="NoSpacing"/>
+        <w:ind w:firstLine="720"/>
+      </w:pPr>
+      <w:r>
+        <w:t>Quimera Interactive is a company that creates Windows 8 applications</w:t>
+      </w:r>
+      <w:r>
+        <w:t>, which can be purchased in the Windows Store</w:t>
+      </w:r>
+      <w:r>
+        <w:t xml:space="preserve">.  The Windows Store is available to anyone who has a Windows 8 machine.  </w:t>
+      </w:r>
+      <w:r>
+        <w:t xml:space="preserve"> Some information about the Windows store overall (population) is available through the developer portal and the website appannie.com. There are currently 2625 transactions in the data, transactions include: the date, app name, transaction type, country/regiona, app proceeds(USD),  and the payment date.  We will perform statistical analysis to discover predictive trends in sales.  We will be looking at sales overall, sales by category, sales by day of week, sales by day of month, sales by month, sales by app, and sales by country.</w:t>
+      </w:r>
+    </w:p>
+    <w:p>
+      <w:pPr>
+        <w:pStyle w:val="NoSpacing"/>
+        <w:jc w:val="center"/>
+      </w:pPr>
+      <w:r>
+        <w:t>Theory</w:t>
+      </w:r>
+    </w:p>
+    <w:p>
+      <w:pPr>
+        <w:pStyle w:val="NoSpacing"/>
+        <w:ind w:firstLine="720"/>
+      </w:pPr>
+      <w:r>
+        <w:t>In order to perform a prediction on transactions, you must have the current amount of transactions (which we will call x</w:t>
+      </w:r>
+      <w:r>
+        <w:rPr>
+          <w:vertAlign w:val="subscript"/>
+        </w:rPr>
+        <w:t>i</w:t>
+      </w:r>
+      <w:r>
+        <w:t xml:space="preserve">), and the following days transaction </w:t>
+      </w:r>
+      <w:r>
+        <w:t>(which we will call x</w:t>
+      </w:r>
+      <w:r>
+        <w:rPr>
+          <w:vertAlign w:val="subscript"/>
+        </w:rPr>
+        <w:t>i+1</w:t>
+      </w:r>
+      <w:r>
+        <w:t xml:space="preserve">). Then you will take those numbers and plot them on a scatter plot. Using the linear trendline you will be able to get an equation in the form of </w:t>
+      </w:r>
+    </w:p>
+    <w:p>
+      <w:pPr>
+        <w:pStyle w:val="NoSpacing"/>
+        <w:jc w:val="center"/>
+      </w:pPr>
+      <w:r>
+        <w:t>y= mx+b (</w:t>
+      </w:r>
+      <w:r>
+        <w:t xml:space="preserve">eq. </w:t>
+      </w:r>
+      <w:r>
+        <w:t>1)</w:t>
+      </w:r>
+    </w:p>
+    <w:p>
+      <w:pPr>
+        <w:pStyle w:val="NoSpacing"/>
+      </w:pPr>
+      <w:r>
+        <w:t>And you will then be given an R</w:t>
+      </w:r>
+      <w:r>
+        <w:rPr>
+          <w:vertAlign w:val="superscript"/>
+        </w:rPr>
+        <w:t>2</w:t>
+      </w:r>
+      <w:r>
+        <w:t xml:space="preserve"> value which being the closer to 1 will tell you how good of a fit it is on the line. </w:t>
+      </w:r>
+    </w:p>
+    <w:p>
+      <w:pPr>
+        <w:pStyle w:val="NoSpacing"/>
+      </w:pPr>
+    </w:p>
+    <w:p>
+      <w:pPr>
+        <w:pStyle w:val="NoSpacing"/>
+      </w:pPr>
+      <w:r>
+        <w:t xml:space="preserve">We used this equation </w:t>
+      </w:r>
+    </w:p>
+    <w:p>
+      <w:pPr>
+        <w:jc w:val="center"/>
+        <w:rPr>
+          <w:rFonts w:eastAsiaTheme="minorEastAsia"/>
+        </w:rPr>
+      </w:pPr>
+      <m:oMath>
+        <m:sSub>
+          <m:sSubPr>
+            <m:ctrlPr>
+              <w:rPr>
+                <w:rFonts w:ascii="Cambria Math" w:hAnsi="Cambria Math"/>
+                <w:i/>
+              </w:rPr>
+            </m:ctrlPr>
+          </m:sSubPr>
+          <m:e>
+            <m:r>
+              <w:rPr>
+                <w:rFonts w:ascii="Cambria Math" w:hAnsi="Cambria Math"/>
+              </w:rPr>
+              <m:t>y</m:t>
+            </m:r>
+          </m:e>
+          <m:sub>
+            <m:r>
+              <w:rPr>
+                <w:rFonts w:ascii="Cambria Math" w:hAnsi="Cambria Math"/>
+              </w:rPr>
+              <m:t>0</m:t>
+            </m:r>
+          </m:sub>
+        </m:sSub>
+        <m:r>
+          <w:rPr>
+            <w:rFonts w:ascii="Cambria Math" w:hAnsi="Cambria Math"/>
+          </w:rPr>
+          <m:t>+(c*</m:t>
+        </m:r>
+        <m:sSup>
+          <m:sSupPr>
+            <m:ctrlPr>
+              <w:rPr>
+                <w:rFonts w:ascii="Cambria Math" w:hAnsi="Cambria Math"/>
+                <w:i/>
+              </w:rPr>
+            </m:ctrlPr>
+          </m:sSupPr>
+          <m:e>
+            <m:r>
+              <w:rPr>
+                <w:rFonts w:ascii="Cambria Math" w:hAnsi="Cambria Math"/>
+              </w:rPr>
+              <m:t>e</m:t>
+            </m:r>
+          </m:e>
+          <m:sup>
+            <m:r>
+              <w:rPr>
+                <w:rFonts w:ascii="Cambria Math" w:hAnsi="Cambria Math"/>
+              </w:rPr>
+              <m:t>-αx</m:t>
+            </m:r>
+          </m:sup>
+        </m:sSup>
+        <m:r>
+          <w:rPr>
+            <w:rFonts w:ascii="Cambria Math" w:hAnsi="Cambria Math"/>
+          </w:rPr>
+          <m:t>*</m:t>
+        </m:r>
+        <m:func>
+          <m:funcPr>
+            <m:ctrlPr>
+              <w:rPr>
+                <w:rFonts w:ascii="Cambria Math" w:hAnsi="Cambria Math"/>
+              </w:rPr>
+            </m:ctrlPr>
+          </m:funcPr>
+          <m:fName>
+            <m:r>
+              <m:rPr>
+                <m:sty m:val="p"/>
+              </m:rPr>
+              <w:rPr>
+                <w:rFonts w:ascii="Cambria Math" w:hAnsi="Cambria Math"/>
+              </w:rPr>
+              <m:t>sin</m:t>
+            </m:r>
+          </m:fName>
+          <m:e>
+            <m:d>
+              <m:dPr>
+                <m:ctrlPr>
+                  <w:rPr>
+                    <w:rFonts w:ascii="Cambria Math" w:hAnsi="Cambria Math"/>
+                    <w:i/>
+                  </w:rPr>
+                </m:ctrlPr>
+              </m:dPr>
+              <m:e>
+                <m:r>
+                  <w:rPr>
+                    <w:rFonts w:ascii="Cambria Math" w:hAnsi="Cambria Math"/>
+                  </w:rPr>
+                  <m:t>ωx+β</m:t>
+                </m:r>
+              </m:e>
+            </m:d>
+            <m:ctrlPr>
+              <w:rPr>
+                <w:rFonts w:ascii="Cambria Math" w:hAnsi="Cambria Math"/>
+                <w:i/>
+              </w:rPr>
+            </m:ctrlPr>
+          </m:e>
+        </m:func>
+        <m:r>
+          <w:rPr>
+            <w:rFonts w:ascii="Cambria Math" w:hAnsi="Cambria Math"/>
+          </w:rPr>
+          <m:t>)</m:t>
+        </m:r>
+      </m:oMath>
+      <w:r>
+        <w:rPr>
+          <w:rFonts w:eastAsiaTheme="minorEastAsia"/>
+        </w:rPr>
+        <w:t xml:space="preserve"> (eq. 2)</w:t>
+      </w:r>
+    </w:p>
+    <w:p>
+      <w:pPr>
+        <w:pStyle w:val="NoSpacing"/>
+      </w:pPr>
+      <w:r>
+        <w:t>as we looked at the day to day transaction count. The count looked similar to that of a damped oscillator, so this equation helps you get a good fit curve for the data points.</w:t>
+      </w:r>
+    </w:p>
+    <w:p>
+      <w:pPr>
+        <w:pStyle w:val="NoSpacing"/>
+      </w:pPr>
+    </w:p>
+    <w:p>
+      <w:pPr>
+        <w:pStyle w:val="NoSpacing"/>
+      </w:pPr>
+      <w:r>
+        <w:t>When you are going to compute ANOVA tables, you will need the following equations:</w:t>
+      </w:r>
+    </w:p>
+    <w:p>
+      <w:pPr>
+        <w:pStyle w:val="NoSpacing"/>
+        <w:jc w:val="center"/>
+        <w:rPr>
+          <w:vertAlign w:val="subscript"/>
+        </w:rPr>
+      </w:pPr>
+      <w:r>
+        <w:t>H</w:t>
+      </w:r>
+      <w:r>
+        <w:rPr>
+          <w:vertAlign w:val="subscript"/>
+        </w:rPr>
+        <w:t>0</w:t>
+      </w:r>
+      <w:r>
+        <w:t>: µ</w:t>
+      </w:r>
+      <w:r>
+        <w:rPr>
+          <w:vertAlign w:val="subscript"/>
+        </w:rPr>
+        <w:t>1</w:t>
+      </w:r>
+      <w:r>
+        <w:t xml:space="preserve"> = µ</w:t>
+      </w:r>
+      <w:r>
+        <w:rPr>
+          <w:vertAlign w:val="subscript"/>
+        </w:rPr>
+        <w:t>2</w:t>
+      </w:r>
+      <w:r>
+        <w:t xml:space="preserve"> = µ</w:t>
+      </w:r>
+      <w:r>
+        <w:rPr>
+          <w:vertAlign w:val="subscript"/>
+        </w:rPr>
+        <w:t>3</w:t>
+      </w:r>
+    </w:p>
+    <w:p>
+      <w:pPr>
+        <w:pStyle w:val="NoSpacing"/>
+        <w:jc w:val="center"/>
+      </w:pPr>
+      <w:r>
+        <w:t>H</w:t>
+      </w:r>
+      <w:r>
+        <w:rPr>
+          <w:vertAlign w:val="subscript"/>
+        </w:rPr>
+        <w:t xml:space="preserve">a </w:t>
+      </w:r>
+      <w:r>
+        <w:t>:</w:t>
+      </w:r>
+      <w:r>
+        <w:rPr>
+          <w:vertAlign w:val="subscript"/>
+        </w:rPr>
+        <w:t xml:space="preserve"> </w:t>
+      </w:r>
+      <w:r>
+        <w:t>µ</w:t>
+      </w:r>
+      <w:r>
+        <w:rPr>
+          <w:vertAlign w:val="subscript"/>
+        </w:rPr>
+        <w:t>1</w:t>
+      </w:r>
+      <w:r>
+        <w:t xml:space="preserve"> </w:t>
+      </w:r>
+      <w:r>
+        <w:t>!</w:t>
+      </w:r>
+      <w:r>
+        <w:t>= µ</w:t>
+      </w:r>
+      <w:r>
+        <w:rPr>
+          <w:vertAlign w:val="subscript"/>
+        </w:rPr>
+        <w:t>2</w:t>
+      </w:r>
+      <w:r>
+        <w:t xml:space="preserve"> </w:t>
+      </w:r>
+      <w:r>
+        <w:t>!</w:t>
+      </w:r>
+      <w:r>
+        <w:t>= µ</w:t>
+      </w:r>
+      <w:r>
+        <w:rPr>
+          <w:vertAlign w:val="subscript"/>
+        </w:rPr>
+        <w:t>3</w:t>
+      </w:r>
+    </w:p>
+    <w:p>
+      <w:pPr>
+        <w:pStyle w:val="NoSpacing"/>
+        <w:jc w:val="center"/>
+      </w:pPr>
+      <w:r>
+        <w:object w:dxaOrig="4480" w:dyaOrig="1240">
+          <v:shapetype id="_x0000_t75" coordsize="21600,21600" o:spt="75" o:preferrelative="t" path="m@4@5l@4@11@9@11@9@5xe" filled="f" stroked="f">
+            <v:stroke joinstyle="miter"/>
+            <v:formulas>
+              <v:f eqn="if lineDrawn pixelLineWidth 0"/>
+              <v:f eqn="sum @0 1 0"/>
+              <v:f eqn="sum 0 0 @1"/>
+              <v:f eqn="prod @2 1 2"/>
+              <v:f eqn="prod @3 21600 pixelWidth"/>
+              <v:f eqn="prod @3 21600 pixelHeight"/>
+              <v:f eqn="sum @0 0 1"/>
+              <v:f eqn="prod @6 1 2"/>
+              <v:f eqn="prod @7 21600 pixelWidth"/>
+              <v:f eqn="sum @8 21600 0"/>
+              <v:f eqn="prod @7 21600 pixelHeight"/>
+              <v:f eqn="sum @10 21600 0"/>
+            </v:formulas>
+            <v:path o:extrusionok="f" gradientshapeok="t" o:connecttype="rect"/>
+            <o:lock v:ext="edit" aspectratio="t"/>
+          </v:shapetype>
+          <v:shape id="_x0000_i1025" type="#_x0000_t75" style="width:224.25pt;height:62.25pt" o:ole="">
+            <v:imagedata r:id="rId7" o:title=""/>
+          </v:shape>
+          <o:OLEObject Type="Embed" ProgID="Equation.3" ShapeID="_x0000_i1025" DrawAspect="Content" ObjectID="_1448294809" r:id="rId8"/>
+        </w:object>
+      </w:r>
+    </w:p>
+    <w:p>
+      <w:pPr>
+        <w:pStyle w:val="NoSpacing"/>
+        <w:jc w:val="center"/>
+      </w:pPr>
+      <w:r>
+        <w:lastRenderedPageBreak/>
+        <w:t>Two degrees of Freedom: N-I (Number of totals – number of groups</w:t>
+      </w:r>
+    </w:p>
+    <w:p>
+      <w:pPr>
+        <w:pStyle w:val="NoSpacing"/>
+        <w:jc w:val="center"/>
+      </w:pPr>
+      <w:r>
+        <w:t>I -1 (Number of groups -1)</w:t>
+      </w:r>
+    </w:p>
+    <w:p>
+      <w:pPr>
+        <w:pStyle w:val="NoSpacing"/>
+      </w:pPr>
+      <w:r>
+        <w:t>Additionally, these three conditions must be met in order to have an ANOVA test.</w:t>
+      </w:r>
+    </w:p>
+    <w:p>
+      <w:pPr>
+        <w:pStyle w:val="NoSpacing"/>
+        <w:numPr>
+          <w:ilvl w:val="0"/>
+          <w:numId w:val="3"/>
+        </w:numPr>
+      </w:pPr>
+      <w:r>
+        <w:t>Random samples taken</w:t>
+      </w:r>
+    </w:p>
+    <w:p>
+      <w:pPr>
+        <w:pStyle w:val="NoSpacing"/>
+        <w:numPr>
+          <w:ilvl w:val="0"/>
+          <w:numId w:val="3"/>
+        </w:numPr>
+      </w:pPr>
+      <w:r>
+        <w:t>All of the standard deviations are the same</w:t>
+      </w:r>
+    </w:p>
+    <w:p>
+      <w:pPr>
+        <w:pStyle w:val="NoSpacing"/>
+        <w:numPr>
+          <w:ilvl w:val="0"/>
+          <w:numId w:val="3"/>
+        </w:numPr>
+      </w:pPr>
+      <w:r>
+        <w:t>All of the populations are normally distributed</w:t>
       </w:r>
       <w:bookmarkStart w:id="0" w:name="_GoBack"/>
       <w:bookmarkEnd w:id="0"/>
-      <w:r>
-        <w:rPr>
-          <w:highlight w:val="yellow"/>
-        </w:rPr>
-        <w:t>All equations go here</w:t>
-      </w:r>
-    </w:p>
-    <w:p/>
-    <w:p>
-      <w:r>
-        <w:t xml:space="preserve">During our analysis of the app sales information provided by </w:t>
-      </w:r>
-      <w:proofErr w:type="spellStart"/>
-      <w:r>
-        <w:t>Quimera</w:t>
-      </w:r>
-      <w:proofErr w:type="spellEnd"/>
-      <w:r>
-        <w:t xml:space="preserve"> Interactive, it was noted that the average amount of transactions by day of the month peaked on the seventeenth and eighteenth.  We formulated a hypothesis that sales could increase on these days every month due to the nearly universal bi-monthly payday that falls on the 15th and on the 1st of every month.  This hypothesis was weakened by the fact that the average amount of transactions for the second and third days of the month does not also increase.  We decided to conduct an analysis of variance to determine whether or not </w:t>
+    </w:p>
+    <w:p>
+      <w:pPr>
+        <w:pStyle w:val="NoSpacing"/>
+        <w:jc w:val="center"/>
+      </w:pPr>
+    </w:p>
+    <w:p>
+      <w:pPr>
+        <w:jc w:val="center"/>
+      </w:pPr>
+      <w:r>
+        <w:t>Results</w:t>
+      </w:r>
+    </w:p>
+    <w:p>
+      <w:pPr>
+        <w:ind w:firstLine="720"/>
+      </w:pPr>
+      <w:r>
+        <w:t xml:space="preserve">During our analysis of the app sales information provided by Quimera Interactive, it was noted that the average amount of transactions by day of the month peaked on the seventeenth and eighteenth.  We formulated a hypothesis that sales could increase on these days every month due to the nearly universal bi-monthly payday that falls on the 15th and on the 1st of every month.  This hypothesis was weakened by the fact that the average amount of transactions for the second and third days of the month does not also increase.  We decided to conduct an analysis of variance to determine whether or not </w:t>
       </w:r>
       <w:r>
         <w:t>the</w:t>
@@ -125,7 +636,7 @@
                     <pic:cNvPicPr/>
                   </pic:nvPicPr>
                   <pic:blipFill>
-                    <a:blip r:embed="rId6" cstate="print"/>
+                    <a:blip r:embed="rId9" cstate="print"/>
                     <a:stretch>
                       <a:fillRect/>
                     </a:stretch>
@@ -214,7 +725,7 @@
                     <pic:cNvPicPr/>
                   </pic:nvPicPr>
                   <pic:blipFill>
-                    <a:blip r:embed="rId7" cstate="print"/>
+                    <a:blip r:embed="rId10" cstate="print"/>
                     <a:stretch>
                       <a:fillRect/>
                     </a:stretch>
@@ -308,7 +819,7 @@
                     <pic:cNvPicPr/>
                   </pic:nvPicPr>
                   <pic:blipFill>
-                    <a:blip r:embed="rId8" cstate="print"/>
+                    <a:blip r:embed="rId11" cstate="print"/>
                     <a:stretch>
                       <a:fillRect/>
                     </a:stretch>
@@ -415,7 +926,7 @@
                     <pic:cNvPicPr/>
                   </pic:nvPicPr>
                   <pic:blipFill>
-                    <a:blip r:embed="rId9" cstate="print"/>
+                    <a:blip r:embed="rId12" cstate="print"/>
                     <a:stretch>
                       <a:fillRect/>
                     </a:stretch>
@@ -482,15 +993,7 @@
         <w:t xml:space="preserve">first ANOVA.  </w:t>
       </w:r>
       <w:r>
-        <w:t xml:space="preserve">The scatter plot seems to follow a curve similar to an over damped oscillator.  In an attempt to determine the quantity that the amount of transactions is trending towards, a fitted curve is used.  Using </w:t>
-      </w:r>
-      <w:proofErr w:type="spellStart"/>
-      <w:r>
-        <w:t>Mathcad</w:t>
-      </w:r>
-      <w:proofErr w:type="spellEnd"/>
-      <w:r>
-        <w:t xml:space="preserve"> it is first necessary to start with estimate values for our over damped oscillator equation.  Here is the equation for an over damped oscillator.</w:t>
+        <w:t>The scatter plot seems to follow a curve similar to an over damped oscillator.  In an attempt to determine the quantity that the amount of transactions is trending towards, a fitted curve is used.  Using Mathcad it is first necessary to start with estimate values for our over damped oscillator equation.  Here is the equation for an over damped oscillator.</w:t>
       </w:r>
     </w:p>
     <w:p>
@@ -790,7 +1293,7 @@
                     <pic:cNvPicPr/>
                   </pic:nvPicPr>
                   <pic:blipFill>
-                    <a:blip r:embed="rId10" cstate="print"/>
+                    <a:blip r:embed="rId13" cstate="print"/>
                     <a:stretch>
                       <a:fillRect/>
                     </a:stretch>
@@ -1049,7 +1552,7 @@
                     <pic:cNvPicPr/>
                   </pic:nvPicPr>
                   <pic:blipFill>
-                    <a:blip r:embed="rId11" cstate="print"/>
+                    <a:blip r:embed="rId14" cstate="print"/>
                     <a:stretch>
                       <a:fillRect/>
                     </a:stretch>
@@ -1128,20 +1631,40 @@
       </w:r>
     </w:p>
     <w:p>
+      <w:pPr>
+        <w:ind w:firstLine="720"/>
+      </w:pPr>
       <w:r>
         <w:t xml:space="preserve">We wanted to be able to see if we could predict the transaction amount from month to month and from day to day. Using the equation in the theory </w:t>
       </w:r>
       <w:r>
+        <w:t>(eq. 1)</w:t>
+      </w:r>
+      <w:r>
+        <w:t xml:space="preserve"> we can see if there is any correlation between the day before and the next day. These are the </w:t>
+      </w:r>
+      <w:r>
+        <w:t>charts which were created from the data.</w:t>
+      </w:r>
+    </w:p>
+    <w:p>
+      <w:r>
         <w:rPr>
-          <w:highlight w:val="yellow"/>
+          <w:noProof/>
         </w:rPr>
-        <w:t>(reference number here)</w:t>
-      </w:r>
-      <w:r>
-        <w:t xml:space="preserve"> we can see if there is any correlation between the day before and the next day. These are the </w:t>
-      </w:r>
-      <w:r>
-        <w:t>charts which were created from the data.</w:t>
+        <w:drawing>
+          <wp:inline distT="0" distB="0" distL="0" distR="0">
+            <wp:extent cx="5353665" cy="2305050"/>
+            <wp:effectExtent l="0" t="0" r="0" b="0"/>
+            <wp:docPr id="1" name="Chart 1"/>
+            <wp:cNvGraphicFramePr/>
+            <a:graphic xmlns:a="http://schemas.openxmlformats.org/drawingml/2006/main">
+              <a:graphicData uri="http://schemas.openxmlformats.org/drawingml/2006/chart">
+                <c:chart xmlns:c="http://schemas.openxmlformats.org/drawingml/2006/chart" xmlns:r="http://schemas.openxmlformats.org/officeDocument/2006/relationships" r:id="rId15"/>
+              </a:graphicData>
+            </a:graphic>
+          </wp:inline>
+        </w:drawing>
       </w:r>
     </w:p>
     <w:p>
@@ -1152,13 +1675,13 @@
         <w:lastRenderedPageBreak/>
         <w:drawing>
           <wp:inline distT="0" distB="0" distL="0" distR="0">
-            <wp:extent cx="5486400" cy="2362200"/>
+            <wp:extent cx="5366732" cy="2619375"/>
             <wp:effectExtent l="0" t="0" r="0" b="0"/>
-            <wp:docPr id="1" name="Chart 1"/>
+            <wp:docPr id="5" name="Chart 5"/>
             <wp:cNvGraphicFramePr/>
             <a:graphic xmlns:a="http://schemas.openxmlformats.org/drawingml/2006/main">
               <a:graphicData uri="http://schemas.openxmlformats.org/drawingml/2006/chart">
-                <c:chart xmlns:c="http://schemas.openxmlformats.org/drawingml/2006/chart" xmlns:r="http://schemas.openxmlformats.org/officeDocument/2006/relationships" r:id="rId12"/>
+                <c:chart xmlns:c="http://schemas.openxmlformats.org/drawingml/2006/chart" xmlns:r="http://schemas.openxmlformats.org/officeDocument/2006/relationships" r:id="rId16"/>
               </a:graphicData>
             </a:graphic>
           </wp:inline>
@@ -1166,45 +1689,24 @@
       </w:r>
     </w:p>
     <w:p>
+      <w:pPr>
+        <w:rPr>
+          <w:b/>
+        </w:rPr>
+      </w:pPr>
       <w:r>
         <w:rPr>
           <w:noProof/>
         </w:rPr>
         <w:drawing>
           <wp:inline distT="0" distB="0" distL="0" distR="0">
-            <wp:extent cx="5991225" cy="2924175"/>
-            <wp:effectExtent l="0" t="0" r="0" b="0"/>
-            <wp:docPr id="5" name="Chart 5"/>
-            <wp:cNvGraphicFramePr/>
-            <a:graphic xmlns:a="http://schemas.openxmlformats.org/drawingml/2006/main">
-              <a:graphicData uri="http://schemas.openxmlformats.org/drawingml/2006/chart">
-                <c:chart xmlns:c="http://schemas.openxmlformats.org/drawingml/2006/chart" xmlns:r="http://schemas.openxmlformats.org/officeDocument/2006/relationships" r:id="rId13"/>
-              </a:graphicData>
-            </a:graphic>
-          </wp:inline>
-        </w:drawing>
-      </w:r>
-    </w:p>
-    <w:p>
-      <w:pPr>
-        <w:rPr>
-          <w:b/>
-        </w:rPr>
-      </w:pPr>
-      <w:r>
-        <w:rPr>
-          <w:noProof/>
-        </w:rPr>
-        <w:lastRenderedPageBreak/>
-        <w:drawing>
-          <wp:inline distT="0" distB="0" distL="0" distR="0">
-            <wp:extent cx="6010275" cy="2638425"/>
+            <wp:extent cx="5400675" cy="2133600"/>
             <wp:effectExtent l="0" t="0" r="0" b="0"/>
             <wp:docPr id="9" name="Chart 9"/>
             <wp:cNvGraphicFramePr/>
             <a:graphic xmlns:a="http://schemas.openxmlformats.org/drawingml/2006/main">
               <a:graphicData uri="http://schemas.openxmlformats.org/drawingml/2006/chart">
-                <c:chart xmlns:c="http://schemas.openxmlformats.org/drawingml/2006/chart" xmlns:r="http://schemas.openxmlformats.org/officeDocument/2006/relationships" r:id="rId14"/>
+                <c:chart xmlns:c="http://schemas.openxmlformats.org/drawingml/2006/chart" xmlns:r="http://schemas.openxmlformats.org/officeDocument/2006/relationships" r:id="rId17"/>
               </a:graphicData>
             </a:graphic>
           </wp:inline>
@@ -1228,6 +1730,15 @@
         <w:t xml:space="preserve"> data off we would not be able to have a good fit for the data.</w:t>
       </w:r>
     </w:p>
+    <w:p>
+      <w:pPr>
+        <w:jc w:val="center"/>
+      </w:pPr>
+      <w:r>
+        <w:t>Conclusion</w:t>
+      </w:r>
+    </w:p>
+    <w:p/>
     <w:sectPr>
       <w:pgSz w:w="12240" w:h="15840"/>
       <w:pgMar w:top="1440" w:right="1440" w:bottom="1440" w:left="1440" w:header="720" w:footer="720" w:gutter="0"/>
@@ -1239,7 +1750,7 @@
 </file>
 
 <file path=word/endnotes.xml><?xml version="1.0" encoding="utf-8"?>
-<w:endnotes xmlns:ve="http://schemas.openxmlformats.org/markup-compatibility/2006" xmlns:o="urn:schemas-microsoft-com:office:office" xmlns:r="http://schemas.openxmlformats.org/officeDocument/2006/relationships" xmlns:m="http://schemas.openxmlformats.org/officeDocument/2006/math" xmlns:v="urn:schemas-microsoft-com:vml" xmlns:wp="http://schemas.openxmlformats.org/drawingml/2006/wordprocessingDrawing" xmlns:w10="urn:schemas-microsoft-com:office:word" xmlns:w="http://schemas.openxmlformats.org/wordprocessingml/2006/main" xmlns:wne="http://schemas.microsoft.com/office/word/2006/wordml">
+<w:endnotes xmlns:wpc="http://schemas.microsoft.com/office/word/2010/wordprocessingCanvas" xmlns:mc="http://schemas.openxmlformats.org/markup-compatibility/2006" xmlns:o="urn:schemas-microsoft-com:office:office" xmlns:r="http://schemas.openxmlformats.org/officeDocument/2006/relationships" xmlns:m="http://schemas.openxmlformats.org/officeDocument/2006/math" xmlns:v="urn:schemas-microsoft-com:vml" xmlns:wp14="http://schemas.microsoft.com/office/word/2010/wordprocessingDrawing" xmlns:wp="http://schemas.openxmlformats.org/drawingml/2006/wordprocessingDrawing" xmlns:w10="urn:schemas-microsoft-com:office:word" xmlns:w="http://schemas.openxmlformats.org/wordprocessingml/2006/main" xmlns:w14="http://schemas.microsoft.com/office/word/2010/wordml" xmlns:w15="http://schemas.microsoft.com/office/word/2012/wordml" xmlns:wpg="http://schemas.microsoft.com/office/word/2010/wordprocessingGroup" xmlns:wpi="http://schemas.microsoft.com/office/word/2010/wordprocessingInk" xmlns:wne="http://schemas.microsoft.com/office/word/2006/wordml" xmlns:wps="http://schemas.microsoft.com/office/word/2010/wordprocessingShape" mc:Ignorable="w14 w15 wp14">
   <w:endnote w:type="separator" w:id="-1">
     <w:p>
       <w:pPr>
@@ -1264,7 +1775,7 @@
 </file>
 
 <file path=word/footnotes.xml><?xml version="1.0" encoding="utf-8"?>
-<w:footnotes xmlns:ve="http://schemas.openxmlformats.org/markup-compatibility/2006" xmlns:o="urn:schemas-microsoft-com:office:office" xmlns:r="http://schemas.openxmlformats.org/officeDocument/2006/relationships" xmlns:m="http://schemas.openxmlformats.org/officeDocument/2006/math" xmlns:v="urn:schemas-microsoft-com:vml" xmlns:wp="http://schemas.openxmlformats.org/drawingml/2006/wordprocessingDrawing" xmlns:w10="urn:schemas-microsoft-com:office:word" xmlns:w="http://schemas.openxmlformats.org/wordprocessingml/2006/main" xmlns:wne="http://schemas.microsoft.com/office/word/2006/wordml">
+<w:footnotes xmlns:wpc="http://schemas.microsoft.com/office/word/2010/wordprocessingCanvas" xmlns:mc="http://schemas.openxmlformats.org/markup-compatibility/2006" xmlns:o="urn:schemas-microsoft-com:office:office" xmlns:r="http://schemas.openxmlformats.org/officeDocument/2006/relationships" xmlns:m="http://schemas.openxmlformats.org/officeDocument/2006/math" xmlns:v="urn:schemas-microsoft-com:vml" xmlns:wp14="http://schemas.microsoft.com/office/word/2010/wordprocessingDrawing" xmlns:wp="http://schemas.openxmlformats.org/drawingml/2006/wordprocessingDrawing" xmlns:w10="urn:schemas-microsoft-com:office:word" xmlns:w="http://schemas.openxmlformats.org/wordprocessingml/2006/main" xmlns:w14="http://schemas.microsoft.com/office/word/2010/wordml" xmlns:w15="http://schemas.microsoft.com/office/word/2012/wordml" xmlns:wpg="http://schemas.microsoft.com/office/word/2010/wordprocessingGroup" xmlns:wpi="http://schemas.microsoft.com/office/word/2010/wordprocessingInk" xmlns:wne="http://schemas.microsoft.com/office/word/2006/wordml" xmlns:wps="http://schemas.microsoft.com/office/word/2010/wordprocessingShape" mc:Ignorable="w14 w15 wp14">
   <w:footnote w:type="separator" w:id="-1">
     <w:p>
       <w:pPr>
@@ -1288,8 +1799,742 @@
 </w:footnotes>
 </file>
 
+<file path=word/numbering.xml><?xml version="1.0" encoding="utf-8"?>
+<w:numbering xmlns:wpc="http://schemas.microsoft.com/office/word/2010/wordprocessingCanvas" xmlns:mc="http://schemas.openxmlformats.org/markup-compatibility/2006" xmlns:o="urn:schemas-microsoft-com:office:office" xmlns:r="http://schemas.openxmlformats.org/officeDocument/2006/relationships" xmlns:m="http://schemas.openxmlformats.org/officeDocument/2006/math" xmlns:v="urn:schemas-microsoft-com:vml" xmlns:wp14="http://schemas.microsoft.com/office/word/2010/wordprocessingDrawing" xmlns:wp="http://schemas.openxmlformats.org/drawingml/2006/wordprocessingDrawing" xmlns:w10="urn:schemas-microsoft-com:office:word" xmlns:w="http://schemas.openxmlformats.org/wordprocessingml/2006/main" xmlns:w14="http://schemas.microsoft.com/office/word/2010/wordml" xmlns:w15="http://schemas.microsoft.com/office/word/2012/wordml" xmlns:wpg="http://schemas.microsoft.com/office/word/2010/wordprocessingGroup" xmlns:wpi="http://schemas.microsoft.com/office/word/2010/wordprocessingInk" xmlns:wne="http://schemas.microsoft.com/office/word/2006/wordml" xmlns:wps="http://schemas.microsoft.com/office/word/2010/wordprocessingShape" mc:Ignorable="w14 w15 wp14">
+  <w:abstractNum w:abstractNumId="0">
+    <w:nsid w:val="09983DF2"/>
+    <w:multiLevelType w:val="hybridMultilevel"/>
+    <w:tmpl w:val="793C933A"/>
+    <w:lvl w:ilvl="0" w:tplc="98626C1E">
+      <w:start w:val="1"/>
+      <w:numFmt w:val="bullet"/>
+      <w:lvlText w:val="•"/>
+      <w:lvlJc w:val="left"/>
+      <w:pPr>
+        <w:tabs>
+          <w:tab w:val="num" w:pos="720"/>
+        </w:tabs>
+        <w:ind w:left="720" w:hanging="360"/>
+      </w:pPr>
+      <w:rPr>
+        <w:rFonts w:ascii="Times New Roman" w:hAnsi="Times New Roman" w:hint="default"/>
+      </w:rPr>
+    </w:lvl>
+    <w:lvl w:ilvl="1" w:tplc="2084B934" w:tentative="1">
+      <w:start w:val="1"/>
+      <w:numFmt w:val="bullet"/>
+      <w:lvlText w:val="•"/>
+      <w:lvlJc w:val="left"/>
+      <w:pPr>
+        <w:tabs>
+          <w:tab w:val="num" w:pos="1440"/>
+        </w:tabs>
+        <w:ind w:left="1440" w:hanging="360"/>
+      </w:pPr>
+      <w:rPr>
+        <w:rFonts w:ascii="Times New Roman" w:hAnsi="Times New Roman" w:hint="default"/>
+      </w:rPr>
+    </w:lvl>
+    <w:lvl w:ilvl="2" w:tplc="95C64FB4" w:tentative="1">
+      <w:start w:val="1"/>
+      <w:numFmt w:val="bullet"/>
+      <w:lvlText w:val="•"/>
+      <w:lvlJc w:val="left"/>
+      <w:pPr>
+        <w:tabs>
+          <w:tab w:val="num" w:pos="2160"/>
+        </w:tabs>
+        <w:ind w:left="2160" w:hanging="360"/>
+      </w:pPr>
+      <w:rPr>
+        <w:rFonts w:ascii="Times New Roman" w:hAnsi="Times New Roman" w:hint="default"/>
+      </w:rPr>
+    </w:lvl>
+    <w:lvl w:ilvl="3" w:tplc="1714C138" w:tentative="1">
+      <w:start w:val="1"/>
+      <w:numFmt w:val="bullet"/>
+      <w:lvlText w:val="•"/>
+      <w:lvlJc w:val="left"/>
+      <w:pPr>
+        <w:tabs>
+          <w:tab w:val="num" w:pos="2880"/>
+        </w:tabs>
+        <w:ind w:left="2880" w:hanging="360"/>
+      </w:pPr>
+      <w:rPr>
+        <w:rFonts w:ascii="Times New Roman" w:hAnsi="Times New Roman" w:hint="default"/>
+      </w:rPr>
+    </w:lvl>
+    <w:lvl w:ilvl="4" w:tplc="0B041822" w:tentative="1">
+      <w:start w:val="1"/>
+      <w:numFmt w:val="bullet"/>
+      <w:lvlText w:val="•"/>
+      <w:lvlJc w:val="left"/>
+      <w:pPr>
+        <w:tabs>
+          <w:tab w:val="num" w:pos="3600"/>
+        </w:tabs>
+        <w:ind w:left="3600" w:hanging="360"/>
+      </w:pPr>
+      <w:rPr>
+        <w:rFonts w:ascii="Times New Roman" w:hAnsi="Times New Roman" w:hint="default"/>
+      </w:rPr>
+    </w:lvl>
+    <w:lvl w:ilvl="5" w:tplc="52120804" w:tentative="1">
+      <w:start w:val="1"/>
+      <w:numFmt w:val="bullet"/>
+      <w:lvlText w:val="•"/>
+      <w:lvlJc w:val="left"/>
+      <w:pPr>
+        <w:tabs>
+          <w:tab w:val="num" w:pos="4320"/>
+        </w:tabs>
+        <w:ind w:left="4320" w:hanging="360"/>
+      </w:pPr>
+      <w:rPr>
+        <w:rFonts w:ascii="Times New Roman" w:hAnsi="Times New Roman" w:hint="default"/>
+      </w:rPr>
+    </w:lvl>
+    <w:lvl w:ilvl="6" w:tplc="E07C95CC" w:tentative="1">
+      <w:start w:val="1"/>
+      <w:numFmt w:val="bullet"/>
+      <w:lvlText w:val="•"/>
+      <w:lvlJc w:val="left"/>
+      <w:pPr>
+        <w:tabs>
+          <w:tab w:val="num" w:pos="5040"/>
+        </w:tabs>
+        <w:ind w:left="5040" w:hanging="360"/>
+      </w:pPr>
+      <w:rPr>
+        <w:rFonts w:ascii="Times New Roman" w:hAnsi="Times New Roman" w:hint="default"/>
+      </w:rPr>
+    </w:lvl>
+    <w:lvl w:ilvl="7" w:tplc="47201E54" w:tentative="1">
+      <w:start w:val="1"/>
+      <w:numFmt w:val="bullet"/>
+      <w:lvlText w:val="•"/>
+      <w:lvlJc w:val="left"/>
+      <w:pPr>
+        <w:tabs>
+          <w:tab w:val="num" w:pos="5760"/>
+        </w:tabs>
+        <w:ind w:left="5760" w:hanging="360"/>
+      </w:pPr>
+      <w:rPr>
+        <w:rFonts w:ascii="Times New Roman" w:hAnsi="Times New Roman" w:hint="default"/>
+      </w:rPr>
+    </w:lvl>
+    <w:lvl w:ilvl="8" w:tplc="DFAEA89A" w:tentative="1">
+      <w:start w:val="1"/>
+      <w:numFmt w:val="bullet"/>
+      <w:lvlText w:val="•"/>
+      <w:lvlJc w:val="left"/>
+      <w:pPr>
+        <w:tabs>
+          <w:tab w:val="num" w:pos="6480"/>
+        </w:tabs>
+        <w:ind w:left="6480" w:hanging="360"/>
+      </w:pPr>
+      <w:rPr>
+        <w:rFonts w:ascii="Times New Roman" w:hAnsi="Times New Roman" w:hint="default"/>
+      </w:rPr>
+    </w:lvl>
+  </w:abstractNum>
+  <w:abstractNum w:abstractNumId="1">
+    <w:nsid w:val="3C0843AF"/>
+    <w:multiLevelType w:val="hybridMultilevel"/>
+    <w:tmpl w:val="A85A042C"/>
+    <w:lvl w:ilvl="0" w:tplc="578E4552">
+      <w:start w:val="1"/>
+      <w:numFmt w:val="bullet"/>
+      <w:lvlText w:val="•"/>
+      <w:lvlJc w:val="left"/>
+      <w:pPr>
+        <w:tabs>
+          <w:tab w:val="num" w:pos="720"/>
+        </w:tabs>
+        <w:ind w:left="720" w:hanging="360"/>
+      </w:pPr>
+      <w:rPr>
+        <w:rFonts w:ascii="Times New Roman" w:hAnsi="Times New Roman" w:hint="default"/>
+      </w:rPr>
+    </w:lvl>
+    <w:lvl w:ilvl="1" w:tplc="ECD68BDC" w:tentative="1">
+      <w:start w:val="1"/>
+      <w:numFmt w:val="bullet"/>
+      <w:lvlText w:val="•"/>
+      <w:lvlJc w:val="left"/>
+      <w:pPr>
+        <w:tabs>
+          <w:tab w:val="num" w:pos="1440"/>
+        </w:tabs>
+        <w:ind w:left="1440" w:hanging="360"/>
+      </w:pPr>
+      <w:rPr>
+        <w:rFonts w:ascii="Times New Roman" w:hAnsi="Times New Roman" w:hint="default"/>
+      </w:rPr>
+    </w:lvl>
+    <w:lvl w:ilvl="2" w:tplc="11D8DFA2" w:tentative="1">
+      <w:start w:val="1"/>
+      <w:numFmt w:val="bullet"/>
+      <w:lvlText w:val="•"/>
+      <w:lvlJc w:val="left"/>
+      <w:pPr>
+        <w:tabs>
+          <w:tab w:val="num" w:pos="2160"/>
+        </w:tabs>
+        <w:ind w:left="2160" w:hanging="360"/>
+      </w:pPr>
+      <w:rPr>
+        <w:rFonts w:ascii="Times New Roman" w:hAnsi="Times New Roman" w:hint="default"/>
+      </w:rPr>
+    </w:lvl>
+    <w:lvl w:ilvl="3" w:tplc="F07C7414" w:tentative="1">
+      <w:start w:val="1"/>
+      <w:numFmt w:val="bullet"/>
+      <w:lvlText w:val="•"/>
+      <w:lvlJc w:val="left"/>
+      <w:pPr>
+        <w:tabs>
+          <w:tab w:val="num" w:pos="2880"/>
+        </w:tabs>
+        <w:ind w:left="2880" w:hanging="360"/>
+      </w:pPr>
+      <w:rPr>
+        <w:rFonts w:ascii="Times New Roman" w:hAnsi="Times New Roman" w:hint="default"/>
+      </w:rPr>
+    </w:lvl>
+    <w:lvl w:ilvl="4" w:tplc="9EE2CFF4" w:tentative="1">
+      <w:start w:val="1"/>
+      <w:numFmt w:val="bullet"/>
+      <w:lvlText w:val="•"/>
+      <w:lvlJc w:val="left"/>
+      <w:pPr>
+        <w:tabs>
+          <w:tab w:val="num" w:pos="3600"/>
+        </w:tabs>
+        <w:ind w:left="3600" w:hanging="360"/>
+      </w:pPr>
+      <w:rPr>
+        <w:rFonts w:ascii="Times New Roman" w:hAnsi="Times New Roman" w:hint="default"/>
+      </w:rPr>
+    </w:lvl>
+    <w:lvl w:ilvl="5" w:tplc="48904DB6" w:tentative="1">
+      <w:start w:val="1"/>
+      <w:numFmt w:val="bullet"/>
+      <w:lvlText w:val="•"/>
+      <w:lvlJc w:val="left"/>
+      <w:pPr>
+        <w:tabs>
+          <w:tab w:val="num" w:pos="4320"/>
+        </w:tabs>
+        <w:ind w:left="4320" w:hanging="360"/>
+      </w:pPr>
+      <w:rPr>
+        <w:rFonts w:ascii="Times New Roman" w:hAnsi="Times New Roman" w:hint="default"/>
+      </w:rPr>
+    </w:lvl>
+    <w:lvl w:ilvl="6" w:tplc="C156ACCE" w:tentative="1">
+      <w:start w:val="1"/>
+      <w:numFmt w:val="bullet"/>
+      <w:lvlText w:val="•"/>
+      <w:lvlJc w:val="left"/>
+      <w:pPr>
+        <w:tabs>
+          <w:tab w:val="num" w:pos="5040"/>
+        </w:tabs>
+        <w:ind w:left="5040" w:hanging="360"/>
+      </w:pPr>
+      <w:rPr>
+        <w:rFonts w:ascii="Times New Roman" w:hAnsi="Times New Roman" w:hint="default"/>
+      </w:rPr>
+    </w:lvl>
+    <w:lvl w:ilvl="7" w:tplc="F6A0FC2E" w:tentative="1">
+      <w:start w:val="1"/>
+      <w:numFmt w:val="bullet"/>
+      <w:lvlText w:val="•"/>
+      <w:lvlJc w:val="left"/>
+      <w:pPr>
+        <w:tabs>
+          <w:tab w:val="num" w:pos="5760"/>
+        </w:tabs>
+        <w:ind w:left="5760" w:hanging="360"/>
+      </w:pPr>
+      <w:rPr>
+        <w:rFonts w:ascii="Times New Roman" w:hAnsi="Times New Roman" w:hint="default"/>
+      </w:rPr>
+    </w:lvl>
+    <w:lvl w:ilvl="8" w:tplc="F9FE1822" w:tentative="1">
+      <w:start w:val="1"/>
+      <w:numFmt w:val="bullet"/>
+      <w:lvlText w:val="•"/>
+      <w:lvlJc w:val="left"/>
+      <w:pPr>
+        <w:tabs>
+          <w:tab w:val="num" w:pos="6480"/>
+        </w:tabs>
+        <w:ind w:left="6480" w:hanging="360"/>
+      </w:pPr>
+      <w:rPr>
+        <w:rFonts w:ascii="Times New Roman" w:hAnsi="Times New Roman" w:hint="default"/>
+      </w:rPr>
+    </w:lvl>
+  </w:abstractNum>
+  <w:abstractNum w:abstractNumId="2">
+    <w:nsid w:val="410F2695"/>
+    <w:multiLevelType w:val="hybridMultilevel"/>
+    <w:tmpl w:val="4F501322"/>
+    <w:lvl w:ilvl="0" w:tplc="3CFC0D4A">
+      <w:start w:val="1"/>
+      <w:numFmt w:val="upperRoman"/>
+      <w:lvlText w:val="%1."/>
+      <w:lvlJc w:val="left"/>
+      <w:pPr>
+        <w:ind w:left="1080" w:hanging="720"/>
+      </w:pPr>
+      <w:rPr>
+        <w:rFonts w:hint="default"/>
+      </w:rPr>
+    </w:lvl>
+    <w:lvl w:ilvl="1" w:tplc="04090019" w:tentative="1">
+      <w:start w:val="1"/>
+      <w:numFmt w:val="lowerLetter"/>
+      <w:lvlText w:val="%2."/>
+      <w:lvlJc w:val="left"/>
+      <w:pPr>
+        <w:ind w:left="1440" w:hanging="360"/>
+      </w:pPr>
+    </w:lvl>
+    <w:lvl w:ilvl="2" w:tplc="0409001B" w:tentative="1">
+      <w:start w:val="1"/>
+      <w:numFmt w:val="lowerRoman"/>
+      <w:lvlText w:val="%3."/>
+      <w:lvlJc w:val="right"/>
+      <w:pPr>
+        <w:ind w:left="2160" w:hanging="180"/>
+      </w:pPr>
+    </w:lvl>
+    <w:lvl w:ilvl="3" w:tplc="0409000F" w:tentative="1">
+      <w:start w:val="1"/>
+      <w:numFmt w:val="decimal"/>
+      <w:lvlText w:val="%4."/>
+      <w:lvlJc w:val="left"/>
+      <w:pPr>
+        <w:ind w:left="2880" w:hanging="360"/>
+      </w:pPr>
+    </w:lvl>
+    <w:lvl w:ilvl="4" w:tplc="04090019" w:tentative="1">
+      <w:start w:val="1"/>
+      <w:numFmt w:val="lowerLetter"/>
+      <w:lvlText w:val="%5."/>
+      <w:lvlJc w:val="left"/>
+      <w:pPr>
+        <w:ind w:left="3600" w:hanging="360"/>
+      </w:pPr>
+    </w:lvl>
+    <w:lvl w:ilvl="5" w:tplc="0409001B" w:tentative="1">
+      <w:start w:val="1"/>
+      <w:numFmt w:val="lowerRoman"/>
+      <w:lvlText w:val="%6."/>
+      <w:lvlJc w:val="right"/>
+      <w:pPr>
+        <w:ind w:left="4320" w:hanging="180"/>
+      </w:pPr>
+    </w:lvl>
+    <w:lvl w:ilvl="6" w:tplc="0409000F" w:tentative="1">
+      <w:start w:val="1"/>
+      <w:numFmt w:val="decimal"/>
+      <w:lvlText w:val="%7."/>
+      <w:lvlJc w:val="left"/>
+      <w:pPr>
+        <w:ind w:left="5040" w:hanging="360"/>
+      </w:pPr>
+    </w:lvl>
+    <w:lvl w:ilvl="7" w:tplc="04090019" w:tentative="1">
+      <w:start w:val="1"/>
+      <w:numFmt w:val="lowerLetter"/>
+      <w:lvlText w:val="%8."/>
+      <w:lvlJc w:val="left"/>
+      <w:pPr>
+        <w:ind w:left="5760" w:hanging="360"/>
+      </w:pPr>
+    </w:lvl>
+    <w:lvl w:ilvl="8" w:tplc="0409001B" w:tentative="1">
+      <w:start w:val="1"/>
+      <w:numFmt w:val="lowerRoman"/>
+      <w:lvlText w:val="%9."/>
+      <w:lvlJc w:val="right"/>
+      <w:pPr>
+        <w:ind w:left="6480" w:hanging="180"/>
+      </w:pPr>
+    </w:lvl>
+  </w:abstractNum>
+  <w:abstractNum w:abstractNumId="3">
+    <w:nsid w:val="4B6470A9"/>
+    <w:multiLevelType w:val="hybridMultilevel"/>
+    <w:tmpl w:val="16B4394C"/>
+    <w:lvl w:ilvl="0" w:tplc="5928D286">
+      <w:start w:val="1"/>
+      <w:numFmt w:val="upperRoman"/>
+      <w:lvlText w:val="%1."/>
+      <w:lvlJc w:val="left"/>
+      <w:pPr>
+        <w:ind w:left="720" w:hanging="720"/>
+      </w:pPr>
+      <w:rPr>
+        <w:rFonts w:hint="default"/>
+      </w:rPr>
+    </w:lvl>
+    <w:lvl w:ilvl="1" w:tplc="04090019" w:tentative="1">
+      <w:start w:val="1"/>
+      <w:numFmt w:val="lowerLetter"/>
+      <w:lvlText w:val="%2."/>
+      <w:lvlJc w:val="left"/>
+      <w:pPr>
+        <w:ind w:left="1080" w:hanging="360"/>
+      </w:pPr>
+    </w:lvl>
+    <w:lvl w:ilvl="2" w:tplc="0409001B" w:tentative="1">
+      <w:start w:val="1"/>
+      <w:numFmt w:val="lowerRoman"/>
+      <w:lvlText w:val="%3."/>
+      <w:lvlJc w:val="right"/>
+      <w:pPr>
+        <w:ind w:left="1800" w:hanging="180"/>
+      </w:pPr>
+    </w:lvl>
+    <w:lvl w:ilvl="3" w:tplc="0409000F" w:tentative="1">
+      <w:start w:val="1"/>
+      <w:numFmt w:val="decimal"/>
+      <w:lvlText w:val="%4."/>
+      <w:lvlJc w:val="left"/>
+      <w:pPr>
+        <w:ind w:left="2520" w:hanging="360"/>
+      </w:pPr>
+    </w:lvl>
+    <w:lvl w:ilvl="4" w:tplc="04090019" w:tentative="1">
+      <w:start w:val="1"/>
+      <w:numFmt w:val="lowerLetter"/>
+      <w:lvlText w:val="%5."/>
+      <w:lvlJc w:val="left"/>
+      <w:pPr>
+        <w:ind w:left="3240" w:hanging="360"/>
+      </w:pPr>
+    </w:lvl>
+    <w:lvl w:ilvl="5" w:tplc="0409001B" w:tentative="1">
+      <w:start w:val="1"/>
+      <w:numFmt w:val="lowerRoman"/>
+      <w:lvlText w:val="%6."/>
+      <w:lvlJc w:val="right"/>
+      <w:pPr>
+        <w:ind w:left="3960" w:hanging="180"/>
+      </w:pPr>
+    </w:lvl>
+    <w:lvl w:ilvl="6" w:tplc="0409000F" w:tentative="1">
+      <w:start w:val="1"/>
+      <w:numFmt w:val="decimal"/>
+      <w:lvlText w:val="%7."/>
+      <w:lvlJc w:val="left"/>
+      <w:pPr>
+        <w:ind w:left="4680" w:hanging="360"/>
+      </w:pPr>
+    </w:lvl>
+    <w:lvl w:ilvl="7" w:tplc="04090019" w:tentative="1">
+      <w:start w:val="1"/>
+      <w:numFmt w:val="lowerLetter"/>
+      <w:lvlText w:val="%8."/>
+      <w:lvlJc w:val="left"/>
+      <w:pPr>
+        <w:ind w:left="5400" w:hanging="360"/>
+      </w:pPr>
+    </w:lvl>
+    <w:lvl w:ilvl="8" w:tplc="0409001B" w:tentative="1">
+      <w:start w:val="1"/>
+      <w:numFmt w:val="lowerRoman"/>
+      <w:lvlText w:val="%9."/>
+      <w:lvlJc w:val="right"/>
+      <w:pPr>
+        <w:ind w:left="6120" w:hanging="180"/>
+      </w:pPr>
+    </w:lvl>
+  </w:abstractNum>
+  <w:abstractNum w:abstractNumId="4">
+    <w:nsid w:val="6B835946"/>
+    <w:multiLevelType w:val="hybridMultilevel"/>
+    <w:tmpl w:val="2A488184"/>
+    <w:lvl w:ilvl="0" w:tplc="472CCC9A">
+      <w:start w:val="1"/>
+      <w:numFmt w:val="bullet"/>
+      <w:lvlText w:val="•"/>
+      <w:lvlJc w:val="left"/>
+      <w:pPr>
+        <w:tabs>
+          <w:tab w:val="num" w:pos="720"/>
+        </w:tabs>
+        <w:ind w:left="720" w:hanging="360"/>
+      </w:pPr>
+      <w:rPr>
+        <w:rFonts w:ascii="Times New Roman" w:hAnsi="Times New Roman" w:hint="default"/>
+      </w:rPr>
+    </w:lvl>
+    <w:lvl w:ilvl="1" w:tplc="D1CE7CBA" w:tentative="1">
+      <w:start w:val="1"/>
+      <w:numFmt w:val="bullet"/>
+      <w:lvlText w:val="•"/>
+      <w:lvlJc w:val="left"/>
+      <w:pPr>
+        <w:tabs>
+          <w:tab w:val="num" w:pos="1440"/>
+        </w:tabs>
+        <w:ind w:left="1440" w:hanging="360"/>
+      </w:pPr>
+      <w:rPr>
+        <w:rFonts w:ascii="Times New Roman" w:hAnsi="Times New Roman" w:hint="default"/>
+      </w:rPr>
+    </w:lvl>
+    <w:lvl w:ilvl="2" w:tplc="6A56DF38" w:tentative="1">
+      <w:start w:val="1"/>
+      <w:numFmt w:val="bullet"/>
+      <w:lvlText w:val="•"/>
+      <w:lvlJc w:val="left"/>
+      <w:pPr>
+        <w:tabs>
+          <w:tab w:val="num" w:pos="2160"/>
+        </w:tabs>
+        <w:ind w:left="2160" w:hanging="360"/>
+      </w:pPr>
+      <w:rPr>
+        <w:rFonts w:ascii="Times New Roman" w:hAnsi="Times New Roman" w:hint="default"/>
+      </w:rPr>
+    </w:lvl>
+    <w:lvl w:ilvl="3" w:tplc="F218232C" w:tentative="1">
+      <w:start w:val="1"/>
+      <w:numFmt w:val="bullet"/>
+      <w:lvlText w:val="•"/>
+      <w:lvlJc w:val="left"/>
+      <w:pPr>
+        <w:tabs>
+          <w:tab w:val="num" w:pos="2880"/>
+        </w:tabs>
+        <w:ind w:left="2880" w:hanging="360"/>
+      </w:pPr>
+      <w:rPr>
+        <w:rFonts w:ascii="Times New Roman" w:hAnsi="Times New Roman" w:hint="default"/>
+      </w:rPr>
+    </w:lvl>
+    <w:lvl w:ilvl="4" w:tplc="9CFA9A3C" w:tentative="1">
+      <w:start w:val="1"/>
+      <w:numFmt w:val="bullet"/>
+      <w:lvlText w:val="•"/>
+      <w:lvlJc w:val="left"/>
+      <w:pPr>
+        <w:tabs>
+          <w:tab w:val="num" w:pos="3600"/>
+        </w:tabs>
+        <w:ind w:left="3600" w:hanging="360"/>
+      </w:pPr>
+      <w:rPr>
+        <w:rFonts w:ascii="Times New Roman" w:hAnsi="Times New Roman" w:hint="default"/>
+      </w:rPr>
+    </w:lvl>
+    <w:lvl w:ilvl="5" w:tplc="899EEF5C" w:tentative="1">
+      <w:start w:val="1"/>
+      <w:numFmt w:val="bullet"/>
+      <w:lvlText w:val="•"/>
+      <w:lvlJc w:val="left"/>
+      <w:pPr>
+        <w:tabs>
+          <w:tab w:val="num" w:pos="4320"/>
+        </w:tabs>
+        <w:ind w:left="4320" w:hanging="360"/>
+      </w:pPr>
+      <w:rPr>
+        <w:rFonts w:ascii="Times New Roman" w:hAnsi="Times New Roman" w:hint="default"/>
+      </w:rPr>
+    </w:lvl>
+    <w:lvl w:ilvl="6" w:tplc="3F0AE6EA" w:tentative="1">
+      <w:start w:val="1"/>
+      <w:numFmt w:val="bullet"/>
+      <w:lvlText w:val="•"/>
+      <w:lvlJc w:val="left"/>
+      <w:pPr>
+        <w:tabs>
+          <w:tab w:val="num" w:pos="5040"/>
+        </w:tabs>
+        <w:ind w:left="5040" w:hanging="360"/>
+      </w:pPr>
+      <w:rPr>
+        <w:rFonts w:ascii="Times New Roman" w:hAnsi="Times New Roman" w:hint="default"/>
+      </w:rPr>
+    </w:lvl>
+    <w:lvl w:ilvl="7" w:tplc="4A703BF4" w:tentative="1">
+      <w:start w:val="1"/>
+      <w:numFmt w:val="bullet"/>
+      <w:lvlText w:val="•"/>
+      <w:lvlJc w:val="left"/>
+      <w:pPr>
+        <w:tabs>
+          <w:tab w:val="num" w:pos="5760"/>
+        </w:tabs>
+        <w:ind w:left="5760" w:hanging="360"/>
+      </w:pPr>
+      <w:rPr>
+        <w:rFonts w:ascii="Times New Roman" w:hAnsi="Times New Roman" w:hint="default"/>
+      </w:rPr>
+    </w:lvl>
+    <w:lvl w:ilvl="8" w:tplc="577243BE" w:tentative="1">
+      <w:start w:val="1"/>
+      <w:numFmt w:val="bullet"/>
+      <w:lvlText w:val="•"/>
+      <w:lvlJc w:val="left"/>
+      <w:pPr>
+        <w:tabs>
+          <w:tab w:val="num" w:pos="6480"/>
+        </w:tabs>
+        <w:ind w:left="6480" w:hanging="360"/>
+      </w:pPr>
+      <w:rPr>
+        <w:rFonts w:ascii="Times New Roman" w:hAnsi="Times New Roman" w:hint="default"/>
+      </w:rPr>
+    </w:lvl>
+  </w:abstractNum>
+  <w:abstractNum w:abstractNumId="5">
+    <w:nsid w:val="718830DD"/>
+    <w:multiLevelType w:val="hybridMultilevel"/>
+    <w:tmpl w:val="A208B516"/>
+    <w:lvl w:ilvl="0" w:tplc="04090001">
+      <w:start w:val="1"/>
+      <w:numFmt w:val="bullet"/>
+      <w:lvlText w:val=""/>
+      <w:lvlJc w:val="left"/>
+      <w:pPr>
+        <w:ind w:left="720" w:hanging="360"/>
+      </w:pPr>
+      <w:rPr>
+        <w:rFonts w:ascii="Symbol" w:hAnsi="Symbol" w:hint="default"/>
+      </w:rPr>
+    </w:lvl>
+    <w:lvl w:ilvl="1" w:tplc="04090003" w:tentative="1">
+      <w:start w:val="1"/>
+      <w:numFmt w:val="bullet"/>
+      <w:lvlText w:val="o"/>
+      <w:lvlJc w:val="left"/>
+      <w:pPr>
+        <w:ind w:left="1440" w:hanging="360"/>
+      </w:pPr>
+      <w:rPr>
+        <w:rFonts w:ascii="Courier New" w:hAnsi="Courier New" w:cs="Courier New" w:hint="default"/>
+      </w:rPr>
+    </w:lvl>
+    <w:lvl w:ilvl="2" w:tplc="04090005" w:tentative="1">
+      <w:start w:val="1"/>
+      <w:numFmt w:val="bullet"/>
+      <w:lvlText w:val=""/>
+      <w:lvlJc w:val="left"/>
+      <w:pPr>
+        <w:ind w:left="2160" w:hanging="360"/>
+      </w:pPr>
+      <w:rPr>
+        <w:rFonts w:ascii="Wingdings" w:hAnsi="Wingdings" w:hint="default"/>
+      </w:rPr>
+    </w:lvl>
+    <w:lvl w:ilvl="3" w:tplc="04090001" w:tentative="1">
+      <w:start w:val="1"/>
+      <w:numFmt w:val="bullet"/>
+      <w:lvlText w:val=""/>
+      <w:lvlJc w:val="left"/>
+      <w:pPr>
+        <w:ind w:left="2880" w:hanging="360"/>
+      </w:pPr>
+      <w:rPr>
+        <w:rFonts w:ascii="Symbol" w:hAnsi="Symbol" w:hint="default"/>
+      </w:rPr>
+    </w:lvl>
+    <w:lvl w:ilvl="4" w:tplc="04090003" w:tentative="1">
+      <w:start w:val="1"/>
+      <w:numFmt w:val="bullet"/>
+      <w:lvlText w:val="o"/>
+      <w:lvlJc w:val="left"/>
+      <w:pPr>
+        <w:ind w:left="3600" w:hanging="360"/>
+      </w:pPr>
+      <w:rPr>
+        <w:rFonts w:ascii="Courier New" w:hAnsi="Courier New" w:cs="Courier New" w:hint="default"/>
+      </w:rPr>
+    </w:lvl>
+    <w:lvl w:ilvl="5" w:tplc="04090005" w:tentative="1">
+      <w:start w:val="1"/>
+      <w:numFmt w:val="bullet"/>
+      <w:lvlText w:val=""/>
+      <w:lvlJc w:val="left"/>
+      <w:pPr>
+        <w:ind w:left="4320" w:hanging="360"/>
+      </w:pPr>
+      <w:rPr>
+        <w:rFonts w:ascii="Wingdings" w:hAnsi="Wingdings" w:hint="default"/>
+      </w:rPr>
+    </w:lvl>
+    <w:lvl w:ilvl="6" w:tplc="04090001" w:tentative="1">
+      <w:start w:val="1"/>
+      <w:numFmt w:val="bullet"/>
+      <w:lvlText w:val=""/>
+      <w:lvlJc w:val="left"/>
+      <w:pPr>
+        <w:ind w:left="5040" w:hanging="360"/>
+      </w:pPr>
+      <w:rPr>
+        <w:rFonts w:ascii="Symbol" w:hAnsi="Symbol" w:hint="default"/>
+      </w:rPr>
+    </w:lvl>
+    <w:lvl w:ilvl="7" w:tplc="04090003" w:tentative="1">
+      <w:start w:val="1"/>
+      <w:numFmt w:val="bullet"/>
+      <w:lvlText w:val="o"/>
+      <w:lvlJc w:val="left"/>
+      <w:pPr>
+        <w:ind w:left="5760" w:hanging="360"/>
+      </w:pPr>
+      <w:rPr>
+        <w:rFonts w:ascii="Courier New" w:hAnsi="Courier New" w:cs="Courier New" w:hint="default"/>
+      </w:rPr>
+    </w:lvl>
+    <w:lvl w:ilvl="8" w:tplc="04090005" w:tentative="1">
+      <w:start w:val="1"/>
+      <w:numFmt w:val="bullet"/>
+      <w:lvlText w:val=""/>
+      <w:lvlJc w:val="left"/>
+      <w:pPr>
+        <w:ind w:left="6480" w:hanging="360"/>
+      </w:pPr>
+      <w:rPr>
+        <w:rFonts w:ascii="Wingdings" w:hAnsi="Wingdings" w:hint="default"/>
+      </w:rPr>
+    </w:lvl>
+  </w:abstractNum>
+  <w:num w:numId="1">
+    <w:abstractNumId w:val="3"/>
+  </w:num>
+  <w:num w:numId="2">
+    <w:abstractNumId w:val="2"/>
+  </w:num>
+  <w:num w:numId="3">
+    <w:abstractNumId w:val="5"/>
+  </w:num>
+  <w:num w:numId="4">
+    <w:abstractNumId w:val="1"/>
+  </w:num>
+  <w:num w:numId="5">
+    <w:abstractNumId w:val="0"/>
+  </w:num>
+  <w:num w:numId="6">
+    <w:abstractNumId w:val="4"/>
+  </w:num>
+</w:numbering>
+</file>
+
 <file path=word/styles.xml><?xml version="1.0" encoding="utf-8"?>
-<w:styles xmlns:r="http://schemas.openxmlformats.org/officeDocument/2006/relationships" xmlns:w="http://schemas.openxmlformats.org/wordprocessingml/2006/main">
+<w:styles xmlns:mc="http://schemas.openxmlformats.org/markup-compatibility/2006" xmlns:r="http://schemas.openxmlformats.org/officeDocument/2006/relationships" xmlns:w="http://schemas.openxmlformats.org/wordprocessingml/2006/main" xmlns:w14="http://schemas.microsoft.com/office/word/2010/wordml" xmlns:w15="http://schemas.microsoft.com/office/word/2012/wordml" mc:Ignorable="w14 w15">
   <w:docDefaults>
     <w:rPrDefault>
       <w:rPr>
@@ -1305,144 +2550,378 @@
       </w:pPr>
     </w:pPrDefault>
   </w:docDefaults>
-  <w:latentStyles w:defLockedState="0" w:defUIPriority="99" w:defSemiHidden="1" w:defUnhideWhenUsed="1" w:defQFormat="0" w:count="267">
-    <w:lsdException w:name="Normal" w:semiHidden="0" w:uiPriority="0" w:unhideWhenUsed="0" w:qFormat="1"/>
-    <w:lsdException w:name="heading 1" w:semiHidden="0" w:uiPriority="9" w:unhideWhenUsed="0" w:qFormat="1"/>
-    <w:lsdException w:name="heading 2" w:uiPriority="9" w:qFormat="1"/>
-    <w:lsdException w:name="heading 3" w:uiPriority="9" w:qFormat="1"/>
-    <w:lsdException w:name="heading 4" w:uiPriority="9" w:qFormat="1"/>
-    <w:lsdException w:name="heading 5" w:uiPriority="9" w:qFormat="1"/>
-    <w:lsdException w:name="heading 6" w:uiPriority="9" w:qFormat="1"/>
-    <w:lsdException w:name="heading 7" w:uiPriority="9" w:qFormat="1"/>
-    <w:lsdException w:name="heading 8" w:uiPriority="9" w:qFormat="1"/>
-    <w:lsdException w:name="heading 9" w:uiPriority="9" w:qFormat="1"/>
-    <w:lsdException w:name="toc 1" w:uiPriority="39"/>
-    <w:lsdException w:name="toc 2" w:uiPriority="39"/>
-    <w:lsdException w:name="toc 3" w:uiPriority="39"/>
-    <w:lsdException w:name="toc 4" w:uiPriority="39"/>
-    <w:lsdException w:name="toc 5" w:uiPriority="39"/>
-    <w:lsdException w:name="toc 6" w:uiPriority="39"/>
-    <w:lsdException w:name="toc 7" w:uiPriority="39"/>
-    <w:lsdException w:name="toc 8" w:uiPriority="39"/>
-    <w:lsdException w:name="toc 9" w:uiPriority="39"/>
-    <w:lsdException w:name="caption" w:uiPriority="35" w:qFormat="1"/>
-    <w:lsdException w:name="Title" w:semiHidden="0" w:uiPriority="10" w:unhideWhenUsed="0" w:qFormat="1"/>
-    <w:lsdException w:name="Default Paragraph Font" w:uiPriority="1"/>
-    <w:lsdException w:name="Subtitle" w:semiHidden="0" w:uiPriority="11" w:unhideWhenUsed="0" w:qFormat="1"/>
-    <w:lsdException w:name="Strong" w:semiHidden="0" w:uiPriority="22" w:unhideWhenUsed="0" w:qFormat="1"/>
-    <w:lsdException w:name="Emphasis" w:semiHidden="0" w:uiPriority="20" w:unhideWhenUsed="0" w:qFormat="1"/>
-    <w:lsdException w:name="Table Grid" w:semiHidden="0" w:uiPriority="59" w:unhideWhenUsed="0"/>
-    <w:lsdException w:name="Placeholder Text" w:unhideWhenUsed="0"/>
-    <w:lsdException w:name="No Spacing" w:semiHidden="0" w:uiPriority="1" w:unhideWhenUsed="0" w:qFormat="1"/>
-    <w:lsdException w:name="Light Shading" w:semiHidden="0" w:uiPriority="60" w:unhideWhenUsed="0"/>
-    <w:lsdException w:name="Light List" w:semiHidden="0" w:uiPriority="61" w:unhideWhenUsed="0"/>
-    <w:lsdException w:name="Light Grid" w:semiHidden="0" w:uiPriority="62" w:unhideWhenUsed="0"/>
-    <w:lsdException w:name="Medium Shading 1" w:semiHidden="0" w:uiPriority="63" w:unhideWhenUsed="0"/>
-    <w:lsdException w:name="Medium Shading 2" w:semiHidden="0" w:uiPriority="64" w:unhideWhenUsed="0"/>
-    <w:lsdException w:name="Medium List 1" w:semiHidden="0" w:uiPriority="65" w:unhideWhenUsed="0"/>
-    <w:lsdException w:name="Medium List 2" w:semiHidden="0" w:uiPriority="66" w:unhideWhenUsed="0"/>
-    <w:lsdException w:name="Medium Grid 1" w:semiHidden="0" w:uiPriority="67" w:unhideWhenUsed="0"/>
-    <w:lsdException w:name="Medium Grid 2" w:semiHidden="0" w:uiPriority="68" w:unhideWhenUsed="0"/>
-    <w:lsdException w:name="Medium Grid 3" w:semiHidden="0" w:uiPriority="69" w:unhideWhenUsed="0"/>
-    <w:lsdException w:name="Dark List" w:semiHidden="0" w:uiPriority="70" w:unhideWhenUsed="0"/>
-    <w:lsdException w:name="Colorful Shading" w:semiHidden="0" w:uiPriority="71" w:unhideWhenUsed="0"/>
-    <w:lsdException w:name="Colorful List" w:semiHidden="0" w:uiPriority="72" w:unhideWhenUsed="0"/>
-    <w:lsdException w:name="Colorful Grid" w:semiHidden="0" w:uiPriority="73" w:unhideWhenUsed="0"/>
-    <w:lsdException w:name="Light Shading Accent 1" w:semiHidden="0" w:uiPriority="60" w:unhideWhenUsed="0"/>
-    <w:lsdException w:name="Light List Accent 1" w:semiHidden="0" w:uiPriority="61" w:unhideWhenUsed="0"/>
-    <w:lsdException w:name="Light Grid Accent 1" w:semiHidden="0" w:uiPriority="62" w:unhideWhenUsed="0"/>
-    <w:lsdException w:name="Medium Shading 1 Accent 1" w:semiHidden="0" w:uiPriority="63" w:unhideWhenUsed="0"/>
-    <w:lsdException w:name="Medium Shading 2 Accent 1" w:semiHidden="0" w:uiPriority="64" w:unhideWhenUsed="0"/>
-    <w:lsdException w:name="Medium List 1 Accent 1" w:semiHidden="0" w:uiPriority="65" w:unhideWhenUsed="0"/>
-    <w:lsdException w:name="Revision" w:unhideWhenUsed="0"/>
-    <w:lsdException w:name="List Paragraph" w:semiHidden="0" w:uiPriority="34" w:unhideWhenUsed="0" w:qFormat="1"/>
-    <w:lsdException w:name="Quote" w:semiHidden="0" w:uiPriority="29" w:unhideWhenUsed="0" w:qFormat="1"/>
-    <w:lsdException w:name="Intense Quote" w:semiHidden="0" w:uiPriority="30" w:unhideWhenUsed="0" w:qFormat="1"/>
-    <w:lsdException w:name="Medium List 2 Accent 1" w:semiHidden="0" w:uiPriority="66" w:unhideWhenUsed="0"/>
-    <w:lsdException w:name="Medium Grid 1 Accent 1" w:semiHidden="0" w:uiPriority="67" w:unhideWhenUsed="0"/>
-    <w:lsdException w:name="Medium Grid 2 Accent 1" w:semiHidden="0" w:uiPriority="68" w:unhideWhenUsed="0"/>
-    <w:lsdException w:name="Medium Grid 3 Accent 1" w:semiHidden="0" w:uiPriority="69" w:unhideWhenUsed="0"/>
-    <w:lsdException w:name="Dark List Accent 1" w:semiHidden="0" w:uiPriority="70" w:unhideWhenUsed="0"/>
-    <w:lsdException w:name="Colorful Shading Accent 1" w:semiHidden="0" w:uiPriority="71" w:unhideWhenUsed="0"/>
-    <w:lsdException w:name="Colorful List Accent 1" w:semiHidden="0" w:uiPriority="72" w:unhideWhenUsed="0"/>
-    <w:lsdException w:name="Colorful Grid Accent 1" w:semiHidden="0" w:uiPriority="73" w:unhideWhenUsed="0"/>
-    <w:lsdException w:name="Light Shading Accent 2" w:semiHidden="0" w:uiPriority="60" w:unhideWhenUsed="0"/>
-    <w:lsdException w:name="Light List Accent 2" w:semiHidden="0" w:uiPriority="61" w:unhideWhenUsed="0"/>
-    <w:lsdException w:name="Light Grid Accent 2" w:semiHidden="0" w:uiPriority="62" w:unhideWhenUsed="0"/>
-    <w:lsdException w:name="Medium Shading 1 Accent 2" w:semiHidden="0" w:uiPriority="63" w:unhideWhenUsed="0"/>
-    <w:lsdException w:name="Medium Shading 2 Accent 2" w:semiHidden="0" w:uiPriority="64" w:unhideWhenUsed="0"/>
-    <w:lsdException w:name="Medium List 1 Accent 2" w:semiHidden="0" w:uiPriority="65" w:unhideWhenUsed="0"/>
-    <w:lsdException w:name="Medium List 2 Accent 2" w:semiHidden="0" w:uiPriority="66" w:unhideWhenUsed="0"/>
-    <w:lsdException w:name="Medium Grid 1 Accent 2" w:semiHidden="0" w:uiPriority="67" w:unhideWhenUsed="0"/>
-    <w:lsdException w:name="Medium Grid 2 Accent 2" w:semiHidden="0" w:uiPriority="68" w:unhideWhenUsed="0"/>
-    <w:lsdException w:name="Medium Grid 3 Accent 2" w:semiHidden="0" w:uiPriority="69" w:unhideWhenUsed="0"/>
-    <w:lsdException w:name="Dark List Accent 2" w:semiHidden="0" w:uiPriority="70" w:unhideWhenUsed="0"/>
-    <w:lsdException w:name="Colorful Shading Accent 2" w:semiHidden="0" w:uiPriority="71" w:unhideWhenUsed="0"/>
-    <w:lsdException w:name="Colorful List Accent 2" w:semiHidden="0" w:uiPriority="72" w:unhideWhenUsed="0"/>
-    <w:lsdException w:name="Colorful Grid Accent 2" w:semiHidden="0" w:uiPriority="73" w:unhideWhenUsed="0"/>
-    <w:lsdException w:name="Light Shading Accent 3" w:semiHidden="0" w:uiPriority="60" w:unhideWhenUsed="0"/>
-    <w:lsdException w:name="Light List Accent 3" w:semiHidden="0" w:uiPriority="61" w:unhideWhenUsed="0"/>
-    <w:lsdException w:name="Light Grid Accent 3" w:semiHidden="0" w:uiPriority="62" w:unhideWhenUsed="0"/>
-    <w:lsdException w:name="Medium Shading 1 Accent 3" w:semiHidden="0" w:uiPriority="63" w:unhideWhenUsed="0"/>
-    <w:lsdException w:name="Medium Shading 2 Accent 3" w:semiHidden="0" w:uiPriority="64" w:unhideWhenUsed="0"/>
-    <w:lsdException w:name="Medium List 1 Accent 3" w:semiHidden="0" w:uiPriority="65" w:unhideWhenUsed="0"/>
-    <w:lsdException w:name="Medium List 2 Accent 3" w:semiHidden="0" w:uiPriority="66" w:unhideWhenUsed="0"/>
-    <w:lsdException w:name="Medium Grid 1 Accent 3" w:semiHidden="0" w:uiPriority="67" w:unhideWhenUsed="0"/>
-    <w:lsdException w:name="Medium Grid 2 Accent 3" w:semiHidden="0" w:uiPriority="68" w:unhideWhenUsed="0"/>
-    <w:lsdException w:name="Medium Grid 3 Accent 3" w:semiHidden="0" w:uiPriority="69" w:unhideWhenUsed="0"/>
-    <w:lsdException w:name="Dark List Accent 3" w:semiHidden="0" w:uiPriority="70" w:unhideWhenUsed="0"/>
-    <w:lsdException w:name="Colorful Shading Accent 3" w:semiHidden="0" w:uiPriority="71" w:unhideWhenUsed="0"/>
-    <w:lsdException w:name="Colorful List Accent 3" w:semiHidden="0" w:uiPriority="72" w:unhideWhenUsed="0"/>
-    <w:lsdException w:name="Colorful Grid Accent 3" w:semiHidden="0" w:uiPriority="73" w:unhideWhenUsed="0"/>
-    <w:lsdException w:name="Light Shading Accent 4" w:semiHidden="0" w:uiPriority="60" w:unhideWhenUsed="0"/>
-    <w:lsdException w:name="Light List Accent 4" w:semiHidden="0" w:uiPriority="61" w:unhideWhenUsed="0"/>
-    <w:lsdException w:name="Light Grid Accent 4" w:semiHidden="0" w:uiPriority="62" w:unhideWhenUsed="0"/>
-    <w:lsdException w:name="Medium Shading 1 Accent 4" w:semiHidden="0" w:uiPriority="63" w:unhideWhenUsed="0"/>
-    <w:lsdException w:name="Medium Shading 2 Accent 4" w:semiHidden="0" w:uiPriority="64" w:unhideWhenUsed="0"/>
-    <w:lsdException w:name="Medium List 1 Accent 4" w:semiHidden="0" w:uiPriority="65" w:unhideWhenUsed="0"/>
-    <w:lsdException w:name="Medium List 2 Accent 4" w:semiHidden="0" w:uiPriority="66" w:unhideWhenUsed="0"/>
-    <w:lsdException w:name="Medium Grid 1 Accent 4" w:semiHidden="0" w:uiPriority="67" w:unhideWhenUsed="0"/>
-    <w:lsdException w:name="Medium Grid 2 Accent 4" w:semiHidden="0" w:uiPriority="68" w:unhideWhenUsed="0"/>
-    <w:lsdException w:name="Medium Grid 3 Accent 4" w:semiHidden="0" w:uiPriority="69" w:unhideWhenUsed="0"/>
-    <w:lsdException w:name="Dark List Accent 4" w:semiHidden="0" w:uiPriority="70" w:unhideWhenUsed="0"/>
-    <w:lsdException w:name="Colorful Shading Accent 4" w:semiHidden="0" w:uiPriority="71" w:unhideWhenUsed="0"/>
-    <w:lsdException w:name="Colorful List Accent 4" w:semiHidden="0" w:uiPriority="72" w:unhideWhenUsed="0"/>
-    <w:lsdException w:name="Colorful Grid Accent 4" w:semiHidden="0" w:uiPriority="73" w:unhideWhenUsed="0"/>
-    <w:lsdException w:name="Light Shading Accent 5" w:semiHidden="0" w:uiPriority="60" w:unhideWhenUsed="0"/>
-    <w:lsdException w:name="Light List Accent 5" w:semiHidden="0" w:uiPriority="61" w:unhideWhenUsed="0"/>
-    <w:lsdException w:name="Light Grid Accent 5" w:semiHidden="0" w:uiPriority="62" w:unhideWhenUsed="0"/>
-    <w:lsdException w:name="Medium Shading 1 Accent 5" w:semiHidden="0" w:uiPriority="63" w:unhideWhenUsed="0"/>
-    <w:lsdException w:name="Medium Shading 2 Accent 5" w:semiHidden="0" w:uiPriority="64" w:unhideWhenUsed="0"/>
-    <w:lsdException w:name="Medium List 1 Accent 5" w:semiHidden="0" w:uiPriority="65" w:unhideWhenUsed="0"/>
-    <w:lsdException w:name="Medium List 2 Accent 5" w:semiHidden="0" w:uiPriority="66" w:unhideWhenUsed="0"/>
-    <w:lsdException w:name="Medium Grid 1 Accent 5" w:semiHidden="0" w:uiPriority="67" w:unhideWhenUsed="0"/>
-    <w:lsdException w:name="Medium Grid 2 Accent 5" w:semiHidden="0" w:uiPriority="68" w:unhideWhenUsed="0"/>
-    <w:lsdException w:name="Medium Grid 3 Accent 5" w:semiHidden="0" w:uiPriority="69" w:unhideWhenUsed="0"/>
-    <w:lsdException w:name="Dark List Accent 5" w:semiHidden="0" w:uiPriority="70" w:unhideWhenUsed="0"/>
-    <w:lsdException w:name="Colorful Shading Accent 5" w:semiHidden="0" w:uiPriority="71" w:unhideWhenUsed="0"/>
-    <w:lsdException w:name="Colorful List Accent 5" w:semiHidden="0" w:uiPriority="72" w:unhideWhenUsed="0"/>
-    <w:lsdException w:name="Colorful Grid Accent 5" w:semiHidden="0" w:uiPriority="73" w:unhideWhenUsed="0"/>
-    <w:lsdException w:name="Light Shading Accent 6" w:semiHidden="0" w:uiPriority="60" w:unhideWhenUsed="0"/>
-    <w:lsdException w:name="Light List Accent 6" w:semiHidden="0" w:uiPriority="61" w:unhideWhenUsed="0"/>
-    <w:lsdException w:name="Light Grid Accent 6" w:semiHidden="0" w:uiPriority="62" w:unhideWhenUsed="0"/>
-    <w:lsdException w:name="Medium Shading 1 Accent 6" w:semiHidden="0" w:uiPriority="63" w:unhideWhenUsed="0"/>
-    <w:lsdException w:name="Medium Shading 2 Accent 6" w:semiHidden="0" w:uiPriority="64" w:unhideWhenUsed="0"/>
-    <w:lsdException w:name="Medium List 1 Accent 6" w:semiHidden="0" w:uiPriority="65" w:unhideWhenUsed="0"/>
-    <w:lsdException w:name="Medium List 2 Accent 6" w:semiHidden="0" w:uiPriority="66" w:unhideWhenUsed="0"/>
-    <w:lsdException w:name="Medium Grid 1 Accent 6" w:semiHidden="0" w:uiPriority="67" w:unhideWhenUsed="0"/>
-    <w:lsdException w:name="Medium Grid 2 Accent 6" w:semiHidden="0" w:uiPriority="68" w:unhideWhenUsed="0"/>
-    <w:lsdException w:name="Medium Grid 3 Accent 6" w:semiHidden="0" w:uiPriority="69" w:unhideWhenUsed="0"/>
-    <w:lsdException w:name="Dark List Accent 6" w:semiHidden="0" w:uiPriority="70" w:unhideWhenUsed="0"/>
-    <w:lsdException w:name="Colorful Shading Accent 6" w:semiHidden="0" w:uiPriority="71" w:unhideWhenUsed="0"/>
-    <w:lsdException w:name="Colorful List Accent 6" w:semiHidden="0" w:uiPriority="72" w:unhideWhenUsed="0"/>
-    <w:lsdException w:name="Colorful Grid Accent 6" w:semiHidden="0" w:uiPriority="73" w:unhideWhenUsed="0"/>
-    <w:lsdException w:name="Subtle Emphasis" w:semiHidden="0" w:uiPriority="19" w:unhideWhenUsed="0" w:qFormat="1"/>
-    <w:lsdException w:name="Intense Emphasis" w:semiHidden="0" w:uiPriority="21" w:unhideWhenUsed="0" w:qFormat="1"/>
-    <w:lsdException w:name="Subtle Reference" w:semiHidden="0" w:uiPriority="31" w:unhideWhenUsed="0" w:qFormat="1"/>
-    <w:lsdException w:name="Intense Reference" w:semiHidden="0" w:uiPriority="32" w:unhideWhenUsed="0" w:qFormat="1"/>
-    <w:lsdException w:name="Book Title" w:semiHidden="0" w:uiPriority="33" w:unhideWhenUsed="0" w:qFormat="1"/>
-    <w:lsdException w:name="Bibliography" w:uiPriority="37"/>
-    <w:lsdException w:name="TOC Heading" w:uiPriority="39" w:qFormat="1"/>
+  <w:latentStyles w:defLockedState="0" w:defUIPriority="99" w:defSemiHidden="0" w:defUnhideWhenUsed="0" w:defQFormat="0" w:count="371">
+    <w:lsdException w:name="Normal" w:uiPriority="0" w:qFormat="1"/>
+    <w:lsdException w:name="heading 1" w:uiPriority="9" w:qFormat="1"/>
+    <w:lsdException w:name="heading 2" w:semiHidden="1" w:uiPriority="9" w:unhideWhenUsed="1" w:qFormat="1"/>
+    <w:lsdException w:name="heading 3" w:semiHidden="1" w:uiPriority="9" w:unhideWhenUsed="1" w:qFormat="1"/>
+    <w:lsdException w:name="heading 4" w:semiHidden="1" w:uiPriority="9" w:unhideWhenUsed="1" w:qFormat="1"/>
+    <w:lsdException w:name="heading 5" w:semiHidden="1" w:uiPriority="9" w:unhideWhenUsed="1" w:qFormat="1"/>
+    <w:lsdException w:name="heading 6" w:semiHidden="1" w:uiPriority="9" w:unhideWhenUsed="1" w:qFormat="1"/>
+    <w:lsdException w:name="heading 7" w:semiHidden="1" w:uiPriority="9" w:unhideWhenUsed="1" w:qFormat="1"/>
+    <w:lsdException w:name="heading 8" w:semiHidden="1" w:uiPriority="9" w:unhideWhenUsed="1" w:qFormat="1"/>
+    <w:lsdException w:name="heading 9" w:semiHidden="1" w:uiPriority="9" w:unhideWhenUsed="1" w:qFormat="1"/>
+    <w:lsdException w:name="index 1" w:semiHidden="1" w:unhideWhenUsed="1"/>
+    <w:lsdException w:name="index 2" w:semiHidden="1" w:unhideWhenUsed="1"/>
+    <w:lsdException w:name="index 3" w:semiHidden="1" w:unhideWhenUsed="1"/>
+    <w:lsdException w:name="index 4" w:semiHidden="1" w:unhideWhenUsed="1"/>
+    <w:lsdException w:name="index 5" w:semiHidden="1" w:unhideWhenUsed="1"/>
+    <w:lsdException w:name="index 6" w:semiHidden="1" w:unhideWhenUsed="1"/>
+    <w:lsdException w:name="index 7" w:semiHidden="1" w:unhideWhenUsed="1"/>
+    <w:lsdException w:name="index 8" w:semiHidden="1" w:unhideWhenUsed="1"/>
+    <w:lsdException w:name="index 9" w:semiHidden="1" w:unhideWhenUsed="1"/>
+    <w:lsdException w:name="toc 1" w:semiHidden="1" w:uiPriority="39" w:unhideWhenUsed="1"/>
+    <w:lsdException w:name="toc 2" w:semiHidden="1" w:uiPriority="39" w:unhideWhenUsed="1"/>
+    <w:lsdException w:name="toc 3" w:semiHidden="1" w:uiPriority="39" w:unhideWhenUsed="1"/>
+    <w:lsdException w:name="toc 4" w:semiHidden="1" w:uiPriority="39" w:unhideWhenUsed="1"/>
+    <w:lsdException w:name="toc 5" w:semiHidden="1" w:uiPriority="39" w:unhideWhenUsed="1"/>
+    <w:lsdException w:name="toc 6" w:semiHidden="1" w:uiPriority="39" w:unhideWhenUsed="1"/>
+    <w:lsdException w:name="toc 7" w:semiHidden="1" w:uiPriority="39" w:unhideWhenUsed="1"/>
+    <w:lsdException w:name="toc 8" w:semiHidden="1" w:uiPriority="39" w:unhideWhenUsed="1"/>
+    <w:lsdException w:name="toc 9" w:semiHidden="1" w:uiPriority="39" w:unhideWhenUsed="1"/>
+    <w:lsdException w:name="Normal Indent" w:semiHidden="1" w:unhideWhenUsed="1"/>
+    <w:lsdException w:name="footnote text" w:semiHidden="1" w:unhideWhenUsed="1"/>
+    <w:lsdException w:name="annotation text" w:semiHidden="1" w:unhideWhenUsed="1"/>
+    <w:lsdException w:name="header" w:semiHidden="1" w:unhideWhenUsed="1"/>
+    <w:lsdException w:name="footer" w:semiHidden="1" w:unhideWhenUsed="1"/>
+    <w:lsdException w:name="index heading" w:semiHidden="1" w:unhideWhenUsed="1"/>
+    <w:lsdException w:name="caption" w:semiHidden="1" w:uiPriority="35" w:unhideWhenUsed="1" w:qFormat="1"/>
+    <w:lsdException w:name="table of figures" w:semiHidden="1" w:unhideWhenUsed="1"/>
+    <w:lsdException w:name="envelope address" w:semiHidden="1" w:unhideWhenUsed="1"/>
+    <w:lsdException w:name="envelope return" w:semiHidden="1" w:unhideWhenUsed="1"/>
+    <w:lsdException w:name="footnote reference" w:semiHidden="1" w:unhideWhenUsed="1"/>
+    <w:lsdException w:name="annotation reference" w:semiHidden="1" w:unhideWhenUsed="1"/>
+    <w:lsdException w:name="line number" w:semiHidden="1" w:unhideWhenUsed="1"/>
+    <w:lsdException w:name="page number" w:semiHidden="1" w:unhideWhenUsed="1"/>
+    <w:lsdException w:name="endnote reference" w:semiHidden="1" w:unhideWhenUsed="1"/>
+    <w:lsdException w:name="endnote text" w:semiHidden="1" w:unhideWhenUsed="1"/>
+    <w:lsdException w:name="table of authorities" w:semiHidden="1" w:unhideWhenUsed="1"/>
+    <w:lsdException w:name="macro" w:semiHidden="1" w:unhideWhenUsed="1"/>
+    <w:lsdException w:name="toa heading" w:semiHidden="1" w:unhideWhenUsed="1"/>
+    <w:lsdException w:name="List" w:semiHidden="1" w:unhideWhenUsed="1"/>
+    <w:lsdException w:name="List Bullet" w:semiHidden="1" w:unhideWhenUsed="1"/>
+    <w:lsdException w:name="List Number" w:semiHidden="1" w:unhideWhenUsed="1"/>
+    <w:lsdException w:name="List 2" w:semiHidden="1" w:unhideWhenUsed="1"/>
+    <w:lsdException w:name="List 3" w:semiHidden="1" w:unhideWhenUsed="1"/>
+    <w:lsdException w:name="List 4" w:semiHidden="1" w:unhideWhenUsed="1"/>
+    <w:lsdException w:name="List 5" w:semiHidden="1" w:unhideWhenUsed="1"/>
+    <w:lsdException w:name="List Bullet 2" w:semiHidden="1" w:unhideWhenUsed="1"/>
+    <w:lsdException w:name="List Bullet 3" w:semiHidden="1" w:unhideWhenUsed="1"/>
+    <w:lsdException w:name="List Bullet 4" w:semiHidden="1" w:unhideWhenUsed="1"/>
+    <w:lsdException w:name="List Bullet 5" w:semiHidden="1" w:unhideWhenUsed="1"/>
+    <w:lsdException w:name="List Number 2" w:semiHidden="1" w:unhideWhenUsed="1"/>
+    <w:lsdException w:name="List Number 3" w:semiHidden="1" w:unhideWhenUsed="1"/>
+    <w:lsdException w:name="List Number 4" w:semiHidden="1" w:unhideWhenUsed="1"/>
+    <w:lsdException w:name="List Number 5" w:semiHidden="1" w:unhideWhenUsed="1"/>
+    <w:lsdException w:name="Title" w:uiPriority="10" w:qFormat="1"/>
+    <w:lsdException w:name="Closing" w:semiHidden="1" w:unhideWhenUsed="1"/>
+    <w:lsdException w:name="Signature" w:semiHidden="1" w:unhideWhenUsed="1"/>
+    <w:lsdException w:name="Default Paragraph Font" w:semiHidden="1" w:uiPriority="1" w:unhideWhenUsed="1"/>
+    <w:lsdException w:name="Body Text" w:semiHidden="1" w:unhideWhenUsed="1"/>
+    <w:lsdException w:name="Body Text Indent" w:semiHidden="1" w:unhideWhenUsed="1"/>
+    <w:lsdException w:name="List Continue" w:semiHidden="1" w:unhideWhenUsed="1"/>
+    <w:lsdException w:name="List Continue 2" w:semiHidden="1" w:unhideWhenUsed="1"/>
+    <w:lsdException w:name="List Continue 3" w:semiHidden="1" w:unhideWhenUsed="1"/>
+    <w:lsdException w:name="List Continue 4" w:semiHidden="1" w:unhideWhenUsed="1"/>
+    <w:lsdException w:name="List Continue 5" w:semiHidden="1" w:unhideWhenUsed="1"/>
+    <w:lsdException w:name="Message Header" w:semiHidden="1" w:unhideWhenUsed="1"/>
+    <w:lsdException w:name="Subtitle" w:uiPriority="11" w:qFormat="1"/>
+    <w:lsdException w:name="Salutation" w:semiHidden="1" w:unhideWhenUsed="1"/>
+    <w:lsdException w:name="Date" w:semiHidden="1" w:unhideWhenUsed="1"/>
+    <w:lsdException w:name="Body Text First Indent" w:semiHidden="1" w:unhideWhenUsed="1"/>
+    <w:lsdException w:name="Body Text First Indent 2" w:semiHidden="1" w:unhideWhenUsed="1"/>
+    <w:lsdException w:name="Note Heading" w:semiHidden="1" w:unhideWhenUsed="1"/>
+    <w:lsdException w:name="Body Text 2" w:semiHidden="1" w:unhideWhenUsed="1"/>
+    <w:lsdException w:name="Body Text 3" w:semiHidden="1" w:unhideWhenUsed="1"/>
+    <w:lsdException w:name="Body Text Indent 2" w:semiHidden="1" w:unhideWhenUsed="1"/>
+    <w:lsdException w:name="Body Text Indent 3" w:semiHidden="1" w:unhideWhenUsed="1"/>
+    <w:lsdException w:name="Block Text" w:semiHidden="1" w:unhideWhenUsed="1"/>
+    <w:lsdException w:name="Hyperlink" w:semiHidden="1" w:unhideWhenUsed="1"/>
+    <w:lsdException w:name="FollowedHyperlink" w:semiHidden="1" w:unhideWhenUsed="1"/>
+    <w:lsdException w:name="Strong" w:uiPriority="22" w:qFormat="1"/>
+    <w:lsdException w:name="Emphasis" w:uiPriority="20" w:qFormat="1"/>
+    <w:lsdException w:name="Document Map" w:semiHidden="1" w:unhideWhenUsed="1"/>
+    <w:lsdException w:name="Plain Text" w:semiHidden="1" w:unhideWhenUsed="1"/>
+    <w:lsdException w:name="E-mail Signature" w:semiHidden="1" w:unhideWhenUsed="1"/>
+    <w:lsdException w:name="HTML Top of Form" w:semiHidden="1" w:unhideWhenUsed="1"/>
+    <w:lsdException w:name="HTML Bottom of Form" w:semiHidden="1" w:unhideWhenUsed="1"/>
+    <w:lsdException w:name="Normal (Web)" w:semiHidden="1" w:unhideWhenUsed="1"/>
+    <w:lsdException w:name="HTML Acronym" w:semiHidden="1" w:unhideWhenUsed="1"/>
+    <w:lsdException w:name="HTML Address" w:semiHidden="1" w:unhideWhenUsed="1"/>
+    <w:lsdException w:name="HTML Cite" w:semiHidden="1" w:unhideWhenUsed="1"/>
+    <w:lsdException w:name="HTML Code" w:semiHidden="1" w:unhideWhenUsed="1"/>
+    <w:lsdException w:name="HTML Definition" w:semiHidden="1" w:unhideWhenUsed="1"/>
+    <w:lsdException w:name="HTML Keyboard" w:semiHidden="1" w:unhideWhenUsed="1"/>
+    <w:lsdException w:name="HTML Preformatted" w:semiHidden="1" w:unhideWhenUsed="1"/>
+    <w:lsdException w:name="HTML Sample" w:semiHidden="1" w:unhideWhenUsed="1"/>
+    <w:lsdException w:name="HTML Typewriter" w:semiHidden="1" w:unhideWhenUsed="1"/>
+    <w:lsdException w:name="HTML Variable" w:semiHidden="1" w:unhideWhenUsed="1"/>
+    <w:lsdException w:name="Normal Table" w:semiHidden="1" w:unhideWhenUsed="1"/>
+    <w:lsdException w:name="annotation subject" w:semiHidden="1" w:unhideWhenUsed="1"/>
+    <w:lsdException w:name="No List" w:semiHidden="1" w:unhideWhenUsed="1"/>
+    <w:lsdException w:name="Outline List 1" w:semiHidden="1" w:unhideWhenUsed="1"/>
+    <w:lsdException w:name="Outline List 2" w:semiHidden="1" w:unhideWhenUsed="1"/>
+    <w:lsdException w:name="Outline List 3" w:semiHidden="1" w:unhideWhenUsed="1"/>
+    <w:lsdException w:name="Table Simple 1" w:semiHidden="1" w:unhideWhenUsed="1"/>
+    <w:lsdException w:name="Table Simple 2" w:semiHidden="1" w:unhideWhenUsed="1"/>
+    <w:lsdException w:name="Table Simple 3" w:semiHidden="1" w:unhideWhenUsed="1"/>
+    <w:lsdException w:name="Table Classic 1" w:semiHidden="1" w:unhideWhenUsed="1"/>
+    <w:lsdException w:name="Table Classic 2" w:semiHidden="1" w:unhideWhenUsed="1"/>
+    <w:lsdException w:name="Table Classic 3" w:semiHidden="1" w:unhideWhenUsed="1"/>
+    <w:lsdException w:name="Table Classic 4" w:semiHidden="1" w:unhideWhenUsed="1"/>
+    <w:lsdException w:name="Table Colorful 1" w:semiHidden="1" w:unhideWhenUsed="1"/>
+    <w:lsdException w:name="Table Colorful 2" w:semiHidden="1" w:unhideWhenUsed="1"/>
+    <w:lsdException w:name="Table Colorful 3" w:semiHidden="1" w:unhideWhenUsed="1"/>
+    <w:lsdException w:name="Table Columns 1" w:semiHidden="1" w:unhideWhenUsed="1"/>
+    <w:lsdException w:name="Table Columns 2" w:semiHidden="1" w:unhideWhenUsed="1"/>
+    <w:lsdException w:name="Table Columns 3" w:semiHidden="1" w:unhideWhenUsed="1"/>
+    <w:lsdException w:name="Table Columns 4" w:semiHidden="1" w:unhideWhenUsed="1"/>
+    <w:lsdException w:name="Table Columns 5" w:semiHidden="1" w:unhideWhenUsed="1"/>
+    <w:lsdException w:name="Table Grid 1" w:semiHidden="1" w:unhideWhenUsed="1"/>
+    <w:lsdException w:name="Table Grid 2" w:semiHidden="1" w:unhideWhenUsed="1"/>
+    <w:lsdException w:name="Table Grid 3" w:semiHidden="1" w:unhideWhenUsed="1"/>
+    <w:lsdException w:name="Table Grid 4" w:semiHidden="1" w:unhideWhenUsed="1"/>
+    <w:lsdException w:name="Table Grid 5" w:semiHidden="1" w:unhideWhenUsed="1"/>
+    <w:lsdException w:name="Table Grid 6" w:semiHidden="1" w:unhideWhenUsed="1"/>
+    <w:lsdException w:name="Table Grid 7" w:semiHidden="1" w:unhideWhenUsed="1"/>
+    <w:lsdException w:name="Table Grid 8" w:semiHidden="1" w:unhideWhenUsed="1"/>
+    <w:lsdException w:name="Table List 1" w:semiHidden="1" w:unhideWhenUsed="1"/>
+    <w:lsdException w:name="Table List 2" w:semiHidden="1" w:unhideWhenUsed="1"/>
+    <w:lsdException w:name="Table List 3" w:semiHidden="1" w:unhideWhenUsed="1"/>
+    <w:lsdException w:name="Table List 4" w:semiHidden="1" w:unhideWhenUsed="1"/>
+    <w:lsdException w:name="Table List 5" w:semiHidden="1" w:unhideWhenUsed="1"/>
+    <w:lsdException w:name="Table List 6" w:semiHidden="1" w:unhideWhenUsed="1"/>
+    <w:lsdException w:name="Table List 7" w:semiHidden="1" w:unhideWhenUsed="1"/>
+    <w:lsdException w:name="Table List 8" w:semiHidden="1" w:unhideWhenUsed="1"/>
+    <w:lsdException w:name="Table 3D effects 1" w:semiHidden="1" w:unhideWhenUsed="1"/>
+    <w:lsdException w:name="Table 3D effects 2" w:semiHidden="1" w:unhideWhenUsed="1"/>
+    <w:lsdException w:name="Table 3D effects 3" w:semiHidden="1" w:unhideWhenUsed="1"/>
+    <w:lsdException w:name="Table Contemporary" w:semiHidden="1" w:unhideWhenUsed="1"/>
+    <w:lsdException w:name="Table Elegant" w:semiHidden="1" w:unhideWhenUsed="1"/>
+    <w:lsdException w:name="Table Professional" w:semiHidden="1" w:unhideWhenUsed="1"/>
+    <w:lsdException w:name="Table Subtle 1" w:semiHidden="1" w:unhideWhenUsed="1"/>
+    <w:lsdException w:name="Table Subtle 2" w:semiHidden="1" w:unhideWhenUsed="1"/>
+    <w:lsdException w:name="Table Web 1" w:semiHidden="1" w:unhideWhenUsed="1"/>
+    <w:lsdException w:name="Table Web 2" w:semiHidden="1" w:unhideWhenUsed="1"/>
+    <w:lsdException w:name="Table Web 3" w:semiHidden="1" w:unhideWhenUsed="1"/>
+    <w:lsdException w:name="Balloon Text" w:semiHidden="1" w:unhideWhenUsed="1"/>
+    <w:lsdException w:name="Table Grid" w:uiPriority="59"/>
+    <w:lsdException w:name="Table Theme" w:semiHidden="1" w:unhideWhenUsed="1"/>
+    <w:lsdException w:name="Placeholder Text" w:semiHidden="1"/>
+    <w:lsdException w:name="No Spacing" w:uiPriority="1" w:qFormat="1"/>
+    <w:lsdException w:name="Light Shading" w:uiPriority="60"/>
+    <w:lsdException w:name="Light List" w:uiPriority="61"/>
+    <w:lsdException w:name="Light Grid" w:uiPriority="62"/>
+    <w:lsdException w:name="Medium Shading 1" w:uiPriority="63"/>
+    <w:lsdException w:name="Medium Shading 2" w:uiPriority="64"/>
+    <w:lsdException w:name="Medium List 1" w:uiPriority="65"/>
+    <w:lsdException w:name="Medium List 2" w:uiPriority="66"/>
+    <w:lsdException w:name="Medium Grid 1" w:uiPriority="67"/>
+    <w:lsdException w:name="Medium Grid 2" w:uiPriority="68"/>
+    <w:lsdException w:name="Medium Grid 3" w:uiPriority="69"/>
+    <w:lsdException w:name="Dark List" w:uiPriority="70"/>
+    <w:lsdException w:name="Colorful Shading" w:uiPriority="71"/>
+    <w:lsdException w:name="Colorful List" w:uiPriority="72"/>
+    <w:lsdException w:name="Colorful Grid" w:uiPriority="73"/>
+    <w:lsdException w:name="Light Shading Accent 1" w:uiPriority="60"/>
+    <w:lsdException w:name="Light List Accent 1" w:uiPriority="61"/>
+    <w:lsdException w:name="Light Grid Accent 1" w:uiPriority="62"/>
+    <w:lsdException w:name="Medium Shading 1 Accent 1" w:uiPriority="63"/>
+    <w:lsdException w:name="Medium Shading 2 Accent 1" w:uiPriority="64"/>
+    <w:lsdException w:name="Medium List 1 Accent 1" w:uiPriority="65"/>
+    <w:lsdException w:name="Revision" w:semiHidden="1"/>
+    <w:lsdException w:name="List Paragraph" w:uiPriority="34" w:qFormat="1"/>
+    <w:lsdException w:name="Quote" w:uiPriority="29" w:qFormat="1"/>
+    <w:lsdException w:name="Intense Quote" w:uiPriority="30" w:qFormat="1"/>
+    <w:lsdException w:name="Medium List 2 Accent 1" w:uiPriority="66"/>
+    <w:lsdException w:name="Medium Grid 1 Accent 1" w:uiPriority="67"/>
+    <w:lsdException w:name="Medium Grid 2 Accent 1" w:uiPriority="68"/>
+    <w:lsdException w:name="Medium Grid 3 Accent 1" w:uiPriority="69"/>
+    <w:lsdException w:name="Dark List Accent 1" w:uiPriority="70"/>
+    <w:lsdException w:name="Colorful Shading Accent 1" w:uiPriority="71"/>
+    <w:lsdException w:name="Colorful List Accent 1" w:uiPriority="72"/>
+    <w:lsdException w:name="Colorful Grid Accent 1" w:uiPriority="73"/>
+    <w:lsdException w:name="Light Shading Accent 2" w:uiPriority="60"/>
+    <w:lsdException w:name="Light List Accent 2" w:uiPriority="61"/>
+    <w:lsdException w:name="Light Grid Accent 2" w:uiPriority="62"/>
+    <w:lsdException w:name="Medium Shading 1 Accent 2" w:uiPriority="63"/>
+    <w:lsdException w:name="Medium Shading 2 Accent 2" w:uiPriority="64"/>
+    <w:lsdException w:name="Medium List 1 Accent 2" w:uiPriority="65"/>
+    <w:lsdException w:name="Medium List 2 Accent 2" w:uiPriority="66"/>
+    <w:lsdException w:name="Medium Grid 1 Accent 2" w:uiPriority="67"/>
+    <w:lsdException w:name="Medium Grid 2 Accent 2" w:uiPriority="68"/>
+    <w:lsdException w:name="Medium Grid 3 Accent 2" w:uiPriority="69"/>
+    <w:lsdException w:name="Dark List Accent 2" w:uiPriority="70"/>
+    <w:lsdException w:name="Colorful Shading Accent 2" w:uiPriority="71"/>
+    <w:lsdException w:name="Colorful List Accent 2" w:uiPriority="72"/>
+    <w:lsdException w:name="Colorful Grid Accent 2" w:uiPriority="73"/>
+    <w:lsdException w:name="Light Shading Accent 3" w:uiPriority="60"/>
+    <w:lsdException w:name="Light List Accent 3" w:uiPriority="61"/>
+    <w:lsdException w:name="Light Grid Accent 3" w:uiPriority="62"/>
+    <w:lsdException w:name="Medium Shading 1 Accent 3" w:uiPriority="63"/>
+    <w:lsdException w:name="Medium Shading 2 Accent 3" w:uiPriority="64"/>
+    <w:lsdException w:name="Medium List 1 Accent 3" w:uiPriority="65"/>
+    <w:lsdException w:name="Medium List 2 Accent 3" w:uiPriority="66"/>
+    <w:lsdException w:name="Medium Grid 1 Accent 3" w:uiPriority="67"/>
+    <w:lsdException w:name="Medium Grid 2 Accent 3" w:uiPriority="68"/>
+    <w:lsdException w:name="Medium Grid 3 Accent 3" w:uiPriority="69"/>
+    <w:lsdException w:name="Dark List Accent 3" w:uiPriority="70"/>
+    <w:lsdException w:name="Colorful Shading Accent 3" w:uiPriority="71"/>
+    <w:lsdException w:name="Colorful List Accent 3" w:uiPriority="72"/>
+    <w:lsdException w:name="Colorful Grid Accent 3" w:uiPriority="73"/>
+    <w:lsdException w:name="Light Shading Accent 4" w:uiPriority="60"/>
+    <w:lsdException w:name="Light List Accent 4" w:uiPriority="61"/>
+    <w:lsdException w:name="Light Grid Accent 4" w:uiPriority="62"/>
+    <w:lsdException w:name="Medium Shading 1 Accent 4" w:uiPriority="63"/>
+    <w:lsdException w:name="Medium Shading 2 Accent 4" w:uiPriority="64"/>
+    <w:lsdException w:name="Medium List 1 Accent 4" w:uiPriority="65"/>
+    <w:lsdException w:name="Medium List 2 Accent 4" w:uiPriority="66"/>
+    <w:lsdException w:name="Medium Grid 1 Accent 4" w:uiPriority="67"/>
+    <w:lsdException w:name="Medium Grid 2 Accent 4" w:uiPriority="68"/>
+    <w:lsdException w:name="Medium Grid 3 Accent 4" w:uiPriority="69"/>
+    <w:lsdException w:name="Dark List Accent 4" w:uiPriority="70"/>
+    <w:lsdException w:name="Colorful Shading Accent 4" w:uiPriority="71"/>
+    <w:lsdException w:name="Colorful List Accent 4" w:uiPriority="72"/>
+    <w:lsdException w:name="Colorful Grid Accent 4" w:uiPriority="73"/>
+    <w:lsdException w:name="Light Shading Accent 5" w:uiPriority="60"/>
+    <w:lsdException w:name="Light List Accent 5" w:uiPriority="61"/>
+    <w:lsdException w:name="Light Grid Accent 5" w:uiPriority="62"/>
+    <w:lsdException w:name="Medium Shading 1 Accent 5" w:uiPriority="63"/>
+    <w:lsdException w:name="Medium Shading 2 Accent 5" w:uiPriority="64"/>
+    <w:lsdException w:name="Medium List 1 Accent 5" w:uiPriority="65"/>
+    <w:lsdException w:name="Medium List 2 Accent 5" w:uiPriority="66"/>
+    <w:lsdException w:name="Medium Grid 1 Accent 5" w:uiPriority="67"/>
+    <w:lsdException w:name="Medium Grid 2 Accent 5" w:uiPriority="68"/>
+    <w:lsdException w:name="Medium Grid 3 Accent 5" w:uiPriority="69"/>
+    <w:lsdException w:name="Dark List Accent 5" w:uiPriority="70"/>
+    <w:lsdException w:name="Colorful Shading Accent 5" w:uiPriority="71"/>
+    <w:lsdException w:name="Colorful List Accent 5" w:uiPriority="72"/>
+    <w:lsdException w:name="Colorful Grid Accent 5" w:uiPriority="73"/>
+    <w:lsdException w:name="Light Shading Accent 6" w:uiPriority="60"/>
+    <w:lsdException w:name="Light List Accent 6" w:uiPriority="61"/>
+    <w:lsdException w:name="Light Grid Accent 6" w:uiPriority="62"/>
+    <w:lsdException w:name="Medium Shading 1 Accent 6" w:uiPriority="63"/>
+    <w:lsdException w:name="Medium Shading 2 Accent 6" w:uiPriority="64"/>
+    <w:lsdException w:name="Medium List 1 Accent 6" w:uiPriority="65"/>
+    <w:lsdException w:name="Medium List 2 Accent 6" w:uiPriority="66"/>
+    <w:lsdException w:name="Medium Grid 1 Accent 6" w:uiPriority="67"/>
+    <w:lsdException w:name="Medium Grid 2 Accent 6" w:uiPriority="68"/>
+    <w:lsdException w:name="Medium Grid 3 Accent 6" w:uiPriority="69"/>
+    <w:lsdException w:name="Dark List Accent 6" w:uiPriority="70"/>
+    <w:lsdException w:name="Colorful Shading Accent 6" w:uiPriority="71"/>
+    <w:lsdException w:name="Colorful List Accent 6" w:uiPriority="72"/>
+    <w:lsdException w:name="Colorful Grid Accent 6" w:uiPriority="73"/>
+    <w:lsdException w:name="Subtle Emphasis" w:uiPriority="19" w:qFormat="1"/>
+    <w:lsdException w:name="Intense Emphasis" w:uiPriority="21" w:qFormat="1"/>
+    <w:lsdException w:name="Subtle Reference" w:uiPriority="31" w:qFormat="1"/>
+    <w:lsdException w:name="Intense Reference" w:uiPriority="32" w:qFormat="1"/>
+    <w:lsdException w:name="Book Title" w:uiPriority="33" w:qFormat="1"/>
+    <w:lsdException w:name="Bibliography" w:semiHidden="1" w:uiPriority="37" w:unhideWhenUsed="1"/>
+    <w:lsdException w:name="TOC Heading" w:semiHidden="1" w:uiPriority="39" w:unhideWhenUsed="1" w:qFormat="1"/>
+    <w:lsdException w:name="Plain Table 1" w:uiPriority="41"/>
+    <w:lsdException w:name="Plain Table 2" w:uiPriority="42"/>
+    <w:lsdException w:name="Plain Table 3" w:uiPriority="43"/>
+    <w:lsdException w:name="Plain Table 4" w:uiPriority="44"/>
+    <w:lsdException w:name="Plain Table 5" w:uiPriority="45"/>
+    <w:lsdException w:name="Grid Table Light" w:uiPriority="40"/>
+    <w:lsdException w:name="Grid Table 1 Light" w:uiPriority="46"/>
+    <w:lsdException w:name="Grid Table 2" w:uiPriority="47"/>
+    <w:lsdException w:name="Grid Table 3" w:uiPriority="48"/>
+    <w:lsdException w:name="Grid Table 4" w:uiPriority="49"/>
+    <w:lsdException w:name="Grid Table 5 Dark" w:uiPriority="50"/>
+    <w:lsdException w:name="Grid Table 6 Colorful" w:uiPriority="51"/>
+    <w:lsdException w:name="Grid Table 7 Colorful" w:uiPriority="52"/>
+    <w:lsdException w:name="Grid Table 1 Light Accent 1" w:uiPriority="46"/>
+    <w:lsdException w:name="Grid Table 2 Accent 1" w:uiPriority="47"/>
+    <w:lsdException w:name="Grid Table 3 Accent 1" w:uiPriority="48"/>
+    <w:lsdException w:name="Grid Table 4 Accent 1" w:uiPriority="49"/>
+    <w:lsdException w:name="Grid Table 5 Dark Accent 1" w:uiPriority="50"/>
+    <w:lsdException w:name="Grid Table 6 Colorful Accent 1" w:uiPriority="51"/>
+    <w:lsdException w:name="Grid Table 7 Colorful Accent 1" w:uiPriority="52"/>
+    <w:lsdException w:name="Grid Table 1 Light Accent 2" w:uiPriority="46"/>
+    <w:lsdException w:name="Grid Table 2 Accent 2" w:uiPriority="47"/>
+    <w:lsdException w:name="Grid Table 3 Accent 2" w:uiPriority="48"/>
+    <w:lsdException w:name="Grid Table 4 Accent 2" w:uiPriority="49"/>
+    <w:lsdException w:name="Grid Table 5 Dark Accent 2" w:uiPriority="50"/>
+    <w:lsdException w:name="Grid Table 6 Colorful Accent 2" w:uiPriority="51"/>
+    <w:lsdException w:name="Grid Table 7 Colorful Accent 2" w:uiPriority="52"/>
+    <w:lsdException w:name="Grid Table 1 Light Accent 3" w:uiPriority="46"/>
+    <w:lsdException w:name="Grid Table 2 Accent 3" w:uiPriority="47"/>
+    <w:lsdException w:name="Grid Table 3 Accent 3" w:uiPriority="48"/>
+    <w:lsdException w:name="Grid Table 4 Accent 3" w:uiPriority="49"/>
+    <w:lsdException w:name="Grid Table 5 Dark Accent 3" w:uiPriority="50"/>
+    <w:lsdException w:name="Grid Table 6 Colorful Accent 3" w:uiPriority="51"/>
+    <w:lsdException w:name="Grid Table 7 Colorful Accent 3" w:uiPriority="52"/>
+    <w:lsdException w:name="Grid Table 1 Light Accent 4" w:uiPriority="46"/>
+    <w:lsdException w:name="Grid Table 2 Accent 4" w:uiPriority="47"/>
+    <w:lsdException w:name="Grid Table 3 Accent 4" w:uiPriority="48"/>
+    <w:lsdException w:name="Grid Table 4 Accent 4" w:uiPriority="49"/>
+    <w:lsdException w:name="Grid Table 5 Dark Accent 4" w:uiPriority="50"/>
+    <w:lsdException w:name="Grid Table 6 Colorful Accent 4" w:uiPriority="51"/>
+    <w:lsdException w:name="Grid Table 7 Colorful Accent 4" w:uiPriority="52"/>
+    <w:lsdException w:name="Grid Table 1 Light Accent 5" w:uiPriority="46"/>
+    <w:lsdException w:name="Grid Table 2 Accent 5" w:uiPriority="47"/>
+    <w:lsdException w:name="Grid Table 3 Accent 5" w:uiPriority="48"/>
+    <w:lsdException w:name="Grid Table 4 Accent 5" w:uiPriority="49"/>
+    <w:lsdException w:name="Grid Table 5 Dark Accent 5" w:uiPriority="50"/>
+    <w:lsdException w:name="Grid Table 6 Colorful Accent 5" w:uiPriority="51"/>
+    <w:lsdException w:name="Grid Table 7 Colorful Accent 5" w:uiPriority="52"/>
+    <w:lsdException w:name="Grid Table 1 Light Accent 6" w:uiPriority="46"/>
+    <w:lsdException w:name="Grid Table 2 Accent 6" w:uiPriority="47"/>
+    <w:lsdException w:name="Grid Table 3 Accent 6" w:uiPriority="48"/>
+    <w:lsdException w:name="Grid Table 4 Accent 6" w:uiPriority="49"/>
+    <w:lsdException w:name="Grid Table 5 Dark Accent 6" w:uiPriority="50"/>
+    <w:lsdException w:name="Grid Table 6 Colorful Accent 6" w:uiPriority="51"/>
+    <w:lsdException w:name="Grid Table 7 Colorful Accent 6" w:uiPriority="52"/>
+    <w:lsdException w:name="List Table 1 Light" w:uiPriority="46"/>
+    <w:lsdException w:name="List Table 2" w:uiPriority="47"/>
+    <w:lsdException w:name="List Table 3" w:uiPriority="48"/>
+    <w:lsdException w:name="List Table 4" w:uiPriority="49"/>
+    <w:lsdException w:name="List Table 5 Dark" w:uiPriority="50"/>
+    <w:lsdException w:name="List Table 6 Colorful" w:uiPriority="51"/>
+    <w:lsdException w:name="List Table 7 Colorful" w:uiPriority="52"/>
+    <w:lsdException w:name="List Table 1 Light Accent 1" w:uiPriority="46"/>
+    <w:lsdException w:name="List Table 2 Accent 1" w:uiPriority="47"/>
+    <w:lsdException w:name="List Table 3 Accent 1" w:uiPriority="48"/>
+    <w:lsdException w:name="List Table 4 Accent 1" w:uiPriority="49"/>
+    <w:lsdException w:name="List Table 5 Dark Accent 1" w:uiPriority="50"/>
+    <w:lsdException w:name="List Table 6 Colorful Accent 1" w:uiPriority="51"/>
+    <w:lsdException w:name="List Table 7 Colorful Accent 1" w:uiPriority="52"/>
+    <w:lsdException w:name="List Table 1 Light Accent 2" w:uiPriority="46"/>
+    <w:lsdException w:name="List Table 2 Accent 2" w:uiPriority="47"/>
+    <w:lsdException w:name="List Table 3 Accent 2" w:uiPriority="48"/>
+    <w:lsdException w:name="List Table 4 Accent 2" w:uiPriority="49"/>
+    <w:lsdException w:name="List Table 5 Dark Accent 2" w:uiPriority="50"/>
+    <w:lsdException w:name="List Table 6 Colorful Accent 2" w:uiPriority="51"/>
+    <w:lsdException w:name="List Table 7 Colorful Accent 2" w:uiPriority="52"/>
+    <w:lsdException w:name="List Table 1 Light Accent 3" w:uiPriority="46"/>
+    <w:lsdException w:name="List Table 2 Accent 3" w:uiPriority="47"/>
+    <w:lsdException w:name="List Table 3 Accent 3" w:uiPriority="48"/>
+    <w:lsdException w:name="List Table 4 Accent 3" w:uiPriority="49"/>
+    <w:lsdException w:name="List Table 5 Dark Accent 3" w:uiPriority="50"/>
+    <w:lsdException w:name="List Table 6 Colorful Accent 3" w:uiPriority="51"/>
+    <w:lsdException w:name="List Table 7 Colorful Accent 3" w:uiPriority="52"/>
+    <w:lsdException w:name="List Table 1 Light Accent 4" w:uiPriority="46"/>
+    <w:lsdException w:name="List Table 2 Accent 4" w:uiPriority="47"/>
+    <w:lsdException w:name="List Table 3 Accent 4" w:uiPriority="48"/>
+    <w:lsdException w:name="List Table 4 Accent 4" w:uiPriority="49"/>
+    <w:lsdException w:name="List Table 5 Dark Accent 4" w:uiPriority="50"/>
+    <w:lsdException w:name="List Table 6 Colorful Accent 4" w:uiPriority="51"/>
+    <w:lsdException w:name="List Table 7 Colorful Accent 4" w:uiPriority="52"/>
+    <w:lsdException w:name="List Table 1 Light Accent 5" w:uiPriority="46"/>
+    <w:lsdException w:name="List Table 2 Accent 5" w:uiPriority="47"/>
+    <w:lsdException w:name="List Table 3 Accent 5" w:uiPriority="48"/>
+    <w:lsdException w:name="List Table 4 Accent 5" w:uiPriority="49"/>
+    <w:lsdException w:name="List Table 5 Dark Accent 5" w:uiPriority="50"/>
+    <w:lsdException w:name="List Table 6 Colorful Accent 5" w:uiPriority="51"/>
+    <w:lsdException w:name="List Table 7 Colorful Accent 5" w:uiPriority="52"/>
+    <w:lsdException w:name="List Table 1 Light Accent 6" w:uiPriority="46"/>
+    <w:lsdException w:name="List Table 2 Accent 6" w:uiPriority="47"/>
+    <w:lsdException w:name="List Table 3 Accent 6" w:uiPriority="48"/>
+    <w:lsdException w:name="List Table 4 Accent 6" w:uiPriority="49"/>
+    <w:lsdException w:name="List Table 5 Dark Accent 6" w:uiPriority="50"/>
+    <w:lsdException w:name="List Table 6 Colorful Accent 6" w:uiPriority="51"/>
+    <w:lsdException w:name="List Table 7 Colorful Accent 6" w:uiPriority="52"/>
   </w:latentStyles>
   <w:style w:type="paragraph" w:default="1" w:styleId="Normal">
     <w:name w:val="Normal"/>
@@ -1452,7 +2931,6 @@
   <w:style w:type="character" w:default="1" w:styleId="DefaultParagraphFont">
     <w:name w:val="Default Paragraph Font"/>
     <w:uiPriority w:val="1"/>
-    <w:semiHidden/>
     <w:unhideWhenUsed/>
   </w:style>
   <w:style w:type="table" w:default="1" w:styleId="TableNormal">
@@ -1460,7 +2938,6 @@
     <w:uiPriority w:val="99"/>
     <w:semiHidden/>
     <w:unhideWhenUsed/>
-    <w:qFormat/>
     <w:tblPr>
       <w:tblInd w:w="0" w:type="dxa"/>
       <w:tblCellMar>
@@ -1589,13 +3066,33 @@
       <w:spacing w:after="0" w:line="240" w:lineRule="auto"/>
     </w:pPr>
   </w:style>
+  <w:style w:type="paragraph" w:styleId="ListParagraph">
+    <w:name w:val="List Paragraph"/>
+    <w:basedOn w:val="Normal"/>
+    <w:uiPriority w:val="34"/>
+    <w:qFormat/>
+    <w:rsid w:val="001544BD"/>
+    <w:pPr>
+      <w:ind w:left="720"/>
+      <w:contextualSpacing/>
+    </w:pPr>
+  </w:style>
 </w:styles>
 </file>
 
 <file path=word/charts/chart1.xml><?xml version="1.0" encoding="utf-8"?>
 <c:chartSpace xmlns:c="http://schemas.openxmlformats.org/drawingml/2006/chart" xmlns:a="http://schemas.openxmlformats.org/drawingml/2006/main" xmlns:r="http://schemas.openxmlformats.org/officeDocument/2006/relationships">
-  <c:date1904 val="1"/>
+  <c:date1904 val="0"/>
   <c:lang val="en-US"/>
+  <c:roundedCorners val="0"/>
+  <mc:AlternateContent xmlns:mc="http://schemas.openxmlformats.org/markup-compatibility/2006">
+    <mc:Choice xmlns:c14="http://schemas.microsoft.com/office/drawing/2007/8/2/chart" Requires="c14">
+      <c14:style val="102"/>
+    </mc:Choice>
+    <mc:Fallback>
+      <c:style val="2"/>
+    </mc:Fallback>
+  </mc:AlternateContent>
   <c:chart>
     <c:title>
       <c:tx>
@@ -1628,6 +3125,7 @@
           </a:p>
         </c:rich>
       </c:tx>
+      <c:overlay val="0"/>
       <c:spPr>
         <a:noFill/>
         <a:ln>
@@ -1636,10 +3134,12 @@
         <a:effectLst/>
       </c:spPr>
     </c:title>
+    <c:autoTitleDeleted val="0"/>
     <c:plotArea>
       <c:layout/>
       <c:scatterChart>
         <c:scatterStyle val="lineMarker"/>
+        <c:varyColors val="0"/>
         <c:ser>
           <c:idx val="0"/>
           <c:order val="0"/>
@@ -3191,15 +4691,25 @@
               </c:numCache>
             </c:numRef>
           </c:yVal>
+          <c:smooth val="0"/>
         </c:ser>
-        <c:axId val="98191232"/>
-        <c:axId val="100862208"/>
+        <c:dLbls>
+          <c:showLegendKey val="0"/>
+          <c:showVal val="0"/>
+          <c:showCatName val="0"/>
+          <c:showSerName val="0"/>
+          <c:showPercent val="0"/>
+          <c:showBubbleSize val="0"/>
+        </c:dLbls>
+        <c:axId val="-1241086608"/>
+        <c:axId val="-1241082256"/>
       </c:scatterChart>
       <c:valAx>
-        <c:axId val="98191232"/>
+        <c:axId val="-1241086608"/>
         <c:scaling>
           <c:orientation val="minMax"/>
         </c:scaling>
+        <c:delete val="0"/>
         <c:axPos val="b"/>
         <c:majorGridlines>
           <c:spPr>
@@ -3241,6 +4751,7 @@
               </a:p>
             </c:rich>
           </c:tx>
+          <c:overlay val="0"/>
           <c:spPr>
             <a:noFill/>
             <a:ln>
@@ -3251,6 +4762,7 @@
         </c:title>
         <c:numFmt formatCode="General" sourceLinked="1"/>
         <c:majorTickMark val="none"/>
+        <c:minorTickMark val="none"/>
         <c:tickLblPos val="nextTo"/>
         <c:spPr>
           <a:noFill/>
@@ -3285,15 +4797,16 @@
             <a:endParaRPr lang="en-US"/>
           </a:p>
         </c:txPr>
-        <c:crossAx val="100862208"/>
+        <c:crossAx val="-1241082256"/>
         <c:crosses val="autoZero"/>
         <c:crossBetween val="midCat"/>
       </c:valAx>
       <c:valAx>
-        <c:axId val="100862208"/>
+        <c:axId val="-1241082256"/>
         <c:scaling>
           <c:orientation val="minMax"/>
         </c:scaling>
+        <c:delete val="0"/>
         <c:axPos val="l"/>
         <c:majorGridlines>
           <c:spPr>
@@ -3340,6 +4853,7 @@
               </a:p>
             </c:rich>
           </c:tx>
+          <c:overlay val="0"/>
           <c:spPr>
             <a:noFill/>
             <a:ln>
@@ -3350,6 +4864,7 @@
         </c:title>
         <c:numFmt formatCode="General" sourceLinked="1"/>
         <c:majorTickMark val="none"/>
+        <c:minorTickMark val="none"/>
         <c:tickLblPos val="nextTo"/>
         <c:spPr>
           <a:noFill/>
@@ -3384,7 +4899,7 @@
             <a:endParaRPr lang="en-US"/>
           </a:p>
         </c:txPr>
-        <c:crossAx val="98191232"/>
+        <c:crossAx val="-1241086608"/>
         <c:crosses val="autoZero"/>
         <c:crossBetween val="midCat"/>
       </c:valAx>
@@ -3398,6 +4913,7 @@
     </c:plotArea>
     <c:plotVisOnly val="1"/>
     <c:dispBlanksAs val="gap"/>
+    <c:showDLblsOverMax val="0"/>
   </c:chart>
   <c:spPr>
     <a:solidFill>
@@ -3424,14 +4940,25 @@
       <a:endParaRPr lang="en-US"/>
     </a:p>
   </c:txPr>
-  <c:externalData r:id="rId1"/>
+  <c:externalData r:id="rId1">
+    <c:autoUpdate val="0"/>
+  </c:externalData>
 </c:chartSpace>
 </file>
 
 <file path=word/charts/chart2.xml><?xml version="1.0" encoding="utf-8"?>
 <c:chartSpace xmlns:c="http://schemas.openxmlformats.org/drawingml/2006/chart" xmlns:a="http://schemas.openxmlformats.org/drawingml/2006/main" xmlns:r="http://schemas.openxmlformats.org/officeDocument/2006/relationships">
-  <c:date1904 val="1"/>
+  <c:date1904 val="0"/>
   <c:lang val="en-US"/>
+  <c:roundedCorners val="0"/>
+  <mc:AlternateContent xmlns:mc="http://schemas.openxmlformats.org/markup-compatibility/2006">
+    <mc:Choice xmlns:c14="http://schemas.microsoft.com/office/drawing/2007/8/2/chart" Requires="c14">
+      <c14:style val="102"/>
+    </mc:Choice>
+    <mc:Fallback>
+      <c:style val="2"/>
+    </mc:Fallback>
+  </mc:AlternateContent>
   <c:chart>
     <c:title>
       <c:tx>
@@ -3464,6 +4991,7 @@
           </a:p>
         </c:rich>
       </c:tx>
+      <c:overlay val="0"/>
       <c:spPr>
         <a:noFill/>
         <a:ln>
@@ -3472,10 +5000,12 @@
         <a:effectLst/>
       </c:spPr>
     </c:title>
+    <c:autoTitleDeleted val="0"/>
     <c:plotArea>
       <c:layout/>
       <c:scatterChart>
         <c:scatterStyle val="lineMarker"/>
+        <c:varyColors val="0"/>
         <c:ser>
           <c:idx val="0"/>
           <c:order val="0"/>
@@ -3512,6 +5042,7 @@
               <a:effectLst/>
             </c:spPr>
             <c:trendlineType val="linear"/>
+            <c:dispRSqr val="0"/>
             <c:dispEq val="1"/>
             <c:trendlineLbl>
               <c:layout>
@@ -3520,6 +5051,110 @@
                   <c:y val="-3.7407407407407424E-2"/>
                 </c:manualLayout>
               </c:layout>
+              <c:tx>
+                <c:rich>
+                  <a:bodyPr rot="0" spcFirstLastPara="1" vertOverflow="ellipsis" vert="horz" wrap="square" anchor="ctr" anchorCtr="1"/>
+                  <a:lstStyle/>
+                  <a:p>
+                    <a:pPr marL="0" marR="0" indent="0" algn="ctr" defTabSz="914400" rtl="0" eaLnBrk="1" fontAlgn="auto" latinLnBrk="0" hangingPunct="1">
+                      <a:lnSpc>
+                        <a:spcPct val="100000"/>
+                      </a:lnSpc>
+                      <a:spcBef>
+                        <a:spcPts val="0"/>
+                      </a:spcBef>
+                      <a:spcAft>
+                        <a:spcPts val="0"/>
+                      </a:spcAft>
+                      <a:buClrTx/>
+                      <a:buSzTx/>
+                      <a:buFontTx/>
+                      <a:buNone/>
+                      <a:tabLst/>
+                      <a:defRPr sz="900" b="0" i="0" u="none" strike="noStrike" kern="1200" baseline="0">
+                        <a:solidFill>
+                          <a:sysClr val="windowText" lastClr="000000">
+                            <a:lumMod val="65000"/>
+                            <a:lumOff val="35000"/>
+                          </a:sysClr>
+                        </a:solidFill>
+                        <a:latin typeface="+mn-lt"/>
+                        <a:ea typeface="+mn-ea"/>
+                        <a:cs typeface="+mn-cs"/>
+                      </a:defRPr>
+                    </a:pPr>
+                    <a:r>
+                      <a:rPr lang="en-US" baseline="0"/>
+                      <a:t>y = 0.2336x + 172.42</a:t>
+                    </a:r>
+                  </a:p>
+                  <a:p>
+                    <a:pPr marL="0" marR="0" indent="0" algn="ctr" defTabSz="914400" rtl="0" eaLnBrk="1" fontAlgn="auto" latinLnBrk="0" hangingPunct="1">
+                      <a:lnSpc>
+                        <a:spcPct val="100000"/>
+                      </a:lnSpc>
+                      <a:spcBef>
+                        <a:spcPts val="0"/>
+                      </a:spcBef>
+                      <a:spcAft>
+                        <a:spcPts val="0"/>
+                      </a:spcAft>
+                      <a:buClrTx/>
+                      <a:buSzTx/>
+                      <a:buFontTx/>
+                      <a:buNone/>
+                      <a:tabLst/>
+                      <a:defRPr sz="900" b="0" i="0" u="none" strike="noStrike" kern="1200" baseline="0">
+                        <a:solidFill>
+                          <a:sysClr val="windowText" lastClr="000000">
+                            <a:lumMod val="65000"/>
+                            <a:lumOff val="35000"/>
+                          </a:sysClr>
+                        </a:solidFill>
+                        <a:latin typeface="+mn-lt"/>
+                        <a:ea typeface="+mn-ea"/>
+                        <a:cs typeface="+mn-cs"/>
+                      </a:defRPr>
+                    </a:pPr>
+                    <a:r>
+                      <a:rPr lang="en-US" sz="900" b="0" i="0" baseline="0">
+                        <a:effectLst/>
+                      </a:rPr>
+                      <a:t>R² = 0.7408</a:t>
+                    </a:r>
+                  </a:p>
+                  <a:p>
+                    <a:pPr marL="0" marR="0" indent="0" algn="ctr" defTabSz="914400" rtl="0" eaLnBrk="1" fontAlgn="auto" latinLnBrk="0" hangingPunct="1">
+                      <a:lnSpc>
+                        <a:spcPct val="100000"/>
+                      </a:lnSpc>
+                      <a:spcBef>
+                        <a:spcPts val="0"/>
+                      </a:spcBef>
+                      <a:spcAft>
+                        <a:spcPts val="0"/>
+                      </a:spcAft>
+                      <a:buClrTx/>
+                      <a:buSzTx/>
+                      <a:buFontTx/>
+                      <a:buNone/>
+                      <a:tabLst/>
+                      <a:defRPr sz="900" b="0" i="0" u="none" strike="noStrike" kern="1200" baseline="0">
+                        <a:solidFill>
+                          <a:sysClr val="windowText" lastClr="000000">
+                            <a:lumMod val="65000"/>
+                            <a:lumOff val="35000"/>
+                          </a:sysClr>
+                        </a:solidFill>
+                        <a:latin typeface="+mn-lt"/>
+                        <a:ea typeface="+mn-ea"/>
+                        <a:cs typeface="+mn-cs"/>
+                      </a:defRPr>
+                    </a:pPr>
+                    <a:endParaRPr lang="en-US"/>
+                  </a:p>
+                </c:rich>
+              </c:tx>
               <c:numFmt formatCode="General" sourceLinked="0"/>
               <c:spPr>
                 <a:noFill/>
@@ -3528,26 +5163,6 @@
                 </a:ln>
                 <a:effectLst/>
               </c:spPr>
-              <c:txPr>
-                <a:bodyPr rot="0" spcFirstLastPara="1" vertOverflow="ellipsis" vert="horz" wrap="square" anchor="ctr" anchorCtr="1"/>
-                <a:lstStyle/>
-                <a:p>
-                  <a:pPr>
-                    <a:defRPr sz="900" b="0" i="0" u="none" strike="noStrike" kern="1200" baseline="0">
-                      <a:solidFill>
-                        <a:schemeClr val="tx1">
-                          <a:lumMod val="65000"/>
-                          <a:lumOff val="35000"/>
-                        </a:schemeClr>
-                      </a:solidFill>
-                      <a:latin typeface="+mn-lt"/>
-                      <a:ea typeface="+mn-ea"/>
-                      <a:cs typeface="+mn-cs"/>
-                    </a:defRPr>
-                  </a:pPr>
-                  <a:endParaRPr lang="en-US"/>
-                </a:p>
-              </c:txPr>
             </c:trendlineLbl>
           </c:trendline>
           <c:xVal>
@@ -3604,15 +5219,25 @@
               </c:numCache>
             </c:numRef>
           </c:yVal>
+          <c:smooth val="0"/>
         </c:ser>
-        <c:axId val="116374912"/>
-        <c:axId val="116401664"/>
+        <c:dLbls>
+          <c:showLegendKey val="0"/>
+          <c:showVal val="0"/>
+          <c:showCatName val="0"/>
+          <c:showSerName val="0"/>
+          <c:showPercent val="0"/>
+          <c:showBubbleSize val="0"/>
+        </c:dLbls>
+        <c:axId val="-1241088240"/>
+        <c:axId val="-1241080080"/>
       </c:scatterChart>
       <c:valAx>
-        <c:axId val="116374912"/>
+        <c:axId val="-1241088240"/>
         <c:scaling>
           <c:orientation val="minMax"/>
         </c:scaling>
+        <c:delete val="0"/>
         <c:axPos val="b"/>
         <c:majorGridlines>
           <c:spPr>
@@ -3659,6 +5284,7 @@
               </a:p>
             </c:rich>
           </c:tx>
+          <c:overlay val="0"/>
           <c:spPr>
             <a:noFill/>
             <a:ln>
@@ -3669,6 +5295,7 @@
         </c:title>
         <c:numFmt formatCode="General" sourceLinked="1"/>
         <c:majorTickMark val="none"/>
+        <c:minorTickMark val="none"/>
         <c:tickLblPos val="nextTo"/>
         <c:spPr>
           <a:noFill/>
@@ -3703,15 +5330,16 @@
             <a:endParaRPr lang="en-US"/>
           </a:p>
         </c:txPr>
-        <c:crossAx val="116401664"/>
+        <c:crossAx val="-1241080080"/>
         <c:crosses val="autoZero"/>
         <c:crossBetween val="midCat"/>
       </c:valAx>
       <c:valAx>
-        <c:axId val="116401664"/>
+        <c:axId val="-1241080080"/>
         <c:scaling>
           <c:orientation val="minMax"/>
         </c:scaling>
+        <c:delete val="0"/>
         <c:axPos val="l"/>
         <c:majorGridlines>
           <c:spPr>
@@ -3758,6 +5386,7 @@
               </a:p>
             </c:rich>
           </c:tx>
+          <c:overlay val="0"/>
           <c:spPr>
             <a:noFill/>
             <a:ln>
@@ -3768,6 +5397,7 @@
         </c:title>
         <c:numFmt formatCode="General" sourceLinked="1"/>
         <c:majorTickMark val="none"/>
+        <c:minorTickMark val="none"/>
         <c:tickLblPos val="nextTo"/>
         <c:spPr>
           <a:noFill/>
@@ -3802,7 +5432,7 @@
             <a:endParaRPr lang="en-US"/>
           </a:p>
         </c:txPr>
-        <c:crossAx val="116374912"/>
+        <c:crossAx val="-1241088240"/>
         <c:crosses val="autoZero"/>
         <c:crossBetween val="midCat"/>
       </c:valAx>
@@ -3816,6 +5446,7 @@
     </c:plotArea>
     <c:plotVisOnly val="1"/>
     <c:dispBlanksAs val="gap"/>
+    <c:showDLblsOverMax val="0"/>
   </c:chart>
   <c:spPr>
     <a:solidFill>
@@ -3842,14 +5473,25 @@
       <a:endParaRPr lang="en-US"/>
     </a:p>
   </c:txPr>
-  <c:externalData r:id="rId1"/>
+  <c:externalData r:id="rId1">
+    <c:autoUpdate val="0"/>
+  </c:externalData>
 </c:chartSpace>
 </file>
 
 <file path=word/charts/chart3.xml><?xml version="1.0" encoding="utf-8"?>
 <c:chartSpace xmlns:c="http://schemas.openxmlformats.org/drawingml/2006/chart" xmlns:a="http://schemas.openxmlformats.org/drawingml/2006/main" xmlns:r="http://schemas.openxmlformats.org/officeDocument/2006/relationships">
-  <c:date1904 val="1"/>
+  <c:date1904 val="0"/>
   <c:lang val="en-US"/>
+  <c:roundedCorners val="0"/>
+  <mc:AlternateContent xmlns:mc="http://schemas.openxmlformats.org/markup-compatibility/2006">
+    <mc:Choice xmlns:c14="http://schemas.microsoft.com/office/drawing/2007/8/2/chart" Requires="c14">
+      <c14:style val="102"/>
+    </mc:Choice>
+    <mc:Fallback>
+      <c:style val="2"/>
+    </mc:Fallback>
+  </mc:AlternateContent>
   <c:chart>
     <c:title>
       <c:tx>
@@ -3881,6 +5523,7 @@
           </a:p>
         </c:rich>
       </c:tx>
+      <c:overlay val="0"/>
       <c:spPr>
         <a:noFill/>
         <a:ln>
@@ -3889,10 +5532,12 @@
         <a:effectLst/>
       </c:spPr>
     </c:title>
+    <c:autoTitleDeleted val="0"/>
     <c:plotArea>
       <c:layout/>
       <c:scatterChart>
         <c:scatterStyle val="lineMarker"/>
+        <c:varyColors val="0"/>
         <c:ser>
           <c:idx val="0"/>
           <c:order val="0"/>
@@ -4004,15 +5649,25 @@
               </c:numCache>
             </c:numRef>
           </c:yVal>
+          <c:smooth val="0"/>
         </c:ser>
-        <c:axId val="116504064"/>
-        <c:axId val="116505984"/>
+        <c:dLbls>
+          <c:showLegendKey val="0"/>
+          <c:showVal val="0"/>
+          <c:showCatName val="0"/>
+          <c:showSerName val="0"/>
+          <c:showPercent val="0"/>
+          <c:showBubbleSize val="0"/>
+        </c:dLbls>
+        <c:axId val="-1241094224"/>
+        <c:axId val="-1241086064"/>
       </c:scatterChart>
       <c:valAx>
-        <c:axId val="116504064"/>
+        <c:axId val="-1241094224"/>
         <c:scaling>
           <c:orientation val="minMax"/>
         </c:scaling>
+        <c:delete val="0"/>
         <c:axPos val="b"/>
         <c:majorGridlines>
           <c:spPr>
@@ -4058,6 +5713,7 @@
               </a:p>
             </c:rich>
           </c:tx>
+          <c:overlay val="0"/>
           <c:spPr>
             <a:noFill/>
             <a:ln>
@@ -4068,6 +5724,7 @@
         </c:title>
         <c:numFmt formatCode="General" sourceLinked="1"/>
         <c:majorTickMark val="none"/>
+        <c:minorTickMark val="none"/>
         <c:tickLblPos val="nextTo"/>
         <c:spPr>
           <a:noFill/>
@@ -4102,15 +5759,16 @@
             <a:endParaRPr lang="en-US"/>
           </a:p>
         </c:txPr>
-        <c:crossAx val="116505984"/>
+        <c:crossAx val="-1241086064"/>
         <c:crosses val="autoZero"/>
         <c:crossBetween val="midCat"/>
       </c:valAx>
       <c:valAx>
-        <c:axId val="116505984"/>
+        <c:axId val="-1241086064"/>
         <c:scaling>
           <c:orientation val="minMax"/>
         </c:scaling>
+        <c:delete val="0"/>
         <c:axPos val="l"/>
         <c:majorGridlines>
           <c:spPr>
@@ -4157,6 +5815,7 @@
               </a:p>
             </c:rich>
           </c:tx>
+          <c:overlay val="0"/>
           <c:spPr>
             <a:noFill/>
             <a:ln>
@@ -4167,6 +5826,7 @@
         </c:title>
         <c:numFmt formatCode="General" sourceLinked="1"/>
         <c:majorTickMark val="none"/>
+        <c:minorTickMark val="none"/>
         <c:tickLblPos val="nextTo"/>
         <c:spPr>
           <a:noFill/>
@@ -4201,7 +5861,7 @@
             <a:endParaRPr lang="en-US"/>
           </a:p>
         </c:txPr>
-        <c:crossAx val="116504064"/>
+        <c:crossAx val="-1241094224"/>
         <c:crosses val="autoZero"/>
         <c:crossBetween val="midCat"/>
       </c:valAx>
@@ -4215,6 +5875,7 @@
     </c:plotArea>
     <c:plotVisOnly val="1"/>
     <c:dispBlanksAs val="gap"/>
+    <c:showDLblsOverMax val="0"/>
   </c:chart>
   <c:spPr>
     <a:solidFill>
@@ -4241,7 +5902,9 @@
       <a:endParaRPr lang="en-US"/>
     </a:p>
   </c:txPr>
-  <c:externalData r:id="rId1"/>
+  <c:externalData r:id="rId1">
+    <c:autoUpdate val="0"/>
+  </c:externalData>
 </c:chartSpace>
 </file>
 

</xml_diff>

<commit_message>
Fixed a few errors with my Chi Squared Analysis
</commit_message>
<xml_diff>
--- a/CS497R Report.docx
+++ b/CS497R Report.docx
@@ -1,6 +1,6 @@
 
 <file path=word/document.xml><?xml version="1.0" encoding="utf-8"?>
-<w:document xmlns:wpc="http://schemas.microsoft.com/office/word/2010/wordprocessingCanvas" xmlns:mc="http://schemas.openxmlformats.org/markup-compatibility/2006" xmlns:o="urn:schemas-microsoft-com:office:office" xmlns:r="http://schemas.openxmlformats.org/officeDocument/2006/relationships" xmlns:m="http://schemas.openxmlformats.org/officeDocument/2006/math" xmlns:v="urn:schemas-microsoft-com:vml" xmlns:wp14="http://schemas.microsoft.com/office/word/2010/wordprocessingDrawing" xmlns:wp="http://schemas.openxmlformats.org/drawingml/2006/wordprocessingDrawing" xmlns:w10="urn:schemas-microsoft-com:office:word" xmlns:w="http://schemas.openxmlformats.org/wordprocessingml/2006/main" xmlns:w14="http://schemas.microsoft.com/office/word/2010/wordml" xmlns:w15="http://schemas.microsoft.com/office/word/2012/wordml" xmlns:wpg="http://schemas.microsoft.com/office/word/2010/wordprocessingGroup" xmlns:wpi="http://schemas.microsoft.com/office/word/2010/wordprocessingInk" xmlns:wne="http://schemas.microsoft.com/office/word/2006/wordml" xmlns:wps="http://schemas.microsoft.com/office/word/2010/wordprocessingShape" mc:Ignorable="w14 w15 wp14">
+<w:document xmlns:ve="http://schemas.openxmlformats.org/markup-compatibility/2006" xmlns:o="urn:schemas-microsoft-com:office:office" xmlns:r="http://schemas.openxmlformats.org/officeDocument/2006/relationships" xmlns:m="http://schemas.openxmlformats.org/officeDocument/2006/math" xmlns:v="urn:schemas-microsoft-com:vml" xmlns:wp="http://schemas.openxmlformats.org/drawingml/2006/wordprocessingDrawing" xmlns:w10="urn:schemas-microsoft-com:office:word" xmlns:w="http://schemas.openxmlformats.org/wordprocessingml/2006/main" xmlns:wne="http://schemas.microsoft.com/office/word/2006/wordml">
   <w:body>
     <w:p>
       <w:pPr>
@@ -34,8 +34,13 @@
         <w:pStyle w:val="NoSpacing"/>
         <w:jc w:val="center"/>
       </w:pPr>
-      <w:r>
-        <w:t>Quimera Interactive – App Data Analysis</w:t>
+      <w:proofErr w:type="spellStart"/>
+      <w:r>
+        <w:t>Quimera</w:t>
+      </w:r>
+      <w:proofErr w:type="spellEnd"/>
+      <w:r>
+        <w:t xml:space="preserve"> Interactive – App Data Analysis</w:t>
       </w:r>
     </w:p>
     <w:p>
@@ -119,8 +124,13 @@
         <w:pStyle w:val="NoSpacing"/>
         <w:ind w:firstLine="720"/>
       </w:pPr>
-      <w:r>
-        <w:t>Quimera Interactive is a company that creates Windows 8 applications</w:t>
+      <w:proofErr w:type="spellStart"/>
+      <w:r>
+        <w:t>Quimera</w:t>
+      </w:r>
+      <w:proofErr w:type="spellEnd"/>
+      <w:r>
+        <w:t xml:space="preserve"> Interactive is a company that creates Windows 8 applications</w:t>
       </w:r>
       <w:r>
         <w:t>, which can be purchased in the Windows Store</w:t>
@@ -129,7 +139,15 @@
         <w:t xml:space="preserve">.  The Windows Store is available to anyone who has a Windows 8 machine.  </w:t>
       </w:r>
       <w:r>
-        <w:t xml:space="preserve"> Some information about the Windows store overall (population) is available through the developer portal and the website appannie.com. There are currently 2625 transactions in the data, transactions include: the date, app name, transaction type, country/regiona, app proceeds(USD),  and the payment date.  We will perform statistical analysis to discover predictive trends in sales.  We will be looking at sales overall, sales by category, sales by day of week, sales by day of month, sales by month, sales by app, and sales by country.</w:t>
+        <w:t xml:space="preserve"> Some information about the Windows store overall (population) is available through the developer portal and the website appannie.com. There are currently 2625 transactions in the data, transactions include: the date, app name, transaction type, country/</w:t>
+      </w:r>
+      <w:proofErr w:type="spellStart"/>
+      <w:r>
+        <w:t>regiona</w:t>
+      </w:r>
+      <w:proofErr w:type="spellEnd"/>
+      <w:r>
+        <w:t>, app proceeds(USD),  and the payment date.  We will perform statistical analysis to discover predictive trends in sales.  We will be looking at sales overall, sales by category, sales by day of week, sales by day of month, sales by month, sales by app, and sales by country.</w:t>
       </w:r>
     </w:p>
     <w:p>
@@ -168,7 +186,15 @@
         <w:t>i+1</w:t>
       </w:r>
       <w:r>
-        <w:t xml:space="preserve">). Then you will take those numbers and plot them on a scatter plot. Using the linear trendline you will be able to get an equation in the form of </w:t>
+        <w:t xml:space="preserve">). Then you will take those numbers and plot them on a scatter plot. Using the linear </w:t>
+      </w:r>
+      <w:proofErr w:type="spellStart"/>
+      <w:r>
+        <w:t>trendline</w:t>
+      </w:r>
+      <w:proofErr w:type="spellEnd"/>
+      <w:r>
+        <w:t xml:space="preserve"> you will be able to get an equation in the form of </w:t>
       </w:r>
     </w:p>
     <w:p>
@@ -177,7 +203,15 @@
         <w:jc w:val="center"/>
       </w:pPr>
       <w:r>
-        <w:t>y= mx+b (</w:t>
+        <w:t xml:space="preserve">y= </w:t>
+      </w:r>
+      <w:proofErr w:type="spellStart"/>
+      <w:r>
+        <w:t>mx+b</w:t>
+      </w:r>
+      <w:proofErr w:type="spellEnd"/>
+      <w:r>
+        <w:t xml:space="preserve"> (</w:t>
       </w:r>
       <w:r>
         <w:t xml:space="preserve">eq. </w:t>
@@ -506,7 +540,7 @@
           <v:shape id="_x0000_i1025" type="#_x0000_t75" style="width:224.25pt;height:62.25pt" o:ole="">
             <v:imagedata r:id="rId7" o:title=""/>
           </v:shape>
-          <o:OLEObject Type="Embed" ProgID="Equation.3" ShapeID="_x0000_i1025" DrawAspect="Content" ObjectID="_1448294809" r:id="rId8"/>
+          <o:OLEObject Type="Embed" ProgID="Equation.3" ShapeID="_x0000_i1025" DrawAspect="Content" ObjectID="_1448302086" r:id="rId8"/>
         </w:object>
       </w:r>
     </w:p>
@@ -594,7 +628,15 @@
         <w:ind w:firstLine="720"/>
       </w:pPr>
       <w:r>
-        <w:t xml:space="preserve">During our analysis of the app sales information provided by Quimera Interactive, it was noted that the average amount of transactions by day of the month peaked on the seventeenth and eighteenth.  We formulated a hypothesis that sales could increase on these days every month due to the nearly universal bi-monthly payday that falls on the 15th and on the 1st of every month.  This hypothesis was weakened by the fact that the average amount of transactions for the second and third days of the month does not also increase.  We decided to conduct an analysis of variance to determine whether or not </w:t>
+        <w:t xml:space="preserve">During our analysis of the app sales information provided by </w:t>
+      </w:r>
+      <w:proofErr w:type="spellStart"/>
+      <w:r>
+        <w:t>Quimera</w:t>
+      </w:r>
+      <w:proofErr w:type="spellEnd"/>
+      <w:r>
+        <w:t xml:space="preserve"> Interactive, it was noted that the average amount of transactions by day of the month peaked on the seventeenth and eighteenth.  We formulated a hypothesis that sales could increase on these days every month due to the nearly universal bi-monthly payday that falls on the 15th and on the 1st of every month.  This hypothesis was weakened by the fact that the average amount of transactions for the second and third days of the month does not also increase.  We decided to conduct an analysis of variance to determine whether or not </w:t>
       </w:r>
       <w:r>
         <w:t>the</w:t>
@@ -912,8 +954,8 @@
         <w:lastRenderedPageBreak/>
         <w:drawing>
           <wp:inline distT="0" distB="0" distL="0" distR="0">
-            <wp:extent cx="5401429" cy="3258005"/>
-            <wp:effectExtent l="19050" t="0" r="8771" b="0"/>
+            <wp:extent cx="4324350" cy="2608338"/>
+            <wp:effectExtent l="19050" t="0" r="0" b="0"/>
             <wp:docPr id="2" name="Picture 1" descr="Scatterplot1.png"/>
             <wp:cNvGraphicFramePr>
               <a:graphicFrameLocks xmlns:a="http://schemas.openxmlformats.org/drawingml/2006/main" noChangeAspect="1"/>
@@ -934,7 +976,7 @@
                   <pic:spPr>
                     <a:xfrm>
                       <a:off x="0" y="0"/>
-                      <a:ext cx="5401429" cy="3258005"/>
+                      <a:ext cx="4327063" cy="2609975"/>
                     </a:xfrm>
                     <a:prstGeom prst="rect">
                       <a:avLst/>
@@ -993,7 +1035,15 @@
         <w:t xml:space="preserve">first ANOVA.  </w:t>
       </w:r>
       <w:r>
-        <w:t>The scatter plot seems to follow a curve similar to an over damped oscillator.  In an attempt to determine the quantity that the amount of transactions is trending towards, a fitted curve is used.  Using Mathcad it is first necessary to start with estimate values for our over damped oscillator equation.  Here is the equation for an over damped oscillator.</w:t>
+        <w:t xml:space="preserve">The scatter plot seems to follow a curve similar to an over damped oscillator.  In an attempt to determine the quantity that the amount of transactions is trending towards, a fitted curve is used.  Using </w:t>
+      </w:r>
+      <w:proofErr w:type="spellStart"/>
+      <w:r>
+        <w:t>Mathcad</w:t>
+      </w:r>
+      <w:proofErr w:type="spellEnd"/>
+      <w:r>
+        <w:t xml:space="preserve"> it is first necessary to start with estimate values for our over damped oscillator equation.  Here is the equation for an over damped oscillator.</w:t>
       </w:r>
     </w:p>
     <w:p>
@@ -1267,21 +1317,21 @@
         </w:rPr>
         <w:t>This gives a relatively poor fit, but a good beginning estimate for our purposes as can be seen in figure 5.</w:t>
       </w:r>
-    </w:p>
-    <w:p>
-      <w:pPr>
-        <w:keepNext/>
-      </w:pPr>
       <w:r>
         <w:rPr>
           <w:noProof/>
         </w:rPr>
-        <w:lastRenderedPageBreak/>
+        <w:t xml:space="preserve"> </w:t>
+      </w:r>
+      <w:r>
+        <w:rPr>
+          <w:noProof/>
+        </w:rPr>
         <w:drawing>
           <wp:inline distT="0" distB="0" distL="0" distR="0">
-            <wp:extent cx="5449061" cy="3362795"/>
-            <wp:effectExtent l="19050" t="0" r="0" b="0"/>
-            <wp:docPr id="4" name="Picture 3" descr="Scatterplot3.png"/>
+            <wp:extent cx="4638675" cy="2862680"/>
+            <wp:effectExtent l="19050" t="0" r="9525" b="0"/>
+            <wp:docPr id="10" name="Picture 3" descr="Scatterplot3.png"/>
             <wp:cNvGraphicFramePr>
               <a:graphicFrameLocks xmlns:a="http://schemas.openxmlformats.org/drawingml/2006/main" noChangeAspect="1"/>
             </wp:cNvGraphicFramePr>
@@ -1301,7 +1351,7 @@
                   <pic:spPr>
                     <a:xfrm>
                       <a:off x="0" y="0"/>
-                      <a:ext cx="5449061" cy="3362795"/>
+                      <a:ext cx="4643696" cy="2865778"/>
                     </a:xfrm>
                     <a:prstGeom prst="rect">
                       <a:avLst/>
@@ -1319,6 +1369,7 @@
         <w:pStyle w:val="Caption"/>
       </w:pPr>
       <w:r>
+        <w:lastRenderedPageBreak/>
         <w:t xml:space="preserve">Figure </w:t>
       </w:r>
       <w:r>
@@ -1360,7 +1411,13 @@
             <w:rPr>
               <w:rFonts w:ascii="Cambria Math" w:hAnsi="Cambria Math"/>
             </w:rPr>
-            <m:t>7.286+</m:t>
+            <m:t>8.138</m:t>
+          </m:r>
+          <m:r>
+            <w:rPr>
+              <w:rFonts w:ascii="Cambria Math" w:hAnsi="Cambria Math"/>
+            </w:rPr>
+            <m:t>+</m:t>
           </m:r>
           <m:d>
             <m:dPr>
@@ -1376,7 +1433,19 @@
                 <w:rPr>
                   <w:rFonts w:ascii="Cambria Math" w:hAnsi="Cambria Math"/>
                 </w:rPr>
-                <m:t>1.406*</m:t>
+                <m:t>1.</m:t>
+              </m:r>
+              <m:r>
+                <w:rPr>
+                  <w:rFonts w:ascii="Cambria Math" w:hAnsi="Cambria Math"/>
+                </w:rPr>
+                <m:t>343</m:t>
+              </m:r>
+              <m:r>
+                <w:rPr>
+                  <w:rFonts w:ascii="Cambria Math" w:hAnsi="Cambria Math"/>
+                </w:rPr>
+                <m:t>*</m:t>
               </m:r>
               <m:sSup>
                 <m:sSupPr>
@@ -1432,7 +1501,19 @@
                     <w:rPr>
                       <w:rFonts w:ascii="Cambria Math" w:hAnsi="Cambria Math"/>
                     </w:rPr>
-                    <m:t>-0.083x</m:t>
+                    <m:t>-0.0</m:t>
+                  </m:r>
+                  <m:r>
+                    <w:rPr>
+                      <w:rFonts w:ascii="Cambria Math" w:hAnsi="Cambria Math"/>
+                    </w:rPr>
+                    <m:t>9</m:t>
+                  </m:r>
+                  <m:r>
+                    <w:rPr>
+                      <w:rFonts w:ascii="Cambria Math" w:hAnsi="Cambria Math"/>
+                    </w:rPr>
+                    <m:t>3x</m:t>
                   </m:r>
                 </m:sup>
               </m:sSup>
@@ -1476,7 +1557,13 @@
                         <w:rPr>
                           <w:rFonts w:ascii="Cambria Math" w:hAnsi="Cambria Math"/>
                         </w:rPr>
-                        <m:t>6.707*</m:t>
+                        <m:t>9.778</m:t>
+                      </m:r>
+                      <m:r>
+                        <w:rPr>
+                          <w:rFonts w:ascii="Cambria Math" w:hAnsi="Cambria Math"/>
+                        </w:rPr>
+                        <m:t>*</m:t>
                       </m:r>
                       <m:sSup>
                         <m:sSupPr>
@@ -1508,7 +1595,13 @@
                         <w:rPr>
                           <w:rFonts w:ascii="Cambria Math" w:hAnsi="Cambria Math"/>
                         </w:rPr>
-                        <m:t>x-0.03</m:t>
+                        <m:t>x-0.0</m:t>
+                      </m:r>
+                      <m:r>
+                        <w:rPr>
+                          <w:rFonts w:ascii="Cambria Math" w:hAnsi="Cambria Math"/>
+                        </w:rPr>
+                        <m:t>54</m:t>
                       </m:r>
                     </m:e>
                   </m:d>
@@ -1535,12 +1628,11 @@
         <w:rPr>
           <w:noProof/>
         </w:rPr>
-        <w:lastRenderedPageBreak/>
         <w:drawing>
           <wp:inline distT="0" distB="0" distL="0" distR="0">
-            <wp:extent cx="5410956" cy="3343742"/>
-            <wp:effectExtent l="19050" t="0" r="0" b="0"/>
-            <wp:docPr id="8" name="Picture 7" descr="Scatterplot2.jpg"/>
+            <wp:extent cx="5363845" cy="3315485"/>
+            <wp:effectExtent l="19050" t="0" r="8255" b="0"/>
+            <wp:docPr id="12" name="Picture 11" descr="Scatterplot2.jpg"/>
             <wp:cNvGraphicFramePr>
               <a:graphicFrameLocks xmlns:a="http://schemas.openxmlformats.org/drawingml/2006/main" noChangeAspect="1"/>
             </wp:cNvGraphicFramePr>
@@ -1560,7 +1652,7 @@
                   <pic:spPr>
                     <a:xfrm>
                       <a:off x="0" y="0"/>
-                      <a:ext cx="5410956" cy="3343742"/>
+                      <a:ext cx="5363845" cy="3315485"/>
                     </a:xfrm>
                     <a:prstGeom prst="rect">
                       <a:avLst/>
@@ -1607,16 +1699,52 @@
         <w:t xml:space="preserve">Using the mean </w:t>
       </w:r>
       <w:r>
-        <w:t>standard error in our chi squared equation give us a chi squared value of 57.728.  This is very good considering that there are 244 data points.</w:t>
-      </w:r>
-      <w:r>
-        <w:t xml:space="preserve">  The equation found indicates that the amount of </w:t>
+        <w:t xml:space="preserve">standard error in our chi squared equation give us a chi squared value of </w:t>
+      </w:r>
+      <w:r>
+        <w:t>343.645</w:t>
+      </w:r>
+      <w:r>
+        <w:t xml:space="preserve">.  </w:t>
+      </w:r>
+      <w:r>
+        <w:t>With 243 degrees of freedom this means that our P-Value is 1.265 · 10</w:t>
+      </w:r>
+      <w:r>
+        <w:rPr>
+          <w:vertAlign w:val="superscript"/>
+        </w:rPr>
+        <w:t>-5</w:t>
+      </w:r>
+      <w:r>
+        <w:t>.</w:t>
+      </w:r>
+      <w:r>
+        <w:t xml:space="preserve">  </w:t>
+      </w:r>
+      <w:r>
+        <w:t xml:space="preserve">This means that while this fit is the best possible using the equation for an over damped oscillator, it is still a poor fit.  </w:t>
+      </w:r>
+      <w:r>
+        <w:t xml:space="preserve">The equation found </w:t>
+      </w:r>
+      <w:r>
+        <w:t>is still useful in that it indicates</w:t>
+      </w:r>
+      <w:r>
+        <w:t xml:space="preserve"> that the amount of </w:t>
       </w:r>
       <w:r>
         <w:t>transactions</w:t>
       </w:r>
       <w:r>
-        <w:t xml:space="preserve"> per day trends to 7.286.  </w:t>
+        <w:t xml:space="preserve"> per day trends to </w:t>
+      </w:r>
+      <w:r>
+        <w:t>8.138</w:t>
+      </w:r>
+      <w:r>
+        <w:t xml:space="preserve">.  </w:t>
       </w:r>
       <w:r>
         <w:t>While this provides a good current average, future trends are unpredictable.  The introduction of any new apps to the market in the future will likely increase that value.</w:t>
@@ -1652,6 +1780,7 @@
         <w:rPr>
           <w:noProof/>
         </w:rPr>
+        <w:lastRenderedPageBreak/>
         <w:drawing>
           <wp:inline distT="0" distB="0" distL="0" distR="0">
             <wp:extent cx="5353665" cy="2305050"/>
@@ -1672,7 +1801,6 @@
         <w:rPr>
           <w:noProof/>
         </w:rPr>
-        <w:lastRenderedPageBreak/>
         <w:drawing>
           <wp:inline distT="0" distB="0" distL="0" distR="0">
             <wp:extent cx="5366732" cy="2619375"/>
@@ -1721,7 +1849,11 @@
         <w:t>’</w:t>
       </w:r>
       <w:r>
-        <w:t xml:space="preserve"> number of transactions or purchase amount is because the data has not leveled off. It has only been in recent months where the data has approached a medium. It first started off at a very real high. If we were to take the first few </w:t>
+        <w:t xml:space="preserve"> number of transactions or purchase amount is because the data has not leveled off. It has only been in recent </w:t>
+      </w:r>
+      <w:r>
+        <w:lastRenderedPageBreak/>
+        <w:t xml:space="preserve">months where the data has approached a medium. It first started off at a very real high. If we were to take the first few </w:t>
       </w:r>
       <w:r>
         <w:t>months’</w:t>
@@ -1750,7 +1882,7 @@
 </file>
 
 <file path=word/endnotes.xml><?xml version="1.0" encoding="utf-8"?>
-<w:endnotes xmlns:wpc="http://schemas.microsoft.com/office/word/2010/wordprocessingCanvas" xmlns:mc="http://schemas.openxmlformats.org/markup-compatibility/2006" xmlns:o="urn:schemas-microsoft-com:office:office" xmlns:r="http://schemas.openxmlformats.org/officeDocument/2006/relationships" xmlns:m="http://schemas.openxmlformats.org/officeDocument/2006/math" xmlns:v="urn:schemas-microsoft-com:vml" xmlns:wp14="http://schemas.microsoft.com/office/word/2010/wordprocessingDrawing" xmlns:wp="http://schemas.openxmlformats.org/drawingml/2006/wordprocessingDrawing" xmlns:w10="urn:schemas-microsoft-com:office:word" xmlns:w="http://schemas.openxmlformats.org/wordprocessingml/2006/main" xmlns:w14="http://schemas.microsoft.com/office/word/2010/wordml" xmlns:w15="http://schemas.microsoft.com/office/word/2012/wordml" xmlns:wpg="http://schemas.microsoft.com/office/word/2010/wordprocessingGroup" xmlns:wpi="http://schemas.microsoft.com/office/word/2010/wordprocessingInk" xmlns:wne="http://schemas.microsoft.com/office/word/2006/wordml" xmlns:wps="http://schemas.microsoft.com/office/word/2010/wordprocessingShape" mc:Ignorable="w14 w15 wp14">
+<w:endnotes xmlns:ve="http://schemas.openxmlformats.org/markup-compatibility/2006" xmlns:o="urn:schemas-microsoft-com:office:office" xmlns:r="http://schemas.openxmlformats.org/officeDocument/2006/relationships" xmlns:m="http://schemas.openxmlformats.org/officeDocument/2006/math" xmlns:v="urn:schemas-microsoft-com:vml" xmlns:wp="http://schemas.openxmlformats.org/drawingml/2006/wordprocessingDrawing" xmlns:w10="urn:schemas-microsoft-com:office:word" xmlns:w="http://schemas.openxmlformats.org/wordprocessingml/2006/main" xmlns:wne="http://schemas.microsoft.com/office/word/2006/wordml">
   <w:endnote w:type="separator" w:id="-1">
     <w:p>
       <w:pPr>
@@ -1775,7 +1907,7 @@
 </file>
 
 <file path=word/footnotes.xml><?xml version="1.0" encoding="utf-8"?>
-<w:footnotes xmlns:wpc="http://schemas.microsoft.com/office/word/2010/wordprocessingCanvas" xmlns:mc="http://schemas.openxmlformats.org/markup-compatibility/2006" xmlns:o="urn:schemas-microsoft-com:office:office" xmlns:r="http://schemas.openxmlformats.org/officeDocument/2006/relationships" xmlns:m="http://schemas.openxmlformats.org/officeDocument/2006/math" xmlns:v="urn:schemas-microsoft-com:vml" xmlns:wp14="http://schemas.microsoft.com/office/word/2010/wordprocessingDrawing" xmlns:wp="http://schemas.openxmlformats.org/drawingml/2006/wordprocessingDrawing" xmlns:w10="urn:schemas-microsoft-com:office:word" xmlns:w="http://schemas.openxmlformats.org/wordprocessingml/2006/main" xmlns:w14="http://schemas.microsoft.com/office/word/2010/wordml" xmlns:w15="http://schemas.microsoft.com/office/word/2012/wordml" xmlns:wpg="http://schemas.microsoft.com/office/word/2010/wordprocessingGroup" xmlns:wpi="http://schemas.microsoft.com/office/word/2010/wordprocessingInk" xmlns:wne="http://schemas.microsoft.com/office/word/2006/wordml" xmlns:wps="http://schemas.microsoft.com/office/word/2010/wordprocessingShape" mc:Ignorable="w14 w15 wp14">
+<w:footnotes xmlns:ve="http://schemas.openxmlformats.org/markup-compatibility/2006" xmlns:o="urn:schemas-microsoft-com:office:office" xmlns:r="http://schemas.openxmlformats.org/officeDocument/2006/relationships" xmlns:m="http://schemas.openxmlformats.org/officeDocument/2006/math" xmlns:v="urn:schemas-microsoft-com:vml" xmlns:wp="http://schemas.openxmlformats.org/drawingml/2006/wordprocessingDrawing" xmlns:w10="urn:schemas-microsoft-com:office:word" xmlns:w="http://schemas.openxmlformats.org/wordprocessingml/2006/main" xmlns:wne="http://schemas.microsoft.com/office/word/2006/wordml">
   <w:footnote w:type="separator" w:id="-1">
     <w:p>
       <w:pPr>
@@ -1800,7 +1932,7 @@
 </file>
 
 <file path=word/numbering.xml><?xml version="1.0" encoding="utf-8"?>
-<w:numbering xmlns:wpc="http://schemas.microsoft.com/office/word/2010/wordprocessingCanvas" xmlns:mc="http://schemas.openxmlformats.org/markup-compatibility/2006" xmlns:o="urn:schemas-microsoft-com:office:office" xmlns:r="http://schemas.openxmlformats.org/officeDocument/2006/relationships" xmlns:m="http://schemas.openxmlformats.org/officeDocument/2006/math" xmlns:v="urn:schemas-microsoft-com:vml" xmlns:wp14="http://schemas.microsoft.com/office/word/2010/wordprocessingDrawing" xmlns:wp="http://schemas.openxmlformats.org/drawingml/2006/wordprocessingDrawing" xmlns:w10="urn:schemas-microsoft-com:office:word" xmlns:w="http://schemas.openxmlformats.org/wordprocessingml/2006/main" xmlns:w14="http://schemas.microsoft.com/office/word/2010/wordml" xmlns:w15="http://schemas.microsoft.com/office/word/2012/wordml" xmlns:wpg="http://schemas.microsoft.com/office/word/2010/wordprocessingGroup" xmlns:wpi="http://schemas.microsoft.com/office/word/2010/wordprocessingInk" xmlns:wne="http://schemas.microsoft.com/office/word/2006/wordml" xmlns:wps="http://schemas.microsoft.com/office/word/2010/wordprocessingShape" mc:Ignorable="w14 w15 wp14">
+<w:numbering xmlns:ve="http://schemas.openxmlformats.org/markup-compatibility/2006" xmlns:o="urn:schemas-microsoft-com:office:office" xmlns:r="http://schemas.openxmlformats.org/officeDocument/2006/relationships" xmlns:m="http://schemas.openxmlformats.org/officeDocument/2006/math" xmlns:v="urn:schemas-microsoft-com:vml" xmlns:wp="http://schemas.openxmlformats.org/drawingml/2006/wordprocessingDrawing" xmlns:w10="urn:schemas-microsoft-com:office:word" xmlns:w="http://schemas.openxmlformats.org/wordprocessingml/2006/main" xmlns:wne="http://schemas.microsoft.com/office/word/2006/wordml">
   <w:abstractNum w:abstractNumId="0">
     <w:nsid w:val="09983DF2"/>
     <w:multiLevelType w:val="hybridMultilevel"/>
@@ -2534,7 +2666,7 @@
 </file>
 
 <file path=word/styles.xml><?xml version="1.0" encoding="utf-8"?>
-<w:styles xmlns:mc="http://schemas.openxmlformats.org/markup-compatibility/2006" xmlns:r="http://schemas.openxmlformats.org/officeDocument/2006/relationships" xmlns:w="http://schemas.openxmlformats.org/wordprocessingml/2006/main" xmlns:w14="http://schemas.microsoft.com/office/word/2010/wordml" xmlns:w15="http://schemas.microsoft.com/office/word/2012/wordml" mc:Ignorable="w14 w15">
+<w:styles xmlns:r="http://schemas.openxmlformats.org/officeDocument/2006/relationships" xmlns:w="http://schemas.openxmlformats.org/wordprocessingml/2006/main">
   <w:docDefaults>
     <w:rPrDefault>
       <w:rPr>
@@ -2550,378 +2682,144 @@
       </w:pPr>
     </w:pPrDefault>
   </w:docDefaults>
-  <w:latentStyles w:defLockedState="0" w:defUIPriority="99" w:defSemiHidden="0" w:defUnhideWhenUsed="0" w:defQFormat="0" w:count="371">
-    <w:lsdException w:name="Normal" w:uiPriority="0" w:qFormat="1"/>
-    <w:lsdException w:name="heading 1" w:uiPriority="9" w:qFormat="1"/>
-    <w:lsdException w:name="heading 2" w:semiHidden="1" w:uiPriority="9" w:unhideWhenUsed="1" w:qFormat="1"/>
-    <w:lsdException w:name="heading 3" w:semiHidden="1" w:uiPriority="9" w:unhideWhenUsed="1" w:qFormat="1"/>
-    <w:lsdException w:name="heading 4" w:semiHidden="1" w:uiPriority="9" w:unhideWhenUsed="1" w:qFormat="1"/>
-    <w:lsdException w:name="heading 5" w:semiHidden="1" w:uiPriority="9" w:unhideWhenUsed="1" w:qFormat="1"/>
-    <w:lsdException w:name="heading 6" w:semiHidden="1" w:uiPriority="9" w:unhideWhenUsed="1" w:qFormat="1"/>
-    <w:lsdException w:name="heading 7" w:semiHidden="1" w:uiPriority="9" w:unhideWhenUsed="1" w:qFormat="1"/>
-    <w:lsdException w:name="heading 8" w:semiHidden="1" w:uiPriority="9" w:unhideWhenUsed="1" w:qFormat="1"/>
-    <w:lsdException w:name="heading 9" w:semiHidden="1" w:uiPriority="9" w:unhideWhenUsed="1" w:qFormat="1"/>
-    <w:lsdException w:name="index 1" w:semiHidden="1" w:unhideWhenUsed="1"/>
-    <w:lsdException w:name="index 2" w:semiHidden="1" w:unhideWhenUsed="1"/>
-    <w:lsdException w:name="index 3" w:semiHidden="1" w:unhideWhenUsed="1"/>
-    <w:lsdException w:name="index 4" w:semiHidden="1" w:unhideWhenUsed="1"/>
-    <w:lsdException w:name="index 5" w:semiHidden="1" w:unhideWhenUsed="1"/>
-    <w:lsdException w:name="index 6" w:semiHidden="1" w:unhideWhenUsed="1"/>
-    <w:lsdException w:name="index 7" w:semiHidden="1" w:unhideWhenUsed="1"/>
-    <w:lsdException w:name="index 8" w:semiHidden="1" w:unhideWhenUsed="1"/>
-    <w:lsdException w:name="index 9" w:semiHidden="1" w:unhideWhenUsed="1"/>
-    <w:lsdException w:name="toc 1" w:semiHidden="1" w:uiPriority="39" w:unhideWhenUsed="1"/>
-    <w:lsdException w:name="toc 2" w:semiHidden="1" w:uiPriority="39" w:unhideWhenUsed="1"/>
-    <w:lsdException w:name="toc 3" w:semiHidden="1" w:uiPriority="39" w:unhideWhenUsed="1"/>
-    <w:lsdException w:name="toc 4" w:semiHidden="1" w:uiPriority="39" w:unhideWhenUsed="1"/>
-    <w:lsdException w:name="toc 5" w:semiHidden="1" w:uiPriority="39" w:unhideWhenUsed="1"/>
-    <w:lsdException w:name="toc 6" w:semiHidden="1" w:uiPriority="39" w:unhideWhenUsed="1"/>
-    <w:lsdException w:name="toc 7" w:semiHidden="1" w:uiPriority="39" w:unhideWhenUsed="1"/>
-    <w:lsdException w:name="toc 8" w:semiHidden="1" w:uiPriority="39" w:unhideWhenUsed="1"/>
-    <w:lsdException w:name="toc 9" w:semiHidden="1" w:uiPriority="39" w:unhideWhenUsed="1"/>
-    <w:lsdException w:name="Normal Indent" w:semiHidden="1" w:unhideWhenUsed="1"/>
-    <w:lsdException w:name="footnote text" w:semiHidden="1" w:unhideWhenUsed="1"/>
-    <w:lsdException w:name="annotation text" w:semiHidden="1" w:unhideWhenUsed="1"/>
-    <w:lsdException w:name="header" w:semiHidden="1" w:unhideWhenUsed="1"/>
-    <w:lsdException w:name="footer" w:semiHidden="1" w:unhideWhenUsed="1"/>
-    <w:lsdException w:name="index heading" w:semiHidden="1" w:unhideWhenUsed="1"/>
-    <w:lsdException w:name="caption" w:semiHidden="1" w:uiPriority="35" w:unhideWhenUsed="1" w:qFormat="1"/>
-    <w:lsdException w:name="table of figures" w:semiHidden="1" w:unhideWhenUsed="1"/>
-    <w:lsdException w:name="envelope address" w:semiHidden="1" w:unhideWhenUsed="1"/>
-    <w:lsdException w:name="envelope return" w:semiHidden="1" w:unhideWhenUsed="1"/>
-    <w:lsdException w:name="footnote reference" w:semiHidden="1" w:unhideWhenUsed="1"/>
-    <w:lsdException w:name="annotation reference" w:semiHidden="1" w:unhideWhenUsed="1"/>
-    <w:lsdException w:name="line number" w:semiHidden="1" w:unhideWhenUsed="1"/>
-    <w:lsdException w:name="page number" w:semiHidden="1" w:unhideWhenUsed="1"/>
-    <w:lsdException w:name="endnote reference" w:semiHidden="1" w:unhideWhenUsed="1"/>
-    <w:lsdException w:name="endnote text" w:semiHidden="1" w:unhideWhenUsed="1"/>
-    <w:lsdException w:name="table of authorities" w:semiHidden="1" w:unhideWhenUsed="1"/>
-    <w:lsdException w:name="macro" w:semiHidden="1" w:unhideWhenUsed="1"/>
-    <w:lsdException w:name="toa heading" w:semiHidden="1" w:unhideWhenUsed="1"/>
-    <w:lsdException w:name="List" w:semiHidden="1" w:unhideWhenUsed="1"/>
-    <w:lsdException w:name="List Bullet" w:semiHidden="1" w:unhideWhenUsed="1"/>
-    <w:lsdException w:name="List Number" w:semiHidden="1" w:unhideWhenUsed="1"/>
-    <w:lsdException w:name="List 2" w:semiHidden="1" w:unhideWhenUsed="1"/>
-    <w:lsdException w:name="List 3" w:semiHidden="1" w:unhideWhenUsed="1"/>
-    <w:lsdException w:name="List 4" w:semiHidden="1" w:unhideWhenUsed="1"/>
-    <w:lsdException w:name="List 5" w:semiHidden="1" w:unhideWhenUsed="1"/>
-    <w:lsdException w:name="List Bullet 2" w:semiHidden="1" w:unhideWhenUsed="1"/>
-    <w:lsdException w:name="List Bullet 3" w:semiHidden="1" w:unhideWhenUsed="1"/>
-    <w:lsdException w:name="List Bullet 4" w:semiHidden="1" w:unhideWhenUsed="1"/>
-    <w:lsdException w:name="List Bullet 5" w:semiHidden="1" w:unhideWhenUsed="1"/>
-    <w:lsdException w:name="List Number 2" w:semiHidden="1" w:unhideWhenUsed="1"/>
-    <w:lsdException w:name="List Number 3" w:semiHidden="1" w:unhideWhenUsed="1"/>
-    <w:lsdException w:name="List Number 4" w:semiHidden="1" w:unhideWhenUsed="1"/>
-    <w:lsdException w:name="List Number 5" w:semiHidden="1" w:unhideWhenUsed="1"/>
-    <w:lsdException w:name="Title" w:uiPriority="10" w:qFormat="1"/>
-    <w:lsdException w:name="Closing" w:semiHidden="1" w:unhideWhenUsed="1"/>
-    <w:lsdException w:name="Signature" w:semiHidden="1" w:unhideWhenUsed="1"/>
-    <w:lsdException w:name="Default Paragraph Font" w:semiHidden="1" w:uiPriority="1" w:unhideWhenUsed="1"/>
-    <w:lsdException w:name="Body Text" w:semiHidden="1" w:unhideWhenUsed="1"/>
-    <w:lsdException w:name="Body Text Indent" w:semiHidden="1" w:unhideWhenUsed="1"/>
-    <w:lsdException w:name="List Continue" w:semiHidden="1" w:unhideWhenUsed="1"/>
-    <w:lsdException w:name="List Continue 2" w:semiHidden="1" w:unhideWhenUsed="1"/>
-    <w:lsdException w:name="List Continue 3" w:semiHidden="1" w:unhideWhenUsed="1"/>
-    <w:lsdException w:name="List Continue 4" w:semiHidden="1" w:unhideWhenUsed="1"/>
-    <w:lsdException w:name="List Continue 5" w:semiHidden="1" w:unhideWhenUsed="1"/>
-    <w:lsdException w:name="Message Header" w:semiHidden="1" w:unhideWhenUsed="1"/>
-    <w:lsdException w:name="Subtitle" w:uiPriority="11" w:qFormat="1"/>
-    <w:lsdException w:name="Salutation" w:semiHidden="1" w:unhideWhenUsed="1"/>
-    <w:lsdException w:name="Date" w:semiHidden="1" w:unhideWhenUsed="1"/>
-    <w:lsdException w:name="Body Text First Indent" w:semiHidden="1" w:unhideWhenUsed="1"/>
-    <w:lsdException w:name="Body Text First Indent 2" w:semiHidden="1" w:unhideWhenUsed="1"/>
-    <w:lsdException w:name="Note Heading" w:semiHidden="1" w:unhideWhenUsed="1"/>
-    <w:lsdException w:name="Body Text 2" w:semiHidden="1" w:unhideWhenUsed="1"/>
-    <w:lsdException w:name="Body Text 3" w:semiHidden="1" w:unhideWhenUsed="1"/>
-    <w:lsdException w:name="Body Text Indent 2" w:semiHidden="1" w:unhideWhenUsed="1"/>
-    <w:lsdException w:name="Body Text Indent 3" w:semiHidden="1" w:unhideWhenUsed="1"/>
-    <w:lsdException w:name="Block Text" w:semiHidden="1" w:unhideWhenUsed="1"/>
-    <w:lsdException w:name="Hyperlink" w:semiHidden="1" w:unhideWhenUsed="1"/>
-    <w:lsdException w:name="FollowedHyperlink" w:semiHidden="1" w:unhideWhenUsed="1"/>
-    <w:lsdException w:name="Strong" w:uiPriority="22" w:qFormat="1"/>
-    <w:lsdException w:name="Emphasis" w:uiPriority="20" w:qFormat="1"/>
-    <w:lsdException w:name="Document Map" w:semiHidden="1" w:unhideWhenUsed="1"/>
-    <w:lsdException w:name="Plain Text" w:semiHidden="1" w:unhideWhenUsed="1"/>
-    <w:lsdException w:name="E-mail Signature" w:semiHidden="1" w:unhideWhenUsed="1"/>
-    <w:lsdException w:name="HTML Top of Form" w:semiHidden="1" w:unhideWhenUsed="1"/>
-    <w:lsdException w:name="HTML Bottom of Form" w:semiHidden="1" w:unhideWhenUsed="1"/>
-    <w:lsdException w:name="Normal (Web)" w:semiHidden="1" w:unhideWhenUsed="1"/>
-    <w:lsdException w:name="HTML Acronym" w:semiHidden="1" w:unhideWhenUsed="1"/>
-    <w:lsdException w:name="HTML Address" w:semiHidden="1" w:unhideWhenUsed="1"/>
-    <w:lsdException w:name="HTML Cite" w:semiHidden="1" w:unhideWhenUsed="1"/>
-    <w:lsdException w:name="HTML Code" w:semiHidden="1" w:unhideWhenUsed="1"/>
-    <w:lsdException w:name="HTML Definition" w:semiHidden="1" w:unhideWhenUsed="1"/>
-    <w:lsdException w:name="HTML Keyboard" w:semiHidden="1" w:unhideWhenUsed="1"/>
-    <w:lsdException w:name="HTML Preformatted" w:semiHidden="1" w:unhideWhenUsed="1"/>
-    <w:lsdException w:name="HTML Sample" w:semiHidden="1" w:unhideWhenUsed="1"/>
-    <w:lsdException w:name="HTML Typewriter" w:semiHidden="1" w:unhideWhenUsed="1"/>
-    <w:lsdException w:name="HTML Variable" w:semiHidden="1" w:unhideWhenUsed="1"/>
-    <w:lsdException w:name="Normal Table" w:semiHidden="1" w:unhideWhenUsed="1"/>
-    <w:lsdException w:name="annotation subject" w:semiHidden="1" w:unhideWhenUsed="1"/>
-    <w:lsdException w:name="No List" w:semiHidden="1" w:unhideWhenUsed="1"/>
-    <w:lsdException w:name="Outline List 1" w:semiHidden="1" w:unhideWhenUsed="1"/>
-    <w:lsdException w:name="Outline List 2" w:semiHidden="1" w:unhideWhenUsed="1"/>
-    <w:lsdException w:name="Outline List 3" w:semiHidden="1" w:unhideWhenUsed="1"/>
-    <w:lsdException w:name="Table Simple 1" w:semiHidden="1" w:unhideWhenUsed="1"/>
-    <w:lsdException w:name="Table Simple 2" w:semiHidden="1" w:unhideWhenUsed="1"/>
-    <w:lsdException w:name="Table Simple 3" w:semiHidden="1" w:unhideWhenUsed="1"/>
-    <w:lsdException w:name="Table Classic 1" w:semiHidden="1" w:unhideWhenUsed="1"/>
-    <w:lsdException w:name="Table Classic 2" w:semiHidden="1" w:unhideWhenUsed="1"/>
-    <w:lsdException w:name="Table Classic 3" w:semiHidden="1" w:unhideWhenUsed="1"/>
-    <w:lsdException w:name="Table Classic 4" w:semiHidden="1" w:unhideWhenUsed="1"/>
-    <w:lsdException w:name="Table Colorful 1" w:semiHidden="1" w:unhideWhenUsed="1"/>
-    <w:lsdException w:name="Table Colorful 2" w:semiHidden="1" w:unhideWhenUsed="1"/>
-    <w:lsdException w:name="Table Colorful 3" w:semiHidden="1" w:unhideWhenUsed="1"/>
-    <w:lsdException w:name="Table Columns 1" w:semiHidden="1" w:unhideWhenUsed="1"/>
-    <w:lsdException w:name="Table Columns 2" w:semiHidden="1" w:unhideWhenUsed="1"/>
-    <w:lsdException w:name="Table Columns 3" w:semiHidden="1" w:unhideWhenUsed="1"/>
-    <w:lsdException w:name="Table Columns 4" w:semiHidden="1" w:unhideWhenUsed="1"/>
-    <w:lsdException w:name="Table Columns 5" w:semiHidden="1" w:unhideWhenUsed="1"/>
-    <w:lsdException w:name="Table Grid 1" w:semiHidden="1" w:unhideWhenUsed="1"/>
-    <w:lsdException w:name="Table Grid 2" w:semiHidden="1" w:unhideWhenUsed="1"/>
-    <w:lsdException w:name="Table Grid 3" w:semiHidden="1" w:unhideWhenUsed="1"/>
-    <w:lsdException w:name="Table Grid 4" w:semiHidden="1" w:unhideWhenUsed="1"/>
-    <w:lsdException w:name="Table Grid 5" w:semiHidden="1" w:unhideWhenUsed="1"/>
-    <w:lsdException w:name="Table Grid 6" w:semiHidden="1" w:unhideWhenUsed="1"/>
-    <w:lsdException w:name="Table Grid 7" w:semiHidden="1" w:unhideWhenUsed="1"/>
-    <w:lsdException w:name="Table Grid 8" w:semiHidden="1" w:unhideWhenUsed="1"/>
-    <w:lsdException w:name="Table List 1" w:semiHidden="1" w:unhideWhenUsed="1"/>
-    <w:lsdException w:name="Table List 2" w:semiHidden="1" w:unhideWhenUsed="1"/>
-    <w:lsdException w:name="Table List 3" w:semiHidden="1" w:unhideWhenUsed="1"/>
-    <w:lsdException w:name="Table List 4" w:semiHidden="1" w:unhideWhenUsed="1"/>
-    <w:lsdException w:name="Table List 5" w:semiHidden="1" w:unhideWhenUsed="1"/>
-    <w:lsdException w:name="Table List 6" w:semiHidden="1" w:unhideWhenUsed="1"/>
-    <w:lsdException w:name="Table List 7" w:semiHidden="1" w:unhideWhenUsed="1"/>
-    <w:lsdException w:name="Table List 8" w:semiHidden="1" w:unhideWhenUsed="1"/>
-    <w:lsdException w:name="Table 3D effects 1" w:semiHidden="1" w:unhideWhenUsed="1"/>
-    <w:lsdException w:name="Table 3D effects 2" w:semiHidden="1" w:unhideWhenUsed="1"/>
-    <w:lsdException w:name="Table 3D effects 3" w:semiHidden="1" w:unhideWhenUsed="1"/>
-    <w:lsdException w:name="Table Contemporary" w:semiHidden="1" w:unhideWhenUsed="1"/>
-    <w:lsdException w:name="Table Elegant" w:semiHidden="1" w:unhideWhenUsed="1"/>
-    <w:lsdException w:name="Table Professional" w:semiHidden="1" w:unhideWhenUsed="1"/>
-    <w:lsdException w:name="Table Subtle 1" w:semiHidden="1" w:unhideWhenUsed="1"/>
-    <w:lsdException w:name="Table Subtle 2" w:semiHidden="1" w:unhideWhenUsed="1"/>
-    <w:lsdException w:name="Table Web 1" w:semiHidden="1" w:unhideWhenUsed="1"/>
-    <w:lsdException w:name="Table Web 2" w:semiHidden="1" w:unhideWhenUsed="1"/>
-    <w:lsdException w:name="Table Web 3" w:semiHidden="1" w:unhideWhenUsed="1"/>
-    <w:lsdException w:name="Balloon Text" w:semiHidden="1" w:unhideWhenUsed="1"/>
-    <w:lsdException w:name="Table Grid" w:uiPriority="59"/>
-    <w:lsdException w:name="Table Theme" w:semiHidden="1" w:unhideWhenUsed="1"/>
-    <w:lsdException w:name="Placeholder Text" w:semiHidden="1"/>
-    <w:lsdException w:name="No Spacing" w:uiPriority="1" w:qFormat="1"/>
-    <w:lsdException w:name="Light Shading" w:uiPriority="60"/>
-    <w:lsdException w:name="Light List" w:uiPriority="61"/>
-    <w:lsdException w:name="Light Grid" w:uiPriority="62"/>
-    <w:lsdException w:name="Medium Shading 1" w:uiPriority="63"/>
-    <w:lsdException w:name="Medium Shading 2" w:uiPriority="64"/>
-    <w:lsdException w:name="Medium List 1" w:uiPriority="65"/>
-    <w:lsdException w:name="Medium List 2" w:uiPriority="66"/>
-    <w:lsdException w:name="Medium Grid 1" w:uiPriority="67"/>
-    <w:lsdException w:name="Medium Grid 2" w:uiPriority="68"/>
-    <w:lsdException w:name="Medium Grid 3" w:uiPriority="69"/>
-    <w:lsdException w:name="Dark List" w:uiPriority="70"/>
-    <w:lsdException w:name="Colorful Shading" w:uiPriority="71"/>
-    <w:lsdException w:name="Colorful List" w:uiPriority="72"/>
-    <w:lsdException w:name="Colorful Grid" w:uiPriority="73"/>
-    <w:lsdException w:name="Light Shading Accent 1" w:uiPriority="60"/>
-    <w:lsdException w:name="Light List Accent 1" w:uiPriority="61"/>
-    <w:lsdException w:name="Light Grid Accent 1" w:uiPriority="62"/>
-    <w:lsdException w:name="Medium Shading 1 Accent 1" w:uiPriority="63"/>
-    <w:lsdException w:name="Medium Shading 2 Accent 1" w:uiPriority="64"/>
-    <w:lsdException w:name="Medium List 1 Accent 1" w:uiPriority="65"/>
-    <w:lsdException w:name="Revision" w:semiHidden="1"/>
-    <w:lsdException w:name="List Paragraph" w:uiPriority="34" w:qFormat="1"/>
-    <w:lsdException w:name="Quote" w:uiPriority="29" w:qFormat="1"/>
-    <w:lsdException w:name="Intense Quote" w:uiPriority="30" w:qFormat="1"/>
-    <w:lsdException w:name="Medium List 2 Accent 1" w:uiPriority="66"/>
-    <w:lsdException w:name="Medium Grid 1 Accent 1" w:uiPriority="67"/>
-    <w:lsdException w:name="Medium Grid 2 Accent 1" w:uiPriority="68"/>
-    <w:lsdException w:name="Medium Grid 3 Accent 1" w:uiPriority="69"/>
-    <w:lsdException w:name="Dark List Accent 1" w:uiPriority="70"/>
-    <w:lsdException w:name="Colorful Shading Accent 1" w:uiPriority="71"/>
-    <w:lsdException w:name="Colorful List Accent 1" w:uiPriority="72"/>
-    <w:lsdException w:name="Colorful Grid Accent 1" w:uiPriority="73"/>
-    <w:lsdException w:name="Light Shading Accent 2" w:uiPriority="60"/>
-    <w:lsdException w:name="Light List Accent 2" w:uiPriority="61"/>
-    <w:lsdException w:name="Light Grid Accent 2" w:uiPriority="62"/>
-    <w:lsdException w:name="Medium Shading 1 Accent 2" w:uiPriority="63"/>
-    <w:lsdException w:name="Medium Shading 2 Accent 2" w:uiPriority="64"/>
-    <w:lsdException w:name="Medium List 1 Accent 2" w:uiPriority="65"/>
-    <w:lsdException w:name="Medium List 2 Accent 2" w:uiPriority="66"/>
-    <w:lsdException w:name="Medium Grid 1 Accent 2" w:uiPriority="67"/>
-    <w:lsdException w:name="Medium Grid 2 Accent 2" w:uiPriority="68"/>
-    <w:lsdException w:name="Medium Grid 3 Accent 2" w:uiPriority="69"/>
-    <w:lsdException w:name="Dark List Accent 2" w:uiPriority="70"/>
-    <w:lsdException w:name="Colorful Shading Accent 2" w:uiPriority="71"/>
-    <w:lsdException w:name="Colorful List Accent 2" w:uiPriority="72"/>
-    <w:lsdException w:name="Colorful Grid Accent 2" w:uiPriority="73"/>
-    <w:lsdException w:name="Light Shading Accent 3" w:uiPriority="60"/>
-    <w:lsdException w:name="Light List Accent 3" w:uiPriority="61"/>
-    <w:lsdException w:name="Light Grid Accent 3" w:uiPriority="62"/>
-    <w:lsdException w:name="Medium Shading 1 Accent 3" w:uiPriority="63"/>
-    <w:lsdException w:name="Medium Shading 2 Accent 3" w:uiPriority="64"/>
-    <w:lsdException w:name="Medium List 1 Accent 3" w:uiPriority="65"/>
-    <w:lsdException w:name="Medium List 2 Accent 3" w:uiPriority="66"/>
-    <w:lsdException w:name="Medium Grid 1 Accent 3" w:uiPriority="67"/>
-    <w:lsdException w:name="Medium Grid 2 Accent 3" w:uiPriority="68"/>
-    <w:lsdException w:name="Medium Grid 3 Accent 3" w:uiPriority="69"/>
-    <w:lsdException w:name="Dark List Accent 3" w:uiPriority="70"/>
-    <w:lsdException w:name="Colorful Shading Accent 3" w:uiPriority="71"/>
-    <w:lsdException w:name="Colorful List Accent 3" w:uiPriority="72"/>
-    <w:lsdException w:name="Colorful Grid Accent 3" w:uiPriority="73"/>
-    <w:lsdException w:name="Light Shading Accent 4" w:uiPriority="60"/>
-    <w:lsdException w:name="Light List Accent 4" w:uiPriority="61"/>
-    <w:lsdException w:name="Light Grid Accent 4" w:uiPriority="62"/>
-    <w:lsdException w:name="Medium Shading 1 Accent 4" w:uiPriority="63"/>
-    <w:lsdException w:name="Medium Shading 2 Accent 4" w:uiPriority="64"/>
-    <w:lsdException w:name="Medium List 1 Accent 4" w:uiPriority="65"/>
-    <w:lsdException w:name="Medium List 2 Accent 4" w:uiPriority="66"/>
-    <w:lsdException w:name="Medium Grid 1 Accent 4" w:uiPriority="67"/>
-    <w:lsdException w:name="Medium Grid 2 Accent 4" w:uiPriority="68"/>
-    <w:lsdException w:name="Medium Grid 3 Accent 4" w:uiPriority="69"/>
-    <w:lsdException w:name="Dark List Accent 4" w:uiPriority="70"/>
-    <w:lsdException w:name="Colorful Shading Accent 4" w:uiPriority="71"/>
-    <w:lsdException w:name="Colorful List Accent 4" w:uiPriority="72"/>
-    <w:lsdException w:name="Colorful Grid Accent 4" w:uiPriority="73"/>
-    <w:lsdException w:name="Light Shading Accent 5" w:uiPriority="60"/>
-    <w:lsdException w:name="Light List Accent 5" w:uiPriority="61"/>
-    <w:lsdException w:name="Light Grid Accent 5" w:uiPriority="62"/>
-    <w:lsdException w:name="Medium Shading 1 Accent 5" w:uiPriority="63"/>
-    <w:lsdException w:name="Medium Shading 2 Accent 5" w:uiPriority="64"/>
-    <w:lsdException w:name="Medium List 1 Accent 5" w:uiPriority="65"/>
-    <w:lsdException w:name="Medium List 2 Accent 5" w:uiPriority="66"/>
-    <w:lsdException w:name="Medium Grid 1 Accent 5" w:uiPriority="67"/>
-    <w:lsdException w:name="Medium Grid 2 Accent 5" w:uiPriority="68"/>
-    <w:lsdException w:name="Medium Grid 3 Accent 5" w:uiPriority="69"/>
-    <w:lsdException w:name="Dark List Accent 5" w:uiPriority="70"/>
-    <w:lsdException w:name="Colorful Shading Accent 5" w:uiPriority="71"/>
-    <w:lsdException w:name="Colorful List Accent 5" w:uiPriority="72"/>
-    <w:lsdException w:name="Colorful Grid Accent 5" w:uiPriority="73"/>
-    <w:lsdException w:name="Light Shading Accent 6" w:uiPriority="60"/>
-    <w:lsdException w:name="Light List Accent 6" w:uiPriority="61"/>
-    <w:lsdException w:name="Light Grid Accent 6" w:uiPriority="62"/>
-    <w:lsdException w:name="Medium Shading 1 Accent 6" w:uiPriority="63"/>
-    <w:lsdException w:name="Medium Shading 2 Accent 6" w:uiPriority="64"/>
-    <w:lsdException w:name="Medium List 1 Accent 6" w:uiPriority="65"/>
-    <w:lsdException w:name="Medium List 2 Accent 6" w:uiPriority="66"/>
-    <w:lsdException w:name="Medium Grid 1 Accent 6" w:uiPriority="67"/>
-    <w:lsdException w:name="Medium Grid 2 Accent 6" w:uiPriority="68"/>
-    <w:lsdException w:name="Medium Grid 3 Accent 6" w:uiPriority="69"/>
-    <w:lsdException w:name="Dark List Accent 6" w:uiPriority="70"/>
-    <w:lsdException w:name="Colorful Shading Accent 6" w:uiPriority="71"/>
-    <w:lsdException w:name="Colorful List Accent 6" w:uiPriority="72"/>
-    <w:lsdException w:name="Colorful Grid Accent 6" w:uiPriority="73"/>
-    <w:lsdException w:name="Subtle Emphasis" w:uiPriority="19" w:qFormat="1"/>
-    <w:lsdException w:name="Intense Emphasis" w:uiPriority="21" w:qFormat="1"/>
-    <w:lsdException w:name="Subtle Reference" w:uiPriority="31" w:qFormat="1"/>
-    <w:lsdException w:name="Intense Reference" w:uiPriority="32" w:qFormat="1"/>
-    <w:lsdException w:name="Book Title" w:uiPriority="33" w:qFormat="1"/>
-    <w:lsdException w:name="Bibliography" w:semiHidden="1" w:uiPriority="37" w:unhideWhenUsed="1"/>
-    <w:lsdException w:name="TOC Heading" w:semiHidden="1" w:uiPriority="39" w:unhideWhenUsed="1" w:qFormat="1"/>
-    <w:lsdException w:name="Plain Table 1" w:uiPriority="41"/>
-    <w:lsdException w:name="Plain Table 2" w:uiPriority="42"/>
-    <w:lsdException w:name="Plain Table 3" w:uiPriority="43"/>
-    <w:lsdException w:name="Plain Table 4" w:uiPriority="44"/>
-    <w:lsdException w:name="Plain Table 5" w:uiPriority="45"/>
-    <w:lsdException w:name="Grid Table Light" w:uiPriority="40"/>
-    <w:lsdException w:name="Grid Table 1 Light" w:uiPriority="46"/>
-    <w:lsdException w:name="Grid Table 2" w:uiPriority="47"/>
-    <w:lsdException w:name="Grid Table 3" w:uiPriority="48"/>
-    <w:lsdException w:name="Grid Table 4" w:uiPriority="49"/>
-    <w:lsdException w:name="Grid Table 5 Dark" w:uiPriority="50"/>
-    <w:lsdException w:name="Grid Table 6 Colorful" w:uiPriority="51"/>
-    <w:lsdException w:name="Grid Table 7 Colorful" w:uiPriority="52"/>
-    <w:lsdException w:name="Grid Table 1 Light Accent 1" w:uiPriority="46"/>
-    <w:lsdException w:name="Grid Table 2 Accent 1" w:uiPriority="47"/>
-    <w:lsdException w:name="Grid Table 3 Accent 1" w:uiPriority="48"/>
-    <w:lsdException w:name="Grid Table 4 Accent 1" w:uiPriority="49"/>
-    <w:lsdException w:name="Grid Table 5 Dark Accent 1" w:uiPriority="50"/>
-    <w:lsdException w:name="Grid Table 6 Colorful Accent 1" w:uiPriority="51"/>
-    <w:lsdException w:name="Grid Table 7 Colorful Accent 1" w:uiPriority="52"/>
-    <w:lsdException w:name="Grid Table 1 Light Accent 2" w:uiPriority="46"/>
-    <w:lsdException w:name="Grid Table 2 Accent 2" w:uiPriority="47"/>
-    <w:lsdException w:name="Grid Table 3 Accent 2" w:uiPriority="48"/>
-    <w:lsdException w:name="Grid Table 4 Accent 2" w:uiPriority="49"/>
-    <w:lsdException w:name="Grid Table 5 Dark Accent 2" w:uiPriority="50"/>
-    <w:lsdException w:name="Grid Table 6 Colorful Accent 2" w:uiPriority="51"/>
-    <w:lsdException w:name="Grid Table 7 Colorful Accent 2" w:uiPriority="52"/>
-    <w:lsdException w:name="Grid Table 1 Light Accent 3" w:uiPriority="46"/>
-    <w:lsdException w:name="Grid Table 2 Accent 3" w:uiPriority="47"/>
-    <w:lsdException w:name="Grid Table 3 Accent 3" w:uiPriority="48"/>
-    <w:lsdException w:name="Grid Table 4 Accent 3" w:uiPriority="49"/>
-    <w:lsdException w:name="Grid Table 5 Dark Accent 3" w:uiPriority="50"/>
-    <w:lsdException w:name="Grid Table 6 Colorful Accent 3" w:uiPriority="51"/>
-    <w:lsdException w:name="Grid Table 7 Colorful Accent 3" w:uiPriority="52"/>
-    <w:lsdException w:name="Grid Table 1 Light Accent 4" w:uiPriority="46"/>
-    <w:lsdException w:name="Grid Table 2 Accent 4" w:uiPriority="47"/>
-    <w:lsdException w:name="Grid Table 3 Accent 4" w:uiPriority="48"/>
-    <w:lsdException w:name="Grid Table 4 Accent 4" w:uiPriority="49"/>
-    <w:lsdException w:name="Grid Table 5 Dark Accent 4" w:uiPriority="50"/>
-    <w:lsdException w:name="Grid Table 6 Colorful Accent 4" w:uiPriority="51"/>
-    <w:lsdException w:name="Grid Table 7 Colorful Accent 4" w:uiPriority="52"/>
-    <w:lsdException w:name="Grid Table 1 Light Accent 5" w:uiPriority="46"/>
-    <w:lsdException w:name="Grid Table 2 Accent 5" w:uiPriority="47"/>
-    <w:lsdException w:name="Grid Table 3 Accent 5" w:uiPriority="48"/>
-    <w:lsdException w:name="Grid Table 4 Accent 5" w:uiPriority="49"/>
-    <w:lsdException w:name="Grid Table 5 Dark Accent 5" w:uiPriority="50"/>
-    <w:lsdException w:name="Grid Table 6 Colorful Accent 5" w:uiPriority="51"/>
-    <w:lsdException w:name="Grid Table 7 Colorful Accent 5" w:uiPriority="52"/>
-    <w:lsdException w:name="Grid Table 1 Light Accent 6" w:uiPriority="46"/>
-    <w:lsdException w:name="Grid Table 2 Accent 6" w:uiPriority="47"/>
-    <w:lsdException w:name="Grid Table 3 Accent 6" w:uiPriority="48"/>
-    <w:lsdException w:name="Grid Table 4 Accent 6" w:uiPriority="49"/>
-    <w:lsdException w:name="Grid Table 5 Dark Accent 6" w:uiPriority="50"/>
-    <w:lsdException w:name="Grid Table 6 Colorful Accent 6" w:uiPriority="51"/>
-    <w:lsdException w:name="Grid Table 7 Colorful Accent 6" w:uiPriority="52"/>
-    <w:lsdException w:name="List Table 1 Light" w:uiPriority="46"/>
-    <w:lsdException w:name="List Table 2" w:uiPriority="47"/>
-    <w:lsdException w:name="List Table 3" w:uiPriority="48"/>
-    <w:lsdException w:name="List Table 4" w:uiPriority="49"/>
-    <w:lsdException w:name="List Table 5 Dark" w:uiPriority="50"/>
-    <w:lsdException w:name="List Table 6 Colorful" w:uiPriority="51"/>
-    <w:lsdException w:name="List Table 7 Colorful" w:uiPriority="52"/>
-    <w:lsdException w:name="List Table 1 Light Accent 1" w:uiPriority="46"/>
-    <w:lsdException w:name="List Table 2 Accent 1" w:uiPriority="47"/>
-    <w:lsdException w:name="List Table 3 Accent 1" w:uiPriority="48"/>
-    <w:lsdException w:name="List Table 4 Accent 1" w:uiPriority="49"/>
-    <w:lsdException w:name="List Table 5 Dark Accent 1" w:uiPriority="50"/>
-    <w:lsdException w:name="List Table 6 Colorful Accent 1" w:uiPriority="51"/>
-    <w:lsdException w:name="List Table 7 Colorful Accent 1" w:uiPriority="52"/>
-    <w:lsdException w:name="List Table 1 Light Accent 2" w:uiPriority="46"/>
-    <w:lsdException w:name="List Table 2 Accent 2" w:uiPriority="47"/>
-    <w:lsdException w:name="List Table 3 Accent 2" w:uiPriority="48"/>
-    <w:lsdException w:name="List Table 4 Accent 2" w:uiPriority="49"/>
-    <w:lsdException w:name="List Table 5 Dark Accent 2" w:uiPriority="50"/>
-    <w:lsdException w:name="List Table 6 Colorful Accent 2" w:uiPriority="51"/>
-    <w:lsdException w:name="List Table 7 Colorful Accent 2" w:uiPriority="52"/>
-    <w:lsdException w:name="List Table 1 Light Accent 3" w:uiPriority="46"/>
-    <w:lsdException w:name="List Table 2 Accent 3" w:uiPriority="47"/>
-    <w:lsdException w:name="List Table 3 Accent 3" w:uiPriority="48"/>
-    <w:lsdException w:name="List Table 4 Accent 3" w:uiPriority="49"/>
-    <w:lsdException w:name="List Table 5 Dark Accent 3" w:uiPriority="50"/>
-    <w:lsdException w:name="List Table 6 Colorful Accent 3" w:uiPriority="51"/>
-    <w:lsdException w:name="List Table 7 Colorful Accent 3" w:uiPriority="52"/>
-    <w:lsdException w:name="List Table 1 Light Accent 4" w:uiPriority="46"/>
-    <w:lsdException w:name="List Table 2 Accent 4" w:uiPriority="47"/>
-    <w:lsdException w:name="List Table 3 Accent 4" w:uiPriority="48"/>
-    <w:lsdException w:name="List Table 4 Accent 4" w:uiPriority="49"/>
-    <w:lsdException w:name="List Table 5 Dark Accent 4" w:uiPriority="50"/>
-    <w:lsdException w:name="List Table 6 Colorful Accent 4" w:uiPriority="51"/>
-    <w:lsdException w:name="List Table 7 Colorful Accent 4" w:uiPriority="52"/>
-    <w:lsdException w:name="List Table 1 Light Accent 5" w:uiPriority="46"/>
-    <w:lsdException w:name="List Table 2 Accent 5" w:uiPriority="47"/>
-    <w:lsdException w:name="List Table 3 Accent 5" w:uiPriority="48"/>
-    <w:lsdException w:name="List Table 4 Accent 5" w:uiPriority="49"/>
-    <w:lsdException w:name="List Table 5 Dark Accent 5" w:uiPriority="50"/>
-    <w:lsdException w:name="List Table 6 Colorful Accent 5" w:uiPriority="51"/>
-    <w:lsdException w:name="List Table 7 Colorful Accent 5" w:uiPriority="52"/>
-    <w:lsdException w:name="List Table 1 Light Accent 6" w:uiPriority="46"/>
-    <w:lsdException w:name="List Table 2 Accent 6" w:uiPriority="47"/>
-    <w:lsdException w:name="List Table 3 Accent 6" w:uiPriority="48"/>
-    <w:lsdException w:name="List Table 4 Accent 6" w:uiPriority="49"/>
-    <w:lsdException w:name="List Table 5 Dark Accent 6" w:uiPriority="50"/>
-    <w:lsdException w:name="List Table 6 Colorful Accent 6" w:uiPriority="51"/>
-    <w:lsdException w:name="List Table 7 Colorful Accent 6" w:uiPriority="52"/>
+  <w:latentStyles w:defLockedState="0" w:defUIPriority="99" w:defSemiHidden="1" w:defUnhideWhenUsed="1" w:defQFormat="0" w:count="267">
+    <w:lsdException w:name="Normal" w:semiHidden="0" w:uiPriority="0" w:unhideWhenUsed="0" w:qFormat="1"/>
+    <w:lsdException w:name="heading 1" w:semiHidden="0" w:uiPriority="9" w:unhideWhenUsed="0" w:qFormat="1"/>
+    <w:lsdException w:name="heading 2" w:uiPriority="9" w:qFormat="1"/>
+    <w:lsdException w:name="heading 3" w:uiPriority="9" w:qFormat="1"/>
+    <w:lsdException w:name="heading 4" w:uiPriority="9" w:qFormat="1"/>
+    <w:lsdException w:name="heading 5" w:uiPriority="9" w:qFormat="1"/>
+    <w:lsdException w:name="heading 6" w:uiPriority="9" w:qFormat="1"/>
+    <w:lsdException w:name="heading 7" w:uiPriority="9" w:qFormat="1"/>
+    <w:lsdException w:name="heading 8" w:uiPriority="9" w:qFormat="1"/>
+    <w:lsdException w:name="heading 9" w:uiPriority="9" w:qFormat="1"/>
+    <w:lsdException w:name="toc 1" w:uiPriority="39"/>
+    <w:lsdException w:name="toc 2" w:uiPriority="39"/>
+    <w:lsdException w:name="toc 3" w:uiPriority="39"/>
+    <w:lsdException w:name="toc 4" w:uiPriority="39"/>
+    <w:lsdException w:name="toc 5" w:uiPriority="39"/>
+    <w:lsdException w:name="toc 6" w:uiPriority="39"/>
+    <w:lsdException w:name="toc 7" w:uiPriority="39"/>
+    <w:lsdException w:name="toc 8" w:uiPriority="39"/>
+    <w:lsdException w:name="toc 9" w:uiPriority="39"/>
+    <w:lsdException w:name="caption" w:uiPriority="35" w:qFormat="1"/>
+    <w:lsdException w:name="Title" w:semiHidden="0" w:uiPriority="10" w:unhideWhenUsed="0" w:qFormat="1"/>
+    <w:lsdException w:name="Default Paragraph Font" w:uiPriority="1"/>
+    <w:lsdException w:name="Subtitle" w:semiHidden="0" w:uiPriority="11" w:unhideWhenUsed="0" w:qFormat="1"/>
+    <w:lsdException w:name="Strong" w:semiHidden="0" w:uiPriority="22" w:unhideWhenUsed="0" w:qFormat="1"/>
+    <w:lsdException w:name="Emphasis" w:semiHidden="0" w:uiPriority="20" w:unhideWhenUsed="0" w:qFormat="1"/>
+    <w:lsdException w:name="Table Grid" w:semiHidden="0" w:uiPriority="59" w:unhideWhenUsed="0"/>
+    <w:lsdException w:name="Placeholder Text" w:unhideWhenUsed="0"/>
+    <w:lsdException w:name="No Spacing" w:semiHidden="0" w:uiPriority="1" w:unhideWhenUsed="0" w:qFormat="1"/>
+    <w:lsdException w:name="Light Shading" w:semiHidden="0" w:uiPriority="60" w:unhideWhenUsed="0"/>
+    <w:lsdException w:name="Light List" w:semiHidden="0" w:uiPriority="61" w:unhideWhenUsed="0"/>
+    <w:lsdException w:name="Light Grid" w:semiHidden="0" w:uiPriority="62" w:unhideWhenUsed="0"/>
+    <w:lsdException w:name="Medium Shading 1" w:semiHidden="0" w:uiPriority="63" w:unhideWhenUsed="0"/>
+    <w:lsdException w:name="Medium Shading 2" w:semiHidden="0" w:uiPriority="64" w:unhideWhenUsed="0"/>
+    <w:lsdException w:name="Medium List 1" w:semiHidden="0" w:uiPriority="65" w:unhideWhenUsed="0"/>
+    <w:lsdException w:name="Medium List 2" w:semiHidden="0" w:uiPriority="66" w:unhideWhenUsed="0"/>
+    <w:lsdException w:name="Medium Grid 1" w:semiHidden="0" w:uiPriority="67" w:unhideWhenUsed="0"/>
+    <w:lsdException w:name="Medium Grid 2" w:semiHidden="0" w:uiPriority="68" w:unhideWhenUsed="0"/>
+    <w:lsdException w:name="Medium Grid 3" w:semiHidden="0" w:uiPriority="69" w:unhideWhenUsed="0"/>
+    <w:lsdException w:name="Dark List" w:semiHidden="0" w:uiPriority="70" w:unhideWhenUsed="0"/>
+    <w:lsdException w:name="Colorful Shading" w:semiHidden="0" w:uiPriority="71" w:unhideWhenUsed="0"/>
+    <w:lsdException w:name="Colorful List" w:semiHidden="0" w:uiPriority="72" w:unhideWhenUsed="0"/>
+    <w:lsdException w:name="Colorful Grid" w:semiHidden="0" w:uiPriority="73" w:unhideWhenUsed="0"/>
+    <w:lsdException w:name="Light Shading Accent 1" w:semiHidden="0" w:uiPriority="60" w:unhideWhenUsed="0"/>
+    <w:lsdException w:name="Light List Accent 1" w:semiHidden="0" w:uiPriority="61" w:unhideWhenUsed="0"/>
+    <w:lsdException w:name="Light Grid Accent 1" w:semiHidden="0" w:uiPriority="62" w:unhideWhenUsed="0"/>
+    <w:lsdException w:name="Medium Shading 1 Accent 1" w:semiHidden="0" w:uiPriority="63" w:unhideWhenUsed="0"/>
+    <w:lsdException w:name="Medium Shading 2 Accent 1" w:semiHidden="0" w:uiPriority="64" w:unhideWhenUsed="0"/>
+    <w:lsdException w:name="Medium List 1 Accent 1" w:semiHidden="0" w:uiPriority="65" w:unhideWhenUsed="0"/>
+    <w:lsdException w:name="Revision" w:unhideWhenUsed="0"/>
+    <w:lsdException w:name="List Paragraph" w:semiHidden="0" w:uiPriority="34" w:unhideWhenUsed="0" w:qFormat="1"/>
+    <w:lsdException w:name="Quote" w:semiHidden="0" w:uiPriority="29" w:unhideWhenUsed="0" w:qFormat="1"/>
+    <w:lsdException w:name="Intense Quote" w:semiHidden="0" w:uiPriority="30" w:unhideWhenUsed="0" w:qFormat="1"/>
+    <w:lsdException w:name="Medium List 2 Accent 1" w:semiHidden="0" w:uiPriority="66" w:unhideWhenUsed="0"/>
+    <w:lsdException w:name="Medium Grid 1 Accent 1" w:semiHidden="0" w:uiPriority="67" w:unhideWhenUsed="0"/>
+    <w:lsdException w:name="Medium Grid 2 Accent 1" w:semiHidden="0" w:uiPriority="68" w:unhideWhenUsed="0"/>
+    <w:lsdException w:name="Medium Grid 3 Accent 1" w:semiHidden="0" w:uiPriority="69" w:unhideWhenUsed="0"/>
+    <w:lsdException w:name="Dark List Accent 1" w:semiHidden="0" w:uiPriority="70" w:unhideWhenUsed="0"/>
+    <w:lsdException w:name="Colorful Shading Accent 1" w:semiHidden="0" w:uiPriority="71" w:unhideWhenUsed="0"/>
+    <w:lsdException w:name="Colorful List Accent 1" w:semiHidden="0" w:uiPriority="72" w:unhideWhenUsed="0"/>
+    <w:lsdException w:name="Colorful Grid Accent 1" w:semiHidden="0" w:uiPriority="73" w:unhideWhenUsed="0"/>
+    <w:lsdException w:name="Light Shading Accent 2" w:semiHidden="0" w:uiPriority="60" w:unhideWhenUsed="0"/>
+    <w:lsdException w:name="Light List Accent 2" w:semiHidden="0" w:uiPriority="61" w:unhideWhenUsed="0"/>
+    <w:lsdException w:name="Light Grid Accent 2" w:semiHidden="0" w:uiPriority="62" w:unhideWhenUsed="0"/>
+    <w:lsdException w:name="Medium Shading 1 Accent 2" w:semiHidden="0" w:uiPriority="63" w:unhideWhenUsed="0"/>
+    <w:lsdException w:name="Medium Shading 2 Accent 2" w:semiHidden="0" w:uiPriority="64" w:unhideWhenUsed="0"/>
+    <w:lsdException w:name="Medium List 1 Accent 2" w:semiHidden="0" w:uiPriority="65" w:unhideWhenUsed="0"/>
+    <w:lsdException w:name="Medium List 2 Accent 2" w:semiHidden="0" w:uiPriority="66" w:unhideWhenUsed="0"/>
+    <w:lsdException w:name="Medium Grid 1 Accent 2" w:semiHidden="0" w:uiPriority="67" w:unhideWhenUsed="0"/>
+    <w:lsdException w:name="Medium Grid 2 Accent 2" w:semiHidden="0" w:uiPriority="68" w:unhideWhenUsed="0"/>
+    <w:lsdException w:name="Medium Grid 3 Accent 2" w:semiHidden="0" w:uiPriority="69" w:unhideWhenUsed="0"/>
+    <w:lsdException w:name="Dark List Accent 2" w:semiHidden="0" w:uiPriority="70" w:unhideWhenUsed="0"/>
+    <w:lsdException w:name="Colorful Shading Accent 2" w:semiHidden="0" w:uiPriority="71" w:unhideWhenUsed="0"/>
+    <w:lsdException w:name="Colorful List Accent 2" w:semiHidden="0" w:uiPriority="72" w:unhideWhenUsed="0"/>
+    <w:lsdException w:name="Colorful Grid Accent 2" w:semiHidden="0" w:uiPriority="73" w:unhideWhenUsed="0"/>
+    <w:lsdException w:name="Light Shading Accent 3" w:semiHidden="0" w:uiPriority="60" w:unhideWhenUsed="0"/>
+    <w:lsdException w:name="Light List Accent 3" w:semiHidden="0" w:uiPriority="61" w:unhideWhenUsed="0"/>
+    <w:lsdException w:name="Light Grid Accent 3" w:semiHidden="0" w:uiPriority="62" w:unhideWhenUsed="0"/>
+    <w:lsdException w:name="Medium Shading 1 Accent 3" w:semiHidden="0" w:uiPriority="63" w:unhideWhenUsed="0"/>
+    <w:lsdException w:name="Medium Shading 2 Accent 3" w:semiHidden="0" w:uiPriority="64" w:unhideWhenUsed="0"/>
+    <w:lsdException w:name="Medium List 1 Accent 3" w:semiHidden="0" w:uiPriority="65" w:unhideWhenUsed="0"/>
+    <w:lsdException w:name="Medium List 2 Accent 3" w:semiHidden="0" w:uiPriority="66" w:unhideWhenUsed="0"/>
+    <w:lsdException w:name="Medium Grid 1 Accent 3" w:semiHidden="0" w:uiPriority="67" w:unhideWhenUsed="0"/>
+    <w:lsdException w:name="Medium Grid 2 Accent 3" w:semiHidden="0" w:uiPriority="68" w:unhideWhenUsed="0"/>
+    <w:lsdException w:name="Medium Grid 3 Accent 3" w:semiHidden="0" w:uiPriority="69" w:unhideWhenUsed="0"/>
+    <w:lsdException w:name="Dark List Accent 3" w:semiHidden="0" w:uiPriority="70" w:unhideWhenUsed="0"/>
+    <w:lsdException w:name="Colorful Shading Accent 3" w:semiHidden="0" w:uiPriority="71" w:unhideWhenUsed="0"/>
+    <w:lsdException w:name="Colorful List Accent 3" w:semiHidden="0" w:uiPriority="72" w:unhideWhenUsed="0"/>
+    <w:lsdException w:name="Colorful Grid Accent 3" w:semiHidden="0" w:uiPriority="73" w:unhideWhenUsed="0"/>
+    <w:lsdException w:name="Light Shading Accent 4" w:semiHidden="0" w:uiPriority="60" w:unhideWhenUsed="0"/>
+    <w:lsdException w:name="Light List Accent 4" w:semiHidden="0" w:uiPriority="61" w:unhideWhenUsed="0"/>
+    <w:lsdException w:name="Light Grid Accent 4" w:semiHidden="0" w:uiPriority="62" w:unhideWhenUsed="0"/>
+    <w:lsdException w:name="Medium Shading 1 Accent 4" w:semiHidden="0" w:uiPriority="63" w:unhideWhenUsed="0"/>
+    <w:lsdException w:name="Medium Shading 2 Accent 4" w:semiHidden="0" w:uiPriority="64" w:unhideWhenUsed="0"/>
+    <w:lsdException w:name="Medium List 1 Accent 4" w:semiHidden="0" w:uiPriority="65" w:unhideWhenUsed="0"/>
+    <w:lsdException w:name="Medium List 2 Accent 4" w:semiHidden="0" w:uiPriority="66" w:unhideWhenUsed="0"/>
+    <w:lsdException w:name="Medium Grid 1 Accent 4" w:semiHidden="0" w:uiPriority="67" w:unhideWhenUsed="0"/>
+    <w:lsdException w:name="Medium Grid 2 Accent 4" w:semiHidden="0" w:uiPriority="68" w:unhideWhenUsed="0"/>
+    <w:lsdException w:name="Medium Grid 3 Accent 4" w:semiHidden="0" w:uiPriority="69" w:unhideWhenUsed="0"/>
+    <w:lsdException w:name="Dark List Accent 4" w:semiHidden="0" w:uiPriority="70" w:unhideWhenUsed="0"/>
+    <w:lsdException w:name="Colorful Shading Accent 4" w:semiHidden="0" w:uiPriority="71" w:unhideWhenUsed="0"/>
+    <w:lsdException w:name="Colorful List Accent 4" w:semiHidden="0" w:uiPriority="72" w:unhideWhenUsed="0"/>
+    <w:lsdException w:name="Colorful Grid Accent 4" w:semiHidden="0" w:uiPriority="73" w:unhideWhenUsed="0"/>
+    <w:lsdException w:name="Light Shading Accent 5" w:semiHidden="0" w:uiPriority="60" w:unhideWhenUsed="0"/>
+    <w:lsdException w:name="Light List Accent 5" w:semiHidden="0" w:uiPriority="61" w:unhideWhenUsed="0"/>
+    <w:lsdException w:name="Light Grid Accent 5" w:semiHidden="0" w:uiPriority="62" w:unhideWhenUsed="0"/>
+    <w:lsdException w:name="Medium Shading 1 Accent 5" w:semiHidden="0" w:uiPriority="63" w:unhideWhenUsed="0"/>
+    <w:lsdException w:name="Medium Shading 2 Accent 5" w:semiHidden="0" w:uiPriority="64" w:unhideWhenUsed="0"/>
+    <w:lsdException w:name="Medium List 1 Accent 5" w:semiHidden="0" w:uiPriority="65" w:unhideWhenUsed="0"/>
+    <w:lsdException w:name="Medium List 2 Accent 5" w:semiHidden="0" w:uiPriority="66" w:unhideWhenUsed="0"/>
+    <w:lsdException w:name="Medium Grid 1 Accent 5" w:semiHidden="0" w:uiPriority="67" w:unhideWhenUsed="0"/>
+    <w:lsdException w:name="Medium Grid 2 Accent 5" w:semiHidden="0" w:uiPriority="68" w:unhideWhenUsed="0"/>
+    <w:lsdException w:name="Medium Grid 3 Accent 5" w:semiHidden="0" w:uiPriority="69" w:unhideWhenUsed="0"/>
+    <w:lsdException w:name="Dark List Accent 5" w:semiHidden="0" w:uiPriority="70" w:unhideWhenUsed="0"/>
+    <w:lsdException w:name="Colorful Shading Accent 5" w:semiHidden="0" w:uiPriority="71" w:unhideWhenUsed="0"/>
+    <w:lsdException w:name="Colorful List Accent 5" w:semiHidden="0" w:uiPriority="72" w:unhideWhenUsed="0"/>
+    <w:lsdException w:name="Colorful Grid Accent 5" w:semiHidden="0" w:uiPriority="73" w:unhideWhenUsed="0"/>
+    <w:lsdException w:name="Light Shading Accent 6" w:semiHidden="0" w:uiPriority="60" w:unhideWhenUsed="0"/>
+    <w:lsdException w:name="Light List Accent 6" w:semiHidden="0" w:uiPriority="61" w:unhideWhenUsed="0"/>
+    <w:lsdException w:name="Light Grid Accent 6" w:semiHidden="0" w:uiPriority="62" w:unhideWhenUsed="0"/>
+    <w:lsdException w:name="Medium Shading 1 Accent 6" w:semiHidden="0" w:uiPriority="63" w:unhideWhenUsed="0"/>
+    <w:lsdException w:name="Medium Shading 2 Accent 6" w:semiHidden="0" w:uiPriority="64" w:unhideWhenUsed="0"/>
+    <w:lsdException w:name="Medium List 1 Accent 6" w:semiHidden="0" w:uiPriority="65" w:unhideWhenUsed="0"/>
+    <w:lsdException w:name="Medium List 2 Accent 6" w:semiHidden="0" w:uiPriority="66" w:unhideWhenUsed="0"/>
+    <w:lsdException w:name="Medium Grid 1 Accent 6" w:semiHidden="0" w:uiPriority="67" w:unhideWhenUsed="0"/>
+    <w:lsdException w:name="Medium Grid 2 Accent 6" w:semiHidden="0" w:uiPriority="68" w:unhideWhenUsed="0"/>
+    <w:lsdException w:name="Medium Grid 3 Accent 6" w:semiHidden="0" w:uiPriority="69" w:unhideWhenUsed="0"/>
+    <w:lsdException w:name="Dark List Accent 6" w:semiHidden="0" w:uiPriority="70" w:unhideWhenUsed="0"/>
+    <w:lsdException w:name="Colorful Shading Accent 6" w:semiHidden="0" w:uiPriority="71" w:unhideWhenUsed="0"/>
+    <w:lsdException w:name="Colorful List Accent 6" w:semiHidden="0" w:uiPriority="72" w:unhideWhenUsed="0"/>
+    <w:lsdException w:name="Colorful Grid Accent 6" w:semiHidden="0" w:uiPriority="73" w:unhideWhenUsed="0"/>
+    <w:lsdException w:name="Subtle Emphasis" w:semiHidden="0" w:uiPriority="19" w:unhideWhenUsed="0" w:qFormat="1"/>
+    <w:lsdException w:name="Intense Emphasis" w:semiHidden="0" w:uiPriority="21" w:unhideWhenUsed="0" w:qFormat="1"/>
+    <w:lsdException w:name="Subtle Reference" w:semiHidden="0" w:uiPriority="31" w:unhideWhenUsed="0" w:qFormat="1"/>
+    <w:lsdException w:name="Intense Reference" w:semiHidden="0" w:uiPriority="32" w:unhideWhenUsed="0" w:qFormat="1"/>
+    <w:lsdException w:name="Book Title" w:semiHidden="0" w:uiPriority="33" w:unhideWhenUsed="0" w:qFormat="1"/>
+    <w:lsdException w:name="Bibliography" w:uiPriority="37"/>
+    <w:lsdException w:name="TOC Heading" w:uiPriority="39" w:qFormat="1"/>
   </w:latentStyles>
   <w:style w:type="paragraph" w:default="1" w:styleId="Normal">
     <w:name w:val="Normal"/>
@@ -2931,6 +2829,7 @@
   <w:style w:type="character" w:default="1" w:styleId="DefaultParagraphFont">
     <w:name w:val="Default Paragraph Font"/>
     <w:uiPriority w:val="1"/>
+    <w:semiHidden/>
     <w:unhideWhenUsed/>
   </w:style>
   <w:style w:type="table" w:default="1" w:styleId="TableNormal">
@@ -2938,6 +2837,7 @@
     <w:uiPriority w:val="99"/>
     <w:semiHidden/>
     <w:unhideWhenUsed/>
+    <w:qFormat/>
     <w:tblPr>
       <w:tblInd w:w="0" w:type="dxa"/>
       <w:tblCellMar>
@@ -3082,17 +2982,8 @@
 
 <file path=word/charts/chart1.xml><?xml version="1.0" encoding="utf-8"?>
 <c:chartSpace xmlns:c="http://schemas.openxmlformats.org/drawingml/2006/chart" xmlns:a="http://schemas.openxmlformats.org/drawingml/2006/main" xmlns:r="http://schemas.openxmlformats.org/officeDocument/2006/relationships">
-  <c:date1904 val="0"/>
+  <c:date1904 val="1"/>
   <c:lang val="en-US"/>
-  <c:roundedCorners val="0"/>
-  <mc:AlternateContent xmlns:mc="http://schemas.openxmlformats.org/markup-compatibility/2006">
-    <mc:Choice xmlns:c14="http://schemas.microsoft.com/office/drawing/2007/8/2/chart" Requires="c14">
-      <c14:style val="102"/>
-    </mc:Choice>
-    <mc:Fallback>
-      <c:style val="2"/>
-    </mc:Fallback>
-  </mc:AlternateContent>
   <c:chart>
     <c:title>
       <c:tx>
@@ -3125,7 +3016,6 @@
           </a:p>
         </c:rich>
       </c:tx>
-      <c:overlay val="0"/>
       <c:spPr>
         <a:noFill/>
         <a:ln>
@@ -3134,12 +3024,10 @@
         <a:effectLst/>
       </c:spPr>
     </c:title>
-    <c:autoTitleDeleted val="0"/>
     <c:plotArea>
       <c:layout/>
       <c:scatterChart>
         <c:scatterStyle val="lineMarker"/>
-        <c:varyColors val="0"/>
         <c:ser>
           <c:idx val="0"/>
           <c:order val="0"/>
@@ -4691,25 +4579,15 @@
               </c:numCache>
             </c:numRef>
           </c:yVal>
-          <c:smooth val="0"/>
         </c:ser>
-        <c:dLbls>
-          <c:showLegendKey val="0"/>
-          <c:showVal val="0"/>
-          <c:showCatName val="0"/>
-          <c:showSerName val="0"/>
-          <c:showPercent val="0"/>
-          <c:showBubbleSize val="0"/>
-        </c:dLbls>
-        <c:axId val="-1241086608"/>
-        <c:axId val="-1241082256"/>
+        <c:axId val="103408384"/>
+        <c:axId val="103410688"/>
       </c:scatterChart>
       <c:valAx>
-        <c:axId val="-1241086608"/>
+        <c:axId val="103408384"/>
         <c:scaling>
           <c:orientation val="minMax"/>
         </c:scaling>
-        <c:delete val="0"/>
         <c:axPos val="b"/>
         <c:majorGridlines>
           <c:spPr>
@@ -4751,7 +4629,6 @@
               </a:p>
             </c:rich>
           </c:tx>
-          <c:overlay val="0"/>
           <c:spPr>
             <a:noFill/>
             <a:ln>
@@ -4762,7 +4639,6 @@
         </c:title>
         <c:numFmt formatCode="General" sourceLinked="1"/>
         <c:majorTickMark val="none"/>
-        <c:minorTickMark val="none"/>
         <c:tickLblPos val="nextTo"/>
         <c:spPr>
           <a:noFill/>
@@ -4797,16 +4673,15 @@
             <a:endParaRPr lang="en-US"/>
           </a:p>
         </c:txPr>
-        <c:crossAx val="-1241082256"/>
+        <c:crossAx val="103410688"/>
         <c:crosses val="autoZero"/>
         <c:crossBetween val="midCat"/>
       </c:valAx>
       <c:valAx>
-        <c:axId val="-1241082256"/>
+        <c:axId val="103410688"/>
         <c:scaling>
           <c:orientation val="minMax"/>
         </c:scaling>
-        <c:delete val="0"/>
         <c:axPos val="l"/>
         <c:majorGridlines>
           <c:spPr>
@@ -4853,7 +4728,6 @@
               </a:p>
             </c:rich>
           </c:tx>
-          <c:overlay val="0"/>
           <c:spPr>
             <a:noFill/>
             <a:ln>
@@ -4864,7 +4738,6 @@
         </c:title>
         <c:numFmt formatCode="General" sourceLinked="1"/>
         <c:majorTickMark val="none"/>
-        <c:minorTickMark val="none"/>
         <c:tickLblPos val="nextTo"/>
         <c:spPr>
           <a:noFill/>
@@ -4899,7 +4772,7 @@
             <a:endParaRPr lang="en-US"/>
           </a:p>
         </c:txPr>
-        <c:crossAx val="-1241086608"/>
+        <c:crossAx val="103408384"/>
         <c:crosses val="autoZero"/>
         <c:crossBetween val="midCat"/>
       </c:valAx>
@@ -4913,7 +4786,6 @@
     </c:plotArea>
     <c:plotVisOnly val="1"/>
     <c:dispBlanksAs val="gap"/>
-    <c:showDLblsOverMax val="0"/>
   </c:chart>
   <c:spPr>
     <a:solidFill>
@@ -4940,25 +4812,14 @@
       <a:endParaRPr lang="en-US"/>
     </a:p>
   </c:txPr>
-  <c:externalData r:id="rId1">
-    <c:autoUpdate val="0"/>
-  </c:externalData>
+  <c:externalData r:id="rId1"/>
 </c:chartSpace>
 </file>
 
 <file path=word/charts/chart2.xml><?xml version="1.0" encoding="utf-8"?>
 <c:chartSpace xmlns:c="http://schemas.openxmlformats.org/drawingml/2006/chart" xmlns:a="http://schemas.openxmlformats.org/drawingml/2006/main" xmlns:r="http://schemas.openxmlformats.org/officeDocument/2006/relationships">
-  <c:date1904 val="0"/>
+  <c:date1904 val="1"/>
   <c:lang val="en-US"/>
-  <c:roundedCorners val="0"/>
-  <mc:AlternateContent xmlns:mc="http://schemas.openxmlformats.org/markup-compatibility/2006">
-    <mc:Choice xmlns:c14="http://schemas.microsoft.com/office/drawing/2007/8/2/chart" Requires="c14">
-      <c14:style val="102"/>
-    </mc:Choice>
-    <mc:Fallback>
-      <c:style val="2"/>
-    </mc:Fallback>
-  </mc:AlternateContent>
   <c:chart>
     <c:title>
       <c:tx>
@@ -4991,7 +4852,6 @@
           </a:p>
         </c:rich>
       </c:tx>
-      <c:overlay val="0"/>
       <c:spPr>
         <a:noFill/>
         <a:ln>
@@ -5000,12 +4860,10 @@
         <a:effectLst/>
       </c:spPr>
     </c:title>
-    <c:autoTitleDeleted val="0"/>
     <c:plotArea>
       <c:layout/>
       <c:scatterChart>
         <c:scatterStyle val="lineMarker"/>
-        <c:varyColors val="0"/>
         <c:ser>
           <c:idx val="0"/>
           <c:order val="0"/>
@@ -5042,13 +4900,12 @@
               <a:effectLst/>
             </c:spPr>
             <c:trendlineType val="linear"/>
-            <c:dispRSqr val="0"/>
             <c:dispEq val="1"/>
             <c:trendlineLbl>
               <c:layout>
                 <c:manualLayout>
                   <c:x val="-7.731938522481481E-2"/>
-                  <c:y val="-3.7407407407407424E-2"/>
+                  <c:y val="-3.7407407407407452E-2"/>
                 </c:manualLayout>
               </c:layout>
               <c:tx>
@@ -5219,25 +5076,15 @@
               </c:numCache>
             </c:numRef>
           </c:yVal>
-          <c:smooth val="0"/>
         </c:ser>
-        <c:dLbls>
-          <c:showLegendKey val="0"/>
-          <c:showVal val="0"/>
-          <c:showCatName val="0"/>
-          <c:showSerName val="0"/>
-          <c:showPercent val="0"/>
-          <c:showBubbleSize val="0"/>
-        </c:dLbls>
-        <c:axId val="-1241088240"/>
-        <c:axId val="-1241080080"/>
+        <c:axId val="118960512"/>
+        <c:axId val="118962048"/>
       </c:scatterChart>
       <c:valAx>
-        <c:axId val="-1241088240"/>
+        <c:axId val="118960512"/>
         <c:scaling>
           <c:orientation val="minMax"/>
         </c:scaling>
-        <c:delete val="0"/>
         <c:axPos val="b"/>
         <c:majorGridlines>
           <c:spPr>
@@ -5284,7 +5131,6 @@
               </a:p>
             </c:rich>
           </c:tx>
-          <c:overlay val="0"/>
           <c:spPr>
             <a:noFill/>
             <a:ln>
@@ -5295,7 +5141,6 @@
         </c:title>
         <c:numFmt formatCode="General" sourceLinked="1"/>
         <c:majorTickMark val="none"/>
-        <c:minorTickMark val="none"/>
         <c:tickLblPos val="nextTo"/>
         <c:spPr>
           <a:noFill/>
@@ -5330,16 +5175,15 @@
             <a:endParaRPr lang="en-US"/>
           </a:p>
         </c:txPr>
-        <c:crossAx val="-1241080080"/>
+        <c:crossAx val="118962048"/>
         <c:crosses val="autoZero"/>
         <c:crossBetween val="midCat"/>
       </c:valAx>
       <c:valAx>
-        <c:axId val="-1241080080"/>
+        <c:axId val="118962048"/>
         <c:scaling>
           <c:orientation val="minMax"/>
         </c:scaling>
-        <c:delete val="0"/>
         <c:axPos val="l"/>
         <c:majorGridlines>
           <c:spPr>
@@ -5386,7 +5230,6 @@
               </a:p>
             </c:rich>
           </c:tx>
-          <c:overlay val="0"/>
           <c:spPr>
             <a:noFill/>
             <a:ln>
@@ -5397,7 +5240,6 @@
         </c:title>
         <c:numFmt formatCode="General" sourceLinked="1"/>
         <c:majorTickMark val="none"/>
-        <c:minorTickMark val="none"/>
         <c:tickLblPos val="nextTo"/>
         <c:spPr>
           <a:noFill/>
@@ -5432,7 +5274,7 @@
             <a:endParaRPr lang="en-US"/>
           </a:p>
         </c:txPr>
-        <c:crossAx val="-1241088240"/>
+        <c:crossAx val="118960512"/>
         <c:crosses val="autoZero"/>
         <c:crossBetween val="midCat"/>
       </c:valAx>
@@ -5446,7 +5288,6 @@
     </c:plotArea>
     <c:plotVisOnly val="1"/>
     <c:dispBlanksAs val="gap"/>
-    <c:showDLblsOverMax val="0"/>
   </c:chart>
   <c:spPr>
     <a:solidFill>
@@ -5473,25 +5314,14 @@
       <a:endParaRPr lang="en-US"/>
     </a:p>
   </c:txPr>
-  <c:externalData r:id="rId1">
-    <c:autoUpdate val="0"/>
-  </c:externalData>
+  <c:externalData r:id="rId1"/>
 </c:chartSpace>
 </file>
 
 <file path=word/charts/chart3.xml><?xml version="1.0" encoding="utf-8"?>
 <c:chartSpace xmlns:c="http://schemas.openxmlformats.org/drawingml/2006/chart" xmlns:a="http://schemas.openxmlformats.org/drawingml/2006/main" xmlns:r="http://schemas.openxmlformats.org/officeDocument/2006/relationships">
-  <c:date1904 val="0"/>
+  <c:date1904 val="1"/>
   <c:lang val="en-US"/>
-  <c:roundedCorners val="0"/>
-  <mc:AlternateContent xmlns:mc="http://schemas.openxmlformats.org/markup-compatibility/2006">
-    <mc:Choice xmlns:c14="http://schemas.microsoft.com/office/drawing/2007/8/2/chart" Requires="c14">
-      <c14:style val="102"/>
-    </mc:Choice>
-    <mc:Fallback>
-      <c:style val="2"/>
-    </mc:Fallback>
-  </mc:AlternateContent>
   <c:chart>
     <c:title>
       <c:tx>
@@ -5523,7 +5353,6 @@
           </a:p>
         </c:rich>
       </c:tx>
-      <c:overlay val="0"/>
       <c:spPr>
         <a:noFill/>
         <a:ln>
@@ -5532,12 +5361,10 @@
         <a:effectLst/>
       </c:spPr>
     </c:title>
-    <c:autoTitleDeleted val="0"/>
     <c:plotArea>
       <c:layout/>
       <c:scatterChart>
         <c:scatterStyle val="lineMarker"/>
-        <c:varyColors val="0"/>
         <c:ser>
           <c:idx val="0"/>
           <c:order val="0"/>
@@ -5649,25 +5476,15 @@
               </c:numCache>
             </c:numRef>
           </c:yVal>
-          <c:smooth val="0"/>
         </c:ser>
-        <c:dLbls>
-          <c:showLegendKey val="0"/>
-          <c:showVal val="0"/>
-          <c:showCatName val="0"/>
-          <c:showSerName val="0"/>
-          <c:showPercent val="0"/>
-          <c:showBubbleSize val="0"/>
-        </c:dLbls>
-        <c:axId val="-1241094224"/>
-        <c:axId val="-1241086064"/>
+        <c:axId val="120334976"/>
+        <c:axId val="120365824"/>
       </c:scatterChart>
       <c:valAx>
-        <c:axId val="-1241094224"/>
+        <c:axId val="120334976"/>
         <c:scaling>
           <c:orientation val="minMax"/>
         </c:scaling>
-        <c:delete val="0"/>
         <c:axPos val="b"/>
         <c:majorGridlines>
           <c:spPr>
@@ -5713,7 +5530,6 @@
               </a:p>
             </c:rich>
           </c:tx>
-          <c:overlay val="0"/>
           <c:spPr>
             <a:noFill/>
             <a:ln>
@@ -5724,7 +5540,6 @@
         </c:title>
         <c:numFmt formatCode="General" sourceLinked="1"/>
         <c:majorTickMark val="none"/>
-        <c:minorTickMark val="none"/>
         <c:tickLblPos val="nextTo"/>
         <c:spPr>
           <a:noFill/>
@@ -5759,16 +5574,15 @@
             <a:endParaRPr lang="en-US"/>
           </a:p>
         </c:txPr>
-        <c:crossAx val="-1241086064"/>
+        <c:crossAx val="120365824"/>
         <c:crosses val="autoZero"/>
         <c:crossBetween val="midCat"/>
       </c:valAx>
       <c:valAx>
-        <c:axId val="-1241086064"/>
+        <c:axId val="120365824"/>
         <c:scaling>
           <c:orientation val="minMax"/>
         </c:scaling>
-        <c:delete val="0"/>
         <c:axPos val="l"/>
         <c:majorGridlines>
           <c:spPr>
@@ -5815,7 +5629,6 @@
               </a:p>
             </c:rich>
           </c:tx>
-          <c:overlay val="0"/>
           <c:spPr>
             <a:noFill/>
             <a:ln>
@@ -5826,7 +5639,6 @@
         </c:title>
         <c:numFmt formatCode="General" sourceLinked="1"/>
         <c:majorTickMark val="none"/>
-        <c:minorTickMark val="none"/>
         <c:tickLblPos val="nextTo"/>
         <c:spPr>
           <a:noFill/>
@@ -5861,7 +5673,7 @@
             <a:endParaRPr lang="en-US"/>
           </a:p>
         </c:txPr>
-        <c:crossAx val="-1241094224"/>
+        <c:crossAx val="120334976"/>
         <c:crosses val="autoZero"/>
         <c:crossBetween val="midCat"/>
       </c:valAx>
@@ -5875,7 +5687,6 @@
     </c:plotArea>
     <c:plotVisOnly val="1"/>
     <c:dispBlanksAs val="gap"/>
-    <c:showDLblsOverMax val="0"/>
   </c:chart>
   <c:spPr>
     <a:solidFill>
@@ -5902,9 +5713,7 @@
       <a:endParaRPr lang="en-US"/>
     </a:p>
   </c:txPr>
-  <c:externalData r:id="rId1">
-    <c:autoUpdate val="0"/>
-  </c:externalData>
+  <c:externalData r:id="rId1"/>
 </c:chartSpace>
 </file>
 

</xml_diff>

<commit_message>
Improved wording in introduction
</commit_message>
<xml_diff>
--- a/CS497R Report.docx
+++ b/CS497R Report.docx
@@ -1,6 +1,6 @@
 
 <file path=word/document.xml><?xml version="1.0" encoding="utf-8"?>
-<w:document xmlns:ve="http://schemas.openxmlformats.org/markup-compatibility/2006" xmlns:o="urn:schemas-microsoft-com:office:office" xmlns:r="http://schemas.openxmlformats.org/officeDocument/2006/relationships" xmlns:m="http://schemas.openxmlformats.org/officeDocument/2006/math" xmlns:v="urn:schemas-microsoft-com:vml" xmlns:wp="http://schemas.openxmlformats.org/drawingml/2006/wordprocessingDrawing" xmlns:w10="urn:schemas-microsoft-com:office:word" xmlns:w="http://schemas.openxmlformats.org/wordprocessingml/2006/main" xmlns:wne="http://schemas.microsoft.com/office/word/2006/wordml">
+<w:document xmlns:wpc="http://schemas.microsoft.com/office/word/2010/wordprocessingCanvas" xmlns:mc="http://schemas.openxmlformats.org/markup-compatibility/2006" xmlns:o="urn:schemas-microsoft-com:office:office" xmlns:r="http://schemas.openxmlformats.org/officeDocument/2006/relationships" xmlns:m="http://schemas.openxmlformats.org/officeDocument/2006/math" xmlns:v="urn:schemas-microsoft-com:vml" xmlns:wp14="http://schemas.microsoft.com/office/word/2010/wordprocessingDrawing" xmlns:wp="http://schemas.openxmlformats.org/drawingml/2006/wordprocessingDrawing" xmlns:w10="urn:schemas-microsoft-com:office:word" xmlns:w="http://schemas.openxmlformats.org/wordprocessingml/2006/main" xmlns:w14="http://schemas.microsoft.com/office/word/2010/wordml" xmlns:w15="http://schemas.microsoft.com/office/word/2012/wordml" xmlns:wpg="http://schemas.microsoft.com/office/word/2010/wordprocessingGroup" xmlns:wpi="http://schemas.microsoft.com/office/word/2010/wordprocessingInk" xmlns:wne="http://schemas.microsoft.com/office/word/2006/wordml" xmlns:wps="http://schemas.microsoft.com/office/word/2010/wordprocessingShape" mc:Ignorable="w14 w15 wp14">
   <w:body>
     <w:p>
       <w:pPr>
@@ -34,13 +34,8 @@
         <w:pStyle w:val="NoSpacing"/>
         <w:jc w:val="center"/>
       </w:pPr>
-      <w:proofErr w:type="spellStart"/>
-      <w:r>
-        <w:t>Quimera</w:t>
-      </w:r>
-      <w:proofErr w:type="spellEnd"/>
-      <w:r>
-        <w:t xml:space="preserve"> Interactive – App Data Analysis</w:t>
+      <w:r>
+        <w:t>Quimera Interactive – App Data Analysis</w:t>
       </w:r>
     </w:p>
     <w:p>
@@ -124,30 +119,47 @@
         <w:pStyle w:val="NoSpacing"/>
         <w:ind w:firstLine="720"/>
       </w:pPr>
-      <w:proofErr w:type="spellStart"/>
-      <w:r>
-        <w:t>Quimera</w:t>
-      </w:r>
-      <w:proofErr w:type="spellEnd"/>
-      <w:r>
-        <w:t xml:space="preserve"> Interactive is a company that creates Windows 8 applications</w:t>
+      <w:r>
+        <w:t>Quimera Interactive is a</w:t>
+      </w:r>
+      <w:r>
+        <w:t xml:space="preserve"> student-owned company that designs, builds and publishes</w:t>
+      </w:r>
+      <w:r>
+        <w:t xml:space="preserve"> Windows 8 applications</w:t>
       </w:r>
       <w:r>
         <w:t>, which can be purchased in the Windows Store</w:t>
       </w:r>
       <w:r>
-        <w:t xml:space="preserve">.  The Windows Store is available to anyone who has a Windows 8 machine.  </w:t>
-      </w:r>
-      <w:r>
-        <w:t xml:space="preserve"> Some information about the Windows store overall (population) is available through the developer portal and the website appannie.com. There are currently 2625 transactions in the data, transactions include: the date, app name, transaction type, country/</w:t>
-      </w:r>
-      <w:proofErr w:type="spellStart"/>
-      <w:r>
-        <w:t>regiona</w:t>
-      </w:r>
-      <w:proofErr w:type="spellEnd"/>
-      <w:r>
-        <w:t>, app proceeds(USD),  and the payment date.  We will perform statistical analysis to discover predictive trends in sales.  We will be looking at sales overall, sales by category, sales by day of week, sales by day of month, sales by month, sales by app, and sales by country.</w:t>
+        <w:t>.  The Windows Store is</w:t>
+      </w:r>
+      <w:r>
+        <w:t xml:space="preserve"> a distribution network for Windows Modern applications</w:t>
+      </w:r>
+      <w:r>
+        <w:t xml:space="preserve"> available to Windows 8</w:t>
+      </w:r>
+      <w:r>
+        <w:t xml:space="preserve"> and Windows RT</w:t>
+      </w:r>
+      <w:r>
+        <w:t xml:space="preserve"> machine</w:t>
+      </w:r>
+      <w:r>
+        <w:t>s</w:t>
+      </w:r>
+      <w:r>
+        <w:t xml:space="preserve">.  </w:t>
+      </w:r>
+      <w:r>
+        <w:t xml:space="preserve"> Some information about the Windows store overall (population) is available through the developer portal and the website appannie.com. There are currentl</w:t>
+      </w:r>
+      <w:r>
+        <w:t>y 2625 transactions in the data, these</w:t>
+      </w:r>
+      <w:r>
+        <w:t xml:space="preserve"> transactions include: the date, app name, transaction type, country/regiona, app proceeds(USD),  and the payment date.  We will perform statistical analysis to discover predictive trends in sales.  We will be looking at sales overall, sales by category, sales by day of week, sales by day of month, sales by month, sales by app, and sales by country.</w:t>
       </w:r>
     </w:p>
     <w:p>
@@ -186,15 +198,7 @@
         <w:t>i+1</w:t>
       </w:r>
       <w:r>
-        <w:t xml:space="preserve">). Then you will take those numbers and plot them on a scatter plot. Using the linear </w:t>
-      </w:r>
-      <w:proofErr w:type="spellStart"/>
-      <w:r>
-        <w:t>trendline</w:t>
-      </w:r>
-      <w:proofErr w:type="spellEnd"/>
-      <w:r>
-        <w:t xml:space="preserve"> you will be able to get an equation in the form of </w:t>
+        <w:t xml:space="preserve">). Then you will take those numbers and plot them on a scatter plot. Using the linear trendline you will be able to get an equation in the form of </w:t>
       </w:r>
     </w:p>
     <w:p>
@@ -203,15 +207,7 @@
         <w:jc w:val="center"/>
       </w:pPr>
       <w:r>
-        <w:t xml:space="preserve">y= </w:t>
-      </w:r>
-      <w:proofErr w:type="spellStart"/>
-      <w:r>
-        <w:t>mx+b</w:t>
-      </w:r>
-      <w:proofErr w:type="spellEnd"/>
-      <w:r>
-        <w:t xml:space="preserve"> (</w:t>
+        <w:t>y= mx+b (</w:t>
       </w:r>
       <w:r>
         <w:t xml:space="preserve">eq. </w:t>
@@ -537,10 +533,10 @@
             <v:path o:extrusionok="f" gradientshapeok="t" o:connecttype="rect"/>
             <o:lock v:ext="edit" aspectratio="t"/>
           </v:shapetype>
-          <v:shape id="_x0000_i1025" type="#_x0000_t75" style="width:224.25pt;height:62.25pt" o:ole="">
+          <v:shape id="_x0000_i1025" type="#_x0000_t75" style="width:224.4pt;height:62.4pt" o:ole="">
             <v:imagedata r:id="rId7" o:title=""/>
           </v:shape>
-          <o:OLEObject Type="Embed" ProgID="Equation.3" ShapeID="_x0000_i1025" DrawAspect="Content" ObjectID="_1448302086" r:id="rId8"/>
+          <o:OLEObject Type="Embed" ProgID="Equation.3" ShapeID="_x0000_i1025" DrawAspect="Content" ObjectID="_1448303624" r:id="rId8"/>
         </w:object>
       </w:r>
     </w:p>
@@ -550,7 +546,6 @@
         <w:jc w:val="center"/>
       </w:pPr>
       <w:r>
-        <w:lastRenderedPageBreak/>
         <w:t>Two degrees of Freedom: N-I (Number of totals – number of groups</w:t>
       </w:r>
     </w:p>
@@ -606,8 +601,6 @@
       <w:r>
         <w:t>All of the populations are normally distributed</w:t>
       </w:r>
-      <w:bookmarkStart w:id="0" w:name="_GoBack"/>
-      <w:bookmarkEnd w:id="0"/>
     </w:p>
     <w:p>
       <w:pPr>
@@ -628,15 +621,7 @@
         <w:ind w:firstLine="720"/>
       </w:pPr>
       <w:r>
-        <w:t xml:space="preserve">During our analysis of the app sales information provided by </w:t>
-      </w:r>
-      <w:proofErr w:type="spellStart"/>
-      <w:r>
-        <w:t>Quimera</w:t>
-      </w:r>
-      <w:proofErr w:type="spellEnd"/>
-      <w:r>
-        <w:t xml:space="preserve"> Interactive, it was noted that the average amount of transactions by day of the month peaked on the seventeenth and eighteenth.  We formulated a hypothesis that sales could increase on these days every month due to the nearly universal bi-monthly payday that falls on the 15th and on the 1st of every month.  This hypothesis was weakened by the fact that the average amount of transactions for the second and third days of the month does not also increase.  We decided to conduct an analysis of variance to determine whether or not </w:t>
+        <w:t xml:space="preserve">During our analysis of the app sales information provided by Quimera Interactive, it was noted that the average amount of transactions by day of the month peaked on the seventeenth and eighteenth.  We formulated a hypothesis that sales could increase on these days every month due to the nearly universal bi-monthly payday that falls on the 15th and on the 1st of every month.  This hypothesis was weakened by the fact that the average amount of transactions for the second and third days of the month does not also increase.  We decided to conduct an analysis of variance to determine whether or not </w:t>
       </w:r>
       <w:r>
         <w:t>the</w:t>
@@ -1035,15 +1020,7 @@
         <w:t xml:space="preserve">first ANOVA.  </w:t>
       </w:r>
       <w:r>
-        <w:t xml:space="preserve">The scatter plot seems to follow a curve similar to an over damped oscillator.  In an attempt to determine the quantity that the amount of transactions is trending towards, a fitted curve is used.  Using </w:t>
-      </w:r>
-      <w:proofErr w:type="spellStart"/>
-      <w:r>
-        <w:t>Mathcad</w:t>
-      </w:r>
-      <w:proofErr w:type="spellEnd"/>
-      <w:r>
-        <w:t xml:space="preserve"> it is first necessary to start with estimate values for our over damped oscillator equation.  Here is the equation for an over damped oscillator.</w:t>
+        <w:t>The scatter plot seems to follow a curve similar to an over damped oscillator.  In an attempt to determine the quantity that the amount of transactions is trending towards, a fitted curve is used.  Using Mathcad it is first necessary to start with estimate values for our over damped oscillator equation.  Here is the equation for an over damped oscillator.</w:t>
       </w:r>
     </w:p>
     <w:p>
@@ -1411,13 +1388,7 @@
             <w:rPr>
               <w:rFonts w:ascii="Cambria Math" w:hAnsi="Cambria Math"/>
             </w:rPr>
-            <m:t>8.138</m:t>
-          </m:r>
-          <m:r>
-            <w:rPr>
-              <w:rFonts w:ascii="Cambria Math" w:hAnsi="Cambria Math"/>
-            </w:rPr>
-            <m:t>+</m:t>
+            <m:t>8.138+</m:t>
           </m:r>
           <m:d>
             <m:dPr>
@@ -1433,19 +1404,7 @@
                 <w:rPr>
                   <w:rFonts w:ascii="Cambria Math" w:hAnsi="Cambria Math"/>
                 </w:rPr>
-                <m:t>1.</m:t>
-              </m:r>
-              <m:r>
-                <w:rPr>
-                  <w:rFonts w:ascii="Cambria Math" w:hAnsi="Cambria Math"/>
-                </w:rPr>
-                <m:t>343</m:t>
-              </m:r>
-              <m:r>
-                <w:rPr>
-                  <w:rFonts w:ascii="Cambria Math" w:hAnsi="Cambria Math"/>
-                </w:rPr>
-                <m:t>*</m:t>
+                <m:t>1.343*</m:t>
               </m:r>
               <m:sSup>
                 <m:sSupPr>
@@ -1501,19 +1460,7 @@
                     <w:rPr>
                       <w:rFonts w:ascii="Cambria Math" w:hAnsi="Cambria Math"/>
                     </w:rPr>
-                    <m:t>-0.0</m:t>
-                  </m:r>
-                  <m:r>
-                    <w:rPr>
-                      <w:rFonts w:ascii="Cambria Math" w:hAnsi="Cambria Math"/>
-                    </w:rPr>
-                    <m:t>9</m:t>
-                  </m:r>
-                  <m:r>
-                    <w:rPr>
-                      <w:rFonts w:ascii="Cambria Math" w:hAnsi="Cambria Math"/>
-                    </w:rPr>
-                    <m:t>3x</m:t>
+                    <m:t>-0.093x</m:t>
                   </m:r>
                 </m:sup>
               </m:sSup>
@@ -1557,13 +1504,7 @@
                         <w:rPr>
                           <w:rFonts w:ascii="Cambria Math" w:hAnsi="Cambria Math"/>
                         </w:rPr>
-                        <m:t>9.778</m:t>
-                      </m:r>
-                      <m:r>
-                        <w:rPr>
-                          <w:rFonts w:ascii="Cambria Math" w:hAnsi="Cambria Math"/>
-                        </w:rPr>
-                        <m:t>*</m:t>
+                        <m:t>9.778*</m:t>
                       </m:r>
                       <m:sSup>
                         <m:sSupPr>
@@ -1595,13 +1536,7 @@
                         <w:rPr>
                           <w:rFonts w:ascii="Cambria Math" w:hAnsi="Cambria Math"/>
                         </w:rPr>
-                        <m:t>x-0.0</m:t>
-                      </m:r>
-                      <m:r>
-                        <w:rPr>
-                          <w:rFonts w:ascii="Cambria Math" w:hAnsi="Cambria Math"/>
-                        </w:rPr>
-                        <m:t>54</m:t>
+                        <m:t>x-0.054</m:t>
                       </m:r>
                     </m:e>
                   </m:d>
@@ -1776,6 +1711,7 @@
       </w:r>
     </w:p>
     <w:p>
+      <w:bookmarkStart w:id="0" w:name="_GoBack"/>
       <w:r>
         <w:rPr>
           <w:noProof/>
@@ -1795,6 +1731,7 @@
           </wp:inline>
         </w:drawing>
       </w:r>
+      <w:bookmarkEnd w:id="0"/>
     </w:p>
     <w:p>
       <w:r>
@@ -1882,7 +1819,7 @@
 </file>
 
 <file path=word/endnotes.xml><?xml version="1.0" encoding="utf-8"?>
-<w:endnotes xmlns:ve="http://schemas.openxmlformats.org/markup-compatibility/2006" xmlns:o="urn:schemas-microsoft-com:office:office" xmlns:r="http://schemas.openxmlformats.org/officeDocument/2006/relationships" xmlns:m="http://schemas.openxmlformats.org/officeDocument/2006/math" xmlns:v="urn:schemas-microsoft-com:vml" xmlns:wp="http://schemas.openxmlformats.org/drawingml/2006/wordprocessingDrawing" xmlns:w10="urn:schemas-microsoft-com:office:word" xmlns:w="http://schemas.openxmlformats.org/wordprocessingml/2006/main" xmlns:wne="http://schemas.microsoft.com/office/word/2006/wordml">
+<w:endnotes xmlns:wpc="http://schemas.microsoft.com/office/word/2010/wordprocessingCanvas" xmlns:mc="http://schemas.openxmlformats.org/markup-compatibility/2006" xmlns:o="urn:schemas-microsoft-com:office:office" xmlns:r="http://schemas.openxmlformats.org/officeDocument/2006/relationships" xmlns:m="http://schemas.openxmlformats.org/officeDocument/2006/math" xmlns:v="urn:schemas-microsoft-com:vml" xmlns:wp14="http://schemas.microsoft.com/office/word/2010/wordprocessingDrawing" xmlns:wp="http://schemas.openxmlformats.org/drawingml/2006/wordprocessingDrawing" xmlns:w10="urn:schemas-microsoft-com:office:word" xmlns:w="http://schemas.openxmlformats.org/wordprocessingml/2006/main" xmlns:w14="http://schemas.microsoft.com/office/word/2010/wordml" xmlns:w15="http://schemas.microsoft.com/office/word/2012/wordml" xmlns:wpg="http://schemas.microsoft.com/office/word/2010/wordprocessingGroup" xmlns:wpi="http://schemas.microsoft.com/office/word/2010/wordprocessingInk" xmlns:wne="http://schemas.microsoft.com/office/word/2006/wordml" xmlns:wps="http://schemas.microsoft.com/office/word/2010/wordprocessingShape" mc:Ignorable="w14 w15 wp14">
   <w:endnote w:type="separator" w:id="-1">
     <w:p>
       <w:pPr>
@@ -1907,7 +1844,7 @@
 </file>
 
 <file path=word/footnotes.xml><?xml version="1.0" encoding="utf-8"?>
-<w:footnotes xmlns:ve="http://schemas.openxmlformats.org/markup-compatibility/2006" xmlns:o="urn:schemas-microsoft-com:office:office" xmlns:r="http://schemas.openxmlformats.org/officeDocument/2006/relationships" xmlns:m="http://schemas.openxmlformats.org/officeDocument/2006/math" xmlns:v="urn:schemas-microsoft-com:vml" xmlns:wp="http://schemas.openxmlformats.org/drawingml/2006/wordprocessingDrawing" xmlns:w10="urn:schemas-microsoft-com:office:word" xmlns:w="http://schemas.openxmlformats.org/wordprocessingml/2006/main" xmlns:wne="http://schemas.microsoft.com/office/word/2006/wordml">
+<w:footnotes xmlns:wpc="http://schemas.microsoft.com/office/word/2010/wordprocessingCanvas" xmlns:mc="http://schemas.openxmlformats.org/markup-compatibility/2006" xmlns:o="urn:schemas-microsoft-com:office:office" xmlns:r="http://schemas.openxmlformats.org/officeDocument/2006/relationships" xmlns:m="http://schemas.openxmlformats.org/officeDocument/2006/math" xmlns:v="urn:schemas-microsoft-com:vml" xmlns:wp14="http://schemas.microsoft.com/office/word/2010/wordprocessingDrawing" xmlns:wp="http://schemas.openxmlformats.org/drawingml/2006/wordprocessingDrawing" xmlns:w10="urn:schemas-microsoft-com:office:word" xmlns:w="http://schemas.openxmlformats.org/wordprocessingml/2006/main" xmlns:w14="http://schemas.microsoft.com/office/word/2010/wordml" xmlns:w15="http://schemas.microsoft.com/office/word/2012/wordml" xmlns:wpg="http://schemas.microsoft.com/office/word/2010/wordprocessingGroup" xmlns:wpi="http://schemas.microsoft.com/office/word/2010/wordprocessingInk" xmlns:wne="http://schemas.microsoft.com/office/word/2006/wordml" xmlns:wps="http://schemas.microsoft.com/office/word/2010/wordprocessingShape" mc:Ignorable="w14 w15 wp14">
   <w:footnote w:type="separator" w:id="-1">
     <w:p>
       <w:pPr>
@@ -1932,7 +1869,7 @@
 </file>
 
 <file path=word/numbering.xml><?xml version="1.0" encoding="utf-8"?>
-<w:numbering xmlns:ve="http://schemas.openxmlformats.org/markup-compatibility/2006" xmlns:o="urn:schemas-microsoft-com:office:office" xmlns:r="http://schemas.openxmlformats.org/officeDocument/2006/relationships" xmlns:m="http://schemas.openxmlformats.org/officeDocument/2006/math" xmlns:v="urn:schemas-microsoft-com:vml" xmlns:wp="http://schemas.openxmlformats.org/drawingml/2006/wordprocessingDrawing" xmlns:w10="urn:schemas-microsoft-com:office:word" xmlns:w="http://schemas.openxmlformats.org/wordprocessingml/2006/main" xmlns:wne="http://schemas.microsoft.com/office/word/2006/wordml">
+<w:numbering xmlns:wpc="http://schemas.microsoft.com/office/word/2010/wordprocessingCanvas" xmlns:mc="http://schemas.openxmlformats.org/markup-compatibility/2006" xmlns:o="urn:schemas-microsoft-com:office:office" xmlns:r="http://schemas.openxmlformats.org/officeDocument/2006/relationships" xmlns:m="http://schemas.openxmlformats.org/officeDocument/2006/math" xmlns:v="urn:schemas-microsoft-com:vml" xmlns:wp14="http://schemas.microsoft.com/office/word/2010/wordprocessingDrawing" xmlns:wp="http://schemas.openxmlformats.org/drawingml/2006/wordprocessingDrawing" xmlns:w10="urn:schemas-microsoft-com:office:word" xmlns:w="http://schemas.openxmlformats.org/wordprocessingml/2006/main" xmlns:w14="http://schemas.microsoft.com/office/word/2010/wordml" xmlns:w15="http://schemas.microsoft.com/office/word/2012/wordml" xmlns:wpg="http://schemas.microsoft.com/office/word/2010/wordprocessingGroup" xmlns:wpi="http://schemas.microsoft.com/office/word/2010/wordprocessingInk" xmlns:wne="http://schemas.microsoft.com/office/word/2006/wordml" xmlns:wps="http://schemas.microsoft.com/office/word/2010/wordprocessingShape" mc:Ignorable="w14 w15 wp14">
   <w:abstractNum w:abstractNumId="0">
     <w:nsid w:val="09983DF2"/>
     <w:multiLevelType w:val="hybridMultilevel"/>
@@ -2666,7 +2603,7 @@
 </file>
 
 <file path=word/styles.xml><?xml version="1.0" encoding="utf-8"?>
-<w:styles xmlns:r="http://schemas.openxmlformats.org/officeDocument/2006/relationships" xmlns:w="http://schemas.openxmlformats.org/wordprocessingml/2006/main">
+<w:styles xmlns:mc="http://schemas.openxmlformats.org/markup-compatibility/2006" xmlns:r="http://schemas.openxmlformats.org/officeDocument/2006/relationships" xmlns:w="http://schemas.openxmlformats.org/wordprocessingml/2006/main" xmlns:w14="http://schemas.microsoft.com/office/word/2010/wordml" xmlns:w15="http://schemas.microsoft.com/office/word/2012/wordml" mc:Ignorable="w14 w15">
   <w:docDefaults>
     <w:rPrDefault>
       <w:rPr>
@@ -2682,144 +2619,378 @@
       </w:pPr>
     </w:pPrDefault>
   </w:docDefaults>
-  <w:latentStyles w:defLockedState="0" w:defUIPriority="99" w:defSemiHidden="1" w:defUnhideWhenUsed="1" w:defQFormat="0" w:count="267">
-    <w:lsdException w:name="Normal" w:semiHidden="0" w:uiPriority="0" w:unhideWhenUsed="0" w:qFormat="1"/>
-    <w:lsdException w:name="heading 1" w:semiHidden="0" w:uiPriority="9" w:unhideWhenUsed="0" w:qFormat="1"/>
-    <w:lsdException w:name="heading 2" w:uiPriority="9" w:qFormat="1"/>
-    <w:lsdException w:name="heading 3" w:uiPriority="9" w:qFormat="1"/>
-    <w:lsdException w:name="heading 4" w:uiPriority="9" w:qFormat="1"/>
-    <w:lsdException w:name="heading 5" w:uiPriority="9" w:qFormat="1"/>
-    <w:lsdException w:name="heading 6" w:uiPriority="9" w:qFormat="1"/>
-    <w:lsdException w:name="heading 7" w:uiPriority="9" w:qFormat="1"/>
-    <w:lsdException w:name="heading 8" w:uiPriority="9" w:qFormat="1"/>
-    <w:lsdException w:name="heading 9" w:uiPriority="9" w:qFormat="1"/>
-    <w:lsdException w:name="toc 1" w:uiPriority="39"/>
-    <w:lsdException w:name="toc 2" w:uiPriority="39"/>
-    <w:lsdException w:name="toc 3" w:uiPriority="39"/>
-    <w:lsdException w:name="toc 4" w:uiPriority="39"/>
-    <w:lsdException w:name="toc 5" w:uiPriority="39"/>
-    <w:lsdException w:name="toc 6" w:uiPriority="39"/>
-    <w:lsdException w:name="toc 7" w:uiPriority="39"/>
-    <w:lsdException w:name="toc 8" w:uiPriority="39"/>
-    <w:lsdException w:name="toc 9" w:uiPriority="39"/>
-    <w:lsdException w:name="caption" w:uiPriority="35" w:qFormat="1"/>
-    <w:lsdException w:name="Title" w:semiHidden="0" w:uiPriority="10" w:unhideWhenUsed="0" w:qFormat="1"/>
-    <w:lsdException w:name="Default Paragraph Font" w:uiPriority="1"/>
-    <w:lsdException w:name="Subtitle" w:semiHidden="0" w:uiPriority="11" w:unhideWhenUsed="0" w:qFormat="1"/>
-    <w:lsdException w:name="Strong" w:semiHidden="0" w:uiPriority="22" w:unhideWhenUsed="0" w:qFormat="1"/>
-    <w:lsdException w:name="Emphasis" w:semiHidden="0" w:uiPriority="20" w:unhideWhenUsed="0" w:qFormat="1"/>
-    <w:lsdException w:name="Table Grid" w:semiHidden="0" w:uiPriority="59" w:unhideWhenUsed="0"/>
-    <w:lsdException w:name="Placeholder Text" w:unhideWhenUsed="0"/>
-    <w:lsdException w:name="No Spacing" w:semiHidden="0" w:uiPriority="1" w:unhideWhenUsed="0" w:qFormat="1"/>
-    <w:lsdException w:name="Light Shading" w:semiHidden="0" w:uiPriority="60" w:unhideWhenUsed="0"/>
-    <w:lsdException w:name="Light List" w:semiHidden="0" w:uiPriority="61" w:unhideWhenUsed="0"/>
-    <w:lsdException w:name="Light Grid" w:semiHidden="0" w:uiPriority="62" w:unhideWhenUsed="0"/>
-    <w:lsdException w:name="Medium Shading 1" w:semiHidden="0" w:uiPriority="63" w:unhideWhenUsed="0"/>
-    <w:lsdException w:name="Medium Shading 2" w:semiHidden="0" w:uiPriority="64" w:unhideWhenUsed="0"/>
-    <w:lsdException w:name="Medium List 1" w:semiHidden="0" w:uiPriority="65" w:unhideWhenUsed="0"/>
-    <w:lsdException w:name="Medium List 2" w:semiHidden="0" w:uiPriority="66" w:unhideWhenUsed="0"/>
-    <w:lsdException w:name="Medium Grid 1" w:semiHidden="0" w:uiPriority="67" w:unhideWhenUsed="0"/>
-    <w:lsdException w:name="Medium Grid 2" w:semiHidden="0" w:uiPriority="68" w:unhideWhenUsed="0"/>
-    <w:lsdException w:name="Medium Grid 3" w:semiHidden="0" w:uiPriority="69" w:unhideWhenUsed="0"/>
-    <w:lsdException w:name="Dark List" w:semiHidden="0" w:uiPriority="70" w:unhideWhenUsed="0"/>
-    <w:lsdException w:name="Colorful Shading" w:semiHidden="0" w:uiPriority="71" w:unhideWhenUsed="0"/>
-    <w:lsdException w:name="Colorful List" w:semiHidden="0" w:uiPriority="72" w:unhideWhenUsed="0"/>
-    <w:lsdException w:name="Colorful Grid" w:semiHidden="0" w:uiPriority="73" w:unhideWhenUsed="0"/>
-    <w:lsdException w:name="Light Shading Accent 1" w:semiHidden="0" w:uiPriority="60" w:unhideWhenUsed="0"/>
-    <w:lsdException w:name="Light List Accent 1" w:semiHidden="0" w:uiPriority="61" w:unhideWhenUsed="0"/>
-    <w:lsdException w:name="Light Grid Accent 1" w:semiHidden="0" w:uiPriority="62" w:unhideWhenUsed="0"/>
-    <w:lsdException w:name="Medium Shading 1 Accent 1" w:semiHidden="0" w:uiPriority="63" w:unhideWhenUsed="0"/>
-    <w:lsdException w:name="Medium Shading 2 Accent 1" w:semiHidden="0" w:uiPriority="64" w:unhideWhenUsed="0"/>
-    <w:lsdException w:name="Medium List 1 Accent 1" w:semiHidden="0" w:uiPriority="65" w:unhideWhenUsed="0"/>
-    <w:lsdException w:name="Revision" w:unhideWhenUsed="0"/>
-    <w:lsdException w:name="List Paragraph" w:semiHidden="0" w:uiPriority="34" w:unhideWhenUsed="0" w:qFormat="1"/>
-    <w:lsdException w:name="Quote" w:semiHidden="0" w:uiPriority="29" w:unhideWhenUsed="0" w:qFormat="1"/>
-    <w:lsdException w:name="Intense Quote" w:semiHidden="0" w:uiPriority="30" w:unhideWhenUsed="0" w:qFormat="1"/>
-    <w:lsdException w:name="Medium List 2 Accent 1" w:semiHidden="0" w:uiPriority="66" w:unhideWhenUsed="0"/>
-    <w:lsdException w:name="Medium Grid 1 Accent 1" w:semiHidden="0" w:uiPriority="67" w:unhideWhenUsed="0"/>
-    <w:lsdException w:name="Medium Grid 2 Accent 1" w:semiHidden="0" w:uiPriority="68" w:unhideWhenUsed="0"/>
-    <w:lsdException w:name="Medium Grid 3 Accent 1" w:semiHidden="0" w:uiPriority="69" w:unhideWhenUsed="0"/>
-    <w:lsdException w:name="Dark List Accent 1" w:semiHidden="0" w:uiPriority="70" w:unhideWhenUsed="0"/>
-    <w:lsdException w:name="Colorful Shading Accent 1" w:semiHidden="0" w:uiPriority="71" w:unhideWhenUsed="0"/>
-    <w:lsdException w:name="Colorful List Accent 1" w:semiHidden="0" w:uiPriority="72" w:unhideWhenUsed="0"/>
-    <w:lsdException w:name="Colorful Grid Accent 1" w:semiHidden="0" w:uiPriority="73" w:unhideWhenUsed="0"/>
-    <w:lsdException w:name="Light Shading Accent 2" w:semiHidden="0" w:uiPriority="60" w:unhideWhenUsed="0"/>
-    <w:lsdException w:name="Light List Accent 2" w:semiHidden="0" w:uiPriority="61" w:unhideWhenUsed="0"/>
-    <w:lsdException w:name="Light Grid Accent 2" w:semiHidden="0" w:uiPriority="62" w:unhideWhenUsed="0"/>
-    <w:lsdException w:name="Medium Shading 1 Accent 2" w:semiHidden="0" w:uiPriority="63" w:unhideWhenUsed="0"/>
-    <w:lsdException w:name="Medium Shading 2 Accent 2" w:semiHidden="0" w:uiPriority="64" w:unhideWhenUsed="0"/>
-    <w:lsdException w:name="Medium List 1 Accent 2" w:semiHidden="0" w:uiPriority="65" w:unhideWhenUsed="0"/>
-    <w:lsdException w:name="Medium List 2 Accent 2" w:semiHidden="0" w:uiPriority="66" w:unhideWhenUsed="0"/>
-    <w:lsdException w:name="Medium Grid 1 Accent 2" w:semiHidden="0" w:uiPriority="67" w:unhideWhenUsed="0"/>
-    <w:lsdException w:name="Medium Grid 2 Accent 2" w:semiHidden="0" w:uiPriority="68" w:unhideWhenUsed="0"/>
-    <w:lsdException w:name="Medium Grid 3 Accent 2" w:semiHidden="0" w:uiPriority="69" w:unhideWhenUsed="0"/>
-    <w:lsdException w:name="Dark List Accent 2" w:semiHidden="0" w:uiPriority="70" w:unhideWhenUsed="0"/>
-    <w:lsdException w:name="Colorful Shading Accent 2" w:semiHidden="0" w:uiPriority="71" w:unhideWhenUsed="0"/>
-    <w:lsdException w:name="Colorful List Accent 2" w:semiHidden="0" w:uiPriority="72" w:unhideWhenUsed="0"/>
-    <w:lsdException w:name="Colorful Grid Accent 2" w:semiHidden="0" w:uiPriority="73" w:unhideWhenUsed="0"/>
-    <w:lsdException w:name="Light Shading Accent 3" w:semiHidden="0" w:uiPriority="60" w:unhideWhenUsed="0"/>
-    <w:lsdException w:name="Light List Accent 3" w:semiHidden="0" w:uiPriority="61" w:unhideWhenUsed="0"/>
-    <w:lsdException w:name="Light Grid Accent 3" w:semiHidden="0" w:uiPriority="62" w:unhideWhenUsed="0"/>
-    <w:lsdException w:name="Medium Shading 1 Accent 3" w:semiHidden="0" w:uiPriority="63" w:unhideWhenUsed="0"/>
-    <w:lsdException w:name="Medium Shading 2 Accent 3" w:semiHidden="0" w:uiPriority="64" w:unhideWhenUsed="0"/>
-    <w:lsdException w:name="Medium List 1 Accent 3" w:semiHidden="0" w:uiPriority="65" w:unhideWhenUsed="0"/>
-    <w:lsdException w:name="Medium List 2 Accent 3" w:semiHidden="0" w:uiPriority="66" w:unhideWhenUsed="0"/>
-    <w:lsdException w:name="Medium Grid 1 Accent 3" w:semiHidden="0" w:uiPriority="67" w:unhideWhenUsed="0"/>
-    <w:lsdException w:name="Medium Grid 2 Accent 3" w:semiHidden="0" w:uiPriority="68" w:unhideWhenUsed="0"/>
-    <w:lsdException w:name="Medium Grid 3 Accent 3" w:semiHidden="0" w:uiPriority="69" w:unhideWhenUsed="0"/>
-    <w:lsdException w:name="Dark List Accent 3" w:semiHidden="0" w:uiPriority="70" w:unhideWhenUsed="0"/>
-    <w:lsdException w:name="Colorful Shading Accent 3" w:semiHidden="0" w:uiPriority="71" w:unhideWhenUsed="0"/>
-    <w:lsdException w:name="Colorful List Accent 3" w:semiHidden="0" w:uiPriority="72" w:unhideWhenUsed="0"/>
-    <w:lsdException w:name="Colorful Grid Accent 3" w:semiHidden="0" w:uiPriority="73" w:unhideWhenUsed="0"/>
-    <w:lsdException w:name="Light Shading Accent 4" w:semiHidden="0" w:uiPriority="60" w:unhideWhenUsed="0"/>
-    <w:lsdException w:name="Light List Accent 4" w:semiHidden="0" w:uiPriority="61" w:unhideWhenUsed="0"/>
-    <w:lsdException w:name="Light Grid Accent 4" w:semiHidden="0" w:uiPriority="62" w:unhideWhenUsed="0"/>
-    <w:lsdException w:name="Medium Shading 1 Accent 4" w:semiHidden="0" w:uiPriority="63" w:unhideWhenUsed="0"/>
-    <w:lsdException w:name="Medium Shading 2 Accent 4" w:semiHidden="0" w:uiPriority="64" w:unhideWhenUsed="0"/>
-    <w:lsdException w:name="Medium List 1 Accent 4" w:semiHidden="0" w:uiPriority="65" w:unhideWhenUsed="0"/>
-    <w:lsdException w:name="Medium List 2 Accent 4" w:semiHidden="0" w:uiPriority="66" w:unhideWhenUsed="0"/>
-    <w:lsdException w:name="Medium Grid 1 Accent 4" w:semiHidden="0" w:uiPriority="67" w:unhideWhenUsed="0"/>
-    <w:lsdException w:name="Medium Grid 2 Accent 4" w:semiHidden="0" w:uiPriority="68" w:unhideWhenUsed="0"/>
-    <w:lsdException w:name="Medium Grid 3 Accent 4" w:semiHidden="0" w:uiPriority="69" w:unhideWhenUsed="0"/>
-    <w:lsdException w:name="Dark List Accent 4" w:semiHidden="0" w:uiPriority="70" w:unhideWhenUsed="0"/>
-    <w:lsdException w:name="Colorful Shading Accent 4" w:semiHidden="0" w:uiPriority="71" w:unhideWhenUsed="0"/>
-    <w:lsdException w:name="Colorful List Accent 4" w:semiHidden="0" w:uiPriority="72" w:unhideWhenUsed="0"/>
-    <w:lsdException w:name="Colorful Grid Accent 4" w:semiHidden="0" w:uiPriority="73" w:unhideWhenUsed="0"/>
-    <w:lsdException w:name="Light Shading Accent 5" w:semiHidden="0" w:uiPriority="60" w:unhideWhenUsed="0"/>
-    <w:lsdException w:name="Light List Accent 5" w:semiHidden="0" w:uiPriority="61" w:unhideWhenUsed="0"/>
-    <w:lsdException w:name="Light Grid Accent 5" w:semiHidden="0" w:uiPriority="62" w:unhideWhenUsed="0"/>
-    <w:lsdException w:name="Medium Shading 1 Accent 5" w:semiHidden="0" w:uiPriority="63" w:unhideWhenUsed="0"/>
-    <w:lsdException w:name="Medium Shading 2 Accent 5" w:semiHidden="0" w:uiPriority="64" w:unhideWhenUsed="0"/>
-    <w:lsdException w:name="Medium List 1 Accent 5" w:semiHidden="0" w:uiPriority="65" w:unhideWhenUsed="0"/>
-    <w:lsdException w:name="Medium List 2 Accent 5" w:semiHidden="0" w:uiPriority="66" w:unhideWhenUsed="0"/>
-    <w:lsdException w:name="Medium Grid 1 Accent 5" w:semiHidden="0" w:uiPriority="67" w:unhideWhenUsed="0"/>
-    <w:lsdException w:name="Medium Grid 2 Accent 5" w:semiHidden="0" w:uiPriority="68" w:unhideWhenUsed="0"/>
-    <w:lsdException w:name="Medium Grid 3 Accent 5" w:semiHidden="0" w:uiPriority="69" w:unhideWhenUsed="0"/>
-    <w:lsdException w:name="Dark List Accent 5" w:semiHidden="0" w:uiPriority="70" w:unhideWhenUsed="0"/>
-    <w:lsdException w:name="Colorful Shading Accent 5" w:semiHidden="0" w:uiPriority="71" w:unhideWhenUsed="0"/>
-    <w:lsdException w:name="Colorful List Accent 5" w:semiHidden="0" w:uiPriority="72" w:unhideWhenUsed="0"/>
-    <w:lsdException w:name="Colorful Grid Accent 5" w:semiHidden="0" w:uiPriority="73" w:unhideWhenUsed="0"/>
-    <w:lsdException w:name="Light Shading Accent 6" w:semiHidden="0" w:uiPriority="60" w:unhideWhenUsed="0"/>
-    <w:lsdException w:name="Light List Accent 6" w:semiHidden="0" w:uiPriority="61" w:unhideWhenUsed="0"/>
-    <w:lsdException w:name="Light Grid Accent 6" w:semiHidden="0" w:uiPriority="62" w:unhideWhenUsed="0"/>
-    <w:lsdException w:name="Medium Shading 1 Accent 6" w:semiHidden="0" w:uiPriority="63" w:unhideWhenUsed="0"/>
-    <w:lsdException w:name="Medium Shading 2 Accent 6" w:semiHidden="0" w:uiPriority="64" w:unhideWhenUsed="0"/>
-    <w:lsdException w:name="Medium List 1 Accent 6" w:semiHidden="0" w:uiPriority="65" w:unhideWhenUsed="0"/>
-    <w:lsdException w:name="Medium List 2 Accent 6" w:semiHidden="0" w:uiPriority="66" w:unhideWhenUsed="0"/>
-    <w:lsdException w:name="Medium Grid 1 Accent 6" w:semiHidden="0" w:uiPriority="67" w:unhideWhenUsed="0"/>
-    <w:lsdException w:name="Medium Grid 2 Accent 6" w:semiHidden="0" w:uiPriority="68" w:unhideWhenUsed="0"/>
-    <w:lsdException w:name="Medium Grid 3 Accent 6" w:semiHidden="0" w:uiPriority="69" w:unhideWhenUsed="0"/>
-    <w:lsdException w:name="Dark List Accent 6" w:semiHidden="0" w:uiPriority="70" w:unhideWhenUsed="0"/>
-    <w:lsdException w:name="Colorful Shading Accent 6" w:semiHidden="0" w:uiPriority="71" w:unhideWhenUsed="0"/>
-    <w:lsdException w:name="Colorful List Accent 6" w:semiHidden="0" w:uiPriority="72" w:unhideWhenUsed="0"/>
-    <w:lsdException w:name="Colorful Grid Accent 6" w:semiHidden="0" w:uiPriority="73" w:unhideWhenUsed="0"/>
-    <w:lsdException w:name="Subtle Emphasis" w:semiHidden="0" w:uiPriority="19" w:unhideWhenUsed="0" w:qFormat="1"/>
-    <w:lsdException w:name="Intense Emphasis" w:semiHidden="0" w:uiPriority="21" w:unhideWhenUsed="0" w:qFormat="1"/>
-    <w:lsdException w:name="Subtle Reference" w:semiHidden="0" w:uiPriority="31" w:unhideWhenUsed="0" w:qFormat="1"/>
-    <w:lsdException w:name="Intense Reference" w:semiHidden="0" w:uiPriority="32" w:unhideWhenUsed="0" w:qFormat="1"/>
-    <w:lsdException w:name="Book Title" w:semiHidden="0" w:uiPriority="33" w:unhideWhenUsed="0" w:qFormat="1"/>
-    <w:lsdException w:name="Bibliography" w:uiPriority="37"/>
-    <w:lsdException w:name="TOC Heading" w:uiPriority="39" w:qFormat="1"/>
+  <w:latentStyles w:defLockedState="0" w:defUIPriority="99" w:defSemiHidden="0" w:defUnhideWhenUsed="0" w:defQFormat="0" w:count="371">
+    <w:lsdException w:name="Normal" w:uiPriority="0" w:qFormat="1"/>
+    <w:lsdException w:name="heading 1" w:uiPriority="9" w:qFormat="1"/>
+    <w:lsdException w:name="heading 2" w:semiHidden="1" w:uiPriority="9" w:unhideWhenUsed="1" w:qFormat="1"/>
+    <w:lsdException w:name="heading 3" w:semiHidden="1" w:uiPriority="9" w:unhideWhenUsed="1" w:qFormat="1"/>
+    <w:lsdException w:name="heading 4" w:semiHidden="1" w:uiPriority="9" w:unhideWhenUsed="1" w:qFormat="1"/>
+    <w:lsdException w:name="heading 5" w:semiHidden="1" w:uiPriority="9" w:unhideWhenUsed="1" w:qFormat="1"/>
+    <w:lsdException w:name="heading 6" w:semiHidden="1" w:uiPriority="9" w:unhideWhenUsed="1" w:qFormat="1"/>
+    <w:lsdException w:name="heading 7" w:semiHidden="1" w:uiPriority="9" w:unhideWhenUsed="1" w:qFormat="1"/>
+    <w:lsdException w:name="heading 8" w:semiHidden="1" w:uiPriority="9" w:unhideWhenUsed="1" w:qFormat="1"/>
+    <w:lsdException w:name="heading 9" w:semiHidden="1" w:uiPriority="9" w:unhideWhenUsed="1" w:qFormat="1"/>
+    <w:lsdException w:name="index 1" w:semiHidden="1" w:unhideWhenUsed="1"/>
+    <w:lsdException w:name="index 2" w:semiHidden="1" w:unhideWhenUsed="1"/>
+    <w:lsdException w:name="index 3" w:semiHidden="1" w:unhideWhenUsed="1"/>
+    <w:lsdException w:name="index 4" w:semiHidden="1" w:unhideWhenUsed="1"/>
+    <w:lsdException w:name="index 5" w:semiHidden="1" w:unhideWhenUsed="1"/>
+    <w:lsdException w:name="index 6" w:semiHidden="1" w:unhideWhenUsed="1"/>
+    <w:lsdException w:name="index 7" w:semiHidden="1" w:unhideWhenUsed="1"/>
+    <w:lsdException w:name="index 8" w:semiHidden="1" w:unhideWhenUsed="1"/>
+    <w:lsdException w:name="index 9" w:semiHidden="1" w:unhideWhenUsed="1"/>
+    <w:lsdException w:name="toc 1" w:semiHidden="1" w:uiPriority="39" w:unhideWhenUsed="1"/>
+    <w:lsdException w:name="toc 2" w:semiHidden="1" w:uiPriority="39" w:unhideWhenUsed="1"/>
+    <w:lsdException w:name="toc 3" w:semiHidden="1" w:uiPriority="39" w:unhideWhenUsed="1"/>
+    <w:lsdException w:name="toc 4" w:semiHidden="1" w:uiPriority="39" w:unhideWhenUsed="1"/>
+    <w:lsdException w:name="toc 5" w:semiHidden="1" w:uiPriority="39" w:unhideWhenUsed="1"/>
+    <w:lsdException w:name="toc 6" w:semiHidden="1" w:uiPriority="39" w:unhideWhenUsed="1"/>
+    <w:lsdException w:name="toc 7" w:semiHidden="1" w:uiPriority="39" w:unhideWhenUsed="1"/>
+    <w:lsdException w:name="toc 8" w:semiHidden="1" w:uiPriority="39" w:unhideWhenUsed="1"/>
+    <w:lsdException w:name="toc 9" w:semiHidden="1" w:uiPriority="39" w:unhideWhenUsed="1"/>
+    <w:lsdException w:name="Normal Indent" w:semiHidden="1" w:unhideWhenUsed="1"/>
+    <w:lsdException w:name="footnote text" w:semiHidden="1" w:unhideWhenUsed="1"/>
+    <w:lsdException w:name="annotation text" w:semiHidden="1" w:unhideWhenUsed="1"/>
+    <w:lsdException w:name="header" w:semiHidden="1" w:unhideWhenUsed="1"/>
+    <w:lsdException w:name="footer" w:semiHidden="1" w:unhideWhenUsed="1"/>
+    <w:lsdException w:name="index heading" w:semiHidden="1" w:unhideWhenUsed="1"/>
+    <w:lsdException w:name="caption" w:semiHidden="1" w:uiPriority="35" w:unhideWhenUsed="1" w:qFormat="1"/>
+    <w:lsdException w:name="table of figures" w:semiHidden="1" w:unhideWhenUsed="1"/>
+    <w:lsdException w:name="envelope address" w:semiHidden="1" w:unhideWhenUsed="1"/>
+    <w:lsdException w:name="envelope return" w:semiHidden="1" w:unhideWhenUsed="1"/>
+    <w:lsdException w:name="footnote reference" w:semiHidden="1" w:unhideWhenUsed="1"/>
+    <w:lsdException w:name="annotation reference" w:semiHidden="1" w:unhideWhenUsed="1"/>
+    <w:lsdException w:name="line number" w:semiHidden="1" w:unhideWhenUsed="1"/>
+    <w:lsdException w:name="page number" w:semiHidden="1" w:unhideWhenUsed="1"/>
+    <w:lsdException w:name="endnote reference" w:semiHidden="1" w:unhideWhenUsed="1"/>
+    <w:lsdException w:name="endnote text" w:semiHidden="1" w:unhideWhenUsed="1"/>
+    <w:lsdException w:name="table of authorities" w:semiHidden="1" w:unhideWhenUsed="1"/>
+    <w:lsdException w:name="macro" w:semiHidden="1" w:unhideWhenUsed="1"/>
+    <w:lsdException w:name="toa heading" w:semiHidden="1" w:unhideWhenUsed="1"/>
+    <w:lsdException w:name="List" w:semiHidden="1" w:unhideWhenUsed="1"/>
+    <w:lsdException w:name="List Bullet" w:semiHidden="1" w:unhideWhenUsed="1"/>
+    <w:lsdException w:name="List Number" w:semiHidden="1" w:unhideWhenUsed="1"/>
+    <w:lsdException w:name="List 2" w:semiHidden="1" w:unhideWhenUsed="1"/>
+    <w:lsdException w:name="List 3" w:semiHidden="1" w:unhideWhenUsed="1"/>
+    <w:lsdException w:name="List 4" w:semiHidden="1" w:unhideWhenUsed="1"/>
+    <w:lsdException w:name="List 5" w:semiHidden="1" w:unhideWhenUsed="1"/>
+    <w:lsdException w:name="List Bullet 2" w:semiHidden="1" w:unhideWhenUsed="1"/>
+    <w:lsdException w:name="List Bullet 3" w:semiHidden="1" w:unhideWhenUsed="1"/>
+    <w:lsdException w:name="List Bullet 4" w:semiHidden="1" w:unhideWhenUsed="1"/>
+    <w:lsdException w:name="List Bullet 5" w:semiHidden="1" w:unhideWhenUsed="1"/>
+    <w:lsdException w:name="List Number 2" w:semiHidden="1" w:unhideWhenUsed="1"/>
+    <w:lsdException w:name="List Number 3" w:semiHidden="1" w:unhideWhenUsed="1"/>
+    <w:lsdException w:name="List Number 4" w:semiHidden="1" w:unhideWhenUsed="1"/>
+    <w:lsdException w:name="List Number 5" w:semiHidden="1" w:unhideWhenUsed="1"/>
+    <w:lsdException w:name="Title" w:uiPriority="10" w:qFormat="1"/>
+    <w:lsdException w:name="Closing" w:semiHidden="1" w:unhideWhenUsed="1"/>
+    <w:lsdException w:name="Signature" w:semiHidden="1" w:unhideWhenUsed="1"/>
+    <w:lsdException w:name="Default Paragraph Font" w:semiHidden="1" w:uiPriority="1" w:unhideWhenUsed="1"/>
+    <w:lsdException w:name="Body Text" w:semiHidden="1" w:unhideWhenUsed="1"/>
+    <w:lsdException w:name="Body Text Indent" w:semiHidden="1" w:unhideWhenUsed="1"/>
+    <w:lsdException w:name="List Continue" w:semiHidden="1" w:unhideWhenUsed="1"/>
+    <w:lsdException w:name="List Continue 2" w:semiHidden="1" w:unhideWhenUsed="1"/>
+    <w:lsdException w:name="List Continue 3" w:semiHidden="1" w:unhideWhenUsed="1"/>
+    <w:lsdException w:name="List Continue 4" w:semiHidden="1" w:unhideWhenUsed="1"/>
+    <w:lsdException w:name="List Continue 5" w:semiHidden="1" w:unhideWhenUsed="1"/>
+    <w:lsdException w:name="Message Header" w:semiHidden="1" w:unhideWhenUsed="1"/>
+    <w:lsdException w:name="Subtitle" w:uiPriority="11" w:qFormat="1"/>
+    <w:lsdException w:name="Salutation" w:semiHidden="1" w:unhideWhenUsed="1"/>
+    <w:lsdException w:name="Date" w:semiHidden="1" w:unhideWhenUsed="1"/>
+    <w:lsdException w:name="Body Text First Indent" w:semiHidden="1" w:unhideWhenUsed="1"/>
+    <w:lsdException w:name="Body Text First Indent 2" w:semiHidden="1" w:unhideWhenUsed="1"/>
+    <w:lsdException w:name="Note Heading" w:semiHidden="1" w:unhideWhenUsed="1"/>
+    <w:lsdException w:name="Body Text 2" w:semiHidden="1" w:unhideWhenUsed="1"/>
+    <w:lsdException w:name="Body Text 3" w:semiHidden="1" w:unhideWhenUsed="1"/>
+    <w:lsdException w:name="Body Text Indent 2" w:semiHidden="1" w:unhideWhenUsed="1"/>
+    <w:lsdException w:name="Body Text Indent 3" w:semiHidden="1" w:unhideWhenUsed="1"/>
+    <w:lsdException w:name="Block Text" w:semiHidden="1" w:unhideWhenUsed="1"/>
+    <w:lsdException w:name="Hyperlink" w:semiHidden="1" w:unhideWhenUsed="1"/>
+    <w:lsdException w:name="FollowedHyperlink" w:semiHidden="1" w:unhideWhenUsed="1"/>
+    <w:lsdException w:name="Strong" w:uiPriority="22" w:qFormat="1"/>
+    <w:lsdException w:name="Emphasis" w:uiPriority="20" w:qFormat="1"/>
+    <w:lsdException w:name="Document Map" w:semiHidden="1" w:unhideWhenUsed="1"/>
+    <w:lsdException w:name="Plain Text" w:semiHidden="1" w:unhideWhenUsed="1"/>
+    <w:lsdException w:name="E-mail Signature" w:semiHidden="1" w:unhideWhenUsed="1"/>
+    <w:lsdException w:name="HTML Top of Form" w:semiHidden="1" w:unhideWhenUsed="1"/>
+    <w:lsdException w:name="HTML Bottom of Form" w:semiHidden="1" w:unhideWhenUsed="1"/>
+    <w:lsdException w:name="Normal (Web)" w:semiHidden="1" w:unhideWhenUsed="1"/>
+    <w:lsdException w:name="HTML Acronym" w:semiHidden="1" w:unhideWhenUsed="1"/>
+    <w:lsdException w:name="HTML Address" w:semiHidden="1" w:unhideWhenUsed="1"/>
+    <w:lsdException w:name="HTML Cite" w:semiHidden="1" w:unhideWhenUsed="1"/>
+    <w:lsdException w:name="HTML Code" w:semiHidden="1" w:unhideWhenUsed="1"/>
+    <w:lsdException w:name="HTML Definition" w:semiHidden="1" w:unhideWhenUsed="1"/>
+    <w:lsdException w:name="HTML Keyboard" w:semiHidden="1" w:unhideWhenUsed="1"/>
+    <w:lsdException w:name="HTML Preformatted" w:semiHidden="1" w:unhideWhenUsed="1"/>
+    <w:lsdException w:name="HTML Sample" w:semiHidden="1" w:unhideWhenUsed="1"/>
+    <w:lsdException w:name="HTML Typewriter" w:semiHidden="1" w:unhideWhenUsed="1"/>
+    <w:lsdException w:name="HTML Variable" w:semiHidden="1" w:unhideWhenUsed="1"/>
+    <w:lsdException w:name="Normal Table" w:semiHidden="1" w:unhideWhenUsed="1"/>
+    <w:lsdException w:name="annotation subject" w:semiHidden="1" w:unhideWhenUsed="1"/>
+    <w:lsdException w:name="No List" w:semiHidden="1" w:unhideWhenUsed="1"/>
+    <w:lsdException w:name="Outline List 1" w:semiHidden="1" w:unhideWhenUsed="1"/>
+    <w:lsdException w:name="Outline List 2" w:semiHidden="1" w:unhideWhenUsed="1"/>
+    <w:lsdException w:name="Outline List 3" w:semiHidden="1" w:unhideWhenUsed="1"/>
+    <w:lsdException w:name="Table Simple 1" w:semiHidden="1" w:unhideWhenUsed="1"/>
+    <w:lsdException w:name="Table Simple 2" w:semiHidden="1" w:unhideWhenUsed="1"/>
+    <w:lsdException w:name="Table Simple 3" w:semiHidden="1" w:unhideWhenUsed="1"/>
+    <w:lsdException w:name="Table Classic 1" w:semiHidden="1" w:unhideWhenUsed="1"/>
+    <w:lsdException w:name="Table Classic 2" w:semiHidden="1" w:unhideWhenUsed="1"/>
+    <w:lsdException w:name="Table Classic 3" w:semiHidden="1" w:unhideWhenUsed="1"/>
+    <w:lsdException w:name="Table Classic 4" w:semiHidden="1" w:unhideWhenUsed="1"/>
+    <w:lsdException w:name="Table Colorful 1" w:semiHidden="1" w:unhideWhenUsed="1"/>
+    <w:lsdException w:name="Table Colorful 2" w:semiHidden="1" w:unhideWhenUsed="1"/>
+    <w:lsdException w:name="Table Colorful 3" w:semiHidden="1" w:unhideWhenUsed="1"/>
+    <w:lsdException w:name="Table Columns 1" w:semiHidden="1" w:unhideWhenUsed="1"/>
+    <w:lsdException w:name="Table Columns 2" w:semiHidden="1" w:unhideWhenUsed="1"/>
+    <w:lsdException w:name="Table Columns 3" w:semiHidden="1" w:unhideWhenUsed="1"/>
+    <w:lsdException w:name="Table Columns 4" w:semiHidden="1" w:unhideWhenUsed="1"/>
+    <w:lsdException w:name="Table Columns 5" w:semiHidden="1" w:unhideWhenUsed="1"/>
+    <w:lsdException w:name="Table Grid 1" w:semiHidden="1" w:unhideWhenUsed="1"/>
+    <w:lsdException w:name="Table Grid 2" w:semiHidden="1" w:unhideWhenUsed="1"/>
+    <w:lsdException w:name="Table Grid 3" w:semiHidden="1" w:unhideWhenUsed="1"/>
+    <w:lsdException w:name="Table Grid 4" w:semiHidden="1" w:unhideWhenUsed="1"/>
+    <w:lsdException w:name="Table Grid 5" w:semiHidden="1" w:unhideWhenUsed="1"/>
+    <w:lsdException w:name="Table Grid 6" w:semiHidden="1" w:unhideWhenUsed="1"/>
+    <w:lsdException w:name="Table Grid 7" w:semiHidden="1" w:unhideWhenUsed="1"/>
+    <w:lsdException w:name="Table Grid 8" w:semiHidden="1" w:unhideWhenUsed="1"/>
+    <w:lsdException w:name="Table List 1" w:semiHidden="1" w:unhideWhenUsed="1"/>
+    <w:lsdException w:name="Table List 2" w:semiHidden="1" w:unhideWhenUsed="1"/>
+    <w:lsdException w:name="Table List 3" w:semiHidden="1" w:unhideWhenUsed="1"/>
+    <w:lsdException w:name="Table List 4" w:semiHidden="1" w:unhideWhenUsed="1"/>
+    <w:lsdException w:name="Table List 5" w:semiHidden="1" w:unhideWhenUsed="1"/>
+    <w:lsdException w:name="Table List 6" w:semiHidden="1" w:unhideWhenUsed="1"/>
+    <w:lsdException w:name="Table List 7" w:semiHidden="1" w:unhideWhenUsed="1"/>
+    <w:lsdException w:name="Table List 8" w:semiHidden="1" w:unhideWhenUsed="1"/>
+    <w:lsdException w:name="Table 3D effects 1" w:semiHidden="1" w:unhideWhenUsed="1"/>
+    <w:lsdException w:name="Table 3D effects 2" w:semiHidden="1" w:unhideWhenUsed="1"/>
+    <w:lsdException w:name="Table 3D effects 3" w:semiHidden="1" w:unhideWhenUsed="1"/>
+    <w:lsdException w:name="Table Contemporary" w:semiHidden="1" w:unhideWhenUsed="1"/>
+    <w:lsdException w:name="Table Elegant" w:semiHidden="1" w:unhideWhenUsed="1"/>
+    <w:lsdException w:name="Table Professional" w:semiHidden="1" w:unhideWhenUsed="1"/>
+    <w:lsdException w:name="Table Subtle 1" w:semiHidden="1" w:unhideWhenUsed="1"/>
+    <w:lsdException w:name="Table Subtle 2" w:semiHidden="1" w:unhideWhenUsed="1"/>
+    <w:lsdException w:name="Table Web 1" w:semiHidden="1" w:unhideWhenUsed="1"/>
+    <w:lsdException w:name="Table Web 2" w:semiHidden="1" w:unhideWhenUsed="1"/>
+    <w:lsdException w:name="Table Web 3" w:semiHidden="1" w:unhideWhenUsed="1"/>
+    <w:lsdException w:name="Balloon Text" w:semiHidden="1" w:unhideWhenUsed="1"/>
+    <w:lsdException w:name="Table Grid" w:uiPriority="59"/>
+    <w:lsdException w:name="Table Theme" w:semiHidden="1" w:unhideWhenUsed="1"/>
+    <w:lsdException w:name="Placeholder Text" w:semiHidden="1"/>
+    <w:lsdException w:name="No Spacing" w:uiPriority="1" w:qFormat="1"/>
+    <w:lsdException w:name="Light Shading" w:uiPriority="60"/>
+    <w:lsdException w:name="Light List" w:uiPriority="61"/>
+    <w:lsdException w:name="Light Grid" w:uiPriority="62"/>
+    <w:lsdException w:name="Medium Shading 1" w:uiPriority="63"/>
+    <w:lsdException w:name="Medium Shading 2" w:uiPriority="64"/>
+    <w:lsdException w:name="Medium List 1" w:uiPriority="65"/>
+    <w:lsdException w:name="Medium List 2" w:uiPriority="66"/>
+    <w:lsdException w:name="Medium Grid 1" w:uiPriority="67"/>
+    <w:lsdException w:name="Medium Grid 2" w:uiPriority="68"/>
+    <w:lsdException w:name="Medium Grid 3" w:uiPriority="69"/>
+    <w:lsdException w:name="Dark List" w:uiPriority="70"/>
+    <w:lsdException w:name="Colorful Shading" w:uiPriority="71"/>
+    <w:lsdException w:name="Colorful List" w:uiPriority="72"/>
+    <w:lsdException w:name="Colorful Grid" w:uiPriority="73"/>
+    <w:lsdException w:name="Light Shading Accent 1" w:uiPriority="60"/>
+    <w:lsdException w:name="Light List Accent 1" w:uiPriority="61"/>
+    <w:lsdException w:name="Light Grid Accent 1" w:uiPriority="62"/>
+    <w:lsdException w:name="Medium Shading 1 Accent 1" w:uiPriority="63"/>
+    <w:lsdException w:name="Medium Shading 2 Accent 1" w:uiPriority="64"/>
+    <w:lsdException w:name="Medium List 1 Accent 1" w:uiPriority="65"/>
+    <w:lsdException w:name="Revision" w:semiHidden="1"/>
+    <w:lsdException w:name="List Paragraph" w:uiPriority="34" w:qFormat="1"/>
+    <w:lsdException w:name="Quote" w:uiPriority="29" w:qFormat="1"/>
+    <w:lsdException w:name="Intense Quote" w:uiPriority="30" w:qFormat="1"/>
+    <w:lsdException w:name="Medium List 2 Accent 1" w:uiPriority="66"/>
+    <w:lsdException w:name="Medium Grid 1 Accent 1" w:uiPriority="67"/>
+    <w:lsdException w:name="Medium Grid 2 Accent 1" w:uiPriority="68"/>
+    <w:lsdException w:name="Medium Grid 3 Accent 1" w:uiPriority="69"/>
+    <w:lsdException w:name="Dark List Accent 1" w:uiPriority="70"/>
+    <w:lsdException w:name="Colorful Shading Accent 1" w:uiPriority="71"/>
+    <w:lsdException w:name="Colorful List Accent 1" w:uiPriority="72"/>
+    <w:lsdException w:name="Colorful Grid Accent 1" w:uiPriority="73"/>
+    <w:lsdException w:name="Light Shading Accent 2" w:uiPriority="60"/>
+    <w:lsdException w:name="Light List Accent 2" w:uiPriority="61"/>
+    <w:lsdException w:name="Light Grid Accent 2" w:uiPriority="62"/>
+    <w:lsdException w:name="Medium Shading 1 Accent 2" w:uiPriority="63"/>
+    <w:lsdException w:name="Medium Shading 2 Accent 2" w:uiPriority="64"/>
+    <w:lsdException w:name="Medium List 1 Accent 2" w:uiPriority="65"/>
+    <w:lsdException w:name="Medium List 2 Accent 2" w:uiPriority="66"/>
+    <w:lsdException w:name="Medium Grid 1 Accent 2" w:uiPriority="67"/>
+    <w:lsdException w:name="Medium Grid 2 Accent 2" w:uiPriority="68"/>
+    <w:lsdException w:name="Medium Grid 3 Accent 2" w:uiPriority="69"/>
+    <w:lsdException w:name="Dark List Accent 2" w:uiPriority="70"/>
+    <w:lsdException w:name="Colorful Shading Accent 2" w:uiPriority="71"/>
+    <w:lsdException w:name="Colorful List Accent 2" w:uiPriority="72"/>
+    <w:lsdException w:name="Colorful Grid Accent 2" w:uiPriority="73"/>
+    <w:lsdException w:name="Light Shading Accent 3" w:uiPriority="60"/>
+    <w:lsdException w:name="Light List Accent 3" w:uiPriority="61"/>
+    <w:lsdException w:name="Light Grid Accent 3" w:uiPriority="62"/>
+    <w:lsdException w:name="Medium Shading 1 Accent 3" w:uiPriority="63"/>
+    <w:lsdException w:name="Medium Shading 2 Accent 3" w:uiPriority="64"/>
+    <w:lsdException w:name="Medium List 1 Accent 3" w:uiPriority="65"/>
+    <w:lsdException w:name="Medium List 2 Accent 3" w:uiPriority="66"/>
+    <w:lsdException w:name="Medium Grid 1 Accent 3" w:uiPriority="67"/>
+    <w:lsdException w:name="Medium Grid 2 Accent 3" w:uiPriority="68"/>
+    <w:lsdException w:name="Medium Grid 3 Accent 3" w:uiPriority="69"/>
+    <w:lsdException w:name="Dark List Accent 3" w:uiPriority="70"/>
+    <w:lsdException w:name="Colorful Shading Accent 3" w:uiPriority="71"/>
+    <w:lsdException w:name="Colorful List Accent 3" w:uiPriority="72"/>
+    <w:lsdException w:name="Colorful Grid Accent 3" w:uiPriority="73"/>
+    <w:lsdException w:name="Light Shading Accent 4" w:uiPriority="60"/>
+    <w:lsdException w:name="Light List Accent 4" w:uiPriority="61"/>
+    <w:lsdException w:name="Light Grid Accent 4" w:uiPriority="62"/>
+    <w:lsdException w:name="Medium Shading 1 Accent 4" w:uiPriority="63"/>
+    <w:lsdException w:name="Medium Shading 2 Accent 4" w:uiPriority="64"/>
+    <w:lsdException w:name="Medium List 1 Accent 4" w:uiPriority="65"/>
+    <w:lsdException w:name="Medium List 2 Accent 4" w:uiPriority="66"/>
+    <w:lsdException w:name="Medium Grid 1 Accent 4" w:uiPriority="67"/>
+    <w:lsdException w:name="Medium Grid 2 Accent 4" w:uiPriority="68"/>
+    <w:lsdException w:name="Medium Grid 3 Accent 4" w:uiPriority="69"/>
+    <w:lsdException w:name="Dark List Accent 4" w:uiPriority="70"/>
+    <w:lsdException w:name="Colorful Shading Accent 4" w:uiPriority="71"/>
+    <w:lsdException w:name="Colorful List Accent 4" w:uiPriority="72"/>
+    <w:lsdException w:name="Colorful Grid Accent 4" w:uiPriority="73"/>
+    <w:lsdException w:name="Light Shading Accent 5" w:uiPriority="60"/>
+    <w:lsdException w:name="Light List Accent 5" w:uiPriority="61"/>
+    <w:lsdException w:name="Light Grid Accent 5" w:uiPriority="62"/>
+    <w:lsdException w:name="Medium Shading 1 Accent 5" w:uiPriority="63"/>
+    <w:lsdException w:name="Medium Shading 2 Accent 5" w:uiPriority="64"/>
+    <w:lsdException w:name="Medium List 1 Accent 5" w:uiPriority="65"/>
+    <w:lsdException w:name="Medium List 2 Accent 5" w:uiPriority="66"/>
+    <w:lsdException w:name="Medium Grid 1 Accent 5" w:uiPriority="67"/>
+    <w:lsdException w:name="Medium Grid 2 Accent 5" w:uiPriority="68"/>
+    <w:lsdException w:name="Medium Grid 3 Accent 5" w:uiPriority="69"/>
+    <w:lsdException w:name="Dark List Accent 5" w:uiPriority="70"/>
+    <w:lsdException w:name="Colorful Shading Accent 5" w:uiPriority="71"/>
+    <w:lsdException w:name="Colorful List Accent 5" w:uiPriority="72"/>
+    <w:lsdException w:name="Colorful Grid Accent 5" w:uiPriority="73"/>
+    <w:lsdException w:name="Light Shading Accent 6" w:uiPriority="60"/>
+    <w:lsdException w:name="Light List Accent 6" w:uiPriority="61"/>
+    <w:lsdException w:name="Light Grid Accent 6" w:uiPriority="62"/>
+    <w:lsdException w:name="Medium Shading 1 Accent 6" w:uiPriority="63"/>
+    <w:lsdException w:name="Medium Shading 2 Accent 6" w:uiPriority="64"/>
+    <w:lsdException w:name="Medium List 1 Accent 6" w:uiPriority="65"/>
+    <w:lsdException w:name="Medium List 2 Accent 6" w:uiPriority="66"/>
+    <w:lsdException w:name="Medium Grid 1 Accent 6" w:uiPriority="67"/>
+    <w:lsdException w:name="Medium Grid 2 Accent 6" w:uiPriority="68"/>
+    <w:lsdException w:name="Medium Grid 3 Accent 6" w:uiPriority="69"/>
+    <w:lsdException w:name="Dark List Accent 6" w:uiPriority="70"/>
+    <w:lsdException w:name="Colorful Shading Accent 6" w:uiPriority="71"/>
+    <w:lsdException w:name="Colorful List Accent 6" w:uiPriority="72"/>
+    <w:lsdException w:name="Colorful Grid Accent 6" w:uiPriority="73"/>
+    <w:lsdException w:name="Subtle Emphasis" w:uiPriority="19" w:qFormat="1"/>
+    <w:lsdException w:name="Intense Emphasis" w:uiPriority="21" w:qFormat="1"/>
+    <w:lsdException w:name="Subtle Reference" w:uiPriority="31" w:qFormat="1"/>
+    <w:lsdException w:name="Intense Reference" w:uiPriority="32" w:qFormat="1"/>
+    <w:lsdException w:name="Book Title" w:uiPriority="33" w:qFormat="1"/>
+    <w:lsdException w:name="Bibliography" w:semiHidden="1" w:uiPriority="37" w:unhideWhenUsed="1"/>
+    <w:lsdException w:name="TOC Heading" w:semiHidden="1" w:uiPriority="39" w:unhideWhenUsed="1" w:qFormat="1"/>
+    <w:lsdException w:name="Plain Table 1" w:uiPriority="41"/>
+    <w:lsdException w:name="Plain Table 2" w:uiPriority="42"/>
+    <w:lsdException w:name="Plain Table 3" w:uiPriority="43"/>
+    <w:lsdException w:name="Plain Table 4" w:uiPriority="44"/>
+    <w:lsdException w:name="Plain Table 5" w:uiPriority="45"/>
+    <w:lsdException w:name="Grid Table Light" w:uiPriority="40"/>
+    <w:lsdException w:name="Grid Table 1 Light" w:uiPriority="46"/>
+    <w:lsdException w:name="Grid Table 2" w:uiPriority="47"/>
+    <w:lsdException w:name="Grid Table 3" w:uiPriority="48"/>
+    <w:lsdException w:name="Grid Table 4" w:uiPriority="49"/>
+    <w:lsdException w:name="Grid Table 5 Dark" w:uiPriority="50"/>
+    <w:lsdException w:name="Grid Table 6 Colorful" w:uiPriority="51"/>
+    <w:lsdException w:name="Grid Table 7 Colorful" w:uiPriority="52"/>
+    <w:lsdException w:name="Grid Table 1 Light Accent 1" w:uiPriority="46"/>
+    <w:lsdException w:name="Grid Table 2 Accent 1" w:uiPriority="47"/>
+    <w:lsdException w:name="Grid Table 3 Accent 1" w:uiPriority="48"/>
+    <w:lsdException w:name="Grid Table 4 Accent 1" w:uiPriority="49"/>
+    <w:lsdException w:name="Grid Table 5 Dark Accent 1" w:uiPriority="50"/>
+    <w:lsdException w:name="Grid Table 6 Colorful Accent 1" w:uiPriority="51"/>
+    <w:lsdException w:name="Grid Table 7 Colorful Accent 1" w:uiPriority="52"/>
+    <w:lsdException w:name="Grid Table 1 Light Accent 2" w:uiPriority="46"/>
+    <w:lsdException w:name="Grid Table 2 Accent 2" w:uiPriority="47"/>
+    <w:lsdException w:name="Grid Table 3 Accent 2" w:uiPriority="48"/>
+    <w:lsdException w:name="Grid Table 4 Accent 2" w:uiPriority="49"/>
+    <w:lsdException w:name="Grid Table 5 Dark Accent 2" w:uiPriority="50"/>
+    <w:lsdException w:name="Grid Table 6 Colorful Accent 2" w:uiPriority="51"/>
+    <w:lsdException w:name="Grid Table 7 Colorful Accent 2" w:uiPriority="52"/>
+    <w:lsdException w:name="Grid Table 1 Light Accent 3" w:uiPriority="46"/>
+    <w:lsdException w:name="Grid Table 2 Accent 3" w:uiPriority="47"/>
+    <w:lsdException w:name="Grid Table 3 Accent 3" w:uiPriority="48"/>
+    <w:lsdException w:name="Grid Table 4 Accent 3" w:uiPriority="49"/>
+    <w:lsdException w:name="Grid Table 5 Dark Accent 3" w:uiPriority="50"/>
+    <w:lsdException w:name="Grid Table 6 Colorful Accent 3" w:uiPriority="51"/>
+    <w:lsdException w:name="Grid Table 7 Colorful Accent 3" w:uiPriority="52"/>
+    <w:lsdException w:name="Grid Table 1 Light Accent 4" w:uiPriority="46"/>
+    <w:lsdException w:name="Grid Table 2 Accent 4" w:uiPriority="47"/>
+    <w:lsdException w:name="Grid Table 3 Accent 4" w:uiPriority="48"/>
+    <w:lsdException w:name="Grid Table 4 Accent 4" w:uiPriority="49"/>
+    <w:lsdException w:name="Grid Table 5 Dark Accent 4" w:uiPriority="50"/>
+    <w:lsdException w:name="Grid Table 6 Colorful Accent 4" w:uiPriority="51"/>
+    <w:lsdException w:name="Grid Table 7 Colorful Accent 4" w:uiPriority="52"/>
+    <w:lsdException w:name="Grid Table 1 Light Accent 5" w:uiPriority="46"/>
+    <w:lsdException w:name="Grid Table 2 Accent 5" w:uiPriority="47"/>
+    <w:lsdException w:name="Grid Table 3 Accent 5" w:uiPriority="48"/>
+    <w:lsdException w:name="Grid Table 4 Accent 5" w:uiPriority="49"/>
+    <w:lsdException w:name="Grid Table 5 Dark Accent 5" w:uiPriority="50"/>
+    <w:lsdException w:name="Grid Table 6 Colorful Accent 5" w:uiPriority="51"/>
+    <w:lsdException w:name="Grid Table 7 Colorful Accent 5" w:uiPriority="52"/>
+    <w:lsdException w:name="Grid Table 1 Light Accent 6" w:uiPriority="46"/>
+    <w:lsdException w:name="Grid Table 2 Accent 6" w:uiPriority="47"/>
+    <w:lsdException w:name="Grid Table 3 Accent 6" w:uiPriority="48"/>
+    <w:lsdException w:name="Grid Table 4 Accent 6" w:uiPriority="49"/>
+    <w:lsdException w:name="Grid Table 5 Dark Accent 6" w:uiPriority="50"/>
+    <w:lsdException w:name="Grid Table 6 Colorful Accent 6" w:uiPriority="51"/>
+    <w:lsdException w:name="Grid Table 7 Colorful Accent 6" w:uiPriority="52"/>
+    <w:lsdException w:name="List Table 1 Light" w:uiPriority="46"/>
+    <w:lsdException w:name="List Table 2" w:uiPriority="47"/>
+    <w:lsdException w:name="List Table 3" w:uiPriority="48"/>
+    <w:lsdException w:name="List Table 4" w:uiPriority="49"/>
+    <w:lsdException w:name="List Table 5 Dark" w:uiPriority="50"/>
+    <w:lsdException w:name="List Table 6 Colorful" w:uiPriority="51"/>
+    <w:lsdException w:name="List Table 7 Colorful" w:uiPriority="52"/>
+    <w:lsdException w:name="List Table 1 Light Accent 1" w:uiPriority="46"/>
+    <w:lsdException w:name="List Table 2 Accent 1" w:uiPriority="47"/>
+    <w:lsdException w:name="List Table 3 Accent 1" w:uiPriority="48"/>
+    <w:lsdException w:name="List Table 4 Accent 1" w:uiPriority="49"/>
+    <w:lsdException w:name="List Table 5 Dark Accent 1" w:uiPriority="50"/>
+    <w:lsdException w:name="List Table 6 Colorful Accent 1" w:uiPriority="51"/>
+    <w:lsdException w:name="List Table 7 Colorful Accent 1" w:uiPriority="52"/>
+    <w:lsdException w:name="List Table 1 Light Accent 2" w:uiPriority="46"/>
+    <w:lsdException w:name="List Table 2 Accent 2" w:uiPriority="47"/>
+    <w:lsdException w:name="List Table 3 Accent 2" w:uiPriority="48"/>
+    <w:lsdException w:name="List Table 4 Accent 2" w:uiPriority="49"/>
+    <w:lsdException w:name="List Table 5 Dark Accent 2" w:uiPriority="50"/>
+    <w:lsdException w:name="List Table 6 Colorful Accent 2" w:uiPriority="51"/>
+    <w:lsdException w:name="List Table 7 Colorful Accent 2" w:uiPriority="52"/>
+    <w:lsdException w:name="List Table 1 Light Accent 3" w:uiPriority="46"/>
+    <w:lsdException w:name="List Table 2 Accent 3" w:uiPriority="47"/>
+    <w:lsdException w:name="List Table 3 Accent 3" w:uiPriority="48"/>
+    <w:lsdException w:name="List Table 4 Accent 3" w:uiPriority="49"/>
+    <w:lsdException w:name="List Table 5 Dark Accent 3" w:uiPriority="50"/>
+    <w:lsdException w:name="List Table 6 Colorful Accent 3" w:uiPriority="51"/>
+    <w:lsdException w:name="List Table 7 Colorful Accent 3" w:uiPriority="52"/>
+    <w:lsdException w:name="List Table 1 Light Accent 4" w:uiPriority="46"/>
+    <w:lsdException w:name="List Table 2 Accent 4" w:uiPriority="47"/>
+    <w:lsdException w:name="List Table 3 Accent 4" w:uiPriority="48"/>
+    <w:lsdException w:name="List Table 4 Accent 4" w:uiPriority="49"/>
+    <w:lsdException w:name="List Table 5 Dark Accent 4" w:uiPriority="50"/>
+    <w:lsdException w:name="List Table 6 Colorful Accent 4" w:uiPriority="51"/>
+    <w:lsdException w:name="List Table 7 Colorful Accent 4" w:uiPriority="52"/>
+    <w:lsdException w:name="List Table 1 Light Accent 5" w:uiPriority="46"/>
+    <w:lsdException w:name="List Table 2 Accent 5" w:uiPriority="47"/>
+    <w:lsdException w:name="List Table 3 Accent 5" w:uiPriority="48"/>
+    <w:lsdException w:name="List Table 4 Accent 5" w:uiPriority="49"/>
+    <w:lsdException w:name="List Table 5 Dark Accent 5" w:uiPriority="50"/>
+    <w:lsdException w:name="List Table 6 Colorful Accent 5" w:uiPriority="51"/>
+    <w:lsdException w:name="List Table 7 Colorful Accent 5" w:uiPriority="52"/>
+    <w:lsdException w:name="List Table 1 Light Accent 6" w:uiPriority="46"/>
+    <w:lsdException w:name="List Table 2 Accent 6" w:uiPriority="47"/>
+    <w:lsdException w:name="List Table 3 Accent 6" w:uiPriority="48"/>
+    <w:lsdException w:name="List Table 4 Accent 6" w:uiPriority="49"/>
+    <w:lsdException w:name="List Table 5 Dark Accent 6" w:uiPriority="50"/>
+    <w:lsdException w:name="List Table 6 Colorful Accent 6" w:uiPriority="51"/>
+    <w:lsdException w:name="List Table 7 Colorful Accent 6" w:uiPriority="52"/>
   </w:latentStyles>
   <w:style w:type="paragraph" w:default="1" w:styleId="Normal">
     <w:name w:val="Normal"/>
@@ -2837,7 +3008,6 @@
     <w:uiPriority w:val="99"/>
     <w:semiHidden/>
     <w:unhideWhenUsed/>
-    <w:qFormat/>
     <w:tblPr>
       <w:tblInd w:w="0" w:type="dxa"/>
       <w:tblCellMar>
@@ -2982,8 +3152,17 @@
 
 <file path=word/charts/chart1.xml><?xml version="1.0" encoding="utf-8"?>
 <c:chartSpace xmlns:c="http://schemas.openxmlformats.org/drawingml/2006/chart" xmlns:a="http://schemas.openxmlformats.org/drawingml/2006/main" xmlns:r="http://schemas.openxmlformats.org/officeDocument/2006/relationships">
-  <c:date1904 val="1"/>
+  <c:date1904 val="0"/>
   <c:lang val="en-US"/>
+  <c:roundedCorners val="0"/>
+  <mc:AlternateContent xmlns:mc="http://schemas.openxmlformats.org/markup-compatibility/2006">
+    <mc:Choice xmlns:c14="http://schemas.microsoft.com/office/drawing/2007/8/2/chart" Requires="c14">
+      <c14:style val="102"/>
+    </mc:Choice>
+    <mc:Fallback>
+      <c:style val="2"/>
+    </mc:Fallback>
+  </mc:AlternateContent>
   <c:chart>
     <c:title>
       <c:tx>
@@ -3016,6 +3195,7 @@
           </a:p>
         </c:rich>
       </c:tx>
+      <c:overlay val="0"/>
       <c:spPr>
         <a:noFill/>
         <a:ln>
@@ -3024,10 +3204,12 @@
         <a:effectLst/>
       </c:spPr>
     </c:title>
+    <c:autoTitleDeleted val="0"/>
     <c:plotArea>
       <c:layout/>
       <c:scatterChart>
         <c:scatterStyle val="lineMarker"/>
+        <c:varyColors val="0"/>
         <c:ser>
           <c:idx val="0"/>
           <c:order val="0"/>
@@ -4579,15 +4761,25 @@
               </c:numCache>
             </c:numRef>
           </c:yVal>
+          <c:smooth val="0"/>
         </c:ser>
-        <c:axId val="103408384"/>
-        <c:axId val="103410688"/>
+        <c:dLbls>
+          <c:showLegendKey val="0"/>
+          <c:showVal val="0"/>
+          <c:showCatName val="0"/>
+          <c:showSerName val="0"/>
+          <c:showPercent val="0"/>
+          <c:showBubbleSize val="0"/>
+        </c:dLbls>
+        <c:axId val="242493408"/>
+        <c:axId val="242493968"/>
       </c:scatterChart>
       <c:valAx>
-        <c:axId val="103408384"/>
+        <c:axId val="242493408"/>
         <c:scaling>
           <c:orientation val="minMax"/>
         </c:scaling>
+        <c:delete val="0"/>
         <c:axPos val="b"/>
         <c:majorGridlines>
           <c:spPr>
@@ -4629,6 +4821,7 @@
               </a:p>
             </c:rich>
           </c:tx>
+          <c:overlay val="0"/>
           <c:spPr>
             <a:noFill/>
             <a:ln>
@@ -4639,6 +4832,7 @@
         </c:title>
         <c:numFmt formatCode="General" sourceLinked="1"/>
         <c:majorTickMark val="none"/>
+        <c:minorTickMark val="none"/>
         <c:tickLblPos val="nextTo"/>
         <c:spPr>
           <a:noFill/>
@@ -4673,15 +4867,16 @@
             <a:endParaRPr lang="en-US"/>
           </a:p>
         </c:txPr>
-        <c:crossAx val="103410688"/>
+        <c:crossAx val="242493968"/>
         <c:crosses val="autoZero"/>
         <c:crossBetween val="midCat"/>
       </c:valAx>
       <c:valAx>
-        <c:axId val="103410688"/>
+        <c:axId val="242493968"/>
         <c:scaling>
           <c:orientation val="minMax"/>
         </c:scaling>
+        <c:delete val="0"/>
         <c:axPos val="l"/>
         <c:majorGridlines>
           <c:spPr>
@@ -4728,6 +4923,7 @@
               </a:p>
             </c:rich>
           </c:tx>
+          <c:overlay val="0"/>
           <c:spPr>
             <a:noFill/>
             <a:ln>
@@ -4738,6 +4934,7 @@
         </c:title>
         <c:numFmt formatCode="General" sourceLinked="1"/>
         <c:majorTickMark val="none"/>
+        <c:minorTickMark val="none"/>
         <c:tickLblPos val="nextTo"/>
         <c:spPr>
           <a:noFill/>
@@ -4772,7 +4969,7 @@
             <a:endParaRPr lang="en-US"/>
           </a:p>
         </c:txPr>
-        <c:crossAx val="103408384"/>
+        <c:crossAx val="242493408"/>
         <c:crosses val="autoZero"/>
         <c:crossBetween val="midCat"/>
       </c:valAx>
@@ -4786,6 +4983,7 @@
     </c:plotArea>
     <c:plotVisOnly val="1"/>
     <c:dispBlanksAs val="gap"/>
+    <c:showDLblsOverMax val="0"/>
   </c:chart>
   <c:spPr>
     <a:solidFill>
@@ -4812,14 +5010,25 @@
       <a:endParaRPr lang="en-US"/>
     </a:p>
   </c:txPr>
-  <c:externalData r:id="rId1"/>
+  <c:externalData r:id="rId1">
+    <c:autoUpdate val="0"/>
+  </c:externalData>
 </c:chartSpace>
 </file>
 
 <file path=word/charts/chart2.xml><?xml version="1.0" encoding="utf-8"?>
 <c:chartSpace xmlns:c="http://schemas.openxmlformats.org/drawingml/2006/chart" xmlns:a="http://schemas.openxmlformats.org/drawingml/2006/main" xmlns:r="http://schemas.openxmlformats.org/officeDocument/2006/relationships">
-  <c:date1904 val="1"/>
+  <c:date1904 val="0"/>
   <c:lang val="en-US"/>
+  <c:roundedCorners val="0"/>
+  <mc:AlternateContent xmlns:mc="http://schemas.openxmlformats.org/markup-compatibility/2006">
+    <mc:Choice xmlns:c14="http://schemas.microsoft.com/office/drawing/2007/8/2/chart" Requires="c14">
+      <c14:style val="102"/>
+    </mc:Choice>
+    <mc:Fallback>
+      <c:style val="2"/>
+    </mc:Fallback>
+  </mc:AlternateContent>
   <c:chart>
     <c:title>
       <c:tx>
@@ -4852,6 +5061,7 @@
           </a:p>
         </c:rich>
       </c:tx>
+      <c:overlay val="0"/>
       <c:spPr>
         <a:noFill/>
         <a:ln>
@@ -4860,10 +5070,12 @@
         <a:effectLst/>
       </c:spPr>
     </c:title>
+    <c:autoTitleDeleted val="0"/>
     <c:plotArea>
       <c:layout/>
       <c:scatterChart>
         <c:scatterStyle val="lineMarker"/>
+        <c:varyColors val="0"/>
         <c:ser>
           <c:idx val="0"/>
           <c:order val="0"/>
@@ -4900,6 +5112,7 @@
               <a:effectLst/>
             </c:spPr>
             <c:trendlineType val="linear"/>
+            <c:dispRSqr val="0"/>
             <c:dispEq val="1"/>
             <c:trendlineLbl>
               <c:layout>
@@ -5076,15 +5289,25 @@
               </c:numCache>
             </c:numRef>
           </c:yVal>
+          <c:smooth val="0"/>
         </c:ser>
-        <c:axId val="118960512"/>
-        <c:axId val="118962048"/>
+        <c:dLbls>
+          <c:showLegendKey val="0"/>
+          <c:showVal val="0"/>
+          <c:showCatName val="0"/>
+          <c:showSerName val="0"/>
+          <c:showPercent val="0"/>
+          <c:showBubbleSize val="0"/>
+        </c:dLbls>
+        <c:axId val="317996688"/>
+        <c:axId val="317997248"/>
       </c:scatterChart>
       <c:valAx>
-        <c:axId val="118960512"/>
+        <c:axId val="317996688"/>
         <c:scaling>
           <c:orientation val="minMax"/>
         </c:scaling>
+        <c:delete val="0"/>
         <c:axPos val="b"/>
         <c:majorGridlines>
           <c:spPr>
@@ -5131,6 +5354,7 @@
               </a:p>
             </c:rich>
           </c:tx>
+          <c:overlay val="0"/>
           <c:spPr>
             <a:noFill/>
             <a:ln>
@@ -5141,6 +5365,7 @@
         </c:title>
         <c:numFmt formatCode="General" sourceLinked="1"/>
         <c:majorTickMark val="none"/>
+        <c:minorTickMark val="none"/>
         <c:tickLblPos val="nextTo"/>
         <c:spPr>
           <a:noFill/>
@@ -5175,15 +5400,16 @@
             <a:endParaRPr lang="en-US"/>
           </a:p>
         </c:txPr>
-        <c:crossAx val="118962048"/>
+        <c:crossAx val="317997248"/>
         <c:crosses val="autoZero"/>
         <c:crossBetween val="midCat"/>
       </c:valAx>
       <c:valAx>
-        <c:axId val="118962048"/>
+        <c:axId val="317997248"/>
         <c:scaling>
           <c:orientation val="minMax"/>
         </c:scaling>
+        <c:delete val="0"/>
         <c:axPos val="l"/>
         <c:majorGridlines>
           <c:spPr>
@@ -5230,6 +5456,7 @@
               </a:p>
             </c:rich>
           </c:tx>
+          <c:overlay val="0"/>
           <c:spPr>
             <a:noFill/>
             <a:ln>
@@ -5240,6 +5467,7 @@
         </c:title>
         <c:numFmt formatCode="General" sourceLinked="1"/>
         <c:majorTickMark val="none"/>
+        <c:minorTickMark val="none"/>
         <c:tickLblPos val="nextTo"/>
         <c:spPr>
           <a:noFill/>
@@ -5274,7 +5502,7 @@
             <a:endParaRPr lang="en-US"/>
           </a:p>
         </c:txPr>
-        <c:crossAx val="118960512"/>
+        <c:crossAx val="317996688"/>
         <c:crosses val="autoZero"/>
         <c:crossBetween val="midCat"/>
       </c:valAx>
@@ -5288,6 +5516,7 @@
     </c:plotArea>
     <c:plotVisOnly val="1"/>
     <c:dispBlanksAs val="gap"/>
+    <c:showDLblsOverMax val="0"/>
   </c:chart>
   <c:spPr>
     <a:solidFill>
@@ -5314,14 +5543,25 @@
       <a:endParaRPr lang="en-US"/>
     </a:p>
   </c:txPr>
-  <c:externalData r:id="rId1"/>
+  <c:externalData r:id="rId1">
+    <c:autoUpdate val="0"/>
+  </c:externalData>
 </c:chartSpace>
 </file>
 
 <file path=word/charts/chart3.xml><?xml version="1.0" encoding="utf-8"?>
 <c:chartSpace xmlns:c="http://schemas.openxmlformats.org/drawingml/2006/chart" xmlns:a="http://schemas.openxmlformats.org/drawingml/2006/main" xmlns:r="http://schemas.openxmlformats.org/officeDocument/2006/relationships">
-  <c:date1904 val="1"/>
+  <c:date1904 val="0"/>
   <c:lang val="en-US"/>
+  <c:roundedCorners val="0"/>
+  <mc:AlternateContent xmlns:mc="http://schemas.openxmlformats.org/markup-compatibility/2006">
+    <mc:Choice xmlns:c14="http://schemas.microsoft.com/office/drawing/2007/8/2/chart" Requires="c14">
+      <c14:style val="102"/>
+    </mc:Choice>
+    <mc:Fallback>
+      <c:style val="2"/>
+    </mc:Fallback>
+  </mc:AlternateContent>
   <c:chart>
     <c:title>
       <c:tx>
@@ -5353,6 +5593,7 @@
           </a:p>
         </c:rich>
       </c:tx>
+      <c:overlay val="0"/>
       <c:spPr>
         <a:noFill/>
         <a:ln>
@@ -5361,10 +5602,12 @@
         <a:effectLst/>
       </c:spPr>
     </c:title>
+    <c:autoTitleDeleted val="0"/>
     <c:plotArea>
       <c:layout/>
       <c:scatterChart>
         <c:scatterStyle val="lineMarker"/>
+        <c:varyColors val="0"/>
         <c:ser>
           <c:idx val="0"/>
           <c:order val="0"/>
@@ -5476,15 +5719,25 @@
               </c:numCache>
             </c:numRef>
           </c:yVal>
+          <c:smooth val="0"/>
         </c:ser>
-        <c:axId val="120334976"/>
-        <c:axId val="120365824"/>
+        <c:dLbls>
+          <c:showLegendKey val="0"/>
+          <c:showVal val="0"/>
+          <c:showCatName val="0"/>
+          <c:showSerName val="0"/>
+          <c:showPercent val="0"/>
+          <c:showBubbleSize val="0"/>
+        </c:dLbls>
+        <c:axId val="317999488"/>
+        <c:axId val="318000048"/>
       </c:scatterChart>
       <c:valAx>
-        <c:axId val="120334976"/>
+        <c:axId val="317999488"/>
         <c:scaling>
           <c:orientation val="minMax"/>
         </c:scaling>
+        <c:delete val="0"/>
         <c:axPos val="b"/>
         <c:majorGridlines>
           <c:spPr>
@@ -5530,6 +5783,7 @@
               </a:p>
             </c:rich>
           </c:tx>
+          <c:overlay val="0"/>
           <c:spPr>
             <a:noFill/>
             <a:ln>
@@ -5540,6 +5794,7 @@
         </c:title>
         <c:numFmt formatCode="General" sourceLinked="1"/>
         <c:majorTickMark val="none"/>
+        <c:minorTickMark val="none"/>
         <c:tickLblPos val="nextTo"/>
         <c:spPr>
           <a:noFill/>
@@ -5574,15 +5829,16 @@
             <a:endParaRPr lang="en-US"/>
           </a:p>
         </c:txPr>
-        <c:crossAx val="120365824"/>
+        <c:crossAx val="318000048"/>
         <c:crosses val="autoZero"/>
         <c:crossBetween val="midCat"/>
       </c:valAx>
       <c:valAx>
-        <c:axId val="120365824"/>
+        <c:axId val="318000048"/>
         <c:scaling>
           <c:orientation val="minMax"/>
         </c:scaling>
+        <c:delete val="0"/>
         <c:axPos val="l"/>
         <c:majorGridlines>
           <c:spPr>
@@ -5629,6 +5885,7 @@
               </a:p>
             </c:rich>
           </c:tx>
+          <c:overlay val="0"/>
           <c:spPr>
             <a:noFill/>
             <a:ln>
@@ -5639,6 +5896,7 @@
         </c:title>
         <c:numFmt formatCode="General" sourceLinked="1"/>
         <c:majorTickMark val="none"/>
+        <c:minorTickMark val="none"/>
         <c:tickLblPos val="nextTo"/>
         <c:spPr>
           <a:noFill/>
@@ -5673,7 +5931,7 @@
             <a:endParaRPr lang="en-US"/>
           </a:p>
         </c:txPr>
-        <c:crossAx val="120334976"/>
+        <c:crossAx val="317999488"/>
         <c:crosses val="autoZero"/>
         <c:crossBetween val="midCat"/>
       </c:valAx>
@@ -5687,6 +5945,7 @@
     </c:plotArea>
     <c:plotVisOnly val="1"/>
     <c:dispBlanksAs val="gap"/>
+    <c:showDLblsOverMax val="0"/>
   </c:chart>
   <c:spPr>
     <a:solidFill>
@@ -5713,7 +5972,9 @@
       <a:endParaRPr lang="en-US"/>
     </a:p>
   </c:txPr>
-  <c:externalData r:id="rId1"/>
+  <c:externalData r:id="rId1">
+    <c:autoUpdate val="0"/>
+  </c:externalData>
 </c:chartSpace>
 </file>
 

</xml_diff>

<commit_message>
Some quick changes to my equations
</commit_message>
<xml_diff>
--- a/CS497R Report.docx
+++ b/CS497R Report.docx
@@ -1,6 +1,6 @@
 
 <file path=word/document.xml><?xml version="1.0" encoding="utf-8"?>
-<w:document xmlns:wpc="http://schemas.microsoft.com/office/word/2010/wordprocessingCanvas" xmlns:mc="http://schemas.openxmlformats.org/markup-compatibility/2006" xmlns:o="urn:schemas-microsoft-com:office:office" xmlns:r="http://schemas.openxmlformats.org/officeDocument/2006/relationships" xmlns:m="http://schemas.openxmlformats.org/officeDocument/2006/math" xmlns:v="urn:schemas-microsoft-com:vml" xmlns:wp14="http://schemas.microsoft.com/office/word/2010/wordprocessingDrawing" xmlns:wp="http://schemas.openxmlformats.org/drawingml/2006/wordprocessingDrawing" xmlns:w10="urn:schemas-microsoft-com:office:word" xmlns:w="http://schemas.openxmlformats.org/wordprocessingml/2006/main" xmlns:w14="http://schemas.microsoft.com/office/word/2010/wordml" xmlns:w15="http://schemas.microsoft.com/office/word/2012/wordml" xmlns:wpg="http://schemas.microsoft.com/office/word/2010/wordprocessingGroup" xmlns:wpi="http://schemas.microsoft.com/office/word/2010/wordprocessingInk" xmlns:wne="http://schemas.microsoft.com/office/word/2006/wordml" xmlns:wps="http://schemas.microsoft.com/office/word/2010/wordprocessingShape" mc:Ignorable="w14 w15 wp14">
+<w:document xmlns:ve="http://schemas.openxmlformats.org/markup-compatibility/2006" xmlns:o="urn:schemas-microsoft-com:office:office" xmlns:r="http://schemas.openxmlformats.org/officeDocument/2006/relationships" xmlns:m="http://schemas.openxmlformats.org/officeDocument/2006/math" xmlns:v="urn:schemas-microsoft-com:vml" xmlns:wp="http://schemas.openxmlformats.org/drawingml/2006/wordprocessingDrawing" xmlns:w10="urn:schemas-microsoft-com:office:word" xmlns:w="http://schemas.openxmlformats.org/wordprocessingml/2006/main" xmlns:wne="http://schemas.microsoft.com/office/word/2006/wordml">
   <w:body>
     <w:p>
       <w:pPr>
@@ -34,8 +34,13 @@
         <w:pStyle w:val="NoSpacing"/>
         <w:jc w:val="center"/>
       </w:pPr>
-      <w:r>
-        <w:t>Quimera Interactive – App Data Analysis</w:t>
+      <w:proofErr w:type="spellStart"/>
+      <w:r>
+        <w:t>Quimera</w:t>
+      </w:r>
+      <w:proofErr w:type="spellEnd"/>
+      <w:r>
+        <w:t xml:space="preserve"> Interactive – App Data Analysis</w:t>
       </w:r>
     </w:p>
     <w:p>
@@ -119,8 +124,13 @@
         <w:pStyle w:val="NoSpacing"/>
         <w:ind w:firstLine="720"/>
       </w:pPr>
-      <w:r>
-        <w:t>Quimera Interactive is a</w:t>
+      <w:proofErr w:type="spellStart"/>
+      <w:r>
+        <w:t>Quimera</w:t>
+      </w:r>
+      <w:proofErr w:type="spellEnd"/>
+      <w:r>
+        <w:t xml:space="preserve"> Interactive is a</w:t>
       </w:r>
       <w:r>
         <w:t xml:space="preserve"> student-owned company that designs, builds and publishes</w:t>
@@ -156,10 +166,19 @@
         <w:t xml:space="preserve"> Some information about the Windows store overall (population) is available through the developer portal and the website appannie.com. There are currentl</w:t>
       </w:r>
       <w:r>
-        <w:t>y 2625 transactions in the data, these</w:t>
-      </w:r>
-      <w:r>
-        <w:t xml:space="preserve"> transactions include: the date, app name, transaction type, country/regiona, app proceeds(USD),  and the payment date.  We will perform statistical analysis to discover predictive trends in sales.  We will be looking at sales overall, sales by category, sales by day of week, sales by day of month, sales by month, sales by app, and sales by country.</w:t>
+        <w:t>y 2625 transactions in the data.  T</w:t>
+      </w:r>
+      <w:r>
+        <w:t>hese</w:t>
+      </w:r>
+      <w:r>
+        <w:t xml:space="preserve"> transactions include: the date, app name, t</w:t>
+      </w:r>
+      <w:r>
+        <w:t>ransaction type, country/region</w:t>
+      </w:r>
+      <w:r>
+        <w:t>, app proceeds(USD),  and the payment date.  We will perform statistical analysis to discover predictive trends in sales.  We will be looking at sales overall, sales by category, sales by day of week, sales by day of month, sales by month, sales by app, and sales by country.</w:t>
       </w:r>
     </w:p>
     <w:p>
@@ -198,7 +217,15 @@
         <w:t>i+1</w:t>
       </w:r>
       <w:r>
-        <w:t xml:space="preserve">). Then you will take those numbers and plot them on a scatter plot. Using the linear trendline you will be able to get an equation in the form of </w:t>
+        <w:t xml:space="preserve">). Then you will take those numbers and plot them on a scatter plot. Using the linear </w:t>
+      </w:r>
+      <w:proofErr w:type="spellStart"/>
+      <w:r>
+        <w:t>trendline</w:t>
+      </w:r>
+      <w:proofErr w:type="spellEnd"/>
+      <w:r>
+        <w:t xml:space="preserve"> you will be able to get an equation in the form of </w:t>
       </w:r>
     </w:p>
     <w:p>
@@ -207,7 +234,15 @@
         <w:jc w:val="center"/>
       </w:pPr>
       <w:r>
-        <w:t>y= mx+b (</w:t>
+        <w:t xml:space="preserve">y= </w:t>
+      </w:r>
+      <w:proofErr w:type="spellStart"/>
+      <w:r>
+        <w:t>mx+b</w:t>
+      </w:r>
+      <w:proofErr w:type="spellEnd"/>
+      <w:r>
+        <w:t xml:space="preserve"> (</w:t>
       </w:r>
       <w:r>
         <w:t xml:space="preserve">eq. </w:t>
@@ -284,7 +319,13 @@
           <w:rPr>
             <w:rFonts w:ascii="Cambria Math" w:hAnsi="Cambria Math"/>
           </w:rPr>
-          <m:t>+(c*</m:t>
+          <m:t>+(c</m:t>
+        </m:r>
+        <m:r>
+          <w:rPr>
+            <w:rFonts w:ascii="Cambria Math" w:hAnsi="Cambria Math"/>
+          </w:rPr>
+          <m:t>·</m:t>
         </m:r>
         <m:sSup>
           <m:sSupPr>
@@ -316,7 +357,7 @@
           <w:rPr>
             <w:rFonts w:ascii="Cambria Math" w:hAnsi="Cambria Math"/>
           </w:rPr>
-          <m:t>*</m:t>
+          <m:t>·</m:t>
         </m:r>
         <m:func>
           <m:funcPr>
@@ -533,10 +574,10 @@
             <v:path o:extrusionok="f" gradientshapeok="t" o:connecttype="rect"/>
             <o:lock v:ext="edit" aspectratio="t"/>
           </v:shapetype>
-          <v:shape id="_x0000_i1025" type="#_x0000_t75" style="width:224.4pt;height:62.4pt" o:ole="">
+          <v:shape id="_x0000_i1025" type="#_x0000_t75" style="width:224.25pt;height:62.25pt" o:ole="">
             <v:imagedata r:id="rId7" o:title=""/>
           </v:shape>
-          <o:OLEObject Type="Embed" ProgID="Equation.3" ShapeID="_x0000_i1025" DrawAspect="Content" ObjectID="_1448305991" r:id="rId8"/>
+          <o:OLEObject Type="Embed" ProgID="Equation.3" ShapeID="_x0000_i1025" DrawAspect="Content" ObjectID="_1448309017" r:id="rId8"/>
         </w:object>
       </w:r>
     </w:p>
@@ -621,7 +662,15 @@
         <w:ind w:firstLine="720"/>
       </w:pPr>
       <w:r>
-        <w:t xml:space="preserve">During our analysis of the app sales information provided by Quimera Interactive, it was noted that the average amount of transactions by day of the month peaked on the seventeenth and eighteenth.  We formulated a hypothesis that sales could increase on these days every month due to the nearly universal bi-monthly payday that falls on the 15th and on the 1st of every month.  This hypothesis was weakened by the fact that the average amount of transactions for the second and third days of the month does not also increase.  We decided to conduct an analysis of variance to determine whether or not </w:t>
+        <w:t xml:space="preserve">During our analysis of the app sales information provided by </w:t>
+      </w:r>
+      <w:proofErr w:type="spellStart"/>
+      <w:r>
+        <w:t>Quimera</w:t>
+      </w:r>
+      <w:proofErr w:type="spellEnd"/>
+      <w:r>
+        <w:t xml:space="preserve"> Interactive, it was noted that the average amount of transactions by day of the month peaked on the seventeenth and eighteenth.  We formulated a hypothesis that sales could increase on these days every month due to the nearly universal bi-monthly payday that falls on the 15th and on the 1st of every month.  This hypothesis was weakened by the fact that the average amount of transactions for the second and third days of the month does not also increase.  We decided to conduct an analysis of variance to determine whether or not </w:t>
       </w:r>
       <w:r>
         <w:t>the</w:t>
@@ -1020,7 +1069,15 @@
         <w:t xml:space="preserve">first ANOVA.  </w:t>
       </w:r>
       <w:r>
-        <w:t>The scatter plot seems to follow a curve similar to an over damped oscillator.  In an attempt to determine the quantity that the amount of transactions is trending towards, a fitted curve is used.  Using Mathcad it is first necessary to start with estimate values for our over damped oscillator equation.  Here is the equation for an over damped oscillator.</w:t>
+        <w:t xml:space="preserve">The scatter plot seems to follow a curve similar to an over damped oscillator.  In an attempt to determine the quantity that the amount of transactions is trending towards, a fitted curve is used.  Using </w:t>
+      </w:r>
+      <w:proofErr w:type="spellStart"/>
+      <w:r>
+        <w:t>Mathcad</w:t>
+      </w:r>
+      <w:proofErr w:type="spellEnd"/>
+      <w:r>
+        <w:t xml:space="preserve"> it is first necessary to start with estimate values for our over damped oscillator equation.  Here is the equation for an over damped oscillator.</w:t>
       </w:r>
     </w:p>
     <w:p>
@@ -1061,7 +1118,13 @@
             <w:rPr>
               <w:rFonts w:ascii="Cambria Math" w:hAnsi="Cambria Math"/>
             </w:rPr>
-            <m:t>+(c*</m:t>
+            <m:t>+(c</m:t>
+          </m:r>
+          <m:r>
+            <w:rPr>
+              <w:rFonts w:ascii="Cambria Math" w:hAnsi="Cambria Math"/>
+            </w:rPr>
+            <m:t>·</m:t>
           </m:r>
           <m:sSup>
             <m:sSupPr>
@@ -1093,7 +1156,7 @@
             <w:rPr>
               <w:rFonts w:ascii="Cambria Math" w:hAnsi="Cambria Math"/>
             </w:rPr>
-            <m:t>*</m:t>
+            <m:t>·</m:t>
           </m:r>
           <m:func>
             <m:funcPr>
@@ -1197,7 +1260,13 @@
                 <w:rPr>
                   <w:rFonts w:ascii="Cambria Math" w:hAnsi="Cambria Math"/>
                 </w:rPr>
-                <m:t>1200*</m:t>
+                <m:t>1200</m:t>
+              </m:r>
+              <m:r>
+                <w:rPr>
+                  <w:rFonts w:ascii="Cambria Math" w:hAnsi="Cambria Math"/>
+                </w:rPr>
+                <m:t>·</m:t>
               </m:r>
               <m:sSup>
                 <m:sSupPr>
@@ -1229,7 +1298,7 @@
                 <w:rPr>
                   <w:rFonts w:ascii="Cambria Math" w:hAnsi="Cambria Math"/>
                 </w:rPr>
-                <m:t>*</m:t>
+                <m:t>·</m:t>
               </m:r>
               <m:func>
                 <m:funcPr>
@@ -1404,7 +1473,13 @@
                 <w:rPr>
                   <w:rFonts w:ascii="Cambria Math" w:hAnsi="Cambria Math"/>
                 </w:rPr>
-                <m:t>1.343*</m:t>
+                <m:t>1.343</m:t>
+              </m:r>
+              <m:r>
+                <w:rPr>
+                  <w:rFonts w:ascii="Cambria Math" w:hAnsi="Cambria Math"/>
+                </w:rPr>
+                <m:t>·</m:t>
               </m:r>
               <m:sSup>
                 <m:sSupPr>
@@ -1436,7 +1511,7 @@
                 <w:rPr>
                   <w:rFonts w:ascii="Cambria Math" w:hAnsi="Cambria Math"/>
                 </w:rPr>
-                <m:t>*</m:t>
+                <m:t>·</m:t>
               </m:r>
               <m:sSup>
                 <m:sSupPr>
@@ -1468,7 +1543,7 @@
                 <w:rPr>
                   <w:rFonts w:ascii="Cambria Math" w:hAnsi="Cambria Math"/>
                 </w:rPr>
-                <m:t>*</m:t>
+                <m:t>·</m:t>
               </m:r>
               <m:func>
                 <m:funcPr>
@@ -1504,7 +1579,13 @@
                         <w:rPr>
                           <w:rFonts w:ascii="Cambria Math" w:hAnsi="Cambria Math"/>
                         </w:rPr>
-                        <m:t>9.778*</m:t>
+                        <m:t>9.778</m:t>
+                      </m:r>
+                      <m:r>
+                        <w:rPr>
+                          <w:rFonts w:ascii="Cambria Math" w:hAnsi="Cambria Math"/>
+                        </w:rPr>
+                        <m:t>·</m:t>
                       </m:r>
                       <m:sSup>
                         <m:sSupPr>
@@ -1849,7 +1930,7 @@
 </file>
 
 <file path=word/endnotes.xml><?xml version="1.0" encoding="utf-8"?>
-<w:endnotes xmlns:wpc="http://schemas.microsoft.com/office/word/2010/wordprocessingCanvas" xmlns:mc="http://schemas.openxmlformats.org/markup-compatibility/2006" xmlns:o="urn:schemas-microsoft-com:office:office" xmlns:r="http://schemas.openxmlformats.org/officeDocument/2006/relationships" xmlns:m="http://schemas.openxmlformats.org/officeDocument/2006/math" xmlns:v="urn:schemas-microsoft-com:vml" xmlns:wp14="http://schemas.microsoft.com/office/word/2010/wordprocessingDrawing" xmlns:wp="http://schemas.openxmlformats.org/drawingml/2006/wordprocessingDrawing" xmlns:w10="urn:schemas-microsoft-com:office:word" xmlns:w="http://schemas.openxmlformats.org/wordprocessingml/2006/main" xmlns:w14="http://schemas.microsoft.com/office/word/2010/wordml" xmlns:w15="http://schemas.microsoft.com/office/word/2012/wordml" xmlns:wpg="http://schemas.microsoft.com/office/word/2010/wordprocessingGroup" xmlns:wpi="http://schemas.microsoft.com/office/word/2010/wordprocessingInk" xmlns:wne="http://schemas.microsoft.com/office/word/2006/wordml" xmlns:wps="http://schemas.microsoft.com/office/word/2010/wordprocessingShape" mc:Ignorable="w14 w15 wp14">
+<w:endnotes xmlns:ve="http://schemas.openxmlformats.org/markup-compatibility/2006" xmlns:o="urn:schemas-microsoft-com:office:office" xmlns:r="http://schemas.openxmlformats.org/officeDocument/2006/relationships" xmlns:m="http://schemas.openxmlformats.org/officeDocument/2006/math" xmlns:v="urn:schemas-microsoft-com:vml" xmlns:wp="http://schemas.openxmlformats.org/drawingml/2006/wordprocessingDrawing" xmlns:w10="urn:schemas-microsoft-com:office:word" xmlns:w="http://schemas.openxmlformats.org/wordprocessingml/2006/main" xmlns:wne="http://schemas.microsoft.com/office/word/2006/wordml">
   <w:endnote w:type="separator" w:id="-1">
     <w:p>
       <w:pPr>
@@ -1874,7 +1955,7 @@
 </file>
 
 <file path=word/footnotes.xml><?xml version="1.0" encoding="utf-8"?>
-<w:footnotes xmlns:wpc="http://schemas.microsoft.com/office/word/2010/wordprocessingCanvas" xmlns:mc="http://schemas.openxmlformats.org/markup-compatibility/2006" xmlns:o="urn:schemas-microsoft-com:office:office" xmlns:r="http://schemas.openxmlformats.org/officeDocument/2006/relationships" xmlns:m="http://schemas.openxmlformats.org/officeDocument/2006/math" xmlns:v="urn:schemas-microsoft-com:vml" xmlns:wp14="http://schemas.microsoft.com/office/word/2010/wordprocessingDrawing" xmlns:wp="http://schemas.openxmlformats.org/drawingml/2006/wordprocessingDrawing" xmlns:w10="urn:schemas-microsoft-com:office:word" xmlns:w="http://schemas.openxmlformats.org/wordprocessingml/2006/main" xmlns:w14="http://schemas.microsoft.com/office/word/2010/wordml" xmlns:w15="http://schemas.microsoft.com/office/word/2012/wordml" xmlns:wpg="http://schemas.microsoft.com/office/word/2010/wordprocessingGroup" xmlns:wpi="http://schemas.microsoft.com/office/word/2010/wordprocessingInk" xmlns:wne="http://schemas.microsoft.com/office/word/2006/wordml" xmlns:wps="http://schemas.microsoft.com/office/word/2010/wordprocessingShape" mc:Ignorable="w14 w15 wp14">
+<w:footnotes xmlns:ve="http://schemas.openxmlformats.org/markup-compatibility/2006" xmlns:o="urn:schemas-microsoft-com:office:office" xmlns:r="http://schemas.openxmlformats.org/officeDocument/2006/relationships" xmlns:m="http://schemas.openxmlformats.org/officeDocument/2006/math" xmlns:v="urn:schemas-microsoft-com:vml" xmlns:wp="http://schemas.openxmlformats.org/drawingml/2006/wordprocessingDrawing" xmlns:w10="urn:schemas-microsoft-com:office:word" xmlns:w="http://schemas.openxmlformats.org/wordprocessingml/2006/main" xmlns:wne="http://schemas.microsoft.com/office/word/2006/wordml">
   <w:footnote w:type="separator" w:id="-1">
     <w:p>
       <w:pPr>
@@ -1899,7 +1980,7 @@
 </file>
 
 <file path=word/numbering.xml><?xml version="1.0" encoding="utf-8"?>
-<w:numbering xmlns:wpc="http://schemas.microsoft.com/office/word/2010/wordprocessingCanvas" xmlns:mc="http://schemas.openxmlformats.org/markup-compatibility/2006" xmlns:o="urn:schemas-microsoft-com:office:office" xmlns:r="http://schemas.openxmlformats.org/officeDocument/2006/relationships" xmlns:m="http://schemas.openxmlformats.org/officeDocument/2006/math" xmlns:v="urn:schemas-microsoft-com:vml" xmlns:wp14="http://schemas.microsoft.com/office/word/2010/wordprocessingDrawing" xmlns:wp="http://schemas.openxmlformats.org/drawingml/2006/wordprocessingDrawing" xmlns:w10="urn:schemas-microsoft-com:office:word" xmlns:w="http://schemas.openxmlformats.org/wordprocessingml/2006/main" xmlns:w14="http://schemas.microsoft.com/office/word/2010/wordml" xmlns:w15="http://schemas.microsoft.com/office/word/2012/wordml" xmlns:wpg="http://schemas.microsoft.com/office/word/2010/wordprocessingGroup" xmlns:wpi="http://schemas.microsoft.com/office/word/2010/wordprocessingInk" xmlns:wne="http://schemas.microsoft.com/office/word/2006/wordml" xmlns:wps="http://schemas.microsoft.com/office/word/2010/wordprocessingShape" mc:Ignorable="w14 w15 wp14">
+<w:numbering xmlns:ve="http://schemas.openxmlformats.org/markup-compatibility/2006" xmlns:o="urn:schemas-microsoft-com:office:office" xmlns:r="http://schemas.openxmlformats.org/officeDocument/2006/relationships" xmlns:m="http://schemas.openxmlformats.org/officeDocument/2006/math" xmlns:v="urn:schemas-microsoft-com:vml" xmlns:wp="http://schemas.openxmlformats.org/drawingml/2006/wordprocessingDrawing" xmlns:w10="urn:schemas-microsoft-com:office:word" xmlns:w="http://schemas.openxmlformats.org/wordprocessingml/2006/main" xmlns:wne="http://schemas.microsoft.com/office/word/2006/wordml">
   <w:abstractNum w:abstractNumId="0">
     <w:nsid w:val="09983DF2"/>
     <w:multiLevelType w:val="hybridMultilevel"/>
@@ -2749,7 +2830,7 @@
 </file>
 
 <file path=word/styles.xml><?xml version="1.0" encoding="utf-8"?>
-<w:styles xmlns:mc="http://schemas.openxmlformats.org/markup-compatibility/2006" xmlns:r="http://schemas.openxmlformats.org/officeDocument/2006/relationships" xmlns:w="http://schemas.openxmlformats.org/wordprocessingml/2006/main" xmlns:w14="http://schemas.microsoft.com/office/word/2010/wordml" xmlns:w15="http://schemas.microsoft.com/office/word/2012/wordml" mc:Ignorable="w14 w15">
+<w:styles xmlns:r="http://schemas.openxmlformats.org/officeDocument/2006/relationships" xmlns:w="http://schemas.openxmlformats.org/wordprocessingml/2006/main">
   <w:docDefaults>
     <w:rPrDefault>
       <w:rPr>
@@ -2765,378 +2846,144 @@
       </w:pPr>
     </w:pPrDefault>
   </w:docDefaults>
-  <w:latentStyles w:defLockedState="0" w:defUIPriority="99" w:defSemiHidden="0" w:defUnhideWhenUsed="0" w:defQFormat="0" w:count="371">
-    <w:lsdException w:name="Normal" w:uiPriority="0" w:qFormat="1"/>
-    <w:lsdException w:name="heading 1" w:uiPriority="9" w:qFormat="1"/>
-    <w:lsdException w:name="heading 2" w:semiHidden="1" w:uiPriority="9" w:unhideWhenUsed="1" w:qFormat="1"/>
-    <w:lsdException w:name="heading 3" w:semiHidden="1" w:uiPriority="9" w:unhideWhenUsed="1" w:qFormat="1"/>
-    <w:lsdException w:name="heading 4" w:semiHidden="1" w:uiPriority="9" w:unhideWhenUsed="1" w:qFormat="1"/>
-    <w:lsdException w:name="heading 5" w:semiHidden="1" w:uiPriority="9" w:unhideWhenUsed="1" w:qFormat="1"/>
-    <w:lsdException w:name="heading 6" w:semiHidden="1" w:uiPriority="9" w:unhideWhenUsed="1" w:qFormat="1"/>
-    <w:lsdException w:name="heading 7" w:semiHidden="1" w:uiPriority="9" w:unhideWhenUsed="1" w:qFormat="1"/>
-    <w:lsdException w:name="heading 8" w:semiHidden="1" w:uiPriority="9" w:unhideWhenUsed="1" w:qFormat="1"/>
-    <w:lsdException w:name="heading 9" w:semiHidden="1" w:uiPriority="9" w:unhideWhenUsed="1" w:qFormat="1"/>
-    <w:lsdException w:name="index 1" w:semiHidden="1" w:unhideWhenUsed="1"/>
-    <w:lsdException w:name="index 2" w:semiHidden="1" w:unhideWhenUsed="1"/>
-    <w:lsdException w:name="index 3" w:semiHidden="1" w:unhideWhenUsed="1"/>
-    <w:lsdException w:name="index 4" w:semiHidden="1" w:unhideWhenUsed="1"/>
-    <w:lsdException w:name="index 5" w:semiHidden="1" w:unhideWhenUsed="1"/>
-    <w:lsdException w:name="index 6" w:semiHidden="1" w:unhideWhenUsed="1"/>
-    <w:lsdException w:name="index 7" w:semiHidden="1" w:unhideWhenUsed="1"/>
-    <w:lsdException w:name="index 8" w:semiHidden="1" w:unhideWhenUsed="1"/>
-    <w:lsdException w:name="index 9" w:semiHidden="1" w:unhideWhenUsed="1"/>
-    <w:lsdException w:name="toc 1" w:semiHidden="1" w:uiPriority="39" w:unhideWhenUsed="1"/>
-    <w:lsdException w:name="toc 2" w:semiHidden="1" w:uiPriority="39" w:unhideWhenUsed="1"/>
-    <w:lsdException w:name="toc 3" w:semiHidden="1" w:uiPriority="39" w:unhideWhenUsed="1"/>
-    <w:lsdException w:name="toc 4" w:semiHidden="1" w:uiPriority="39" w:unhideWhenUsed="1"/>
-    <w:lsdException w:name="toc 5" w:semiHidden="1" w:uiPriority="39" w:unhideWhenUsed="1"/>
-    <w:lsdException w:name="toc 6" w:semiHidden="1" w:uiPriority="39" w:unhideWhenUsed="1"/>
-    <w:lsdException w:name="toc 7" w:semiHidden="1" w:uiPriority="39" w:unhideWhenUsed="1"/>
-    <w:lsdException w:name="toc 8" w:semiHidden="1" w:uiPriority="39" w:unhideWhenUsed="1"/>
-    <w:lsdException w:name="toc 9" w:semiHidden="1" w:uiPriority="39" w:unhideWhenUsed="1"/>
-    <w:lsdException w:name="Normal Indent" w:semiHidden="1" w:unhideWhenUsed="1"/>
-    <w:lsdException w:name="footnote text" w:semiHidden="1" w:unhideWhenUsed="1"/>
-    <w:lsdException w:name="annotation text" w:semiHidden="1" w:unhideWhenUsed="1"/>
-    <w:lsdException w:name="header" w:semiHidden="1" w:unhideWhenUsed="1"/>
-    <w:lsdException w:name="footer" w:semiHidden="1" w:unhideWhenUsed="1"/>
-    <w:lsdException w:name="index heading" w:semiHidden="1" w:unhideWhenUsed="1"/>
-    <w:lsdException w:name="caption" w:semiHidden="1" w:uiPriority="35" w:unhideWhenUsed="1" w:qFormat="1"/>
-    <w:lsdException w:name="table of figures" w:semiHidden="1" w:unhideWhenUsed="1"/>
-    <w:lsdException w:name="envelope address" w:semiHidden="1" w:unhideWhenUsed="1"/>
-    <w:lsdException w:name="envelope return" w:semiHidden="1" w:unhideWhenUsed="1"/>
-    <w:lsdException w:name="footnote reference" w:semiHidden="1" w:unhideWhenUsed="1"/>
-    <w:lsdException w:name="annotation reference" w:semiHidden="1" w:unhideWhenUsed="1"/>
-    <w:lsdException w:name="line number" w:semiHidden="1" w:unhideWhenUsed="1"/>
-    <w:lsdException w:name="page number" w:semiHidden="1" w:unhideWhenUsed="1"/>
-    <w:lsdException w:name="endnote reference" w:semiHidden="1" w:unhideWhenUsed="1"/>
-    <w:lsdException w:name="endnote text" w:semiHidden="1" w:unhideWhenUsed="1"/>
-    <w:lsdException w:name="table of authorities" w:semiHidden="1" w:unhideWhenUsed="1"/>
-    <w:lsdException w:name="macro" w:semiHidden="1" w:unhideWhenUsed="1"/>
-    <w:lsdException w:name="toa heading" w:semiHidden="1" w:unhideWhenUsed="1"/>
-    <w:lsdException w:name="List" w:semiHidden="1" w:unhideWhenUsed="1"/>
-    <w:lsdException w:name="List Bullet" w:semiHidden="1" w:unhideWhenUsed="1"/>
-    <w:lsdException w:name="List Number" w:semiHidden="1" w:unhideWhenUsed="1"/>
-    <w:lsdException w:name="List 2" w:semiHidden="1" w:unhideWhenUsed="1"/>
-    <w:lsdException w:name="List 3" w:semiHidden="1" w:unhideWhenUsed="1"/>
-    <w:lsdException w:name="List 4" w:semiHidden="1" w:unhideWhenUsed="1"/>
-    <w:lsdException w:name="List 5" w:semiHidden="1" w:unhideWhenUsed="1"/>
-    <w:lsdException w:name="List Bullet 2" w:semiHidden="1" w:unhideWhenUsed="1"/>
-    <w:lsdException w:name="List Bullet 3" w:semiHidden="1" w:unhideWhenUsed="1"/>
-    <w:lsdException w:name="List Bullet 4" w:semiHidden="1" w:unhideWhenUsed="1"/>
-    <w:lsdException w:name="List Bullet 5" w:semiHidden="1" w:unhideWhenUsed="1"/>
-    <w:lsdException w:name="List Number 2" w:semiHidden="1" w:unhideWhenUsed="1"/>
-    <w:lsdException w:name="List Number 3" w:semiHidden="1" w:unhideWhenUsed="1"/>
-    <w:lsdException w:name="List Number 4" w:semiHidden="1" w:unhideWhenUsed="1"/>
-    <w:lsdException w:name="List Number 5" w:semiHidden="1" w:unhideWhenUsed="1"/>
-    <w:lsdException w:name="Title" w:uiPriority="10" w:qFormat="1"/>
-    <w:lsdException w:name="Closing" w:semiHidden="1" w:unhideWhenUsed="1"/>
-    <w:lsdException w:name="Signature" w:semiHidden="1" w:unhideWhenUsed="1"/>
-    <w:lsdException w:name="Default Paragraph Font" w:semiHidden="1" w:uiPriority="1" w:unhideWhenUsed="1"/>
-    <w:lsdException w:name="Body Text" w:semiHidden="1" w:unhideWhenUsed="1"/>
-    <w:lsdException w:name="Body Text Indent" w:semiHidden="1" w:unhideWhenUsed="1"/>
-    <w:lsdException w:name="List Continue" w:semiHidden="1" w:unhideWhenUsed="1"/>
-    <w:lsdException w:name="List Continue 2" w:semiHidden="1" w:unhideWhenUsed="1"/>
-    <w:lsdException w:name="List Continue 3" w:semiHidden="1" w:unhideWhenUsed="1"/>
-    <w:lsdException w:name="List Continue 4" w:semiHidden="1" w:unhideWhenUsed="1"/>
-    <w:lsdException w:name="List Continue 5" w:semiHidden="1" w:unhideWhenUsed="1"/>
-    <w:lsdException w:name="Message Header" w:semiHidden="1" w:unhideWhenUsed="1"/>
-    <w:lsdException w:name="Subtitle" w:uiPriority="11" w:qFormat="1"/>
-    <w:lsdException w:name="Salutation" w:semiHidden="1" w:unhideWhenUsed="1"/>
-    <w:lsdException w:name="Date" w:semiHidden="1" w:unhideWhenUsed="1"/>
-    <w:lsdException w:name="Body Text First Indent" w:semiHidden="1" w:unhideWhenUsed="1"/>
-    <w:lsdException w:name="Body Text First Indent 2" w:semiHidden="1" w:unhideWhenUsed="1"/>
-    <w:lsdException w:name="Note Heading" w:semiHidden="1" w:unhideWhenUsed="1"/>
-    <w:lsdException w:name="Body Text 2" w:semiHidden="1" w:unhideWhenUsed="1"/>
-    <w:lsdException w:name="Body Text 3" w:semiHidden="1" w:unhideWhenUsed="1"/>
-    <w:lsdException w:name="Body Text Indent 2" w:semiHidden="1" w:unhideWhenUsed="1"/>
-    <w:lsdException w:name="Body Text Indent 3" w:semiHidden="1" w:unhideWhenUsed="1"/>
-    <w:lsdException w:name="Block Text" w:semiHidden="1" w:unhideWhenUsed="1"/>
-    <w:lsdException w:name="Hyperlink" w:semiHidden="1" w:unhideWhenUsed="1"/>
-    <w:lsdException w:name="FollowedHyperlink" w:semiHidden="1" w:unhideWhenUsed="1"/>
-    <w:lsdException w:name="Strong" w:uiPriority="22" w:qFormat="1"/>
-    <w:lsdException w:name="Emphasis" w:uiPriority="20" w:qFormat="1"/>
-    <w:lsdException w:name="Document Map" w:semiHidden="1" w:unhideWhenUsed="1"/>
-    <w:lsdException w:name="Plain Text" w:semiHidden="1" w:unhideWhenUsed="1"/>
-    <w:lsdException w:name="E-mail Signature" w:semiHidden="1" w:unhideWhenUsed="1"/>
-    <w:lsdException w:name="HTML Top of Form" w:semiHidden="1" w:unhideWhenUsed="1"/>
-    <w:lsdException w:name="HTML Bottom of Form" w:semiHidden="1" w:unhideWhenUsed="1"/>
-    <w:lsdException w:name="Normal (Web)" w:semiHidden="1" w:unhideWhenUsed="1"/>
-    <w:lsdException w:name="HTML Acronym" w:semiHidden="1" w:unhideWhenUsed="1"/>
-    <w:lsdException w:name="HTML Address" w:semiHidden="1" w:unhideWhenUsed="1"/>
-    <w:lsdException w:name="HTML Cite" w:semiHidden="1" w:unhideWhenUsed="1"/>
-    <w:lsdException w:name="HTML Code" w:semiHidden="1" w:unhideWhenUsed="1"/>
-    <w:lsdException w:name="HTML Definition" w:semiHidden="1" w:unhideWhenUsed="1"/>
-    <w:lsdException w:name="HTML Keyboard" w:semiHidden="1" w:unhideWhenUsed="1"/>
-    <w:lsdException w:name="HTML Preformatted" w:semiHidden="1" w:unhideWhenUsed="1"/>
-    <w:lsdException w:name="HTML Sample" w:semiHidden="1" w:unhideWhenUsed="1"/>
-    <w:lsdException w:name="HTML Typewriter" w:semiHidden="1" w:unhideWhenUsed="1"/>
-    <w:lsdException w:name="HTML Variable" w:semiHidden="1" w:unhideWhenUsed="1"/>
-    <w:lsdException w:name="Normal Table" w:semiHidden="1" w:unhideWhenUsed="1"/>
-    <w:lsdException w:name="annotation subject" w:semiHidden="1" w:unhideWhenUsed="1"/>
-    <w:lsdException w:name="No List" w:semiHidden="1" w:unhideWhenUsed="1"/>
-    <w:lsdException w:name="Outline List 1" w:semiHidden="1" w:unhideWhenUsed="1"/>
-    <w:lsdException w:name="Outline List 2" w:semiHidden="1" w:unhideWhenUsed="1"/>
-    <w:lsdException w:name="Outline List 3" w:semiHidden="1" w:unhideWhenUsed="1"/>
-    <w:lsdException w:name="Table Simple 1" w:semiHidden="1" w:unhideWhenUsed="1"/>
-    <w:lsdException w:name="Table Simple 2" w:semiHidden="1" w:unhideWhenUsed="1"/>
-    <w:lsdException w:name="Table Simple 3" w:semiHidden="1" w:unhideWhenUsed="1"/>
-    <w:lsdException w:name="Table Classic 1" w:semiHidden="1" w:unhideWhenUsed="1"/>
-    <w:lsdException w:name="Table Classic 2" w:semiHidden="1" w:unhideWhenUsed="1"/>
-    <w:lsdException w:name="Table Classic 3" w:semiHidden="1" w:unhideWhenUsed="1"/>
-    <w:lsdException w:name="Table Classic 4" w:semiHidden="1" w:unhideWhenUsed="1"/>
-    <w:lsdException w:name="Table Colorful 1" w:semiHidden="1" w:unhideWhenUsed="1"/>
-    <w:lsdException w:name="Table Colorful 2" w:semiHidden="1" w:unhideWhenUsed="1"/>
-    <w:lsdException w:name="Table Colorful 3" w:semiHidden="1" w:unhideWhenUsed="1"/>
-    <w:lsdException w:name="Table Columns 1" w:semiHidden="1" w:unhideWhenUsed="1"/>
-    <w:lsdException w:name="Table Columns 2" w:semiHidden="1" w:unhideWhenUsed="1"/>
-    <w:lsdException w:name="Table Columns 3" w:semiHidden="1" w:unhideWhenUsed="1"/>
-    <w:lsdException w:name="Table Columns 4" w:semiHidden="1" w:unhideWhenUsed="1"/>
-    <w:lsdException w:name="Table Columns 5" w:semiHidden="1" w:unhideWhenUsed="1"/>
-    <w:lsdException w:name="Table Grid 1" w:semiHidden="1" w:unhideWhenUsed="1"/>
-    <w:lsdException w:name="Table Grid 2" w:semiHidden="1" w:unhideWhenUsed="1"/>
-    <w:lsdException w:name="Table Grid 3" w:semiHidden="1" w:unhideWhenUsed="1"/>
-    <w:lsdException w:name="Table Grid 4" w:semiHidden="1" w:unhideWhenUsed="1"/>
-    <w:lsdException w:name="Table Grid 5" w:semiHidden="1" w:unhideWhenUsed="1"/>
-    <w:lsdException w:name="Table Grid 6" w:semiHidden="1" w:unhideWhenUsed="1"/>
-    <w:lsdException w:name="Table Grid 7" w:semiHidden="1" w:unhideWhenUsed="1"/>
-    <w:lsdException w:name="Table Grid 8" w:semiHidden="1" w:unhideWhenUsed="1"/>
-    <w:lsdException w:name="Table List 1" w:semiHidden="1" w:unhideWhenUsed="1"/>
-    <w:lsdException w:name="Table List 2" w:semiHidden="1" w:unhideWhenUsed="1"/>
-    <w:lsdException w:name="Table List 3" w:semiHidden="1" w:unhideWhenUsed="1"/>
-    <w:lsdException w:name="Table List 4" w:semiHidden="1" w:unhideWhenUsed="1"/>
-    <w:lsdException w:name="Table List 5" w:semiHidden="1" w:unhideWhenUsed="1"/>
-    <w:lsdException w:name="Table List 6" w:semiHidden="1" w:unhideWhenUsed="1"/>
-    <w:lsdException w:name="Table List 7" w:semiHidden="1" w:unhideWhenUsed="1"/>
-    <w:lsdException w:name="Table List 8" w:semiHidden="1" w:unhideWhenUsed="1"/>
-    <w:lsdException w:name="Table 3D effects 1" w:semiHidden="1" w:unhideWhenUsed="1"/>
-    <w:lsdException w:name="Table 3D effects 2" w:semiHidden="1" w:unhideWhenUsed="1"/>
-    <w:lsdException w:name="Table 3D effects 3" w:semiHidden="1" w:unhideWhenUsed="1"/>
-    <w:lsdException w:name="Table Contemporary" w:semiHidden="1" w:unhideWhenUsed="1"/>
-    <w:lsdException w:name="Table Elegant" w:semiHidden="1" w:unhideWhenUsed="1"/>
-    <w:lsdException w:name="Table Professional" w:semiHidden="1" w:unhideWhenUsed="1"/>
-    <w:lsdException w:name="Table Subtle 1" w:semiHidden="1" w:unhideWhenUsed="1"/>
-    <w:lsdException w:name="Table Subtle 2" w:semiHidden="1" w:unhideWhenUsed="1"/>
-    <w:lsdException w:name="Table Web 1" w:semiHidden="1" w:unhideWhenUsed="1"/>
-    <w:lsdException w:name="Table Web 2" w:semiHidden="1" w:unhideWhenUsed="1"/>
-    <w:lsdException w:name="Table Web 3" w:semiHidden="1" w:unhideWhenUsed="1"/>
-    <w:lsdException w:name="Balloon Text" w:semiHidden="1" w:unhideWhenUsed="1"/>
-    <w:lsdException w:name="Table Grid" w:uiPriority="59"/>
-    <w:lsdException w:name="Table Theme" w:semiHidden="1" w:unhideWhenUsed="1"/>
-    <w:lsdException w:name="Placeholder Text" w:semiHidden="1"/>
-    <w:lsdException w:name="No Spacing" w:uiPriority="1" w:qFormat="1"/>
-    <w:lsdException w:name="Light Shading" w:uiPriority="60"/>
-    <w:lsdException w:name="Light List" w:uiPriority="61"/>
-    <w:lsdException w:name="Light Grid" w:uiPriority="62"/>
-    <w:lsdException w:name="Medium Shading 1" w:uiPriority="63"/>
-    <w:lsdException w:name="Medium Shading 2" w:uiPriority="64"/>
-    <w:lsdException w:name="Medium List 1" w:uiPriority="65"/>
-    <w:lsdException w:name="Medium List 2" w:uiPriority="66"/>
-    <w:lsdException w:name="Medium Grid 1" w:uiPriority="67"/>
-    <w:lsdException w:name="Medium Grid 2" w:uiPriority="68"/>
-    <w:lsdException w:name="Medium Grid 3" w:uiPriority="69"/>
-    <w:lsdException w:name="Dark List" w:uiPriority="70"/>
-    <w:lsdException w:name="Colorful Shading" w:uiPriority="71"/>
-    <w:lsdException w:name="Colorful List" w:uiPriority="72"/>
-    <w:lsdException w:name="Colorful Grid" w:uiPriority="73"/>
-    <w:lsdException w:name="Light Shading Accent 1" w:uiPriority="60"/>
-    <w:lsdException w:name="Light List Accent 1" w:uiPriority="61"/>
-    <w:lsdException w:name="Light Grid Accent 1" w:uiPriority="62"/>
-    <w:lsdException w:name="Medium Shading 1 Accent 1" w:uiPriority="63"/>
-    <w:lsdException w:name="Medium Shading 2 Accent 1" w:uiPriority="64"/>
-    <w:lsdException w:name="Medium List 1 Accent 1" w:uiPriority="65"/>
-    <w:lsdException w:name="Revision" w:semiHidden="1"/>
-    <w:lsdException w:name="List Paragraph" w:uiPriority="34" w:qFormat="1"/>
-    <w:lsdException w:name="Quote" w:uiPriority="29" w:qFormat="1"/>
-    <w:lsdException w:name="Intense Quote" w:uiPriority="30" w:qFormat="1"/>
-    <w:lsdException w:name="Medium List 2 Accent 1" w:uiPriority="66"/>
-    <w:lsdException w:name="Medium Grid 1 Accent 1" w:uiPriority="67"/>
-    <w:lsdException w:name="Medium Grid 2 Accent 1" w:uiPriority="68"/>
-    <w:lsdException w:name="Medium Grid 3 Accent 1" w:uiPriority="69"/>
-    <w:lsdException w:name="Dark List Accent 1" w:uiPriority="70"/>
-    <w:lsdException w:name="Colorful Shading Accent 1" w:uiPriority="71"/>
-    <w:lsdException w:name="Colorful List Accent 1" w:uiPriority="72"/>
-    <w:lsdException w:name="Colorful Grid Accent 1" w:uiPriority="73"/>
-    <w:lsdException w:name="Light Shading Accent 2" w:uiPriority="60"/>
-    <w:lsdException w:name="Light List Accent 2" w:uiPriority="61"/>
-    <w:lsdException w:name="Light Grid Accent 2" w:uiPriority="62"/>
-    <w:lsdException w:name="Medium Shading 1 Accent 2" w:uiPriority="63"/>
-    <w:lsdException w:name="Medium Shading 2 Accent 2" w:uiPriority="64"/>
-    <w:lsdException w:name="Medium List 1 Accent 2" w:uiPriority="65"/>
-    <w:lsdException w:name="Medium List 2 Accent 2" w:uiPriority="66"/>
-    <w:lsdException w:name="Medium Grid 1 Accent 2" w:uiPriority="67"/>
-    <w:lsdException w:name="Medium Grid 2 Accent 2" w:uiPriority="68"/>
-    <w:lsdException w:name="Medium Grid 3 Accent 2" w:uiPriority="69"/>
-    <w:lsdException w:name="Dark List Accent 2" w:uiPriority="70"/>
-    <w:lsdException w:name="Colorful Shading Accent 2" w:uiPriority="71"/>
-    <w:lsdException w:name="Colorful List Accent 2" w:uiPriority="72"/>
-    <w:lsdException w:name="Colorful Grid Accent 2" w:uiPriority="73"/>
-    <w:lsdException w:name="Light Shading Accent 3" w:uiPriority="60"/>
-    <w:lsdException w:name="Light List Accent 3" w:uiPriority="61"/>
-    <w:lsdException w:name="Light Grid Accent 3" w:uiPriority="62"/>
-    <w:lsdException w:name="Medium Shading 1 Accent 3" w:uiPriority="63"/>
-    <w:lsdException w:name="Medium Shading 2 Accent 3" w:uiPriority="64"/>
-    <w:lsdException w:name="Medium List 1 Accent 3" w:uiPriority="65"/>
-    <w:lsdException w:name="Medium List 2 Accent 3" w:uiPriority="66"/>
-    <w:lsdException w:name="Medium Grid 1 Accent 3" w:uiPriority="67"/>
-    <w:lsdException w:name="Medium Grid 2 Accent 3" w:uiPriority="68"/>
-    <w:lsdException w:name="Medium Grid 3 Accent 3" w:uiPriority="69"/>
-    <w:lsdException w:name="Dark List Accent 3" w:uiPriority="70"/>
-    <w:lsdException w:name="Colorful Shading Accent 3" w:uiPriority="71"/>
-    <w:lsdException w:name="Colorful List Accent 3" w:uiPriority="72"/>
-    <w:lsdException w:name="Colorful Grid Accent 3" w:uiPriority="73"/>
-    <w:lsdException w:name="Light Shading Accent 4" w:uiPriority="60"/>
-    <w:lsdException w:name="Light List Accent 4" w:uiPriority="61"/>
-    <w:lsdException w:name="Light Grid Accent 4" w:uiPriority="62"/>
-    <w:lsdException w:name="Medium Shading 1 Accent 4" w:uiPriority="63"/>
-    <w:lsdException w:name="Medium Shading 2 Accent 4" w:uiPriority="64"/>
-    <w:lsdException w:name="Medium List 1 Accent 4" w:uiPriority="65"/>
-    <w:lsdException w:name="Medium List 2 Accent 4" w:uiPriority="66"/>
-    <w:lsdException w:name="Medium Grid 1 Accent 4" w:uiPriority="67"/>
-    <w:lsdException w:name="Medium Grid 2 Accent 4" w:uiPriority="68"/>
-    <w:lsdException w:name="Medium Grid 3 Accent 4" w:uiPriority="69"/>
-    <w:lsdException w:name="Dark List Accent 4" w:uiPriority="70"/>
-    <w:lsdException w:name="Colorful Shading Accent 4" w:uiPriority="71"/>
-    <w:lsdException w:name="Colorful List Accent 4" w:uiPriority="72"/>
-    <w:lsdException w:name="Colorful Grid Accent 4" w:uiPriority="73"/>
-    <w:lsdException w:name="Light Shading Accent 5" w:uiPriority="60"/>
-    <w:lsdException w:name="Light List Accent 5" w:uiPriority="61"/>
-    <w:lsdException w:name="Light Grid Accent 5" w:uiPriority="62"/>
-    <w:lsdException w:name="Medium Shading 1 Accent 5" w:uiPriority="63"/>
-    <w:lsdException w:name="Medium Shading 2 Accent 5" w:uiPriority="64"/>
-    <w:lsdException w:name="Medium List 1 Accent 5" w:uiPriority="65"/>
-    <w:lsdException w:name="Medium List 2 Accent 5" w:uiPriority="66"/>
-    <w:lsdException w:name="Medium Grid 1 Accent 5" w:uiPriority="67"/>
-    <w:lsdException w:name="Medium Grid 2 Accent 5" w:uiPriority="68"/>
-    <w:lsdException w:name="Medium Grid 3 Accent 5" w:uiPriority="69"/>
-    <w:lsdException w:name="Dark List Accent 5" w:uiPriority="70"/>
-    <w:lsdException w:name="Colorful Shading Accent 5" w:uiPriority="71"/>
-    <w:lsdException w:name="Colorful List Accent 5" w:uiPriority="72"/>
-    <w:lsdException w:name="Colorful Grid Accent 5" w:uiPriority="73"/>
-    <w:lsdException w:name="Light Shading Accent 6" w:uiPriority="60"/>
-    <w:lsdException w:name="Light List Accent 6" w:uiPriority="61"/>
-    <w:lsdException w:name="Light Grid Accent 6" w:uiPriority="62"/>
-    <w:lsdException w:name="Medium Shading 1 Accent 6" w:uiPriority="63"/>
-    <w:lsdException w:name="Medium Shading 2 Accent 6" w:uiPriority="64"/>
-    <w:lsdException w:name="Medium List 1 Accent 6" w:uiPriority="65"/>
-    <w:lsdException w:name="Medium List 2 Accent 6" w:uiPriority="66"/>
-    <w:lsdException w:name="Medium Grid 1 Accent 6" w:uiPriority="67"/>
-    <w:lsdException w:name="Medium Grid 2 Accent 6" w:uiPriority="68"/>
-    <w:lsdException w:name="Medium Grid 3 Accent 6" w:uiPriority="69"/>
-    <w:lsdException w:name="Dark List Accent 6" w:uiPriority="70"/>
-    <w:lsdException w:name="Colorful Shading Accent 6" w:uiPriority="71"/>
-    <w:lsdException w:name="Colorful List Accent 6" w:uiPriority="72"/>
-    <w:lsdException w:name="Colorful Grid Accent 6" w:uiPriority="73"/>
-    <w:lsdException w:name="Subtle Emphasis" w:uiPriority="19" w:qFormat="1"/>
-    <w:lsdException w:name="Intense Emphasis" w:uiPriority="21" w:qFormat="1"/>
-    <w:lsdException w:name="Subtle Reference" w:uiPriority="31" w:qFormat="1"/>
-    <w:lsdException w:name="Intense Reference" w:uiPriority="32" w:qFormat="1"/>
-    <w:lsdException w:name="Book Title" w:uiPriority="33" w:qFormat="1"/>
-    <w:lsdException w:name="Bibliography" w:semiHidden="1" w:uiPriority="37" w:unhideWhenUsed="1"/>
-    <w:lsdException w:name="TOC Heading" w:semiHidden="1" w:uiPriority="39" w:unhideWhenUsed="1" w:qFormat="1"/>
-    <w:lsdException w:name="Plain Table 1" w:uiPriority="41"/>
-    <w:lsdException w:name="Plain Table 2" w:uiPriority="42"/>
-    <w:lsdException w:name="Plain Table 3" w:uiPriority="43"/>
-    <w:lsdException w:name="Plain Table 4" w:uiPriority="44"/>
-    <w:lsdException w:name="Plain Table 5" w:uiPriority="45"/>
-    <w:lsdException w:name="Grid Table Light" w:uiPriority="40"/>
-    <w:lsdException w:name="Grid Table 1 Light" w:uiPriority="46"/>
-    <w:lsdException w:name="Grid Table 2" w:uiPriority="47"/>
-    <w:lsdException w:name="Grid Table 3" w:uiPriority="48"/>
-    <w:lsdException w:name="Grid Table 4" w:uiPriority="49"/>
-    <w:lsdException w:name="Grid Table 5 Dark" w:uiPriority="50"/>
-    <w:lsdException w:name="Grid Table 6 Colorful" w:uiPriority="51"/>
-    <w:lsdException w:name="Grid Table 7 Colorful" w:uiPriority="52"/>
-    <w:lsdException w:name="Grid Table 1 Light Accent 1" w:uiPriority="46"/>
-    <w:lsdException w:name="Grid Table 2 Accent 1" w:uiPriority="47"/>
-    <w:lsdException w:name="Grid Table 3 Accent 1" w:uiPriority="48"/>
-    <w:lsdException w:name="Grid Table 4 Accent 1" w:uiPriority="49"/>
-    <w:lsdException w:name="Grid Table 5 Dark Accent 1" w:uiPriority="50"/>
-    <w:lsdException w:name="Grid Table 6 Colorful Accent 1" w:uiPriority="51"/>
-    <w:lsdException w:name="Grid Table 7 Colorful Accent 1" w:uiPriority="52"/>
-    <w:lsdException w:name="Grid Table 1 Light Accent 2" w:uiPriority="46"/>
-    <w:lsdException w:name="Grid Table 2 Accent 2" w:uiPriority="47"/>
-    <w:lsdException w:name="Grid Table 3 Accent 2" w:uiPriority="48"/>
-    <w:lsdException w:name="Grid Table 4 Accent 2" w:uiPriority="49"/>
-    <w:lsdException w:name="Grid Table 5 Dark Accent 2" w:uiPriority="50"/>
-    <w:lsdException w:name="Grid Table 6 Colorful Accent 2" w:uiPriority="51"/>
-    <w:lsdException w:name="Grid Table 7 Colorful Accent 2" w:uiPriority="52"/>
-    <w:lsdException w:name="Grid Table 1 Light Accent 3" w:uiPriority="46"/>
-    <w:lsdException w:name="Grid Table 2 Accent 3" w:uiPriority="47"/>
-    <w:lsdException w:name="Grid Table 3 Accent 3" w:uiPriority="48"/>
-    <w:lsdException w:name="Grid Table 4 Accent 3" w:uiPriority="49"/>
-    <w:lsdException w:name="Grid Table 5 Dark Accent 3" w:uiPriority="50"/>
-    <w:lsdException w:name="Grid Table 6 Colorful Accent 3" w:uiPriority="51"/>
-    <w:lsdException w:name="Grid Table 7 Colorful Accent 3" w:uiPriority="52"/>
-    <w:lsdException w:name="Grid Table 1 Light Accent 4" w:uiPriority="46"/>
-    <w:lsdException w:name="Grid Table 2 Accent 4" w:uiPriority="47"/>
-    <w:lsdException w:name="Grid Table 3 Accent 4" w:uiPriority="48"/>
-    <w:lsdException w:name="Grid Table 4 Accent 4" w:uiPriority="49"/>
-    <w:lsdException w:name="Grid Table 5 Dark Accent 4" w:uiPriority="50"/>
-    <w:lsdException w:name="Grid Table 6 Colorful Accent 4" w:uiPriority="51"/>
-    <w:lsdException w:name="Grid Table 7 Colorful Accent 4" w:uiPriority="52"/>
-    <w:lsdException w:name="Grid Table 1 Light Accent 5" w:uiPriority="46"/>
-    <w:lsdException w:name="Grid Table 2 Accent 5" w:uiPriority="47"/>
-    <w:lsdException w:name="Grid Table 3 Accent 5" w:uiPriority="48"/>
-    <w:lsdException w:name="Grid Table 4 Accent 5" w:uiPriority="49"/>
-    <w:lsdException w:name="Grid Table 5 Dark Accent 5" w:uiPriority="50"/>
-    <w:lsdException w:name="Grid Table 6 Colorful Accent 5" w:uiPriority="51"/>
-    <w:lsdException w:name="Grid Table 7 Colorful Accent 5" w:uiPriority="52"/>
-    <w:lsdException w:name="Grid Table 1 Light Accent 6" w:uiPriority="46"/>
-    <w:lsdException w:name="Grid Table 2 Accent 6" w:uiPriority="47"/>
-    <w:lsdException w:name="Grid Table 3 Accent 6" w:uiPriority="48"/>
-    <w:lsdException w:name="Grid Table 4 Accent 6" w:uiPriority="49"/>
-    <w:lsdException w:name="Grid Table 5 Dark Accent 6" w:uiPriority="50"/>
-    <w:lsdException w:name="Grid Table 6 Colorful Accent 6" w:uiPriority="51"/>
-    <w:lsdException w:name="Grid Table 7 Colorful Accent 6" w:uiPriority="52"/>
-    <w:lsdException w:name="List Table 1 Light" w:uiPriority="46"/>
-    <w:lsdException w:name="List Table 2" w:uiPriority="47"/>
-    <w:lsdException w:name="List Table 3" w:uiPriority="48"/>
-    <w:lsdException w:name="List Table 4" w:uiPriority="49"/>
-    <w:lsdException w:name="List Table 5 Dark" w:uiPriority="50"/>
-    <w:lsdException w:name="List Table 6 Colorful" w:uiPriority="51"/>
-    <w:lsdException w:name="List Table 7 Colorful" w:uiPriority="52"/>
-    <w:lsdException w:name="List Table 1 Light Accent 1" w:uiPriority="46"/>
-    <w:lsdException w:name="List Table 2 Accent 1" w:uiPriority="47"/>
-    <w:lsdException w:name="List Table 3 Accent 1" w:uiPriority="48"/>
-    <w:lsdException w:name="List Table 4 Accent 1" w:uiPriority="49"/>
-    <w:lsdException w:name="List Table 5 Dark Accent 1" w:uiPriority="50"/>
-    <w:lsdException w:name="List Table 6 Colorful Accent 1" w:uiPriority="51"/>
-    <w:lsdException w:name="List Table 7 Colorful Accent 1" w:uiPriority="52"/>
-    <w:lsdException w:name="List Table 1 Light Accent 2" w:uiPriority="46"/>
-    <w:lsdException w:name="List Table 2 Accent 2" w:uiPriority="47"/>
-    <w:lsdException w:name="List Table 3 Accent 2" w:uiPriority="48"/>
-    <w:lsdException w:name="List Table 4 Accent 2" w:uiPriority="49"/>
-    <w:lsdException w:name="List Table 5 Dark Accent 2" w:uiPriority="50"/>
-    <w:lsdException w:name="List Table 6 Colorful Accent 2" w:uiPriority="51"/>
-    <w:lsdException w:name="List Table 7 Colorful Accent 2" w:uiPriority="52"/>
-    <w:lsdException w:name="List Table 1 Light Accent 3" w:uiPriority="46"/>
-    <w:lsdException w:name="List Table 2 Accent 3" w:uiPriority="47"/>
-    <w:lsdException w:name="List Table 3 Accent 3" w:uiPriority="48"/>
-    <w:lsdException w:name="List Table 4 Accent 3" w:uiPriority="49"/>
-    <w:lsdException w:name="List Table 5 Dark Accent 3" w:uiPriority="50"/>
-    <w:lsdException w:name="List Table 6 Colorful Accent 3" w:uiPriority="51"/>
-    <w:lsdException w:name="List Table 7 Colorful Accent 3" w:uiPriority="52"/>
-    <w:lsdException w:name="List Table 1 Light Accent 4" w:uiPriority="46"/>
-    <w:lsdException w:name="List Table 2 Accent 4" w:uiPriority="47"/>
-    <w:lsdException w:name="List Table 3 Accent 4" w:uiPriority="48"/>
-    <w:lsdException w:name="List Table 4 Accent 4" w:uiPriority="49"/>
-    <w:lsdException w:name="List Table 5 Dark Accent 4" w:uiPriority="50"/>
-    <w:lsdException w:name="List Table 6 Colorful Accent 4" w:uiPriority="51"/>
-    <w:lsdException w:name="List Table 7 Colorful Accent 4" w:uiPriority="52"/>
-    <w:lsdException w:name="List Table 1 Light Accent 5" w:uiPriority="46"/>
-    <w:lsdException w:name="List Table 2 Accent 5" w:uiPriority="47"/>
-    <w:lsdException w:name="List Table 3 Accent 5" w:uiPriority="48"/>
-    <w:lsdException w:name="List Table 4 Accent 5" w:uiPriority="49"/>
-    <w:lsdException w:name="List Table 5 Dark Accent 5" w:uiPriority="50"/>
-    <w:lsdException w:name="List Table 6 Colorful Accent 5" w:uiPriority="51"/>
-    <w:lsdException w:name="List Table 7 Colorful Accent 5" w:uiPriority="52"/>
-    <w:lsdException w:name="List Table 1 Light Accent 6" w:uiPriority="46"/>
-    <w:lsdException w:name="List Table 2 Accent 6" w:uiPriority="47"/>
-    <w:lsdException w:name="List Table 3 Accent 6" w:uiPriority="48"/>
-    <w:lsdException w:name="List Table 4 Accent 6" w:uiPriority="49"/>
-    <w:lsdException w:name="List Table 5 Dark Accent 6" w:uiPriority="50"/>
-    <w:lsdException w:name="List Table 6 Colorful Accent 6" w:uiPriority="51"/>
-    <w:lsdException w:name="List Table 7 Colorful Accent 6" w:uiPriority="52"/>
+  <w:latentStyles w:defLockedState="0" w:defUIPriority="99" w:defSemiHidden="1" w:defUnhideWhenUsed="1" w:defQFormat="0" w:count="267">
+    <w:lsdException w:name="Normal" w:semiHidden="0" w:uiPriority="0" w:unhideWhenUsed="0" w:qFormat="1"/>
+    <w:lsdException w:name="heading 1" w:semiHidden="0" w:uiPriority="9" w:unhideWhenUsed="0" w:qFormat="1"/>
+    <w:lsdException w:name="heading 2" w:uiPriority="9" w:qFormat="1"/>
+    <w:lsdException w:name="heading 3" w:uiPriority="9" w:qFormat="1"/>
+    <w:lsdException w:name="heading 4" w:uiPriority="9" w:qFormat="1"/>
+    <w:lsdException w:name="heading 5" w:uiPriority="9" w:qFormat="1"/>
+    <w:lsdException w:name="heading 6" w:uiPriority="9" w:qFormat="1"/>
+    <w:lsdException w:name="heading 7" w:uiPriority="9" w:qFormat="1"/>
+    <w:lsdException w:name="heading 8" w:uiPriority="9" w:qFormat="1"/>
+    <w:lsdException w:name="heading 9" w:uiPriority="9" w:qFormat="1"/>
+    <w:lsdException w:name="toc 1" w:uiPriority="39"/>
+    <w:lsdException w:name="toc 2" w:uiPriority="39"/>
+    <w:lsdException w:name="toc 3" w:uiPriority="39"/>
+    <w:lsdException w:name="toc 4" w:uiPriority="39"/>
+    <w:lsdException w:name="toc 5" w:uiPriority="39"/>
+    <w:lsdException w:name="toc 6" w:uiPriority="39"/>
+    <w:lsdException w:name="toc 7" w:uiPriority="39"/>
+    <w:lsdException w:name="toc 8" w:uiPriority="39"/>
+    <w:lsdException w:name="toc 9" w:uiPriority="39"/>
+    <w:lsdException w:name="caption" w:uiPriority="35" w:qFormat="1"/>
+    <w:lsdException w:name="Title" w:semiHidden="0" w:uiPriority="10" w:unhideWhenUsed="0" w:qFormat="1"/>
+    <w:lsdException w:name="Default Paragraph Font" w:uiPriority="1"/>
+    <w:lsdException w:name="Subtitle" w:semiHidden="0" w:uiPriority="11" w:unhideWhenUsed="0" w:qFormat="1"/>
+    <w:lsdException w:name="Strong" w:semiHidden="0" w:uiPriority="22" w:unhideWhenUsed="0" w:qFormat="1"/>
+    <w:lsdException w:name="Emphasis" w:semiHidden="0" w:uiPriority="20" w:unhideWhenUsed="0" w:qFormat="1"/>
+    <w:lsdException w:name="Table Grid" w:semiHidden="0" w:uiPriority="59" w:unhideWhenUsed="0"/>
+    <w:lsdException w:name="Placeholder Text" w:unhideWhenUsed="0"/>
+    <w:lsdException w:name="No Spacing" w:semiHidden="0" w:uiPriority="1" w:unhideWhenUsed="0" w:qFormat="1"/>
+    <w:lsdException w:name="Light Shading" w:semiHidden="0" w:uiPriority="60" w:unhideWhenUsed="0"/>
+    <w:lsdException w:name="Light List" w:semiHidden="0" w:uiPriority="61" w:unhideWhenUsed="0"/>
+    <w:lsdException w:name="Light Grid" w:semiHidden="0" w:uiPriority="62" w:unhideWhenUsed="0"/>
+    <w:lsdException w:name="Medium Shading 1" w:semiHidden="0" w:uiPriority="63" w:unhideWhenUsed="0"/>
+    <w:lsdException w:name="Medium Shading 2" w:semiHidden="0" w:uiPriority="64" w:unhideWhenUsed="0"/>
+    <w:lsdException w:name="Medium List 1" w:semiHidden="0" w:uiPriority="65" w:unhideWhenUsed="0"/>
+    <w:lsdException w:name="Medium List 2" w:semiHidden="0" w:uiPriority="66" w:unhideWhenUsed="0"/>
+    <w:lsdException w:name="Medium Grid 1" w:semiHidden="0" w:uiPriority="67" w:unhideWhenUsed="0"/>
+    <w:lsdException w:name="Medium Grid 2" w:semiHidden="0" w:uiPriority="68" w:unhideWhenUsed="0"/>
+    <w:lsdException w:name="Medium Grid 3" w:semiHidden="0" w:uiPriority="69" w:unhideWhenUsed="0"/>
+    <w:lsdException w:name="Dark List" w:semiHidden="0" w:uiPriority="70" w:unhideWhenUsed="0"/>
+    <w:lsdException w:name="Colorful Shading" w:semiHidden="0" w:uiPriority="71" w:unhideWhenUsed="0"/>
+    <w:lsdException w:name="Colorful List" w:semiHidden="0" w:uiPriority="72" w:unhideWhenUsed="0"/>
+    <w:lsdException w:name="Colorful Grid" w:semiHidden="0" w:uiPriority="73" w:unhideWhenUsed="0"/>
+    <w:lsdException w:name="Light Shading Accent 1" w:semiHidden="0" w:uiPriority="60" w:unhideWhenUsed="0"/>
+    <w:lsdException w:name="Light List Accent 1" w:semiHidden="0" w:uiPriority="61" w:unhideWhenUsed="0"/>
+    <w:lsdException w:name="Light Grid Accent 1" w:semiHidden="0" w:uiPriority="62" w:unhideWhenUsed="0"/>
+    <w:lsdException w:name="Medium Shading 1 Accent 1" w:semiHidden="0" w:uiPriority="63" w:unhideWhenUsed="0"/>
+    <w:lsdException w:name="Medium Shading 2 Accent 1" w:semiHidden="0" w:uiPriority="64" w:unhideWhenUsed="0"/>
+    <w:lsdException w:name="Medium List 1 Accent 1" w:semiHidden="0" w:uiPriority="65" w:unhideWhenUsed="0"/>
+    <w:lsdException w:name="Revision" w:unhideWhenUsed="0"/>
+    <w:lsdException w:name="List Paragraph" w:semiHidden="0" w:uiPriority="34" w:unhideWhenUsed="0" w:qFormat="1"/>
+    <w:lsdException w:name="Quote" w:semiHidden="0" w:uiPriority="29" w:unhideWhenUsed="0" w:qFormat="1"/>
+    <w:lsdException w:name="Intense Quote" w:semiHidden="0" w:uiPriority="30" w:unhideWhenUsed="0" w:qFormat="1"/>
+    <w:lsdException w:name="Medium List 2 Accent 1" w:semiHidden="0" w:uiPriority="66" w:unhideWhenUsed="0"/>
+    <w:lsdException w:name="Medium Grid 1 Accent 1" w:semiHidden="0" w:uiPriority="67" w:unhideWhenUsed="0"/>
+    <w:lsdException w:name="Medium Grid 2 Accent 1" w:semiHidden="0" w:uiPriority="68" w:unhideWhenUsed="0"/>
+    <w:lsdException w:name="Medium Grid 3 Accent 1" w:semiHidden="0" w:uiPriority="69" w:unhideWhenUsed="0"/>
+    <w:lsdException w:name="Dark List Accent 1" w:semiHidden="0" w:uiPriority="70" w:unhideWhenUsed="0"/>
+    <w:lsdException w:name="Colorful Shading Accent 1" w:semiHidden="0" w:uiPriority="71" w:unhideWhenUsed="0"/>
+    <w:lsdException w:name="Colorful List Accent 1" w:semiHidden="0" w:uiPriority="72" w:unhideWhenUsed="0"/>
+    <w:lsdException w:name="Colorful Grid Accent 1" w:semiHidden="0" w:uiPriority="73" w:unhideWhenUsed="0"/>
+    <w:lsdException w:name="Light Shading Accent 2" w:semiHidden="0" w:uiPriority="60" w:unhideWhenUsed="0"/>
+    <w:lsdException w:name="Light List Accent 2" w:semiHidden="0" w:uiPriority="61" w:unhideWhenUsed="0"/>
+    <w:lsdException w:name="Light Grid Accent 2" w:semiHidden="0" w:uiPriority="62" w:unhideWhenUsed="0"/>
+    <w:lsdException w:name="Medium Shading 1 Accent 2" w:semiHidden="0" w:uiPriority="63" w:unhideWhenUsed="0"/>
+    <w:lsdException w:name="Medium Shading 2 Accent 2" w:semiHidden="0" w:uiPriority="64" w:unhideWhenUsed="0"/>
+    <w:lsdException w:name="Medium List 1 Accent 2" w:semiHidden="0" w:uiPriority="65" w:unhideWhenUsed="0"/>
+    <w:lsdException w:name="Medium List 2 Accent 2" w:semiHidden="0" w:uiPriority="66" w:unhideWhenUsed="0"/>
+    <w:lsdException w:name="Medium Grid 1 Accent 2" w:semiHidden="0" w:uiPriority="67" w:unhideWhenUsed="0"/>
+    <w:lsdException w:name="Medium Grid 2 Accent 2" w:semiHidden="0" w:uiPriority="68" w:unhideWhenUsed="0"/>
+    <w:lsdException w:name="Medium Grid 3 Accent 2" w:semiHidden="0" w:uiPriority="69" w:unhideWhenUsed="0"/>
+    <w:lsdException w:name="Dark List Accent 2" w:semiHidden="0" w:uiPriority="70" w:unhideWhenUsed="0"/>
+    <w:lsdException w:name="Colorful Shading Accent 2" w:semiHidden="0" w:uiPriority="71" w:unhideWhenUsed="0"/>
+    <w:lsdException w:name="Colorful List Accent 2" w:semiHidden="0" w:uiPriority="72" w:unhideWhenUsed="0"/>
+    <w:lsdException w:name="Colorful Grid Accent 2" w:semiHidden="0" w:uiPriority="73" w:unhideWhenUsed="0"/>
+    <w:lsdException w:name="Light Shading Accent 3" w:semiHidden="0" w:uiPriority="60" w:unhideWhenUsed="0"/>
+    <w:lsdException w:name="Light List Accent 3" w:semiHidden="0" w:uiPriority="61" w:unhideWhenUsed="0"/>
+    <w:lsdException w:name="Light Grid Accent 3" w:semiHidden="0" w:uiPriority="62" w:unhideWhenUsed="0"/>
+    <w:lsdException w:name="Medium Shading 1 Accent 3" w:semiHidden="0" w:uiPriority="63" w:unhideWhenUsed="0"/>
+    <w:lsdException w:name="Medium Shading 2 Accent 3" w:semiHidden="0" w:uiPriority="64" w:unhideWhenUsed="0"/>
+    <w:lsdException w:name="Medium List 1 Accent 3" w:semiHidden="0" w:uiPriority="65" w:unhideWhenUsed="0"/>
+    <w:lsdException w:name="Medium List 2 Accent 3" w:semiHidden="0" w:uiPriority="66" w:unhideWhenUsed="0"/>
+    <w:lsdException w:name="Medium Grid 1 Accent 3" w:semiHidden="0" w:uiPriority="67" w:unhideWhenUsed="0"/>
+    <w:lsdException w:name="Medium Grid 2 Accent 3" w:semiHidden="0" w:uiPriority="68" w:unhideWhenUsed="0"/>
+    <w:lsdException w:name="Medium Grid 3 Accent 3" w:semiHidden="0" w:uiPriority="69" w:unhideWhenUsed="0"/>
+    <w:lsdException w:name="Dark List Accent 3" w:semiHidden="0" w:uiPriority="70" w:unhideWhenUsed="0"/>
+    <w:lsdException w:name="Colorful Shading Accent 3" w:semiHidden="0" w:uiPriority="71" w:unhideWhenUsed="0"/>
+    <w:lsdException w:name="Colorful List Accent 3" w:semiHidden="0" w:uiPriority="72" w:unhideWhenUsed="0"/>
+    <w:lsdException w:name="Colorful Grid Accent 3" w:semiHidden="0" w:uiPriority="73" w:unhideWhenUsed="0"/>
+    <w:lsdException w:name="Light Shading Accent 4" w:semiHidden="0" w:uiPriority="60" w:unhideWhenUsed="0"/>
+    <w:lsdException w:name="Light List Accent 4" w:semiHidden="0" w:uiPriority="61" w:unhideWhenUsed="0"/>
+    <w:lsdException w:name="Light Grid Accent 4" w:semiHidden="0" w:uiPriority="62" w:unhideWhenUsed="0"/>
+    <w:lsdException w:name="Medium Shading 1 Accent 4" w:semiHidden="0" w:uiPriority="63" w:unhideWhenUsed="0"/>
+    <w:lsdException w:name="Medium Shading 2 Accent 4" w:semiHidden="0" w:uiPriority="64" w:unhideWhenUsed="0"/>
+    <w:lsdException w:name="Medium List 1 Accent 4" w:semiHidden="0" w:uiPriority="65" w:unhideWhenUsed="0"/>
+    <w:lsdException w:name="Medium List 2 Accent 4" w:semiHidden="0" w:uiPriority="66" w:unhideWhenUsed="0"/>
+    <w:lsdException w:name="Medium Grid 1 Accent 4" w:semiHidden="0" w:uiPriority="67" w:unhideWhenUsed="0"/>
+    <w:lsdException w:name="Medium Grid 2 Accent 4" w:semiHidden="0" w:uiPriority="68" w:unhideWhenUsed="0"/>
+    <w:lsdException w:name="Medium Grid 3 Accent 4" w:semiHidden="0" w:uiPriority="69" w:unhideWhenUsed="0"/>
+    <w:lsdException w:name="Dark List Accent 4" w:semiHidden="0" w:uiPriority="70" w:unhideWhenUsed="0"/>
+    <w:lsdException w:name="Colorful Shading Accent 4" w:semiHidden="0" w:uiPriority="71" w:unhideWhenUsed="0"/>
+    <w:lsdException w:name="Colorful List Accent 4" w:semiHidden="0" w:uiPriority="72" w:unhideWhenUsed="0"/>
+    <w:lsdException w:name="Colorful Grid Accent 4" w:semiHidden="0" w:uiPriority="73" w:unhideWhenUsed="0"/>
+    <w:lsdException w:name="Light Shading Accent 5" w:semiHidden="0" w:uiPriority="60" w:unhideWhenUsed="0"/>
+    <w:lsdException w:name="Light List Accent 5" w:semiHidden="0" w:uiPriority="61" w:unhideWhenUsed="0"/>
+    <w:lsdException w:name="Light Grid Accent 5" w:semiHidden="0" w:uiPriority="62" w:unhideWhenUsed="0"/>
+    <w:lsdException w:name="Medium Shading 1 Accent 5" w:semiHidden="0" w:uiPriority="63" w:unhideWhenUsed="0"/>
+    <w:lsdException w:name="Medium Shading 2 Accent 5" w:semiHidden="0" w:uiPriority="64" w:unhideWhenUsed="0"/>
+    <w:lsdException w:name="Medium List 1 Accent 5" w:semiHidden="0" w:uiPriority="65" w:unhideWhenUsed="0"/>
+    <w:lsdException w:name="Medium List 2 Accent 5" w:semiHidden="0" w:uiPriority="66" w:unhideWhenUsed="0"/>
+    <w:lsdException w:name="Medium Grid 1 Accent 5" w:semiHidden="0" w:uiPriority="67" w:unhideWhenUsed="0"/>
+    <w:lsdException w:name="Medium Grid 2 Accent 5" w:semiHidden="0" w:uiPriority="68" w:unhideWhenUsed="0"/>
+    <w:lsdException w:name="Medium Grid 3 Accent 5" w:semiHidden="0" w:uiPriority="69" w:unhideWhenUsed="0"/>
+    <w:lsdException w:name="Dark List Accent 5" w:semiHidden="0" w:uiPriority="70" w:unhideWhenUsed="0"/>
+    <w:lsdException w:name="Colorful Shading Accent 5" w:semiHidden="0" w:uiPriority="71" w:unhideWhenUsed="0"/>
+    <w:lsdException w:name="Colorful List Accent 5" w:semiHidden="0" w:uiPriority="72" w:unhideWhenUsed="0"/>
+    <w:lsdException w:name="Colorful Grid Accent 5" w:semiHidden="0" w:uiPriority="73" w:unhideWhenUsed="0"/>
+    <w:lsdException w:name="Light Shading Accent 6" w:semiHidden="0" w:uiPriority="60" w:unhideWhenUsed="0"/>
+    <w:lsdException w:name="Light List Accent 6" w:semiHidden="0" w:uiPriority="61" w:unhideWhenUsed="0"/>
+    <w:lsdException w:name="Light Grid Accent 6" w:semiHidden="0" w:uiPriority="62" w:unhideWhenUsed="0"/>
+    <w:lsdException w:name="Medium Shading 1 Accent 6" w:semiHidden="0" w:uiPriority="63" w:unhideWhenUsed="0"/>
+    <w:lsdException w:name="Medium Shading 2 Accent 6" w:semiHidden="0" w:uiPriority="64" w:unhideWhenUsed="0"/>
+    <w:lsdException w:name="Medium List 1 Accent 6" w:semiHidden="0" w:uiPriority="65" w:unhideWhenUsed="0"/>
+    <w:lsdException w:name="Medium List 2 Accent 6" w:semiHidden="0" w:uiPriority="66" w:unhideWhenUsed="0"/>
+    <w:lsdException w:name="Medium Grid 1 Accent 6" w:semiHidden="0" w:uiPriority="67" w:unhideWhenUsed="0"/>
+    <w:lsdException w:name="Medium Grid 2 Accent 6" w:semiHidden="0" w:uiPriority="68" w:unhideWhenUsed="0"/>
+    <w:lsdException w:name="Medium Grid 3 Accent 6" w:semiHidden="0" w:uiPriority="69" w:unhideWhenUsed="0"/>
+    <w:lsdException w:name="Dark List Accent 6" w:semiHidden="0" w:uiPriority="70" w:unhideWhenUsed="0"/>
+    <w:lsdException w:name="Colorful Shading Accent 6" w:semiHidden="0" w:uiPriority="71" w:unhideWhenUsed="0"/>
+    <w:lsdException w:name="Colorful List Accent 6" w:semiHidden="0" w:uiPriority="72" w:unhideWhenUsed="0"/>
+    <w:lsdException w:name="Colorful Grid Accent 6" w:semiHidden="0" w:uiPriority="73" w:unhideWhenUsed="0"/>
+    <w:lsdException w:name="Subtle Emphasis" w:semiHidden="0" w:uiPriority="19" w:unhideWhenUsed="0" w:qFormat="1"/>
+    <w:lsdException w:name="Intense Emphasis" w:semiHidden="0" w:uiPriority="21" w:unhideWhenUsed="0" w:qFormat="1"/>
+    <w:lsdException w:name="Subtle Reference" w:semiHidden="0" w:uiPriority="31" w:unhideWhenUsed="0" w:qFormat="1"/>
+    <w:lsdException w:name="Intense Reference" w:semiHidden="0" w:uiPriority="32" w:unhideWhenUsed="0" w:qFormat="1"/>
+    <w:lsdException w:name="Book Title" w:semiHidden="0" w:uiPriority="33" w:unhideWhenUsed="0" w:qFormat="1"/>
+    <w:lsdException w:name="Bibliography" w:uiPriority="37"/>
+    <w:lsdException w:name="TOC Heading" w:uiPriority="39" w:qFormat="1"/>
   </w:latentStyles>
   <w:style w:type="paragraph" w:default="1" w:styleId="Normal">
     <w:name w:val="Normal"/>
@@ -3154,6 +3001,7 @@
     <w:uiPriority w:val="99"/>
     <w:semiHidden/>
     <w:unhideWhenUsed/>
+    <w:qFormat/>
     <w:tblPr>
       <w:tblInd w:w="0" w:type="dxa"/>
       <w:tblCellMar>
@@ -3298,17 +3146,8 @@
 
 <file path=word/charts/chart1.xml><?xml version="1.0" encoding="utf-8"?>
 <c:chartSpace xmlns:c="http://schemas.openxmlformats.org/drawingml/2006/chart" xmlns:a="http://schemas.openxmlformats.org/drawingml/2006/main" xmlns:r="http://schemas.openxmlformats.org/officeDocument/2006/relationships">
-  <c:date1904 val="0"/>
+  <c:date1904 val="1"/>
   <c:lang val="en-US"/>
-  <c:roundedCorners val="0"/>
-  <mc:AlternateContent xmlns:mc="http://schemas.openxmlformats.org/markup-compatibility/2006">
-    <mc:Choice xmlns:c14="http://schemas.microsoft.com/office/drawing/2007/8/2/chart" Requires="c14">
-      <c14:style val="102"/>
-    </mc:Choice>
-    <mc:Fallback>
-      <c:style val="2"/>
-    </mc:Fallback>
-  </mc:AlternateContent>
   <c:chart>
     <c:title>
       <c:tx>
@@ -3341,7 +3180,6 @@
           </a:p>
         </c:rich>
       </c:tx>
-      <c:overlay val="0"/>
       <c:spPr>
         <a:noFill/>
         <a:ln>
@@ -3350,12 +3188,10 @@
         <a:effectLst/>
       </c:spPr>
     </c:title>
-    <c:autoTitleDeleted val="0"/>
     <c:plotArea>
       <c:layout/>
       <c:scatterChart>
         <c:scatterStyle val="lineMarker"/>
-        <c:varyColors val="0"/>
         <c:ser>
           <c:idx val="0"/>
           <c:order val="0"/>
@@ -4907,25 +4743,15 @@
               </c:numCache>
             </c:numRef>
           </c:yVal>
-          <c:smooth val="0"/>
         </c:ser>
-        <c:dLbls>
-          <c:showLegendKey val="0"/>
-          <c:showVal val="0"/>
-          <c:showCatName val="0"/>
-          <c:showSerName val="0"/>
-          <c:showPercent val="0"/>
-          <c:showBubbleSize val="0"/>
-        </c:dLbls>
-        <c:axId val="411357760"/>
-        <c:axId val="411357200"/>
+        <c:axId val="96888704"/>
+        <c:axId val="103398016"/>
       </c:scatterChart>
       <c:valAx>
-        <c:axId val="411357760"/>
+        <c:axId val="96888704"/>
         <c:scaling>
           <c:orientation val="minMax"/>
         </c:scaling>
-        <c:delete val="0"/>
         <c:axPos val="b"/>
         <c:majorGridlines>
           <c:spPr>
@@ -4967,7 +4793,6 @@
               </a:p>
             </c:rich>
           </c:tx>
-          <c:overlay val="0"/>
           <c:spPr>
             <a:noFill/>
             <a:ln>
@@ -4978,7 +4803,6 @@
         </c:title>
         <c:numFmt formatCode="General" sourceLinked="1"/>
         <c:majorTickMark val="none"/>
-        <c:minorTickMark val="none"/>
         <c:tickLblPos val="nextTo"/>
         <c:spPr>
           <a:noFill/>
@@ -5013,16 +4837,15 @@
             <a:endParaRPr lang="en-US"/>
           </a:p>
         </c:txPr>
-        <c:crossAx val="411357200"/>
+        <c:crossAx val="103398016"/>
         <c:crosses val="autoZero"/>
         <c:crossBetween val="midCat"/>
       </c:valAx>
       <c:valAx>
-        <c:axId val="411357200"/>
+        <c:axId val="103398016"/>
         <c:scaling>
           <c:orientation val="minMax"/>
         </c:scaling>
-        <c:delete val="0"/>
         <c:axPos val="l"/>
         <c:majorGridlines>
           <c:spPr>
@@ -5069,7 +4892,6 @@
               </a:p>
             </c:rich>
           </c:tx>
-          <c:overlay val="0"/>
           <c:spPr>
             <a:noFill/>
             <a:ln>
@@ -5080,7 +4902,6 @@
         </c:title>
         <c:numFmt formatCode="General" sourceLinked="1"/>
         <c:majorTickMark val="none"/>
-        <c:minorTickMark val="none"/>
         <c:tickLblPos val="nextTo"/>
         <c:spPr>
           <a:noFill/>
@@ -5115,7 +4936,7 @@
             <a:endParaRPr lang="en-US"/>
           </a:p>
         </c:txPr>
-        <c:crossAx val="411357760"/>
+        <c:crossAx val="96888704"/>
         <c:crosses val="autoZero"/>
         <c:crossBetween val="midCat"/>
       </c:valAx>
@@ -5129,7 +4950,6 @@
     </c:plotArea>
     <c:plotVisOnly val="1"/>
     <c:dispBlanksAs val="gap"/>
-    <c:showDLblsOverMax val="0"/>
   </c:chart>
   <c:spPr>
     <a:solidFill>
@@ -5156,25 +4976,14 @@
       <a:endParaRPr lang="en-US"/>
     </a:p>
   </c:txPr>
-  <c:externalData r:id="rId1">
-    <c:autoUpdate val="0"/>
-  </c:externalData>
+  <c:externalData r:id="rId1"/>
 </c:chartSpace>
 </file>
 
 <file path=word/charts/chart2.xml><?xml version="1.0" encoding="utf-8"?>
 <c:chartSpace xmlns:c="http://schemas.openxmlformats.org/drawingml/2006/chart" xmlns:a="http://schemas.openxmlformats.org/drawingml/2006/main" xmlns:r="http://schemas.openxmlformats.org/officeDocument/2006/relationships">
-  <c:date1904 val="0"/>
+  <c:date1904 val="1"/>
   <c:lang val="en-US"/>
-  <c:roundedCorners val="0"/>
-  <mc:AlternateContent xmlns:mc="http://schemas.openxmlformats.org/markup-compatibility/2006">
-    <mc:Choice xmlns:c14="http://schemas.microsoft.com/office/drawing/2007/8/2/chart" Requires="c14">
-      <c14:style val="102"/>
-    </mc:Choice>
-    <mc:Fallback>
-      <c:style val="2"/>
-    </mc:Fallback>
-  </mc:AlternateContent>
   <c:chart>
     <c:title>
       <c:tx>
@@ -5207,7 +5016,6 @@
           </a:p>
         </c:rich>
       </c:tx>
-      <c:overlay val="0"/>
       <c:spPr>
         <a:noFill/>
         <a:ln>
@@ -5216,12 +5024,10 @@
         <a:effectLst/>
       </c:spPr>
     </c:title>
-    <c:autoTitleDeleted val="0"/>
     <c:plotArea>
       <c:layout/>
       <c:scatterChart>
         <c:scatterStyle val="lineMarker"/>
-        <c:varyColors val="0"/>
         <c:ser>
           <c:idx val="0"/>
           <c:order val="0"/>
@@ -5258,13 +5064,12 @@
               <a:effectLst/>
             </c:spPr>
             <c:trendlineType val="linear"/>
-            <c:dispRSqr val="0"/>
             <c:dispEq val="1"/>
             <c:trendlineLbl>
               <c:layout>
                 <c:manualLayout>
                   <c:x val="-7.731938522481481E-2"/>
-                  <c:y val="-3.7407407407407452E-2"/>
+                  <c:y val="-3.7407407407407466E-2"/>
                 </c:manualLayout>
               </c:layout>
               <c:tx>
@@ -5435,25 +5240,15 @@
               </c:numCache>
             </c:numRef>
           </c:yVal>
-          <c:smooth val="0"/>
         </c:ser>
-        <c:dLbls>
-          <c:showLegendKey val="0"/>
-          <c:showVal val="0"/>
-          <c:showCatName val="0"/>
-          <c:showSerName val="0"/>
-          <c:showPercent val="0"/>
-          <c:showBubbleSize val="0"/>
-        </c:dLbls>
-        <c:axId val="321210224"/>
-        <c:axId val="321210784"/>
+        <c:axId val="115860992"/>
+        <c:axId val="115862912"/>
       </c:scatterChart>
       <c:valAx>
-        <c:axId val="321210224"/>
+        <c:axId val="115860992"/>
         <c:scaling>
           <c:orientation val="minMax"/>
         </c:scaling>
-        <c:delete val="0"/>
         <c:axPos val="b"/>
         <c:majorGridlines>
           <c:spPr>
@@ -5500,7 +5295,6 @@
               </a:p>
             </c:rich>
           </c:tx>
-          <c:overlay val="0"/>
           <c:spPr>
             <a:noFill/>
             <a:ln>
@@ -5511,7 +5305,6 @@
         </c:title>
         <c:numFmt formatCode="General" sourceLinked="1"/>
         <c:majorTickMark val="none"/>
-        <c:minorTickMark val="none"/>
         <c:tickLblPos val="nextTo"/>
         <c:spPr>
           <a:noFill/>
@@ -5546,16 +5339,15 @@
             <a:endParaRPr lang="en-US"/>
           </a:p>
         </c:txPr>
-        <c:crossAx val="321210784"/>
+        <c:crossAx val="115862912"/>
         <c:crosses val="autoZero"/>
         <c:crossBetween val="midCat"/>
       </c:valAx>
       <c:valAx>
-        <c:axId val="321210784"/>
+        <c:axId val="115862912"/>
         <c:scaling>
           <c:orientation val="minMax"/>
         </c:scaling>
-        <c:delete val="0"/>
         <c:axPos val="l"/>
         <c:majorGridlines>
           <c:spPr>
@@ -5602,7 +5394,6 @@
               </a:p>
             </c:rich>
           </c:tx>
-          <c:overlay val="0"/>
           <c:spPr>
             <a:noFill/>
             <a:ln>
@@ -5613,7 +5404,6 @@
         </c:title>
         <c:numFmt formatCode="General" sourceLinked="1"/>
         <c:majorTickMark val="none"/>
-        <c:minorTickMark val="none"/>
         <c:tickLblPos val="nextTo"/>
         <c:spPr>
           <a:noFill/>
@@ -5648,7 +5438,7 @@
             <a:endParaRPr lang="en-US"/>
           </a:p>
         </c:txPr>
-        <c:crossAx val="321210224"/>
+        <c:crossAx val="115860992"/>
         <c:crosses val="autoZero"/>
         <c:crossBetween val="midCat"/>
       </c:valAx>
@@ -5662,7 +5452,6 @@
     </c:plotArea>
     <c:plotVisOnly val="1"/>
     <c:dispBlanksAs val="gap"/>
-    <c:showDLblsOverMax val="0"/>
   </c:chart>
   <c:spPr>
     <a:solidFill>
@@ -5689,25 +5478,14 @@
       <a:endParaRPr lang="en-US"/>
     </a:p>
   </c:txPr>
-  <c:externalData r:id="rId1">
-    <c:autoUpdate val="0"/>
-  </c:externalData>
+  <c:externalData r:id="rId1"/>
 </c:chartSpace>
 </file>
 
 <file path=word/charts/chart3.xml><?xml version="1.0" encoding="utf-8"?>
 <c:chartSpace xmlns:c="http://schemas.openxmlformats.org/drawingml/2006/chart" xmlns:a="http://schemas.openxmlformats.org/drawingml/2006/main" xmlns:r="http://schemas.openxmlformats.org/officeDocument/2006/relationships">
-  <c:date1904 val="0"/>
+  <c:date1904 val="1"/>
   <c:lang val="en-US"/>
-  <c:roundedCorners val="0"/>
-  <mc:AlternateContent xmlns:mc="http://schemas.openxmlformats.org/markup-compatibility/2006">
-    <mc:Choice xmlns:c14="http://schemas.microsoft.com/office/drawing/2007/8/2/chart" Requires="c14">
-      <c14:style val="102"/>
-    </mc:Choice>
-    <mc:Fallback>
-      <c:style val="2"/>
-    </mc:Fallback>
-  </mc:AlternateContent>
   <c:chart>
     <c:title>
       <c:tx>
@@ -5739,7 +5517,6 @@
           </a:p>
         </c:rich>
       </c:tx>
-      <c:overlay val="0"/>
       <c:spPr>
         <a:noFill/>
         <a:ln>
@@ -5748,12 +5525,10 @@
         <a:effectLst/>
       </c:spPr>
     </c:title>
-    <c:autoTitleDeleted val="0"/>
     <c:plotArea>
       <c:layout/>
       <c:scatterChart>
         <c:scatterStyle val="lineMarker"/>
-        <c:varyColors val="0"/>
         <c:ser>
           <c:idx val="0"/>
           <c:order val="0"/>
@@ -5865,25 +5640,15 @@
               </c:numCache>
             </c:numRef>
           </c:yVal>
-          <c:smooth val="0"/>
         </c:ser>
-        <c:dLbls>
-          <c:showLegendKey val="0"/>
-          <c:showVal val="0"/>
-          <c:showCatName val="0"/>
-          <c:showSerName val="0"/>
-          <c:showPercent val="0"/>
-          <c:showBubbleSize val="0"/>
-        </c:dLbls>
-        <c:axId val="321213024"/>
-        <c:axId val="321213584"/>
+        <c:axId val="118747520"/>
+        <c:axId val="118749440"/>
       </c:scatterChart>
       <c:valAx>
-        <c:axId val="321213024"/>
+        <c:axId val="118747520"/>
         <c:scaling>
           <c:orientation val="minMax"/>
         </c:scaling>
-        <c:delete val="0"/>
         <c:axPos val="b"/>
         <c:majorGridlines>
           <c:spPr>
@@ -5929,7 +5694,6 @@
               </a:p>
             </c:rich>
           </c:tx>
-          <c:overlay val="0"/>
           <c:spPr>
             <a:noFill/>
             <a:ln>
@@ -5940,7 +5704,6 @@
         </c:title>
         <c:numFmt formatCode="General" sourceLinked="1"/>
         <c:majorTickMark val="none"/>
-        <c:minorTickMark val="none"/>
         <c:tickLblPos val="nextTo"/>
         <c:spPr>
           <a:noFill/>
@@ -5975,16 +5738,15 @@
             <a:endParaRPr lang="en-US"/>
           </a:p>
         </c:txPr>
-        <c:crossAx val="321213584"/>
+        <c:crossAx val="118749440"/>
         <c:crosses val="autoZero"/>
         <c:crossBetween val="midCat"/>
       </c:valAx>
       <c:valAx>
-        <c:axId val="321213584"/>
+        <c:axId val="118749440"/>
         <c:scaling>
           <c:orientation val="minMax"/>
         </c:scaling>
-        <c:delete val="0"/>
         <c:axPos val="l"/>
         <c:majorGridlines>
           <c:spPr>
@@ -6031,7 +5793,6 @@
               </a:p>
             </c:rich>
           </c:tx>
-          <c:overlay val="0"/>
           <c:spPr>
             <a:noFill/>
             <a:ln>
@@ -6042,7 +5803,6 @@
         </c:title>
         <c:numFmt formatCode="General" sourceLinked="1"/>
         <c:majorTickMark val="none"/>
-        <c:minorTickMark val="none"/>
         <c:tickLblPos val="nextTo"/>
         <c:spPr>
           <a:noFill/>
@@ -6077,7 +5837,7 @@
             <a:endParaRPr lang="en-US"/>
           </a:p>
         </c:txPr>
-        <c:crossAx val="321213024"/>
+        <c:crossAx val="118747520"/>
         <c:crosses val="autoZero"/>
         <c:crossBetween val="midCat"/>
       </c:valAx>
@@ -6091,7 +5851,6 @@
     </c:plotArea>
     <c:plotVisOnly val="1"/>
     <c:dispBlanksAs val="gap"/>
-    <c:showDLblsOverMax val="0"/>
   </c:chart>
   <c:spPr>
     <a:solidFill>
@@ -6118,9 +5877,7 @@
       <a:endParaRPr lang="en-US"/>
     </a:p>
   </c:txPr>
-  <c:externalData r:id="rId1">
-    <c:autoUpdate val="0"/>
-  </c:externalData>
+  <c:externalData r:id="rId1"/>
 </c:chartSpace>
 </file>
 

</xml_diff>